<commit_message>
Most of the functional requirements (missing description of 3 of them)
</commit_message>
<xml_diff>
--- a/Documents/SRS/SRS.docx
+++ b/Documents/SRS/SRS.docx
@@ -1,6 +1,6 @@
 
 <file path=word/document.xml><?xml version="1.0" encoding="utf-8"?>
-<w:document xmlns:ve="http://schemas.openxmlformats.org/markup-compatibility/2006" xmlns:o="urn:schemas-microsoft-com:office:office" xmlns:r="http://schemas.openxmlformats.org/officeDocument/2006/relationships" xmlns:m="http://schemas.openxmlformats.org/officeDocument/2006/math" xmlns:v="urn:schemas-microsoft-com:vml" xmlns:wp="http://schemas.openxmlformats.org/drawingml/2006/wordprocessingDrawing" xmlns:w10="urn:schemas-microsoft-com:office:word" xmlns:w="http://schemas.openxmlformats.org/wordprocessingml/2006/main" xmlns:wne="http://schemas.microsoft.com/office/word/2006/wordml">
+<w:document xmlns:wpc="http://schemas.microsoft.com/office/word/2010/wordprocessingCanvas" xmlns:mc="http://schemas.openxmlformats.org/markup-compatibility/2006" xmlns:o="urn:schemas-microsoft-com:office:office" xmlns:r="http://schemas.openxmlformats.org/officeDocument/2006/relationships" xmlns:m="http://schemas.openxmlformats.org/officeDocument/2006/math" xmlns:v="urn:schemas-microsoft-com:vml" xmlns:wp14="http://schemas.microsoft.com/office/word/2010/wordprocessingDrawing" xmlns:wp="http://schemas.openxmlformats.org/drawingml/2006/wordprocessingDrawing" xmlns:w10="urn:schemas-microsoft-com:office:word" xmlns:w="http://schemas.openxmlformats.org/wordprocessingml/2006/main" xmlns:w14="http://schemas.microsoft.com/office/word/2010/wordml" xmlns:wpg="http://schemas.microsoft.com/office/word/2010/wordprocessingGroup" xmlns:wpi="http://schemas.microsoft.com/office/word/2010/wordprocessingInk" xmlns:wne="http://schemas.microsoft.com/office/word/2006/wordml" xmlns:wps="http://schemas.microsoft.com/office/word/2010/wordprocessingShape" mc:Ignorable="w14 wp14">
   <w:body>
     <w:p>
       <w:pPr>
@@ -24,8 +24,6 @@
           <w:szCs w:val="72"/>
         </w:rPr>
       </w:pPr>
-      <w:proofErr w:type="spellStart"/>
-      <w:proofErr w:type="gramStart"/>
       <w:r>
         <w:rPr>
           <w:b/>
@@ -34,8 +32,6 @@
         </w:rPr>
         <w:t>iBudget</w:t>
       </w:r>
-      <w:proofErr w:type="spellEnd"/>
-      <w:proofErr w:type="gramEnd"/>
       <w:r>
         <w:rPr>
           <w:b/>
@@ -134,8 +130,6 @@
           <w:szCs w:val="52"/>
         </w:rPr>
       </w:pPr>
-      <w:bookmarkStart w:id="0" w:name="_GoBack"/>
-      <w:bookmarkEnd w:id="0"/>
     </w:p>
     <w:p>
       <w:pPr>
@@ -150,7 +144,7 @@
     <w:tbl>
       <w:tblPr>
         <w:tblW w:w="7819" w:type="dxa"/>
-        <w:tblLook w:val="04A0"/>
+        <w:tblLook w:val="04A0" w:firstRow="1" w:lastRow="0" w:firstColumn="1" w:lastColumn="0" w:noHBand="0" w:noVBand="1"/>
       </w:tblPr>
       <w:tblGrid>
         <w:gridCol w:w="1440"/>
@@ -219,17 +213,8 @@
                 <w:rFonts w:eastAsia="Times New Roman" w:cs="Arial"/>
                 <w:color w:val="000000"/>
               </w:rPr>
-              <w:t xml:space="preserve">L. </w:t>
+              <w:t>L. Assayah</w:t>
             </w:r>
-            <w:proofErr w:type="spellStart"/>
-            <w:r>
-              <w:rPr>
-                <w:rFonts w:eastAsia="Times New Roman" w:cs="Arial"/>
-                <w:color w:val="000000"/>
-              </w:rPr>
-              <w:t>Assayah</w:t>
-            </w:r>
-            <w:proofErr w:type="spellEnd"/>
           </w:p>
         </w:tc>
         <w:tc>
@@ -693,17 +678,8 @@
                 <w:rFonts w:eastAsia="Times New Roman" w:cs="Arial"/>
                 <w:color w:val="000000"/>
               </w:rPr>
-              <w:t xml:space="preserve">V. </w:t>
+              <w:t>V. Velev</w:t>
             </w:r>
-            <w:proofErr w:type="spellStart"/>
-            <w:r>
-              <w:rPr>
-                <w:rFonts w:eastAsia="Times New Roman" w:cs="Arial"/>
-                <w:color w:val="000000"/>
-              </w:rPr>
-              <w:t>Velev</w:t>
-            </w:r>
-            <w:proofErr w:type="spellEnd"/>
           </w:p>
         </w:tc>
         <w:tc>
@@ -857,17 +833,8 @@
                 <w:rFonts w:eastAsia="Times New Roman" w:cs="Arial"/>
                 <w:color w:val="000000"/>
               </w:rPr>
-              <w:t xml:space="preserve">J. </w:t>
+              <w:t>J. Reimels</w:t>
             </w:r>
-            <w:proofErr w:type="spellStart"/>
-            <w:r>
-              <w:rPr>
-                <w:rFonts w:eastAsia="Times New Roman" w:cs="Arial"/>
-                <w:color w:val="000000"/>
-              </w:rPr>
-              <w:t>Reimels</w:t>
-            </w:r>
-            <w:proofErr w:type="spellEnd"/>
           </w:p>
         </w:tc>
         <w:tc>
@@ -988,7 +955,7 @@
       <w:tblPr>
         <w:tblW w:w="6820" w:type="dxa"/>
         <w:jc w:val="center"/>
-        <w:tblLook w:val="04A0"/>
+        <w:tblLook w:val="04A0" w:firstRow="1" w:lastRow="0" w:firstColumn="1" w:lastColumn="0" w:noHBand="0" w:noVBand="1"/>
       </w:tblPr>
       <w:tblGrid>
         <w:gridCol w:w="1160"/>
@@ -1227,7 +1194,6 @@
                 <w:color w:val="000000"/>
               </w:rPr>
             </w:pPr>
-            <w:proofErr w:type="spellStart"/>
             <w:r>
               <w:rPr>
                 <w:rFonts w:ascii="Calibri" w:eastAsia="Times New Roman" w:hAnsi="Calibri" w:cs="Calibri"/>
@@ -1236,7 +1202,6 @@
               </w:rPr>
               <w:t>V.Velev</w:t>
             </w:r>
-            <w:proofErr w:type="spellEnd"/>
           </w:p>
         </w:tc>
         <w:tc>
@@ -1502,19 +1467,11 @@
       <w:r>
         <w:t xml:space="preserve">This document provides all of the requirements for the </w:t>
       </w:r>
-      <w:proofErr w:type="spellStart"/>
       <w:r>
         <w:rPr>
           <w:i/>
         </w:rPr>
-        <w:t>iBudget</w:t>
-      </w:r>
-      <w:proofErr w:type="spellEnd"/>
-      <w:r>
-        <w:rPr>
-          <w:i/>
-        </w:rPr>
-        <w:t xml:space="preserve"> </w:t>
+        <w:t xml:space="preserve">iBudget </w:t>
       </w:r>
       <w:r>
         <w:t>project.</w:t>
@@ -1545,14 +1502,12 @@
       <w:r>
         <w:t xml:space="preserve">This document covers the design for release 1.0 of </w:t>
       </w:r>
-      <w:proofErr w:type="spellStart"/>
       <w:r>
         <w:rPr>
           <w:i/>
         </w:rPr>
         <w:t>iBudget</w:t>
       </w:r>
-      <w:proofErr w:type="spellEnd"/>
       <w:r>
         <w:t>.</w:t>
       </w:r>
@@ -1665,8 +1620,6 @@
           <w:szCs w:val="24"/>
         </w:rPr>
       </w:pPr>
-      <w:proofErr w:type="spellStart"/>
-      <w:proofErr w:type="gramStart"/>
       <w:r>
         <w:rPr>
           <w:rFonts w:cs="Arial"/>
@@ -1675,8 +1628,6 @@
         </w:rPr>
         <w:t>iBudget</w:t>
       </w:r>
-      <w:proofErr w:type="spellEnd"/>
-      <w:proofErr w:type="gramEnd"/>
       <w:r>
         <w:rPr>
           <w:rFonts w:cs="Arial"/>
@@ -1684,8 +1635,6 @@
         </w:rPr>
         <w:t xml:space="preserve"> is intended to address the need for a budgeting and personal finance tool that does not require a secure connection to a financial institution or one’s login credentials to that institution.  It is targeting a market that is conscious of internet safety and aware of the risks associated with providing sensitive information to an online service.  </w:t>
       </w:r>
-      <w:proofErr w:type="spellStart"/>
-      <w:proofErr w:type="gramStart"/>
       <w:r>
         <w:rPr>
           <w:rFonts w:cs="Arial"/>
@@ -1700,17 +1649,7 @@
           <w:i/>
           <w:szCs w:val="24"/>
         </w:rPr>
-        <w:t>’s</w:t>
-      </w:r>
-      <w:proofErr w:type="spellEnd"/>
-      <w:proofErr w:type="gramEnd"/>
-      <w:r>
-        <w:rPr>
-          <w:rFonts w:cs="Arial"/>
-          <w:i/>
-          <w:szCs w:val="24"/>
-        </w:rPr>
-        <w:t xml:space="preserve"> </w:t>
+        <w:t xml:space="preserve">’s </w:t>
       </w:r>
       <w:r>
         <w:rPr>
@@ -2068,16 +2007,1481 @@
     </w:p>
     <w:p>
       <w:pPr>
-        <w:ind w:left="144"/>
+        <w:rPr>
+          <w:rFonts w:cs="Arial"/>
+          <w:sz w:val="32"/>
+          <w:szCs w:val="32"/>
+        </w:rPr>
+      </w:pPr>
+      <w:r>
+        <w:rPr>
+          <w:rFonts w:cs="Arial"/>
+          <w:sz w:val="32"/>
+          <w:szCs w:val="32"/>
+        </w:rPr>
+        <w:t>3.1 Functional Requirements</w:t>
+      </w:r>
+    </w:p>
+    <w:p>
+      <w:pPr>
         <w:rPr>
           <w:rFonts w:cs="Arial"/>
           <w:szCs w:val="24"/>
         </w:rPr>
       </w:pPr>
     </w:p>
+    <w:p>
+      <w:pPr>
+        <w:rPr>
+          <w:rFonts w:cs="Arial"/>
+          <w:b/>
+          <w:szCs w:val="24"/>
+        </w:rPr>
+      </w:pPr>
+      <w:r>
+        <w:rPr>
+          <w:rFonts w:cs="Arial"/>
+          <w:b/>
+          <w:szCs w:val="24"/>
+        </w:rPr>
+        <w:t xml:space="preserve">3.1.1 </w:t>
+      </w:r>
+      <w:r>
+        <w:rPr>
+          <w:rFonts w:cs="Arial"/>
+          <w:b/>
+          <w:szCs w:val="24"/>
+        </w:rPr>
+        <w:t>Create</w:t>
+      </w:r>
+      <w:r>
+        <w:rPr>
+          <w:rFonts w:cs="Arial"/>
+          <w:b/>
+          <w:szCs w:val="24"/>
+        </w:rPr>
+        <w:t xml:space="preserve"> an account</w:t>
+      </w:r>
+    </w:p>
+    <w:p>
+      <w:pPr>
+        <w:rPr>
+          <w:rFonts w:cs="Arial"/>
+          <w:szCs w:val="24"/>
+        </w:rPr>
+      </w:pPr>
+    </w:p>
+    <w:p>
+      <w:r>
+        <w:t>The user has to first sign up to get an account and be able to log in the next time he will access the website.</w:t>
+      </w:r>
+    </w:p>
+    <w:p/>
+    <w:p>
+      <w:pPr>
+        <w:rPr>
+          <w:u w:val="single"/>
+        </w:rPr>
+      </w:pPr>
+      <w:r>
+        <w:rPr>
+          <w:u w:val="single"/>
+        </w:rPr>
+        <w:t>Actions:</w:t>
+      </w:r>
+    </w:p>
+    <w:p/>
+    <w:p>
+      <w:pPr>
+        <w:pStyle w:val="ListParagraph"/>
+        <w:numPr>
+          <w:ilvl w:val="0"/>
+          <w:numId w:val="23"/>
+        </w:numPr>
+        <w:jc w:val="left"/>
+      </w:pPr>
+      <w:r>
+        <w:t>Click on the “Create account” hyperlink. The user is then brought to the corresponding webpage.</w:t>
+      </w:r>
+    </w:p>
+    <w:p>
+      <w:pPr>
+        <w:pStyle w:val="ListParagraph"/>
+        <w:numPr>
+          <w:ilvl w:val="0"/>
+          <w:numId w:val="23"/>
+        </w:numPr>
+        <w:jc w:val="left"/>
+      </w:pPr>
+      <w:r>
+        <w:t>Fill a form with the fields:</w:t>
+      </w:r>
+    </w:p>
+    <w:p>
+      <w:pPr>
+        <w:pStyle w:val="ListParagraph"/>
+        <w:numPr>
+          <w:ilvl w:val="0"/>
+          <w:numId w:val="24"/>
+        </w:numPr>
+        <w:jc w:val="left"/>
+      </w:pPr>
+      <w:r>
+        <w:t>Username (must be at least 3 characters and unique)</w:t>
+      </w:r>
+    </w:p>
+    <w:p>
+      <w:pPr>
+        <w:pStyle w:val="ListParagraph"/>
+        <w:numPr>
+          <w:ilvl w:val="0"/>
+          <w:numId w:val="24"/>
+        </w:numPr>
+        <w:jc w:val="left"/>
+      </w:pPr>
+      <w:r>
+        <w:t>Em</w:t>
+      </w:r>
+      <w:r>
+        <w:t>ail address (must be valid)</w:t>
+      </w:r>
+    </w:p>
+    <w:p>
+      <w:pPr>
+        <w:pStyle w:val="ListParagraph"/>
+        <w:numPr>
+          <w:ilvl w:val="0"/>
+          <w:numId w:val="24"/>
+        </w:numPr>
+        <w:jc w:val="left"/>
+      </w:pPr>
+      <w:r>
+        <w:t>Password (must be at least 8 characters)</w:t>
+      </w:r>
+    </w:p>
+    <w:p>
+      <w:pPr>
+        <w:pStyle w:val="ListParagraph"/>
+        <w:numPr>
+          <w:ilvl w:val="0"/>
+          <w:numId w:val="24"/>
+        </w:numPr>
+        <w:jc w:val="left"/>
+      </w:pPr>
+      <w:r>
+        <w:t>Password Confirmation</w:t>
+      </w:r>
+    </w:p>
+    <w:p>
+      <w:pPr>
+        <w:pStyle w:val="ListParagraph"/>
+        <w:numPr>
+          <w:ilvl w:val="0"/>
+          <w:numId w:val="24"/>
+        </w:numPr>
+        <w:jc w:val="left"/>
+      </w:pPr>
+      <w:r>
+        <w:t>Address (optional)</w:t>
+      </w:r>
+    </w:p>
+    <w:p>
+      <w:pPr>
+        <w:pStyle w:val="ListParagraph"/>
+        <w:numPr>
+          <w:ilvl w:val="0"/>
+          <w:numId w:val="24"/>
+        </w:numPr>
+        <w:jc w:val="left"/>
+        <w:rPr>
+          <w:sz w:val="22"/>
+        </w:rPr>
+      </w:pPr>
+      <w:r>
+        <w:t>Zip code (optional)</w:t>
+      </w:r>
+    </w:p>
+    <w:p>
+      <w:pPr>
+        <w:pStyle w:val="ListParagraph"/>
+        <w:numPr>
+          <w:ilvl w:val="0"/>
+          <w:numId w:val="24"/>
+        </w:numPr>
+        <w:jc w:val="left"/>
+      </w:pPr>
+      <w:r>
+        <w:t>State (optional)</w:t>
+      </w:r>
+    </w:p>
+    <w:p>
+      <w:pPr>
+        <w:pStyle w:val="ListParagraph"/>
+        <w:numPr>
+          <w:ilvl w:val="0"/>
+          <w:numId w:val="24"/>
+        </w:numPr>
+        <w:jc w:val="left"/>
+      </w:pPr>
+      <w:r>
+        <w:t>Country (optional)</w:t>
+      </w:r>
+    </w:p>
+    <w:p>
+      <w:pPr>
+        <w:pStyle w:val="ListParagraph"/>
+        <w:numPr>
+          <w:ilvl w:val="0"/>
+          <w:numId w:val="23"/>
+        </w:numPr>
+        <w:jc w:val="left"/>
+      </w:pPr>
+      <w:r>
+        <w:t>Click on the “Submit” button</w:t>
+      </w:r>
+    </w:p>
+    <w:p>
+      <w:pPr>
+        <w:jc w:val="left"/>
+      </w:pPr>
+    </w:p>
+    <w:p>
+      <w:pPr>
+        <w:jc w:val="left"/>
+      </w:pPr>
+      <w:r>
+        <w:rPr>
+          <w:u w:val="single"/>
+        </w:rPr>
+        <w:t>Results:</w:t>
+      </w:r>
+    </w:p>
+    <w:p>
+      <w:pPr>
+        <w:jc w:val="left"/>
+      </w:pPr>
+    </w:p>
+    <w:p>
+      <w:pPr>
+        <w:pStyle w:val="ListParagraph"/>
+        <w:numPr>
+          <w:ilvl w:val="0"/>
+          <w:numId w:val="25"/>
+        </w:numPr>
+        <w:jc w:val="left"/>
+      </w:pPr>
+      <w:r>
+        <w:lastRenderedPageBreak/>
+        <w:t>If the user failed to fill the form correctly, the form is displayed again with the reason for the error in the corresponding field (not enough characters, username already used…)</w:t>
+      </w:r>
+    </w:p>
+    <w:p>
+      <w:pPr>
+        <w:pStyle w:val="ListParagraph"/>
+        <w:numPr>
+          <w:ilvl w:val="0"/>
+          <w:numId w:val="25"/>
+        </w:numPr>
+        <w:jc w:val="left"/>
+      </w:pPr>
+      <w:r>
+        <w:t>If the user succeeded then a message saying “Your account has been created” is displayed. The user is then redirected to the homepage and directly logged in. A confirmation email is also sent to the user email address to confirm that he has signed up.</w:t>
+      </w:r>
+    </w:p>
+    <w:p/>
+    <w:p>
+      <w:pPr>
+        <w:rPr>
+          <w:b/>
+        </w:rPr>
+      </w:pPr>
+      <w:r>
+        <w:rPr>
+          <w:b/>
+        </w:rPr>
+        <w:t>3.1.2 Login</w:t>
+      </w:r>
+    </w:p>
+    <w:p>
+      <w:pPr>
+        <w:rPr>
+          <w:u w:val="single"/>
+        </w:rPr>
+      </w:pPr>
+    </w:p>
+    <w:p>
+      <w:r>
+        <w:t>The user has to login to use the functionalities the website.</w:t>
+      </w:r>
+    </w:p>
+    <w:p/>
+    <w:p>
+      <w:pPr>
+        <w:rPr>
+          <w:u w:val="single"/>
+        </w:rPr>
+      </w:pPr>
+      <w:r>
+        <w:rPr>
+          <w:u w:val="single"/>
+        </w:rPr>
+        <w:t>Actions:</w:t>
+      </w:r>
+    </w:p>
+    <w:p>
+      <w:pPr>
+        <w:pStyle w:val="ListParagraph"/>
+        <w:numPr>
+          <w:ilvl w:val="0"/>
+          <w:numId w:val="26"/>
+        </w:numPr>
+        <w:jc w:val="left"/>
+      </w:pPr>
+      <w:r>
+        <w:t>The user m</w:t>
+      </w:r>
+      <w:r>
+        <w:t>ust click on the “log in” hyperlink</w:t>
+      </w:r>
+    </w:p>
+    <w:p>
+      <w:pPr>
+        <w:pStyle w:val="ListParagraph"/>
+        <w:numPr>
+          <w:ilvl w:val="0"/>
+          <w:numId w:val="26"/>
+        </w:numPr>
+        <w:jc w:val="left"/>
+      </w:pPr>
+      <w:r>
+        <w:t>A pop-in window is displayed and the user has to fill out the username and password fields</w:t>
+      </w:r>
+    </w:p>
+    <w:p>
+      <w:pPr>
+        <w:pStyle w:val="ListParagraph"/>
+        <w:numPr>
+          <w:ilvl w:val="0"/>
+          <w:numId w:val="26"/>
+        </w:numPr>
+      </w:pPr>
+      <w:r>
+        <w:t>Then he must c</w:t>
+      </w:r>
+      <w:r>
+        <w:t>lick on the “Connect” button</w:t>
+      </w:r>
+    </w:p>
+    <w:p/>
+    <w:p>
+      <w:pPr>
+        <w:rPr>
+          <w:u w:val="single"/>
+        </w:rPr>
+      </w:pPr>
+      <w:r>
+        <w:rPr>
+          <w:u w:val="single"/>
+        </w:rPr>
+        <w:t>Results:</w:t>
+      </w:r>
+    </w:p>
+    <w:p>
+      <w:pPr>
+        <w:pStyle w:val="ListParagraph"/>
+        <w:numPr>
+          <w:ilvl w:val="0"/>
+          <w:numId w:val="27"/>
+        </w:numPr>
+        <w:jc w:val="left"/>
+      </w:pPr>
+      <w:r>
+        <w:t>If the user failed to log in, the window is still displayed and an error message appears at the top of the form saying “Wrong username or password”</w:t>
+      </w:r>
+    </w:p>
+    <w:p>
+      <w:pPr>
+        <w:pStyle w:val="ListParagraph"/>
+        <w:numPr>
+          <w:ilvl w:val="0"/>
+          <w:numId w:val="27"/>
+        </w:numPr>
+      </w:pPr>
+      <w:r>
+        <w:t>If the user succeeded, the window disappears and the user is logged in in the homepage.</w:t>
+      </w:r>
+    </w:p>
+    <w:p/>
+    <w:p>
+      <w:pPr>
+        <w:rPr>
+          <w:b/>
+        </w:rPr>
+      </w:pPr>
+      <w:r>
+        <w:rPr>
+          <w:b/>
+        </w:rPr>
+        <w:t>3.1.3 Change</w:t>
+      </w:r>
+      <w:r>
+        <w:rPr>
+          <w:b/>
+        </w:rPr>
+        <w:t xml:space="preserve"> password</w:t>
+      </w:r>
+    </w:p>
+    <w:p/>
+    <w:p>
+      <w:r>
+        <w:t xml:space="preserve">The </w:t>
+      </w:r>
+      <w:r>
+        <w:t xml:space="preserve">user can </w:t>
+      </w:r>
+      <w:r>
+        <w:t>change</w:t>
+      </w:r>
+      <w:r>
+        <w:t xml:space="preserve"> his password</w:t>
+      </w:r>
+      <w:r>
+        <w:t xml:space="preserve"> anytime when he is logged in.</w:t>
+      </w:r>
+    </w:p>
+    <w:p/>
+    <w:p>
+      <w:pPr>
+        <w:rPr>
+          <w:u w:val="single"/>
+        </w:rPr>
+      </w:pPr>
+      <w:r>
+        <w:rPr>
+          <w:u w:val="single"/>
+        </w:rPr>
+        <w:t>Actions:</w:t>
+      </w:r>
+    </w:p>
+    <w:p>
+      <w:pPr>
+        <w:pStyle w:val="ListParagraph"/>
+        <w:numPr>
+          <w:ilvl w:val="0"/>
+          <w:numId w:val="34"/>
+        </w:numPr>
+      </w:pPr>
+      <w:r>
+        <w:t>The user clicks on the “Change password” hyperlink.</w:t>
+      </w:r>
+    </w:p>
+    <w:p>
+      <w:pPr>
+        <w:pStyle w:val="ListParagraph"/>
+        <w:numPr>
+          <w:ilvl w:val="0"/>
+          <w:numId w:val="34"/>
+        </w:numPr>
+      </w:pPr>
+      <w:r>
+        <w:t>He has to fill the fields:</w:t>
+      </w:r>
+    </w:p>
+    <w:p>
+      <w:pPr>
+        <w:pStyle w:val="ListParagraph"/>
+        <w:numPr>
+          <w:ilvl w:val="0"/>
+          <w:numId w:val="24"/>
+        </w:numPr>
+      </w:pPr>
+      <w:r>
+        <w:t>Old Password</w:t>
+      </w:r>
+    </w:p>
+    <w:p>
+      <w:pPr>
+        <w:pStyle w:val="ListParagraph"/>
+        <w:numPr>
+          <w:ilvl w:val="0"/>
+          <w:numId w:val="24"/>
+        </w:numPr>
+      </w:pPr>
+      <w:r>
+        <w:t>New Password (must be at least 8 characters)</w:t>
+      </w:r>
+    </w:p>
+    <w:p>
+      <w:pPr>
+        <w:pStyle w:val="ListParagraph"/>
+        <w:numPr>
+          <w:ilvl w:val="0"/>
+          <w:numId w:val="24"/>
+        </w:numPr>
+      </w:pPr>
+      <w:r>
+        <w:t>Confirm new password</w:t>
+      </w:r>
+    </w:p>
+    <w:p>
+      <w:pPr>
+        <w:pStyle w:val="ListParagraph"/>
+        <w:numPr>
+          <w:ilvl w:val="0"/>
+          <w:numId w:val="34"/>
+        </w:numPr>
+      </w:pPr>
+      <w:r>
+        <w:t>He clicks on the “Ok” button</w:t>
+      </w:r>
+    </w:p>
+    <w:p/>
+    <w:p>
+      <w:pPr>
+        <w:rPr>
+          <w:u w:val="single"/>
+        </w:rPr>
+      </w:pPr>
+      <w:r>
+        <w:rPr>
+          <w:u w:val="single"/>
+        </w:rPr>
+        <w:t>Results:</w:t>
+      </w:r>
+    </w:p>
+    <w:p>
+      <w:pPr>
+        <w:pStyle w:val="ListParagraph"/>
+        <w:numPr>
+          <w:ilvl w:val="0"/>
+          <w:numId w:val="25"/>
+        </w:numPr>
+        <w:jc w:val="left"/>
+      </w:pPr>
+      <w:r>
+        <w:t>If the user failed to fill the form correctly, the form is displayed again with the reason for the error in the corresponding field (not enough characters</w:t>
+      </w:r>
+      <w:r>
+        <w:t>)</w:t>
+      </w:r>
+    </w:p>
+    <w:p>
+      <w:pPr>
+        <w:pStyle w:val="ListParagraph"/>
+        <w:numPr>
+          <w:ilvl w:val="0"/>
+          <w:numId w:val="25"/>
+        </w:numPr>
+        <w:jc w:val="left"/>
+      </w:pPr>
+      <w:r>
+        <w:t>If the user succeeded the</w:t>
+      </w:r>
+      <w:r>
+        <w:t>n a message saying “Your password has been changed</w:t>
+      </w:r>
+      <w:r>
+        <w:t>” is displayed. The user is then redirected to the</w:t>
+      </w:r>
+      <w:r>
+        <w:t xml:space="preserve"> homepage</w:t>
+      </w:r>
+      <w:r>
+        <w:t>.</w:t>
+      </w:r>
+    </w:p>
+    <w:p/>
+    <w:p/>
+    <w:p/>
+    <w:p>
+      <w:pPr>
+        <w:rPr>
+          <w:b/>
+        </w:rPr>
+      </w:pPr>
+      <w:r>
+        <w:rPr>
+          <w:b/>
+        </w:rPr>
+        <w:t>3.1.4</w:t>
+      </w:r>
+      <w:r>
+        <w:rPr>
+          <w:b/>
+        </w:rPr>
+        <w:t xml:space="preserve"> Get a new passwo</w:t>
+      </w:r>
+      <w:r>
+        <w:rPr>
+          <w:b/>
+        </w:rPr>
+        <w:t>rd if the user forgets it</w:t>
+      </w:r>
+    </w:p>
+    <w:p/>
+    <w:p>
+      <w:r>
+        <w:lastRenderedPageBreak/>
+        <w:t>S</w:t>
+      </w:r>
+      <w:r>
+        <w:t xml:space="preserve">ometimes the user can forget his password. The application can provide a </w:t>
+      </w:r>
+      <w:r>
+        <w:t xml:space="preserve">way to get a new password </w:t>
+      </w:r>
+      <w:r>
+        <w:t>quickly.</w:t>
+      </w:r>
+    </w:p>
+    <w:p/>
+    <w:p>
+      <w:pPr>
+        <w:rPr>
+          <w:u w:val="single"/>
+        </w:rPr>
+      </w:pPr>
+      <w:r>
+        <w:rPr>
+          <w:u w:val="single"/>
+        </w:rPr>
+        <w:t>Actions:</w:t>
+      </w:r>
+    </w:p>
+    <w:p>
+      <w:pPr>
+        <w:pStyle w:val="ListParagraph"/>
+        <w:numPr>
+          <w:ilvl w:val="0"/>
+          <w:numId w:val="30"/>
+        </w:numPr>
+        <w:jc w:val="left"/>
+      </w:pPr>
+      <w:r>
+        <w:t>The user clicks on the “forgot password” hyperlink.</w:t>
+      </w:r>
+    </w:p>
+    <w:p>
+      <w:pPr>
+        <w:pStyle w:val="ListParagraph"/>
+        <w:numPr>
+          <w:ilvl w:val="0"/>
+          <w:numId w:val="30"/>
+        </w:numPr>
+        <w:jc w:val="left"/>
+      </w:pPr>
+      <w:r>
+        <w:t>A message saying if the user wants to have a new password is displayed. If the user click</w:t>
+      </w:r>
+      <w:r>
+        <w:t>s</w:t>
+      </w:r>
+      <w:r>
+        <w:t xml:space="preserve"> on</w:t>
+      </w:r>
+      <w:r>
+        <w:t xml:space="preserve"> the</w:t>
+      </w:r>
+      <w:r>
+        <w:t xml:space="preserve"> </w:t>
+      </w:r>
+      <w:r>
+        <w:t>“</w:t>
+      </w:r>
+      <w:r>
+        <w:t>Yes”</w:t>
+      </w:r>
+      <w:r>
+        <w:t xml:space="preserve"> button</w:t>
+      </w:r>
+      <w:r>
+        <w:t>, an email is sent to the user’s email address.</w:t>
+      </w:r>
+    </w:p>
+    <w:p>
+      <w:pPr>
+        <w:pStyle w:val="ListParagraph"/>
+        <w:numPr>
+          <w:ilvl w:val="0"/>
+          <w:numId w:val="30"/>
+        </w:numPr>
+        <w:jc w:val="left"/>
+      </w:pPr>
+      <w:r>
+        <w:t>The user has to open the email and click on the link.</w:t>
+      </w:r>
+    </w:p>
+    <w:p>
+      <w:pPr>
+        <w:pStyle w:val="ListParagraph"/>
+        <w:numPr>
+          <w:ilvl w:val="0"/>
+          <w:numId w:val="30"/>
+        </w:numPr>
+        <w:jc w:val="left"/>
+      </w:pPr>
+      <w:r>
+        <w:t>He is redirected to a webpage that allows him to type a new password in a text field. He has to type the password twice to confirm it.</w:t>
+      </w:r>
+    </w:p>
+    <w:p>
+      <w:pPr>
+        <w:pStyle w:val="ListParagraph"/>
+        <w:numPr>
+          <w:ilvl w:val="0"/>
+          <w:numId w:val="30"/>
+        </w:numPr>
+      </w:pPr>
+      <w:r>
+        <w:t>He clicks on the “Ok” button. A confirmation email is then sent to the user telling him that his password has indeed been changed.</w:t>
+      </w:r>
+    </w:p>
+    <w:p>
+      <w:pPr>
+        <w:ind w:left="360"/>
+      </w:pPr>
+    </w:p>
+    <w:p>
+      <w:pPr>
+        <w:rPr>
+          <w:u w:val="single"/>
+        </w:rPr>
+      </w:pPr>
+      <w:r>
+        <w:rPr>
+          <w:u w:val="single"/>
+        </w:rPr>
+        <w:t>Results:</w:t>
+      </w:r>
+    </w:p>
+    <w:p>
+      <w:pPr>
+        <w:pStyle w:val="ListParagraph"/>
+        <w:numPr>
+          <w:ilvl w:val="0"/>
+          <w:numId w:val="35"/>
+        </w:numPr>
+      </w:pPr>
+      <w:r>
+        <w:t>The user has a new password and so he can log in in the website with the new password and can access his data without any difficulties.</w:t>
+      </w:r>
+    </w:p>
+    <w:p/>
+    <w:p>
+      <w:pPr>
+        <w:rPr>
+          <w:b/>
+        </w:rPr>
+      </w:pPr>
+      <w:r>
+        <w:rPr>
+          <w:b/>
+        </w:rPr>
+        <w:t>3.1.5 Log out</w:t>
+      </w:r>
+    </w:p>
+    <w:p/>
+    <w:p>
+      <w:r>
+        <w:t>The user can log out of the application before leaving the website or if he wants to log in with another username.</w:t>
+      </w:r>
+    </w:p>
+    <w:p/>
+    <w:p>
+      <w:pPr>
+        <w:rPr>
+          <w:u w:val="single"/>
+        </w:rPr>
+      </w:pPr>
+      <w:r>
+        <w:rPr>
+          <w:u w:val="single"/>
+        </w:rPr>
+        <w:t>Actions:</w:t>
+      </w:r>
+    </w:p>
+    <w:p>
+      <w:pPr>
+        <w:pStyle w:val="ListParagraph"/>
+        <w:numPr>
+          <w:ilvl w:val="0"/>
+          <w:numId w:val="35"/>
+        </w:numPr>
+      </w:pPr>
+      <w:r>
+        <w:t>In every page of the website, the user can click on t</w:t>
+      </w:r>
+      <w:r>
+        <w:t>he “Log out” hyperlink</w:t>
+      </w:r>
+    </w:p>
+    <w:p/>
+    <w:p>
+      <w:pPr>
+        <w:rPr>
+          <w:u w:val="single"/>
+        </w:rPr>
+      </w:pPr>
+      <w:r>
+        <w:rPr>
+          <w:u w:val="single"/>
+        </w:rPr>
+        <w:t>Result:</w:t>
+      </w:r>
+    </w:p>
+    <w:p>
+      <w:pPr>
+        <w:pStyle w:val="ListParagraph"/>
+        <w:numPr>
+          <w:ilvl w:val="0"/>
+          <w:numId w:val="35"/>
+        </w:numPr>
+      </w:pPr>
+      <w:r>
+        <w:t>.</w:t>
+      </w:r>
+      <w:r>
+        <w:t xml:space="preserve"> </w:t>
+      </w:r>
+      <w:r>
+        <w:t>The user is logged out and redirected to the homepage of the website.</w:t>
+      </w:r>
+    </w:p>
+    <w:p/>
+    <w:p>
+      <w:pPr>
+        <w:rPr>
+          <w:b/>
+        </w:rPr>
+      </w:pPr>
+      <w:r>
+        <w:rPr>
+          <w:b/>
+        </w:rPr>
+        <w:t>3.1.6 Upload CSV files</w:t>
+      </w:r>
+    </w:p>
+    <w:p/>
+    <w:p>
+      <w:r>
+        <w:t>T</w:t>
+      </w:r>
+      <w:r>
+        <w:t>he user can upload his bank files in CSV format in order to visualize them the way he wants afterwards.</w:t>
+      </w:r>
+    </w:p>
+    <w:p/>
+    <w:p>
+      <w:pPr>
+        <w:rPr>
+          <w:u w:val="single"/>
+        </w:rPr>
+      </w:pPr>
+      <w:r>
+        <w:rPr>
+          <w:u w:val="single"/>
+        </w:rPr>
+        <w:t>Actions:</w:t>
+      </w:r>
+    </w:p>
+    <w:p>
+      <w:pPr>
+        <w:pStyle w:val="ListParagraph"/>
+        <w:numPr>
+          <w:ilvl w:val="0"/>
+          <w:numId w:val="28"/>
+        </w:numPr>
+        <w:jc w:val="left"/>
+      </w:pPr>
+      <w:r>
+        <w:t>The user clicks on the “Upload CSV file” hyperlink on the navigation bar. The corresponding webpage is then displayed.</w:t>
+      </w:r>
+    </w:p>
+    <w:p>
+      <w:pPr>
+        <w:pStyle w:val="ListParagraph"/>
+        <w:numPr>
+          <w:ilvl w:val="0"/>
+          <w:numId w:val="28"/>
+        </w:numPr>
+        <w:jc w:val="left"/>
+      </w:pPr>
+      <w:r>
+        <w:t>The user clicks on the “Upload file” button.</w:t>
+      </w:r>
+    </w:p>
+    <w:p>
+      <w:pPr>
+        <w:pStyle w:val="ListParagraph"/>
+        <w:numPr>
+          <w:ilvl w:val="0"/>
+          <w:numId w:val="28"/>
+        </w:numPr>
+      </w:pPr>
+      <w:r>
+        <w:t>The user can then choose the file he wants to upload on his computer and then clicks “OK”</w:t>
+      </w:r>
+    </w:p>
+    <w:p>
+      <w:pPr>
+        <w:rPr>
+          <w:u w:val="single"/>
+        </w:rPr>
+      </w:pPr>
+      <w:r>
+        <w:rPr>
+          <w:u w:val="single"/>
+        </w:rPr>
+        <w:t>Results:</w:t>
+      </w:r>
+    </w:p>
+    <w:p>
+      <w:pPr>
+        <w:pStyle w:val="ListParagraph"/>
+        <w:numPr>
+          <w:ilvl w:val="0"/>
+          <w:numId w:val="29"/>
+        </w:numPr>
+        <w:jc w:val="left"/>
+      </w:pPr>
+      <w:r>
+        <w:t>If the user failed, (wrong format, file can’t be read…), an error message is displayed and the user is invited to try again with uploading the file or another file.</w:t>
+      </w:r>
+    </w:p>
+    <w:p>
+      <w:pPr>
+        <w:pStyle w:val="ListParagraph"/>
+        <w:numPr>
+          <w:ilvl w:val="0"/>
+          <w:numId w:val="29"/>
+        </w:numPr>
+      </w:pPr>
+      <w:r>
+        <w:t>If the user succeeded, the data has been successfully uploaded and the user is asked if he wants to upload another file or not. If not, he is redirected to the homepage.</w:t>
+      </w:r>
+    </w:p>
+    <w:p/>
+    <w:p>
+      <w:pPr>
+        <w:rPr>
+          <w:b/>
+        </w:rPr>
+      </w:pPr>
+      <w:r>
+        <w:rPr>
+          <w:b/>
+        </w:rPr>
+        <w:t>3.1.7 Edit User profile</w:t>
+      </w:r>
+    </w:p>
+    <w:p/>
+    <w:p>
+      <w:pPr>
+        <w:jc w:val="left"/>
+      </w:pPr>
+      <w:r>
+        <w:t>T</w:t>
+      </w:r>
+      <w:r>
+        <w:t xml:space="preserve">he user can access his profile to see his information </w:t>
+      </w:r>
+      <w:r>
+        <w:t>and can edit them at will</w:t>
+      </w:r>
+      <w:r>
+        <w:t>.</w:t>
+      </w:r>
+      <w:r>
+        <w:br/>
+      </w:r>
+    </w:p>
+    <w:p>
+      <w:pPr>
+        <w:jc w:val="left"/>
+        <w:rPr>
+          <w:u w:val="single"/>
+        </w:rPr>
+      </w:pPr>
+      <w:r>
+        <w:rPr>
+          <w:u w:val="single"/>
+        </w:rPr>
+        <w:t>Actions:</w:t>
+      </w:r>
+    </w:p>
+    <w:p>
+      <w:pPr>
+        <w:pStyle w:val="ListParagraph"/>
+        <w:numPr>
+          <w:ilvl w:val="0"/>
+          <w:numId w:val="31"/>
+        </w:numPr>
+        <w:jc w:val="left"/>
+      </w:pPr>
+      <w:r>
+        <w:t>The user clicks on the “Profile” hyperlink in the navigation bar.</w:t>
+      </w:r>
+    </w:p>
+    <w:p>
+      <w:pPr>
+        <w:pStyle w:val="ListParagraph"/>
+        <w:numPr>
+          <w:ilvl w:val="0"/>
+          <w:numId w:val="31"/>
+        </w:numPr>
+        <w:jc w:val="left"/>
+      </w:pPr>
+      <w:r>
+        <w:t>The webpage is displayed and all the fields that the user can modify are organized in editable text fields. The user can modify information like city, zip code, state, email address</w:t>
+      </w:r>
+      <w:r>
+        <w:t xml:space="preserve"> etc</w:t>
+      </w:r>
+      <w:r>
+        <w:t>…</w:t>
+      </w:r>
+    </w:p>
+    <w:p>
+      <w:pPr>
+        <w:pStyle w:val="ListParagraph"/>
+        <w:numPr>
+          <w:ilvl w:val="0"/>
+          <w:numId w:val="31"/>
+        </w:numPr>
+        <w:jc w:val="left"/>
+      </w:pPr>
+      <w:r>
+        <w:t>When the user is done editing, he clicks on the “Save” button.</w:t>
+      </w:r>
+    </w:p>
+    <w:p>
+      <w:pPr>
+        <w:pStyle w:val="ListParagraph"/>
+        <w:numPr>
+          <w:ilvl w:val="0"/>
+          <w:numId w:val="31"/>
+        </w:numPr>
+        <w:jc w:val="left"/>
+      </w:pPr>
+      <w:r>
+        <w:t>If he doesn’t want to edit after all, he can click on the “Cancel” button</w:t>
+      </w:r>
+    </w:p>
+    <w:p>
+      <w:pPr>
+        <w:jc w:val="left"/>
+      </w:pPr>
+    </w:p>
+    <w:p>
+      <w:pPr>
+        <w:jc w:val="left"/>
+        <w:rPr>
+          <w:u w:val="single"/>
+        </w:rPr>
+      </w:pPr>
+      <w:r>
+        <w:rPr>
+          <w:u w:val="single"/>
+        </w:rPr>
+        <w:t>Results:</w:t>
+      </w:r>
+    </w:p>
+    <w:p>
+      <w:pPr>
+        <w:pStyle w:val="ListParagraph"/>
+        <w:numPr>
+          <w:ilvl w:val="0"/>
+          <w:numId w:val="32"/>
+        </w:numPr>
+        <w:jc w:val="left"/>
+      </w:pPr>
+      <w:r>
+        <w:t>If the user clicked on “Save” and if there is no errors, he is redirected to the homepage and his profile has successfully been edited.</w:t>
+      </w:r>
+    </w:p>
+    <w:p>
+      <w:pPr>
+        <w:pStyle w:val="ListParagraph"/>
+        <w:numPr>
+          <w:ilvl w:val="0"/>
+          <w:numId w:val="32"/>
+        </w:numPr>
+        <w:jc w:val="left"/>
+      </w:pPr>
+      <w:r>
+        <w:t>If the user clicked on “Cancel”, A confirmation message is displayed in a pop-up window: “Are you sure you want to cancel?” If the user clicks “Yes”, he is redirected to the homepage and his information has not been changed. If he clicks on “No”, the window disappears and he can continue editing.</w:t>
+      </w:r>
+    </w:p>
+    <w:p/>
+    <w:p>
+      <w:pPr>
+        <w:rPr>
+          <w:b/>
+        </w:rPr>
+      </w:pPr>
+      <w:r>
+        <w:rPr>
+          <w:b/>
+        </w:rPr>
+        <w:t>3.1.8 Create custom categories</w:t>
+      </w:r>
+    </w:p>
+    <w:p/>
+    <w:p>
+      <w:r>
+        <w:t>The custom categories enable the user to associate data the way he wants and not be limited by the default categories.</w:t>
+      </w:r>
+    </w:p>
+    <w:p/>
+    <w:p>
+      <w:pPr>
+        <w:rPr>
+          <w:u w:val="single"/>
+        </w:rPr>
+      </w:pPr>
+      <w:r>
+        <w:rPr>
+          <w:u w:val="single"/>
+        </w:rPr>
+        <w:t>Actions:</w:t>
+      </w:r>
+    </w:p>
+    <w:p>
+      <w:pPr>
+        <w:pStyle w:val="ListParagraph"/>
+        <w:numPr>
+          <w:ilvl w:val="0"/>
+          <w:numId w:val="36"/>
+        </w:numPr>
+      </w:pPr>
+      <w:r>
+        <w:t>The user clicks on the “Create Category” hyperlink on any page of the website.</w:t>
+      </w:r>
+    </w:p>
+    <w:p>
+      <w:pPr>
+        <w:pStyle w:val="ListParagraph"/>
+        <w:numPr>
+          <w:ilvl w:val="0"/>
+          <w:numId w:val="36"/>
+        </w:numPr>
+      </w:pPr>
+      <w:r>
+        <w:t>The webpage is displayed and the user can fill the text field with the name he chose.</w:t>
+      </w:r>
+    </w:p>
+    <w:p>
+      <w:pPr>
+        <w:pStyle w:val="ListParagraph"/>
+        <w:numPr>
+          <w:ilvl w:val="0"/>
+          <w:numId w:val="36"/>
+        </w:numPr>
+      </w:pPr>
+      <w:r>
+        <w:t>If he wants to add several names at a time, he can click on the “+” button. Another text field will appear below every time he clicks on the button.</w:t>
+      </w:r>
+    </w:p>
+    <w:p>
+      <w:pPr>
+        <w:pStyle w:val="ListParagraph"/>
+        <w:numPr>
+          <w:ilvl w:val="0"/>
+          <w:numId w:val="36"/>
+        </w:numPr>
+      </w:pPr>
+      <w:r>
+        <w:t>When the user is done with the names, he clicks on the “Save” button.</w:t>
+      </w:r>
+    </w:p>
+    <w:p/>
+    <w:p>
+      <w:pPr>
+        <w:rPr>
+          <w:u w:val="single"/>
+        </w:rPr>
+      </w:pPr>
+      <w:r>
+        <w:rPr>
+          <w:u w:val="single"/>
+        </w:rPr>
+        <w:t>Results:</w:t>
+      </w:r>
+    </w:p>
+    <w:p>
+      <w:pPr>
+        <w:pStyle w:val="ListParagraph"/>
+        <w:numPr>
+          <w:ilvl w:val="0"/>
+          <w:numId w:val="37"/>
+        </w:numPr>
+      </w:pPr>
+      <w:r>
+        <w:t>The categories are saved and can be used later when the user wants to map data with categories</w:t>
+      </w:r>
+    </w:p>
+    <w:p/>
+    <w:p/>
+    <w:p/>
+    <w:p/>
+    <w:p>
+      <w:pPr>
+        <w:rPr>
+          <w:b/>
+        </w:rPr>
+      </w:pPr>
+      <w:r>
+        <w:rPr>
+          <w:b/>
+        </w:rPr>
+        <w:t xml:space="preserve">3.1.9 </w:t>
+      </w:r>
+      <w:r>
+        <w:rPr>
+          <w:b/>
+        </w:rPr>
+        <w:t>C</w:t>
+      </w:r>
+      <w:r>
+        <w:rPr>
+          <w:b/>
+        </w:rPr>
+        <w:t>reate custom financial institute mapping for data import</w:t>
+      </w:r>
+    </w:p>
+    <w:p/>
+    <w:p>
+      <w:r>
+        <w:t>The user can map the data he imported with any of the categories proposed or that he created.</w:t>
+      </w:r>
+    </w:p>
+    <w:p/>
+    <w:p>
+      <w:pPr>
+        <w:rPr>
+          <w:b/>
+        </w:rPr>
+      </w:pPr>
+      <w:r>
+        <w:rPr>
+          <w:b/>
+        </w:rPr>
+        <w:lastRenderedPageBreak/>
+        <w:t>3.1.10 Set preferences</w:t>
+      </w:r>
+    </w:p>
+    <w:p/>
+    <w:p>
+      <w:pPr>
+        <w:rPr>
+          <w:b/>
+        </w:rPr>
+      </w:pPr>
+      <w:r>
+        <w:rPr>
+          <w:b/>
+        </w:rPr>
+        <w:t>3.1.11 Change preferences</w:t>
+      </w:r>
+    </w:p>
+    <w:p/>
+    <w:p>
+      <w:pPr>
+        <w:rPr>
+          <w:b/>
+        </w:rPr>
+      </w:pPr>
+      <w:r>
+        <w:rPr>
+          <w:b/>
+        </w:rPr>
+        <w:t>3.1.</w:t>
+      </w:r>
+      <w:r>
+        <w:rPr>
+          <w:b/>
+        </w:rPr>
+        <w:t>12</w:t>
+      </w:r>
+      <w:r>
+        <w:rPr>
+          <w:b/>
+        </w:rPr>
+        <w:t xml:space="preserve"> Delete an account</w:t>
+      </w:r>
+    </w:p>
+    <w:p/>
+    <w:p>
+      <w:pPr>
+        <w:rPr>
+          <w:rFonts w:cs="Arial"/>
+          <w:szCs w:val="24"/>
+        </w:rPr>
+      </w:pPr>
+      <w:r>
+        <w:rPr>
+          <w:rFonts w:cs="Arial"/>
+          <w:szCs w:val="24"/>
+        </w:rPr>
+        <w:t>The user can delete his account from the application.</w:t>
+      </w:r>
+    </w:p>
+    <w:p>
+      <w:pPr>
+        <w:rPr>
+          <w:rFonts w:cs="Arial"/>
+          <w:szCs w:val="24"/>
+        </w:rPr>
+      </w:pPr>
+    </w:p>
+    <w:p>
+      <w:pPr>
+        <w:rPr>
+          <w:rFonts w:cs="Arial"/>
+          <w:szCs w:val="24"/>
+          <w:u w:val="single"/>
+        </w:rPr>
+      </w:pPr>
+      <w:r>
+        <w:rPr>
+          <w:rFonts w:cs="Arial"/>
+          <w:szCs w:val="24"/>
+          <w:u w:val="single"/>
+        </w:rPr>
+        <w:t>Actions:</w:t>
+      </w:r>
+    </w:p>
+    <w:p>
+      <w:pPr>
+        <w:rPr>
+          <w:rFonts w:cs="Arial"/>
+          <w:szCs w:val="24"/>
+          <w:u w:val="single"/>
+        </w:rPr>
+      </w:pPr>
+    </w:p>
+    <w:p>
+      <w:pPr>
+        <w:pStyle w:val="ListParagraph"/>
+        <w:numPr>
+          <w:ilvl w:val="0"/>
+          <w:numId w:val="37"/>
+        </w:numPr>
+        <w:rPr>
+          <w:rFonts w:cs="Arial"/>
+          <w:szCs w:val="24"/>
+        </w:rPr>
+      </w:pPr>
+      <w:r>
+        <w:rPr>
+          <w:rFonts w:cs="Arial"/>
+          <w:szCs w:val="24"/>
+        </w:rPr>
+        <w:t>The user clicks on the “Profile” hyperlink on the navigation bar of the website.</w:t>
+      </w:r>
+    </w:p>
+    <w:p>
+      <w:pPr>
+        <w:pStyle w:val="ListParagraph"/>
+        <w:numPr>
+          <w:ilvl w:val="0"/>
+          <w:numId w:val="37"/>
+        </w:numPr>
+        <w:rPr>
+          <w:rFonts w:cs="Arial"/>
+          <w:szCs w:val="24"/>
+        </w:rPr>
+      </w:pPr>
+      <w:r>
+        <w:rPr>
+          <w:rFonts w:cs="Arial"/>
+          <w:szCs w:val="24"/>
+        </w:rPr>
+        <w:t>Then he has to click on the “Delete Account” button.</w:t>
+      </w:r>
+    </w:p>
+    <w:p>
+      <w:pPr>
+        <w:rPr>
+          <w:rFonts w:cs="Arial"/>
+          <w:szCs w:val="24"/>
+        </w:rPr>
+      </w:pPr>
+    </w:p>
+    <w:p>
+      <w:pPr>
+        <w:rPr>
+          <w:rFonts w:cs="Arial"/>
+          <w:szCs w:val="24"/>
+        </w:rPr>
+      </w:pPr>
+      <w:r>
+        <w:rPr>
+          <w:rFonts w:cs="Arial"/>
+          <w:szCs w:val="24"/>
+        </w:rPr>
+        <w:t xml:space="preserve">Results: </w:t>
+      </w:r>
+      <w:r>
+        <w:rPr>
+          <w:rFonts w:cs="Arial"/>
+          <w:szCs w:val="24"/>
+        </w:rPr>
+        <w:t>A confirmation message is displayed</w:t>
+      </w:r>
+    </w:p>
+    <w:p>
+      <w:pPr>
+        <w:pStyle w:val="ListParagraph"/>
+        <w:numPr>
+          <w:ilvl w:val="0"/>
+          <w:numId w:val="38"/>
+        </w:numPr>
+        <w:rPr>
+          <w:rFonts w:cs="Arial"/>
+          <w:szCs w:val="24"/>
+        </w:rPr>
+      </w:pPr>
+      <w:r>
+        <w:rPr>
+          <w:rFonts w:cs="Arial"/>
+          <w:szCs w:val="24"/>
+        </w:rPr>
+        <w:t>If the user clicks on “Yes”, a message saying “Your account has been successfully deleted” is displayed.</w:t>
+      </w:r>
+    </w:p>
+    <w:p>
+      <w:pPr>
+        <w:pStyle w:val="ListParagraph"/>
+        <w:numPr>
+          <w:ilvl w:val="0"/>
+          <w:numId w:val="38"/>
+        </w:numPr>
+        <w:rPr>
+          <w:rFonts w:cs="Arial"/>
+          <w:szCs w:val="24"/>
+        </w:rPr>
+      </w:pPr>
+      <w:r>
+        <w:rPr>
+          <w:rFonts w:cs="Arial"/>
+          <w:szCs w:val="24"/>
+        </w:rPr>
+        <w:t>If the user clicks on “No”, the account is not deleted and the user is stil</w:t>
+      </w:r>
+      <w:bookmarkStart w:id="0" w:name="_GoBack"/>
+      <w:bookmarkEnd w:id="0"/>
+      <w:r>
+        <w:rPr>
+          <w:rFonts w:cs="Arial"/>
+          <w:szCs w:val="24"/>
+        </w:rPr>
+        <w:t>l on the profile webpage.</w:t>
+      </w:r>
+    </w:p>
     <w:sectPr>
-      <w:headerReference w:type="default" r:id="rId8"/>
-      <w:footerReference w:type="default" r:id="rId9"/>
+      <w:headerReference w:type="default" r:id="rId9"/>
+      <w:footerReference w:type="default" r:id="rId10"/>
       <w:pgSz w:w="12240" w:h="15840"/>
       <w:pgMar w:top="1440" w:right="1440" w:bottom="1440" w:left="1440" w:header="720" w:footer="720" w:gutter="0"/>
       <w:cols w:space="720"/>
@@ -2088,7 +3492,7 @@
 </file>
 
 <file path=word/endnotes.xml><?xml version="1.0" encoding="utf-8"?>
-<w:endnotes xmlns:ve="http://schemas.openxmlformats.org/markup-compatibility/2006" xmlns:o="urn:schemas-microsoft-com:office:office" xmlns:r="http://schemas.openxmlformats.org/officeDocument/2006/relationships" xmlns:m="http://schemas.openxmlformats.org/officeDocument/2006/math" xmlns:v="urn:schemas-microsoft-com:vml" xmlns:wp="http://schemas.openxmlformats.org/drawingml/2006/wordprocessingDrawing" xmlns:w10="urn:schemas-microsoft-com:office:word" xmlns:w="http://schemas.openxmlformats.org/wordprocessingml/2006/main" xmlns:wne="http://schemas.microsoft.com/office/word/2006/wordml">
+<w:endnotes xmlns:wpc="http://schemas.microsoft.com/office/word/2010/wordprocessingCanvas" xmlns:mc="http://schemas.openxmlformats.org/markup-compatibility/2006" xmlns:o="urn:schemas-microsoft-com:office:office" xmlns:r="http://schemas.openxmlformats.org/officeDocument/2006/relationships" xmlns:m="http://schemas.openxmlformats.org/officeDocument/2006/math" xmlns:v="urn:schemas-microsoft-com:vml" xmlns:wp14="http://schemas.microsoft.com/office/word/2010/wordprocessingDrawing" xmlns:wp="http://schemas.openxmlformats.org/drawingml/2006/wordprocessingDrawing" xmlns:w10="urn:schemas-microsoft-com:office:word" xmlns:w="http://schemas.openxmlformats.org/wordprocessingml/2006/main" xmlns:w14="http://schemas.microsoft.com/office/word/2010/wordml" xmlns:wpg="http://schemas.microsoft.com/office/word/2010/wordprocessingGroup" xmlns:wpi="http://schemas.microsoft.com/office/word/2010/wordprocessingInk" xmlns:wne="http://schemas.microsoft.com/office/word/2006/wordml" xmlns:wps="http://schemas.microsoft.com/office/word/2010/wordprocessingShape" mc:Ignorable="w14 wp14">
   <w:endnote w:type="separator" w:id="-1">
     <w:p>
       <w:r>
@@ -2107,7 +3511,7 @@
 </file>
 
 <file path=word/footer1.xml><?xml version="1.0" encoding="utf-8"?>
-<w:ftr xmlns:ve="http://schemas.openxmlformats.org/markup-compatibility/2006" xmlns:o="urn:schemas-microsoft-com:office:office" xmlns:r="http://schemas.openxmlformats.org/officeDocument/2006/relationships" xmlns:m="http://schemas.openxmlformats.org/officeDocument/2006/math" xmlns:v="urn:schemas-microsoft-com:vml" xmlns:wp="http://schemas.openxmlformats.org/drawingml/2006/wordprocessingDrawing" xmlns:w10="urn:schemas-microsoft-com:office:word" xmlns:w="http://schemas.openxmlformats.org/wordprocessingml/2006/main" xmlns:wne="http://schemas.microsoft.com/office/word/2006/wordml">
+<w:ftr xmlns:wpc="http://schemas.microsoft.com/office/word/2010/wordprocessingCanvas" xmlns:mc="http://schemas.openxmlformats.org/markup-compatibility/2006" xmlns:o="urn:schemas-microsoft-com:office:office" xmlns:r="http://schemas.openxmlformats.org/officeDocument/2006/relationships" xmlns:m="http://schemas.openxmlformats.org/officeDocument/2006/math" xmlns:v="urn:schemas-microsoft-com:vml" xmlns:wp14="http://schemas.microsoft.com/office/word/2010/wordprocessingDrawing" xmlns:wp="http://schemas.openxmlformats.org/drawingml/2006/wordprocessingDrawing" xmlns:w10="urn:schemas-microsoft-com:office:word" xmlns:w="http://schemas.openxmlformats.org/wordprocessingml/2006/main" xmlns:w14="http://schemas.microsoft.com/office/word/2010/wordml" xmlns:wpg="http://schemas.microsoft.com/office/word/2010/wordprocessingGroup" xmlns:wpi="http://schemas.microsoft.com/office/word/2010/wordprocessingInk" xmlns:wne="http://schemas.microsoft.com/office/word/2006/wordml" xmlns:wps="http://schemas.microsoft.com/office/word/2010/wordprocessingShape" mc:Ignorable="w14 wp14">
   <w:p>
     <w:pPr>
       <w:pStyle w:val="Footer"/>
@@ -2189,7 +3593,7 @@
         <w:noProof/>
         <w:sz w:val="22"/>
       </w:rPr>
-      <w:t>3</w:t>
+      <w:t>7</w:t>
     </w:r>
     <w:r>
       <w:rPr>
@@ -2231,7 +3635,7 @@
         <w:noProof/>
         <w:sz w:val="22"/>
       </w:rPr>
-      <w:t>3</w:t>
+      <w:t>7</w:t>
     </w:r>
     <w:r>
       <w:rPr>
@@ -2250,7 +3654,7 @@
 </file>
 
 <file path=word/footnotes.xml><?xml version="1.0" encoding="utf-8"?>
-<w:footnotes xmlns:ve="http://schemas.openxmlformats.org/markup-compatibility/2006" xmlns:o="urn:schemas-microsoft-com:office:office" xmlns:r="http://schemas.openxmlformats.org/officeDocument/2006/relationships" xmlns:m="http://schemas.openxmlformats.org/officeDocument/2006/math" xmlns:v="urn:schemas-microsoft-com:vml" xmlns:wp="http://schemas.openxmlformats.org/drawingml/2006/wordprocessingDrawing" xmlns:w10="urn:schemas-microsoft-com:office:word" xmlns:w="http://schemas.openxmlformats.org/wordprocessingml/2006/main" xmlns:wne="http://schemas.microsoft.com/office/word/2006/wordml">
+<w:footnotes xmlns:wpc="http://schemas.microsoft.com/office/word/2010/wordprocessingCanvas" xmlns:mc="http://schemas.openxmlformats.org/markup-compatibility/2006" xmlns:o="urn:schemas-microsoft-com:office:office" xmlns:r="http://schemas.openxmlformats.org/officeDocument/2006/relationships" xmlns:m="http://schemas.openxmlformats.org/officeDocument/2006/math" xmlns:v="urn:schemas-microsoft-com:vml" xmlns:wp14="http://schemas.microsoft.com/office/word/2010/wordprocessingDrawing" xmlns:wp="http://schemas.openxmlformats.org/drawingml/2006/wordprocessingDrawing" xmlns:w10="urn:schemas-microsoft-com:office:word" xmlns:w="http://schemas.openxmlformats.org/wordprocessingml/2006/main" xmlns:w14="http://schemas.microsoft.com/office/word/2010/wordml" xmlns:wpg="http://schemas.microsoft.com/office/word/2010/wordprocessingGroup" xmlns:wpi="http://schemas.microsoft.com/office/word/2010/wordprocessingInk" xmlns:wne="http://schemas.microsoft.com/office/word/2006/wordml" xmlns:wps="http://schemas.microsoft.com/office/word/2010/wordprocessingShape" mc:Ignorable="w14 wp14">
   <w:footnote w:type="separator" w:id="-1">
     <w:p>
       <w:r>
@@ -2269,7 +3673,7 @@
 </file>
 
 <file path=word/header1.xml><?xml version="1.0" encoding="utf-8"?>
-<w:hdr xmlns:ve="http://schemas.openxmlformats.org/markup-compatibility/2006" xmlns:o="urn:schemas-microsoft-com:office:office" xmlns:r="http://schemas.openxmlformats.org/officeDocument/2006/relationships" xmlns:m="http://schemas.openxmlformats.org/officeDocument/2006/math" xmlns:v="urn:schemas-microsoft-com:vml" xmlns:wp="http://schemas.openxmlformats.org/drawingml/2006/wordprocessingDrawing" xmlns:w10="urn:schemas-microsoft-com:office:word" xmlns:w="http://schemas.openxmlformats.org/wordprocessingml/2006/main" xmlns:wne="http://schemas.microsoft.com/office/word/2006/wordml">
+<w:hdr xmlns:wpc="http://schemas.microsoft.com/office/word/2010/wordprocessingCanvas" xmlns:mc="http://schemas.openxmlformats.org/markup-compatibility/2006" xmlns:o="urn:schemas-microsoft-com:office:office" xmlns:r="http://schemas.openxmlformats.org/officeDocument/2006/relationships" xmlns:m="http://schemas.openxmlformats.org/officeDocument/2006/math" xmlns:v="urn:schemas-microsoft-com:vml" xmlns:wp14="http://schemas.microsoft.com/office/word/2010/wordprocessingDrawing" xmlns:wp="http://schemas.openxmlformats.org/drawingml/2006/wordprocessingDrawing" xmlns:w10="urn:schemas-microsoft-com:office:word" xmlns:w="http://schemas.openxmlformats.org/wordprocessingml/2006/main" xmlns:w14="http://schemas.microsoft.com/office/word/2010/wordml" xmlns:wpg="http://schemas.microsoft.com/office/word/2010/wordprocessingGroup" xmlns:wpi="http://schemas.microsoft.com/office/word/2010/wordprocessingInk" xmlns:wne="http://schemas.microsoft.com/office/word/2006/wordml" xmlns:wps="http://schemas.microsoft.com/office/word/2010/wordprocessingShape" mc:Ignorable="w14 wp14">
   <w:p>
     <w:pPr>
       <w:pStyle w:val="Header"/>
@@ -2278,8 +3682,6 @@
         <w:szCs w:val="20"/>
       </w:rPr>
     </w:pPr>
-    <w:proofErr w:type="spellStart"/>
-    <w:proofErr w:type="gramStart"/>
     <w:r>
       <w:rPr>
         <w:sz w:val="20"/>
@@ -2287,8 +3689,6 @@
       </w:rPr>
       <w:t>iBudget</w:t>
     </w:r>
-    <w:proofErr w:type="spellEnd"/>
-    <w:proofErr w:type="gramEnd"/>
     <w:r>
       <w:rPr>
         <w:sz w:val="20"/>
@@ -2333,7 +3733,7 @@
 </file>
 
 <file path=word/numbering.xml><?xml version="1.0" encoding="utf-8"?>
-<w:numbering xmlns:ve="http://schemas.openxmlformats.org/markup-compatibility/2006" xmlns:o="urn:schemas-microsoft-com:office:office" xmlns:r="http://schemas.openxmlformats.org/officeDocument/2006/relationships" xmlns:m="http://schemas.openxmlformats.org/officeDocument/2006/math" xmlns:v="urn:schemas-microsoft-com:vml" xmlns:wp="http://schemas.openxmlformats.org/drawingml/2006/wordprocessingDrawing" xmlns:w10="urn:schemas-microsoft-com:office:word" xmlns:w="http://schemas.openxmlformats.org/wordprocessingml/2006/main" xmlns:wne="http://schemas.microsoft.com/office/word/2006/wordml">
+<w:numbering xmlns:wpc="http://schemas.microsoft.com/office/word/2010/wordprocessingCanvas" xmlns:mc="http://schemas.openxmlformats.org/markup-compatibility/2006" xmlns:o="urn:schemas-microsoft-com:office:office" xmlns:r="http://schemas.openxmlformats.org/officeDocument/2006/relationships" xmlns:m="http://schemas.openxmlformats.org/officeDocument/2006/math" xmlns:v="urn:schemas-microsoft-com:vml" xmlns:wp14="http://schemas.microsoft.com/office/word/2010/wordprocessingDrawing" xmlns:wp="http://schemas.openxmlformats.org/drawingml/2006/wordprocessingDrawing" xmlns:w10="urn:schemas-microsoft-com:office:word" xmlns:w="http://schemas.openxmlformats.org/wordprocessingml/2006/main" xmlns:w14="http://schemas.microsoft.com/office/word/2010/wordml" xmlns:wpg="http://schemas.microsoft.com/office/word/2010/wordprocessingGroup" xmlns:wpi="http://schemas.microsoft.com/office/word/2010/wordprocessingInk" xmlns:wne="http://schemas.microsoft.com/office/word/2006/wordml" xmlns:wps="http://schemas.microsoft.com/office/word/2010/wordprocessingShape" mc:Ignorable="w14 wp14">
   <w:abstractNum w:abstractNumId="0">
     <w:nsid w:val="0267582E"/>
     <w:multiLevelType w:val="multilevel"/>
@@ -2567,6 +3967,344 @@
     </w:lvl>
   </w:abstractNum>
   <w:abstractNum w:abstractNumId="2">
+    <w:nsid w:val="05094ECD"/>
+    <w:multiLevelType w:val="hybridMultilevel"/>
+    <w:tmpl w:val="BC8E1FE4"/>
+    <w:lvl w:ilvl="0" w:tplc="04090001">
+      <w:start w:val="1"/>
+      <w:numFmt w:val="bullet"/>
+      <w:lvlText w:val=""/>
+      <w:lvlJc w:val="left"/>
+      <w:pPr>
+        <w:ind w:left="720" w:hanging="360"/>
+      </w:pPr>
+      <w:rPr>
+        <w:rFonts w:ascii="Symbol" w:hAnsi="Symbol" w:hint="default"/>
+      </w:rPr>
+    </w:lvl>
+    <w:lvl w:ilvl="1" w:tplc="04090003" w:tentative="1">
+      <w:start w:val="1"/>
+      <w:numFmt w:val="bullet"/>
+      <w:lvlText w:val="o"/>
+      <w:lvlJc w:val="left"/>
+      <w:pPr>
+        <w:ind w:left="1440" w:hanging="360"/>
+      </w:pPr>
+      <w:rPr>
+        <w:rFonts w:ascii="Courier New" w:hAnsi="Courier New" w:cs="Courier New" w:hint="default"/>
+      </w:rPr>
+    </w:lvl>
+    <w:lvl w:ilvl="2" w:tplc="04090005" w:tentative="1">
+      <w:start w:val="1"/>
+      <w:numFmt w:val="bullet"/>
+      <w:lvlText w:val=""/>
+      <w:lvlJc w:val="left"/>
+      <w:pPr>
+        <w:ind w:left="2160" w:hanging="360"/>
+      </w:pPr>
+      <w:rPr>
+        <w:rFonts w:ascii="Wingdings" w:hAnsi="Wingdings" w:hint="default"/>
+      </w:rPr>
+    </w:lvl>
+    <w:lvl w:ilvl="3" w:tplc="04090001" w:tentative="1">
+      <w:start w:val="1"/>
+      <w:numFmt w:val="bullet"/>
+      <w:lvlText w:val=""/>
+      <w:lvlJc w:val="left"/>
+      <w:pPr>
+        <w:ind w:left="2880" w:hanging="360"/>
+      </w:pPr>
+      <w:rPr>
+        <w:rFonts w:ascii="Symbol" w:hAnsi="Symbol" w:hint="default"/>
+      </w:rPr>
+    </w:lvl>
+    <w:lvl w:ilvl="4" w:tplc="04090003" w:tentative="1">
+      <w:start w:val="1"/>
+      <w:numFmt w:val="bullet"/>
+      <w:lvlText w:val="o"/>
+      <w:lvlJc w:val="left"/>
+      <w:pPr>
+        <w:ind w:left="3600" w:hanging="360"/>
+      </w:pPr>
+      <w:rPr>
+        <w:rFonts w:ascii="Courier New" w:hAnsi="Courier New" w:cs="Courier New" w:hint="default"/>
+      </w:rPr>
+    </w:lvl>
+    <w:lvl w:ilvl="5" w:tplc="04090005" w:tentative="1">
+      <w:start w:val="1"/>
+      <w:numFmt w:val="bullet"/>
+      <w:lvlText w:val=""/>
+      <w:lvlJc w:val="left"/>
+      <w:pPr>
+        <w:ind w:left="4320" w:hanging="360"/>
+      </w:pPr>
+      <w:rPr>
+        <w:rFonts w:ascii="Wingdings" w:hAnsi="Wingdings" w:hint="default"/>
+      </w:rPr>
+    </w:lvl>
+    <w:lvl w:ilvl="6" w:tplc="04090001" w:tentative="1">
+      <w:start w:val="1"/>
+      <w:numFmt w:val="bullet"/>
+      <w:lvlText w:val=""/>
+      <w:lvlJc w:val="left"/>
+      <w:pPr>
+        <w:ind w:left="5040" w:hanging="360"/>
+      </w:pPr>
+      <w:rPr>
+        <w:rFonts w:ascii="Symbol" w:hAnsi="Symbol" w:hint="default"/>
+      </w:rPr>
+    </w:lvl>
+    <w:lvl w:ilvl="7" w:tplc="04090003" w:tentative="1">
+      <w:start w:val="1"/>
+      <w:numFmt w:val="bullet"/>
+      <w:lvlText w:val="o"/>
+      <w:lvlJc w:val="left"/>
+      <w:pPr>
+        <w:ind w:left="5760" w:hanging="360"/>
+      </w:pPr>
+      <w:rPr>
+        <w:rFonts w:ascii="Courier New" w:hAnsi="Courier New" w:cs="Courier New" w:hint="default"/>
+      </w:rPr>
+    </w:lvl>
+    <w:lvl w:ilvl="8" w:tplc="04090005" w:tentative="1">
+      <w:start w:val="1"/>
+      <w:numFmt w:val="bullet"/>
+      <w:lvlText w:val=""/>
+      <w:lvlJc w:val="left"/>
+      <w:pPr>
+        <w:ind w:left="6480" w:hanging="360"/>
+      </w:pPr>
+      <w:rPr>
+        <w:rFonts w:ascii="Wingdings" w:hAnsi="Wingdings" w:hint="default"/>
+      </w:rPr>
+    </w:lvl>
+  </w:abstractNum>
+  <w:abstractNum w:abstractNumId="3">
+    <w:nsid w:val="0BE7500E"/>
+    <w:multiLevelType w:val="hybridMultilevel"/>
+    <w:tmpl w:val="8FC89858"/>
+    <w:lvl w:ilvl="0" w:tplc="04090001">
+      <w:start w:val="1"/>
+      <w:numFmt w:val="bullet"/>
+      <w:lvlText w:val=""/>
+      <w:lvlJc w:val="left"/>
+      <w:pPr>
+        <w:ind w:left="720" w:hanging="360"/>
+      </w:pPr>
+      <w:rPr>
+        <w:rFonts w:ascii="Symbol" w:hAnsi="Symbol" w:hint="default"/>
+      </w:rPr>
+    </w:lvl>
+    <w:lvl w:ilvl="1" w:tplc="04090003" w:tentative="1">
+      <w:start w:val="1"/>
+      <w:numFmt w:val="bullet"/>
+      <w:lvlText w:val="o"/>
+      <w:lvlJc w:val="left"/>
+      <w:pPr>
+        <w:ind w:left="1440" w:hanging="360"/>
+      </w:pPr>
+      <w:rPr>
+        <w:rFonts w:ascii="Courier New" w:hAnsi="Courier New" w:cs="Courier New" w:hint="default"/>
+      </w:rPr>
+    </w:lvl>
+    <w:lvl w:ilvl="2" w:tplc="04090005" w:tentative="1">
+      <w:start w:val="1"/>
+      <w:numFmt w:val="bullet"/>
+      <w:lvlText w:val=""/>
+      <w:lvlJc w:val="left"/>
+      <w:pPr>
+        <w:ind w:left="2160" w:hanging="360"/>
+      </w:pPr>
+      <w:rPr>
+        <w:rFonts w:ascii="Wingdings" w:hAnsi="Wingdings" w:hint="default"/>
+      </w:rPr>
+    </w:lvl>
+    <w:lvl w:ilvl="3" w:tplc="04090001" w:tentative="1">
+      <w:start w:val="1"/>
+      <w:numFmt w:val="bullet"/>
+      <w:lvlText w:val=""/>
+      <w:lvlJc w:val="left"/>
+      <w:pPr>
+        <w:ind w:left="2880" w:hanging="360"/>
+      </w:pPr>
+      <w:rPr>
+        <w:rFonts w:ascii="Symbol" w:hAnsi="Symbol" w:hint="default"/>
+      </w:rPr>
+    </w:lvl>
+    <w:lvl w:ilvl="4" w:tplc="04090003" w:tentative="1">
+      <w:start w:val="1"/>
+      <w:numFmt w:val="bullet"/>
+      <w:lvlText w:val="o"/>
+      <w:lvlJc w:val="left"/>
+      <w:pPr>
+        <w:ind w:left="3600" w:hanging="360"/>
+      </w:pPr>
+      <w:rPr>
+        <w:rFonts w:ascii="Courier New" w:hAnsi="Courier New" w:cs="Courier New" w:hint="default"/>
+      </w:rPr>
+    </w:lvl>
+    <w:lvl w:ilvl="5" w:tplc="04090005" w:tentative="1">
+      <w:start w:val="1"/>
+      <w:numFmt w:val="bullet"/>
+      <w:lvlText w:val=""/>
+      <w:lvlJc w:val="left"/>
+      <w:pPr>
+        <w:ind w:left="4320" w:hanging="360"/>
+      </w:pPr>
+      <w:rPr>
+        <w:rFonts w:ascii="Wingdings" w:hAnsi="Wingdings" w:hint="default"/>
+      </w:rPr>
+    </w:lvl>
+    <w:lvl w:ilvl="6" w:tplc="04090001" w:tentative="1">
+      <w:start w:val="1"/>
+      <w:numFmt w:val="bullet"/>
+      <w:lvlText w:val=""/>
+      <w:lvlJc w:val="left"/>
+      <w:pPr>
+        <w:ind w:left="5040" w:hanging="360"/>
+      </w:pPr>
+      <w:rPr>
+        <w:rFonts w:ascii="Symbol" w:hAnsi="Symbol" w:hint="default"/>
+      </w:rPr>
+    </w:lvl>
+    <w:lvl w:ilvl="7" w:tplc="04090003" w:tentative="1">
+      <w:start w:val="1"/>
+      <w:numFmt w:val="bullet"/>
+      <w:lvlText w:val="o"/>
+      <w:lvlJc w:val="left"/>
+      <w:pPr>
+        <w:ind w:left="5760" w:hanging="360"/>
+      </w:pPr>
+      <w:rPr>
+        <w:rFonts w:ascii="Courier New" w:hAnsi="Courier New" w:cs="Courier New" w:hint="default"/>
+      </w:rPr>
+    </w:lvl>
+    <w:lvl w:ilvl="8" w:tplc="04090005" w:tentative="1">
+      <w:start w:val="1"/>
+      <w:numFmt w:val="bullet"/>
+      <w:lvlText w:val=""/>
+      <w:lvlJc w:val="left"/>
+      <w:pPr>
+        <w:ind w:left="6480" w:hanging="360"/>
+      </w:pPr>
+      <w:rPr>
+        <w:rFonts w:ascii="Wingdings" w:hAnsi="Wingdings" w:hint="default"/>
+      </w:rPr>
+    </w:lvl>
+  </w:abstractNum>
+  <w:abstractNum w:abstractNumId="4">
+    <w:nsid w:val="0FE20D54"/>
+    <w:multiLevelType w:val="hybridMultilevel"/>
+    <w:tmpl w:val="6254A75E"/>
+    <w:lvl w:ilvl="0" w:tplc="3C5E724E">
+      <w:numFmt w:val="bullet"/>
+      <w:lvlText w:val="-"/>
+      <w:lvlJc w:val="left"/>
+      <w:pPr>
+        <w:ind w:left="1080" w:hanging="360"/>
+      </w:pPr>
+      <w:rPr>
+        <w:rFonts w:ascii="Calibri" w:eastAsiaTheme="minorHAnsi" w:hAnsi="Calibri" w:cs="Calibri" w:hint="default"/>
+      </w:rPr>
+    </w:lvl>
+    <w:lvl w:ilvl="1" w:tplc="04090003" w:tentative="1">
+      <w:start w:val="1"/>
+      <w:numFmt w:val="bullet"/>
+      <w:lvlText w:val="o"/>
+      <w:lvlJc w:val="left"/>
+      <w:pPr>
+        <w:ind w:left="1800" w:hanging="360"/>
+      </w:pPr>
+      <w:rPr>
+        <w:rFonts w:ascii="Courier New" w:hAnsi="Courier New" w:cs="Courier New" w:hint="default"/>
+      </w:rPr>
+    </w:lvl>
+    <w:lvl w:ilvl="2" w:tplc="04090005" w:tentative="1">
+      <w:start w:val="1"/>
+      <w:numFmt w:val="bullet"/>
+      <w:lvlText w:val=""/>
+      <w:lvlJc w:val="left"/>
+      <w:pPr>
+        <w:ind w:left="2520" w:hanging="360"/>
+      </w:pPr>
+      <w:rPr>
+        <w:rFonts w:ascii="Wingdings" w:hAnsi="Wingdings" w:hint="default"/>
+      </w:rPr>
+    </w:lvl>
+    <w:lvl w:ilvl="3" w:tplc="04090001" w:tentative="1">
+      <w:start w:val="1"/>
+      <w:numFmt w:val="bullet"/>
+      <w:lvlText w:val=""/>
+      <w:lvlJc w:val="left"/>
+      <w:pPr>
+        <w:ind w:left="3240" w:hanging="360"/>
+      </w:pPr>
+      <w:rPr>
+        <w:rFonts w:ascii="Symbol" w:hAnsi="Symbol" w:hint="default"/>
+      </w:rPr>
+    </w:lvl>
+    <w:lvl w:ilvl="4" w:tplc="04090003" w:tentative="1">
+      <w:start w:val="1"/>
+      <w:numFmt w:val="bullet"/>
+      <w:lvlText w:val="o"/>
+      <w:lvlJc w:val="left"/>
+      <w:pPr>
+        <w:ind w:left="3960" w:hanging="360"/>
+      </w:pPr>
+      <w:rPr>
+        <w:rFonts w:ascii="Courier New" w:hAnsi="Courier New" w:cs="Courier New" w:hint="default"/>
+      </w:rPr>
+    </w:lvl>
+    <w:lvl w:ilvl="5" w:tplc="04090005" w:tentative="1">
+      <w:start w:val="1"/>
+      <w:numFmt w:val="bullet"/>
+      <w:lvlText w:val=""/>
+      <w:lvlJc w:val="left"/>
+      <w:pPr>
+        <w:ind w:left="4680" w:hanging="360"/>
+      </w:pPr>
+      <w:rPr>
+        <w:rFonts w:ascii="Wingdings" w:hAnsi="Wingdings" w:hint="default"/>
+      </w:rPr>
+    </w:lvl>
+    <w:lvl w:ilvl="6" w:tplc="04090001" w:tentative="1">
+      <w:start w:val="1"/>
+      <w:numFmt w:val="bullet"/>
+      <w:lvlText w:val=""/>
+      <w:lvlJc w:val="left"/>
+      <w:pPr>
+        <w:ind w:left="5400" w:hanging="360"/>
+      </w:pPr>
+      <w:rPr>
+        <w:rFonts w:ascii="Symbol" w:hAnsi="Symbol" w:hint="default"/>
+      </w:rPr>
+    </w:lvl>
+    <w:lvl w:ilvl="7" w:tplc="04090003" w:tentative="1">
+      <w:start w:val="1"/>
+      <w:numFmt w:val="bullet"/>
+      <w:lvlText w:val="o"/>
+      <w:lvlJc w:val="left"/>
+      <w:pPr>
+        <w:ind w:left="6120" w:hanging="360"/>
+      </w:pPr>
+      <w:rPr>
+        <w:rFonts w:ascii="Courier New" w:hAnsi="Courier New" w:cs="Courier New" w:hint="default"/>
+      </w:rPr>
+    </w:lvl>
+    <w:lvl w:ilvl="8" w:tplc="04090005" w:tentative="1">
+      <w:start w:val="1"/>
+      <w:numFmt w:val="bullet"/>
+      <w:lvlText w:val=""/>
+      <w:lvlJc w:val="left"/>
+      <w:pPr>
+        <w:ind w:left="6840" w:hanging="360"/>
+      </w:pPr>
+      <w:rPr>
+        <w:rFonts w:ascii="Wingdings" w:hAnsi="Wingdings" w:hint="default"/>
+      </w:rPr>
+    </w:lvl>
+  </w:abstractNum>
+  <w:abstractNum w:abstractNumId="5">
     <w:nsid w:val="15771970"/>
     <w:multiLevelType w:val="multilevel"/>
     <w:tmpl w:val="5A1C3F92"/>
@@ -2682,7 +4420,7 @@
       </w:rPr>
     </w:lvl>
   </w:abstractNum>
-  <w:abstractNum w:abstractNumId="3">
+  <w:abstractNum w:abstractNumId="6">
     <w:nsid w:val="1E05586B"/>
     <w:multiLevelType w:val="multilevel"/>
     <w:tmpl w:val="5A1C3F92"/>
@@ -2798,7 +4536,459 @@
       </w:rPr>
     </w:lvl>
   </w:abstractNum>
-  <w:abstractNum w:abstractNumId="4">
+  <w:abstractNum w:abstractNumId="7">
+    <w:nsid w:val="1ED458AD"/>
+    <w:multiLevelType w:val="hybridMultilevel"/>
+    <w:tmpl w:val="45BCB846"/>
+    <w:lvl w:ilvl="0" w:tplc="04090001">
+      <w:start w:val="1"/>
+      <w:numFmt w:val="bullet"/>
+      <w:lvlText w:val=""/>
+      <w:lvlJc w:val="left"/>
+      <w:pPr>
+        <w:ind w:left="720" w:hanging="360"/>
+      </w:pPr>
+      <w:rPr>
+        <w:rFonts w:ascii="Symbol" w:hAnsi="Symbol" w:hint="default"/>
+      </w:rPr>
+    </w:lvl>
+    <w:lvl w:ilvl="1" w:tplc="04090003" w:tentative="1">
+      <w:start w:val="1"/>
+      <w:numFmt w:val="bullet"/>
+      <w:lvlText w:val="o"/>
+      <w:lvlJc w:val="left"/>
+      <w:pPr>
+        <w:ind w:left="1440" w:hanging="360"/>
+      </w:pPr>
+      <w:rPr>
+        <w:rFonts w:ascii="Courier New" w:hAnsi="Courier New" w:cs="Courier New" w:hint="default"/>
+      </w:rPr>
+    </w:lvl>
+    <w:lvl w:ilvl="2" w:tplc="04090005" w:tentative="1">
+      <w:start w:val="1"/>
+      <w:numFmt w:val="bullet"/>
+      <w:lvlText w:val=""/>
+      <w:lvlJc w:val="left"/>
+      <w:pPr>
+        <w:ind w:left="2160" w:hanging="360"/>
+      </w:pPr>
+      <w:rPr>
+        <w:rFonts w:ascii="Wingdings" w:hAnsi="Wingdings" w:hint="default"/>
+      </w:rPr>
+    </w:lvl>
+    <w:lvl w:ilvl="3" w:tplc="04090001" w:tentative="1">
+      <w:start w:val="1"/>
+      <w:numFmt w:val="bullet"/>
+      <w:lvlText w:val=""/>
+      <w:lvlJc w:val="left"/>
+      <w:pPr>
+        <w:ind w:left="2880" w:hanging="360"/>
+      </w:pPr>
+      <w:rPr>
+        <w:rFonts w:ascii="Symbol" w:hAnsi="Symbol" w:hint="default"/>
+      </w:rPr>
+    </w:lvl>
+    <w:lvl w:ilvl="4" w:tplc="04090003" w:tentative="1">
+      <w:start w:val="1"/>
+      <w:numFmt w:val="bullet"/>
+      <w:lvlText w:val="o"/>
+      <w:lvlJc w:val="left"/>
+      <w:pPr>
+        <w:ind w:left="3600" w:hanging="360"/>
+      </w:pPr>
+      <w:rPr>
+        <w:rFonts w:ascii="Courier New" w:hAnsi="Courier New" w:cs="Courier New" w:hint="default"/>
+      </w:rPr>
+    </w:lvl>
+    <w:lvl w:ilvl="5" w:tplc="04090005" w:tentative="1">
+      <w:start w:val="1"/>
+      <w:numFmt w:val="bullet"/>
+      <w:lvlText w:val=""/>
+      <w:lvlJc w:val="left"/>
+      <w:pPr>
+        <w:ind w:left="4320" w:hanging="360"/>
+      </w:pPr>
+      <w:rPr>
+        <w:rFonts w:ascii="Wingdings" w:hAnsi="Wingdings" w:hint="default"/>
+      </w:rPr>
+    </w:lvl>
+    <w:lvl w:ilvl="6" w:tplc="04090001" w:tentative="1">
+      <w:start w:val="1"/>
+      <w:numFmt w:val="bullet"/>
+      <w:lvlText w:val=""/>
+      <w:lvlJc w:val="left"/>
+      <w:pPr>
+        <w:ind w:left="5040" w:hanging="360"/>
+      </w:pPr>
+      <w:rPr>
+        <w:rFonts w:ascii="Symbol" w:hAnsi="Symbol" w:hint="default"/>
+      </w:rPr>
+    </w:lvl>
+    <w:lvl w:ilvl="7" w:tplc="04090003" w:tentative="1">
+      <w:start w:val="1"/>
+      <w:numFmt w:val="bullet"/>
+      <w:lvlText w:val="o"/>
+      <w:lvlJc w:val="left"/>
+      <w:pPr>
+        <w:ind w:left="5760" w:hanging="360"/>
+      </w:pPr>
+      <w:rPr>
+        <w:rFonts w:ascii="Courier New" w:hAnsi="Courier New" w:cs="Courier New" w:hint="default"/>
+      </w:rPr>
+    </w:lvl>
+    <w:lvl w:ilvl="8" w:tplc="04090005" w:tentative="1">
+      <w:start w:val="1"/>
+      <w:numFmt w:val="bullet"/>
+      <w:lvlText w:val=""/>
+      <w:lvlJc w:val="left"/>
+      <w:pPr>
+        <w:ind w:left="6480" w:hanging="360"/>
+      </w:pPr>
+      <w:rPr>
+        <w:rFonts w:ascii="Wingdings" w:hAnsi="Wingdings" w:hint="default"/>
+      </w:rPr>
+    </w:lvl>
+  </w:abstractNum>
+  <w:abstractNum w:abstractNumId="8">
+    <w:nsid w:val="20DB2C36"/>
+    <w:multiLevelType w:val="hybridMultilevel"/>
+    <w:tmpl w:val="F5D0F51E"/>
+    <w:lvl w:ilvl="0" w:tplc="04090001">
+      <w:start w:val="1"/>
+      <w:numFmt w:val="bullet"/>
+      <w:lvlText w:val=""/>
+      <w:lvlJc w:val="left"/>
+      <w:pPr>
+        <w:ind w:left="720" w:hanging="360"/>
+      </w:pPr>
+      <w:rPr>
+        <w:rFonts w:ascii="Symbol" w:hAnsi="Symbol" w:hint="default"/>
+      </w:rPr>
+    </w:lvl>
+    <w:lvl w:ilvl="1" w:tplc="04090003" w:tentative="1">
+      <w:start w:val="1"/>
+      <w:numFmt w:val="bullet"/>
+      <w:lvlText w:val="o"/>
+      <w:lvlJc w:val="left"/>
+      <w:pPr>
+        <w:ind w:left="1440" w:hanging="360"/>
+      </w:pPr>
+      <w:rPr>
+        <w:rFonts w:ascii="Courier New" w:hAnsi="Courier New" w:cs="Courier New" w:hint="default"/>
+      </w:rPr>
+    </w:lvl>
+    <w:lvl w:ilvl="2" w:tplc="04090005" w:tentative="1">
+      <w:start w:val="1"/>
+      <w:numFmt w:val="bullet"/>
+      <w:lvlText w:val=""/>
+      <w:lvlJc w:val="left"/>
+      <w:pPr>
+        <w:ind w:left="2160" w:hanging="360"/>
+      </w:pPr>
+      <w:rPr>
+        <w:rFonts w:ascii="Wingdings" w:hAnsi="Wingdings" w:hint="default"/>
+      </w:rPr>
+    </w:lvl>
+    <w:lvl w:ilvl="3" w:tplc="04090001" w:tentative="1">
+      <w:start w:val="1"/>
+      <w:numFmt w:val="bullet"/>
+      <w:lvlText w:val=""/>
+      <w:lvlJc w:val="left"/>
+      <w:pPr>
+        <w:ind w:left="2880" w:hanging="360"/>
+      </w:pPr>
+      <w:rPr>
+        <w:rFonts w:ascii="Symbol" w:hAnsi="Symbol" w:hint="default"/>
+      </w:rPr>
+    </w:lvl>
+    <w:lvl w:ilvl="4" w:tplc="04090003" w:tentative="1">
+      <w:start w:val="1"/>
+      <w:numFmt w:val="bullet"/>
+      <w:lvlText w:val="o"/>
+      <w:lvlJc w:val="left"/>
+      <w:pPr>
+        <w:ind w:left="3600" w:hanging="360"/>
+      </w:pPr>
+      <w:rPr>
+        <w:rFonts w:ascii="Courier New" w:hAnsi="Courier New" w:cs="Courier New" w:hint="default"/>
+      </w:rPr>
+    </w:lvl>
+    <w:lvl w:ilvl="5" w:tplc="04090005" w:tentative="1">
+      <w:start w:val="1"/>
+      <w:numFmt w:val="bullet"/>
+      <w:lvlText w:val=""/>
+      <w:lvlJc w:val="left"/>
+      <w:pPr>
+        <w:ind w:left="4320" w:hanging="360"/>
+      </w:pPr>
+      <w:rPr>
+        <w:rFonts w:ascii="Wingdings" w:hAnsi="Wingdings" w:hint="default"/>
+      </w:rPr>
+    </w:lvl>
+    <w:lvl w:ilvl="6" w:tplc="04090001" w:tentative="1">
+      <w:start w:val="1"/>
+      <w:numFmt w:val="bullet"/>
+      <w:lvlText w:val=""/>
+      <w:lvlJc w:val="left"/>
+      <w:pPr>
+        <w:ind w:left="5040" w:hanging="360"/>
+      </w:pPr>
+      <w:rPr>
+        <w:rFonts w:ascii="Symbol" w:hAnsi="Symbol" w:hint="default"/>
+      </w:rPr>
+    </w:lvl>
+    <w:lvl w:ilvl="7" w:tplc="04090003" w:tentative="1">
+      <w:start w:val="1"/>
+      <w:numFmt w:val="bullet"/>
+      <w:lvlText w:val="o"/>
+      <w:lvlJc w:val="left"/>
+      <w:pPr>
+        <w:ind w:left="5760" w:hanging="360"/>
+      </w:pPr>
+      <w:rPr>
+        <w:rFonts w:ascii="Courier New" w:hAnsi="Courier New" w:cs="Courier New" w:hint="default"/>
+      </w:rPr>
+    </w:lvl>
+    <w:lvl w:ilvl="8" w:tplc="04090005" w:tentative="1">
+      <w:start w:val="1"/>
+      <w:numFmt w:val="bullet"/>
+      <w:lvlText w:val=""/>
+      <w:lvlJc w:val="left"/>
+      <w:pPr>
+        <w:ind w:left="6480" w:hanging="360"/>
+      </w:pPr>
+      <w:rPr>
+        <w:rFonts w:ascii="Wingdings" w:hAnsi="Wingdings" w:hint="default"/>
+      </w:rPr>
+    </w:lvl>
+  </w:abstractNum>
+  <w:abstractNum w:abstractNumId="9">
+    <w:nsid w:val="25277742"/>
+    <w:multiLevelType w:val="hybridMultilevel"/>
+    <w:tmpl w:val="908EF9B6"/>
+    <w:lvl w:ilvl="0" w:tplc="04090001">
+      <w:start w:val="1"/>
+      <w:numFmt w:val="bullet"/>
+      <w:lvlText w:val=""/>
+      <w:lvlJc w:val="left"/>
+      <w:pPr>
+        <w:ind w:left="720" w:hanging="360"/>
+      </w:pPr>
+      <w:rPr>
+        <w:rFonts w:ascii="Symbol" w:hAnsi="Symbol" w:hint="default"/>
+      </w:rPr>
+    </w:lvl>
+    <w:lvl w:ilvl="1" w:tplc="04090003" w:tentative="1">
+      <w:start w:val="1"/>
+      <w:numFmt w:val="bullet"/>
+      <w:lvlText w:val="o"/>
+      <w:lvlJc w:val="left"/>
+      <w:pPr>
+        <w:ind w:left="1440" w:hanging="360"/>
+      </w:pPr>
+      <w:rPr>
+        <w:rFonts w:ascii="Courier New" w:hAnsi="Courier New" w:cs="Courier New" w:hint="default"/>
+      </w:rPr>
+    </w:lvl>
+    <w:lvl w:ilvl="2" w:tplc="04090005" w:tentative="1">
+      <w:start w:val="1"/>
+      <w:numFmt w:val="bullet"/>
+      <w:lvlText w:val=""/>
+      <w:lvlJc w:val="left"/>
+      <w:pPr>
+        <w:ind w:left="2160" w:hanging="360"/>
+      </w:pPr>
+      <w:rPr>
+        <w:rFonts w:ascii="Wingdings" w:hAnsi="Wingdings" w:hint="default"/>
+      </w:rPr>
+    </w:lvl>
+    <w:lvl w:ilvl="3" w:tplc="04090001" w:tentative="1">
+      <w:start w:val="1"/>
+      <w:numFmt w:val="bullet"/>
+      <w:lvlText w:val=""/>
+      <w:lvlJc w:val="left"/>
+      <w:pPr>
+        <w:ind w:left="2880" w:hanging="360"/>
+      </w:pPr>
+      <w:rPr>
+        <w:rFonts w:ascii="Symbol" w:hAnsi="Symbol" w:hint="default"/>
+      </w:rPr>
+    </w:lvl>
+    <w:lvl w:ilvl="4" w:tplc="04090003" w:tentative="1">
+      <w:start w:val="1"/>
+      <w:numFmt w:val="bullet"/>
+      <w:lvlText w:val="o"/>
+      <w:lvlJc w:val="left"/>
+      <w:pPr>
+        <w:ind w:left="3600" w:hanging="360"/>
+      </w:pPr>
+      <w:rPr>
+        <w:rFonts w:ascii="Courier New" w:hAnsi="Courier New" w:cs="Courier New" w:hint="default"/>
+      </w:rPr>
+    </w:lvl>
+    <w:lvl w:ilvl="5" w:tplc="04090005" w:tentative="1">
+      <w:start w:val="1"/>
+      <w:numFmt w:val="bullet"/>
+      <w:lvlText w:val=""/>
+      <w:lvlJc w:val="left"/>
+      <w:pPr>
+        <w:ind w:left="4320" w:hanging="360"/>
+      </w:pPr>
+      <w:rPr>
+        <w:rFonts w:ascii="Wingdings" w:hAnsi="Wingdings" w:hint="default"/>
+      </w:rPr>
+    </w:lvl>
+    <w:lvl w:ilvl="6" w:tplc="04090001" w:tentative="1">
+      <w:start w:val="1"/>
+      <w:numFmt w:val="bullet"/>
+      <w:lvlText w:val=""/>
+      <w:lvlJc w:val="left"/>
+      <w:pPr>
+        <w:ind w:left="5040" w:hanging="360"/>
+      </w:pPr>
+      <w:rPr>
+        <w:rFonts w:ascii="Symbol" w:hAnsi="Symbol" w:hint="default"/>
+      </w:rPr>
+    </w:lvl>
+    <w:lvl w:ilvl="7" w:tplc="04090003" w:tentative="1">
+      <w:start w:val="1"/>
+      <w:numFmt w:val="bullet"/>
+      <w:lvlText w:val="o"/>
+      <w:lvlJc w:val="left"/>
+      <w:pPr>
+        <w:ind w:left="5760" w:hanging="360"/>
+      </w:pPr>
+      <w:rPr>
+        <w:rFonts w:ascii="Courier New" w:hAnsi="Courier New" w:cs="Courier New" w:hint="default"/>
+      </w:rPr>
+    </w:lvl>
+    <w:lvl w:ilvl="8" w:tplc="04090005" w:tentative="1">
+      <w:start w:val="1"/>
+      <w:numFmt w:val="bullet"/>
+      <w:lvlText w:val=""/>
+      <w:lvlJc w:val="left"/>
+      <w:pPr>
+        <w:ind w:left="6480" w:hanging="360"/>
+      </w:pPr>
+      <w:rPr>
+        <w:rFonts w:ascii="Wingdings" w:hAnsi="Wingdings" w:hint="default"/>
+      </w:rPr>
+    </w:lvl>
+  </w:abstractNum>
+  <w:abstractNum w:abstractNumId="10">
+    <w:nsid w:val="27662C7E"/>
+    <w:multiLevelType w:val="hybridMultilevel"/>
+    <w:tmpl w:val="238C2772"/>
+    <w:lvl w:ilvl="0" w:tplc="04090001">
+      <w:start w:val="1"/>
+      <w:numFmt w:val="bullet"/>
+      <w:lvlText w:val=""/>
+      <w:lvlJc w:val="left"/>
+      <w:pPr>
+        <w:ind w:left="720" w:hanging="360"/>
+      </w:pPr>
+      <w:rPr>
+        <w:rFonts w:ascii="Symbol" w:hAnsi="Symbol" w:hint="default"/>
+      </w:rPr>
+    </w:lvl>
+    <w:lvl w:ilvl="1" w:tplc="04090003" w:tentative="1">
+      <w:start w:val="1"/>
+      <w:numFmt w:val="bullet"/>
+      <w:lvlText w:val="o"/>
+      <w:lvlJc w:val="left"/>
+      <w:pPr>
+        <w:ind w:left="1440" w:hanging="360"/>
+      </w:pPr>
+      <w:rPr>
+        <w:rFonts w:ascii="Courier New" w:hAnsi="Courier New" w:cs="Courier New" w:hint="default"/>
+      </w:rPr>
+    </w:lvl>
+    <w:lvl w:ilvl="2" w:tplc="04090005" w:tentative="1">
+      <w:start w:val="1"/>
+      <w:numFmt w:val="bullet"/>
+      <w:lvlText w:val=""/>
+      <w:lvlJc w:val="left"/>
+      <w:pPr>
+        <w:ind w:left="2160" w:hanging="360"/>
+      </w:pPr>
+      <w:rPr>
+        <w:rFonts w:ascii="Wingdings" w:hAnsi="Wingdings" w:hint="default"/>
+      </w:rPr>
+    </w:lvl>
+    <w:lvl w:ilvl="3" w:tplc="04090001" w:tentative="1">
+      <w:start w:val="1"/>
+      <w:numFmt w:val="bullet"/>
+      <w:lvlText w:val=""/>
+      <w:lvlJc w:val="left"/>
+      <w:pPr>
+        <w:ind w:left="2880" w:hanging="360"/>
+      </w:pPr>
+      <w:rPr>
+        <w:rFonts w:ascii="Symbol" w:hAnsi="Symbol" w:hint="default"/>
+      </w:rPr>
+    </w:lvl>
+    <w:lvl w:ilvl="4" w:tplc="04090003" w:tentative="1">
+      <w:start w:val="1"/>
+      <w:numFmt w:val="bullet"/>
+      <w:lvlText w:val="o"/>
+      <w:lvlJc w:val="left"/>
+      <w:pPr>
+        <w:ind w:left="3600" w:hanging="360"/>
+      </w:pPr>
+      <w:rPr>
+        <w:rFonts w:ascii="Courier New" w:hAnsi="Courier New" w:cs="Courier New" w:hint="default"/>
+      </w:rPr>
+    </w:lvl>
+    <w:lvl w:ilvl="5" w:tplc="04090005" w:tentative="1">
+      <w:start w:val="1"/>
+      <w:numFmt w:val="bullet"/>
+      <w:lvlText w:val=""/>
+      <w:lvlJc w:val="left"/>
+      <w:pPr>
+        <w:ind w:left="4320" w:hanging="360"/>
+      </w:pPr>
+      <w:rPr>
+        <w:rFonts w:ascii="Wingdings" w:hAnsi="Wingdings" w:hint="default"/>
+      </w:rPr>
+    </w:lvl>
+    <w:lvl w:ilvl="6" w:tplc="04090001" w:tentative="1">
+      <w:start w:val="1"/>
+      <w:numFmt w:val="bullet"/>
+      <w:lvlText w:val=""/>
+      <w:lvlJc w:val="left"/>
+      <w:pPr>
+        <w:ind w:left="5040" w:hanging="360"/>
+      </w:pPr>
+      <w:rPr>
+        <w:rFonts w:ascii="Symbol" w:hAnsi="Symbol" w:hint="default"/>
+      </w:rPr>
+    </w:lvl>
+    <w:lvl w:ilvl="7" w:tplc="04090003" w:tentative="1">
+      <w:start w:val="1"/>
+      <w:numFmt w:val="bullet"/>
+      <w:lvlText w:val="o"/>
+      <w:lvlJc w:val="left"/>
+      <w:pPr>
+        <w:ind w:left="5760" w:hanging="360"/>
+      </w:pPr>
+      <w:rPr>
+        <w:rFonts w:ascii="Courier New" w:hAnsi="Courier New" w:cs="Courier New" w:hint="default"/>
+      </w:rPr>
+    </w:lvl>
+    <w:lvl w:ilvl="8" w:tplc="04090005" w:tentative="1">
+      <w:start w:val="1"/>
+      <w:numFmt w:val="bullet"/>
+      <w:lvlText w:val=""/>
+      <w:lvlJc w:val="left"/>
+      <w:pPr>
+        <w:ind w:left="6480" w:hanging="360"/>
+      </w:pPr>
+      <w:rPr>
+        <w:rFonts w:ascii="Wingdings" w:hAnsi="Wingdings" w:hint="default"/>
+      </w:rPr>
+    </w:lvl>
+  </w:abstractNum>
+  <w:abstractNum w:abstractNumId="11">
     <w:nsid w:val="2E0367C2"/>
     <w:multiLevelType w:val="multilevel"/>
     <w:tmpl w:val="5A1C3F92"/>
@@ -2914,7 +5104,120 @@
       </w:rPr>
     </w:lvl>
   </w:abstractNum>
-  <w:abstractNum w:abstractNumId="5">
+  <w:abstractNum w:abstractNumId="12">
+    <w:nsid w:val="34206C33"/>
+    <w:multiLevelType w:val="hybridMultilevel"/>
+    <w:tmpl w:val="0BF296E6"/>
+    <w:lvl w:ilvl="0" w:tplc="04090001">
+      <w:start w:val="1"/>
+      <w:numFmt w:val="bullet"/>
+      <w:lvlText w:val=""/>
+      <w:lvlJc w:val="left"/>
+      <w:pPr>
+        <w:ind w:left="720" w:hanging="360"/>
+      </w:pPr>
+      <w:rPr>
+        <w:rFonts w:ascii="Symbol" w:hAnsi="Symbol" w:hint="default"/>
+      </w:rPr>
+    </w:lvl>
+    <w:lvl w:ilvl="1" w:tplc="04090003" w:tentative="1">
+      <w:start w:val="1"/>
+      <w:numFmt w:val="bullet"/>
+      <w:lvlText w:val="o"/>
+      <w:lvlJc w:val="left"/>
+      <w:pPr>
+        <w:ind w:left="1440" w:hanging="360"/>
+      </w:pPr>
+      <w:rPr>
+        <w:rFonts w:ascii="Courier New" w:hAnsi="Courier New" w:cs="Courier New" w:hint="default"/>
+      </w:rPr>
+    </w:lvl>
+    <w:lvl w:ilvl="2" w:tplc="04090005" w:tentative="1">
+      <w:start w:val="1"/>
+      <w:numFmt w:val="bullet"/>
+      <w:lvlText w:val=""/>
+      <w:lvlJc w:val="left"/>
+      <w:pPr>
+        <w:ind w:left="2160" w:hanging="360"/>
+      </w:pPr>
+      <w:rPr>
+        <w:rFonts w:ascii="Wingdings" w:hAnsi="Wingdings" w:hint="default"/>
+      </w:rPr>
+    </w:lvl>
+    <w:lvl w:ilvl="3" w:tplc="04090001" w:tentative="1">
+      <w:start w:val="1"/>
+      <w:numFmt w:val="bullet"/>
+      <w:lvlText w:val=""/>
+      <w:lvlJc w:val="left"/>
+      <w:pPr>
+        <w:ind w:left="2880" w:hanging="360"/>
+      </w:pPr>
+      <w:rPr>
+        <w:rFonts w:ascii="Symbol" w:hAnsi="Symbol" w:hint="default"/>
+      </w:rPr>
+    </w:lvl>
+    <w:lvl w:ilvl="4" w:tplc="04090003" w:tentative="1">
+      <w:start w:val="1"/>
+      <w:numFmt w:val="bullet"/>
+      <w:lvlText w:val="o"/>
+      <w:lvlJc w:val="left"/>
+      <w:pPr>
+        <w:ind w:left="3600" w:hanging="360"/>
+      </w:pPr>
+      <w:rPr>
+        <w:rFonts w:ascii="Courier New" w:hAnsi="Courier New" w:cs="Courier New" w:hint="default"/>
+      </w:rPr>
+    </w:lvl>
+    <w:lvl w:ilvl="5" w:tplc="04090005" w:tentative="1">
+      <w:start w:val="1"/>
+      <w:numFmt w:val="bullet"/>
+      <w:lvlText w:val=""/>
+      <w:lvlJc w:val="left"/>
+      <w:pPr>
+        <w:ind w:left="4320" w:hanging="360"/>
+      </w:pPr>
+      <w:rPr>
+        <w:rFonts w:ascii="Wingdings" w:hAnsi="Wingdings" w:hint="default"/>
+      </w:rPr>
+    </w:lvl>
+    <w:lvl w:ilvl="6" w:tplc="04090001" w:tentative="1">
+      <w:start w:val="1"/>
+      <w:numFmt w:val="bullet"/>
+      <w:lvlText w:val=""/>
+      <w:lvlJc w:val="left"/>
+      <w:pPr>
+        <w:ind w:left="5040" w:hanging="360"/>
+      </w:pPr>
+      <w:rPr>
+        <w:rFonts w:ascii="Symbol" w:hAnsi="Symbol" w:hint="default"/>
+      </w:rPr>
+    </w:lvl>
+    <w:lvl w:ilvl="7" w:tplc="04090003" w:tentative="1">
+      <w:start w:val="1"/>
+      <w:numFmt w:val="bullet"/>
+      <w:lvlText w:val="o"/>
+      <w:lvlJc w:val="left"/>
+      <w:pPr>
+        <w:ind w:left="5760" w:hanging="360"/>
+      </w:pPr>
+      <w:rPr>
+        <w:rFonts w:ascii="Courier New" w:hAnsi="Courier New" w:cs="Courier New" w:hint="default"/>
+      </w:rPr>
+    </w:lvl>
+    <w:lvl w:ilvl="8" w:tplc="04090005" w:tentative="1">
+      <w:start w:val="1"/>
+      <w:numFmt w:val="bullet"/>
+      <w:lvlText w:val=""/>
+      <w:lvlJc w:val="left"/>
+      <w:pPr>
+        <w:ind w:left="6480" w:hanging="360"/>
+      </w:pPr>
+      <w:rPr>
+        <w:rFonts w:ascii="Wingdings" w:hAnsi="Wingdings" w:hint="default"/>
+      </w:rPr>
+    </w:lvl>
+  </w:abstractNum>
+  <w:abstractNum w:abstractNumId="13">
     <w:nsid w:val="363F4D43"/>
     <w:multiLevelType w:val="multilevel"/>
     <w:tmpl w:val="5A1C3F92"/>
@@ -3030,7 +5333,7 @@
       </w:rPr>
     </w:lvl>
   </w:abstractNum>
-  <w:abstractNum w:abstractNumId="6">
+  <w:abstractNum w:abstractNumId="14">
     <w:nsid w:val="36B041F9"/>
     <w:multiLevelType w:val="multilevel"/>
     <w:tmpl w:val="5A1C3F92"/>
@@ -3146,7 +5449,120 @@
       </w:rPr>
     </w:lvl>
   </w:abstractNum>
-  <w:abstractNum w:abstractNumId="7">
+  <w:abstractNum w:abstractNumId="15">
+    <w:nsid w:val="372E174C"/>
+    <w:multiLevelType w:val="hybridMultilevel"/>
+    <w:tmpl w:val="5D9ED13E"/>
+    <w:lvl w:ilvl="0" w:tplc="04090001">
+      <w:start w:val="1"/>
+      <w:numFmt w:val="bullet"/>
+      <w:lvlText w:val=""/>
+      <w:lvlJc w:val="left"/>
+      <w:pPr>
+        <w:ind w:left="720" w:hanging="360"/>
+      </w:pPr>
+      <w:rPr>
+        <w:rFonts w:ascii="Symbol" w:hAnsi="Symbol" w:hint="default"/>
+      </w:rPr>
+    </w:lvl>
+    <w:lvl w:ilvl="1" w:tplc="04090003" w:tentative="1">
+      <w:start w:val="1"/>
+      <w:numFmt w:val="bullet"/>
+      <w:lvlText w:val="o"/>
+      <w:lvlJc w:val="left"/>
+      <w:pPr>
+        <w:ind w:left="1440" w:hanging="360"/>
+      </w:pPr>
+      <w:rPr>
+        <w:rFonts w:ascii="Courier New" w:hAnsi="Courier New" w:cs="Courier New" w:hint="default"/>
+      </w:rPr>
+    </w:lvl>
+    <w:lvl w:ilvl="2" w:tplc="04090005" w:tentative="1">
+      <w:start w:val="1"/>
+      <w:numFmt w:val="bullet"/>
+      <w:lvlText w:val=""/>
+      <w:lvlJc w:val="left"/>
+      <w:pPr>
+        <w:ind w:left="2160" w:hanging="360"/>
+      </w:pPr>
+      <w:rPr>
+        <w:rFonts w:ascii="Wingdings" w:hAnsi="Wingdings" w:hint="default"/>
+      </w:rPr>
+    </w:lvl>
+    <w:lvl w:ilvl="3" w:tplc="04090001" w:tentative="1">
+      <w:start w:val="1"/>
+      <w:numFmt w:val="bullet"/>
+      <w:lvlText w:val=""/>
+      <w:lvlJc w:val="left"/>
+      <w:pPr>
+        <w:ind w:left="2880" w:hanging="360"/>
+      </w:pPr>
+      <w:rPr>
+        <w:rFonts w:ascii="Symbol" w:hAnsi="Symbol" w:hint="default"/>
+      </w:rPr>
+    </w:lvl>
+    <w:lvl w:ilvl="4" w:tplc="04090003" w:tentative="1">
+      <w:start w:val="1"/>
+      <w:numFmt w:val="bullet"/>
+      <w:lvlText w:val="o"/>
+      <w:lvlJc w:val="left"/>
+      <w:pPr>
+        <w:ind w:left="3600" w:hanging="360"/>
+      </w:pPr>
+      <w:rPr>
+        <w:rFonts w:ascii="Courier New" w:hAnsi="Courier New" w:cs="Courier New" w:hint="default"/>
+      </w:rPr>
+    </w:lvl>
+    <w:lvl w:ilvl="5" w:tplc="04090005" w:tentative="1">
+      <w:start w:val="1"/>
+      <w:numFmt w:val="bullet"/>
+      <w:lvlText w:val=""/>
+      <w:lvlJc w:val="left"/>
+      <w:pPr>
+        <w:ind w:left="4320" w:hanging="360"/>
+      </w:pPr>
+      <w:rPr>
+        <w:rFonts w:ascii="Wingdings" w:hAnsi="Wingdings" w:hint="default"/>
+      </w:rPr>
+    </w:lvl>
+    <w:lvl w:ilvl="6" w:tplc="04090001" w:tentative="1">
+      <w:start w:val="1"/>
+      <w:numFmt w:val="bullet"/>
+      <w:lvlText w:val=""/>
+      <w:lvlJc w:val="left"/>
+      <w:pPr>
+        <w:ind w:left="5040" w:hanging="360"/>
+      </w:pPr>
+      <w:rPr>
+        <w:rFonts w:ascii="Symbol" w:hAnsi="Symbol" w:hint="default"/>
+      </w:rPr>
+    </w:lvl>
+    <w:lvl w:ilvl="7" w:tplc="04090003" w:tentative="1">
+      <w:start w:val="1"/>
+      <w:numFmt w:val="bullet"/>
+      <w:lvlText w:val="o"/>
+      <w:lvlJc w:val="left"/>
+      <w:pPr>
+        <w:ind w:left="5760" w:hanging="360"/>
+      </w:pPr>
+      <w:rPr>
+        <w:rFonts w:ascii="Courier New" w:hAnsi="Courier New" w:cs="Courier New" w:hint="default"/>
+      </w:rPr>
+    </w:lvl>
+    <w:lvl w:ilvl="8" w:tplc="04090005" w:tentative="1">
+      <w:start w:val="1"/>
+      <w:numFmt w:val="bullet"/>
+      <w:lvlText w:val=""/>
+      <w:lvlJc w:val="left"/>
+      <w:pPr>
+        <w:ind w:left="6480" w:hanging="360"/>
+      </w:pPr>
+      <w:rPr>
+        <w:rFonts w:ascii="Wingdings" w:hAnsi="Wingdings" w:hint="default"/>
+      </w:rPr>
+    </w:lvl>
+  </w:abstractNum>
+  <w:abstractNum w:abstractNumId="16">
     <w:nsid w:val="397449FE"/>
     <w:multiLevelType w:val="multilevel"/>
     <w:tmpl w:val="5A1C3F92"/>
@@ -3262,7 +5678,120 @@
       </w:rPr>
     </w:lvl>
   </w:abstractNum>
-  <w:abstractNum w:abstractNumId="8">
+  <w:abstractNum w:abstractNumId="17">
+    <w:nsid w:val="397D2573"/>
+    <w:multiLevelType w:val="hybridMultilevel"/>
+    <w:tmpl w:val="F96897D0"/>
+    <w:lvl w:ilvl="0" w:tplc="04090001">
+      <w:start w:val="1"/>
+      <w:numFmt w:val="bullet"/>
+      <w:lvlText w:val=""/>
+      <w:lvlJc w:val="left"/>
+      <w:pPr>
+        <w:ind w:left="1080" w:hanging="360"/>
+      </w:pPr>
+      <w:rPr>
+        <w:rFonts w:ascii="Symbol" w:hAnsi="Symbol" w:hint="default"/>
+      </w:rPr>
+    </w:lvl>
+    <w:lvl w:ilvl="1" w:tplc="04090003" w:tentative="1">
+      <w:start w:val="1"/>
+      <w:numFmt w:val="bullet"/>
+      <w:lvlText w:val="o"/>
+      <w:lvlJc w:val="left"/>
+      <w:pPr>
+        <w:ind w:left="1800" w:hanging="360"/>
+      </w:pPr>
+      <w:rPr>
+        <w:rFonts w:ascii="Courier New" w:hAnsi="Courier New" w:cs="Courier New" w:hint="default"/>
+      </w:rPr>
+    </w:lvl>
+    <w:lvl w:ilvl="2" w:tplc="04090005" w:tentative="1">
+      <w:start w:val="1"/>
+      <w:numFmt w:val="bullet"/>
+      <w:lvlText w:val=""/>
+      <w:lvlJc w:val="left"/>
+      <w:pPr>
+        <w:ind w:left="2520" w:hanging="360"/>
+      </w:pPr>
+      <w:rPr>
+        <w:rFonts w:ascii="Wingdings" w:hAnsi="Wingdings" w:hint="default"/>
+      </w:rPr>
+    </w:lvl>
+    <w:lvl w:ilvl="3" w:tplc="04090001" w:tentative="1">
+      <w:start w:val="1"/>
+      <w:numFmt w:val="bullet"/>
+      <w:lvlText w:val=""/>
+      <w:lvlJc w:val="left"/>
+      <w:pPr>
+        <w:ind w:left="3240" w:hanging="360"/>
+      </w:pPr>
+      <w:rPr>
+        <w:rFonts w:ascii="Symbol" w:hAnsi="Symbol" w:hint="default"/>
+      </w:rPr>
+    </w:lvl>
+    <w:lvl w:ilvl="4" w:tplc="04090003" w:tentative="1">
+      <w:start w:val="1"/>
+      <w:numFmt w:val="bullet"/>
+      <w:lvlText w:val="o"/>
+      <w:lvlJc w:val="left"/>
+      <w:pPr>
+        <w:ind w:left="3960" w:hanging="360"/>
+      </w:pPr>
+      <w:rPr>
+        <w:rFonts w:ascii="Courier New" w:hAnsi="Courier New" w:cs="Courier New" w:hint="default"/>
+      </w:rPr>
+    </w:lvl>
+    <w:lvl w:ilvl="5" w:tplc="04090005" w:tentative="1">
+      <w:start w:val="1"/>
+      <w:numFmt w:val="bullet"/>
+      <w:lvlText w:val=""/>
+      <w:lvlJc w:val="left"/>
+      <w:pPr>
+        <w:ind w:left="4680" w:hanging="360"/>
+      </w:pPr>
+      <w:rPr>
+        <w:rFonts w:ascii="Wingdings" w:hAnsi="Wingdings" w:hint="default"/>
+      </w:rPr>
+    </w:lvl>
+    <w:lvl w:ilvl="6" w:tplc="04090001" w:tentative="1">
+      <w:start w:val="1"/>
+      <w:numFmt w:val="bullet"/>
+      <w:lvlText w:val=""/>
+      <w:lvlJc w:val="left"/>
+      <w:pPr>
+        <w:ind w:left="5400" w:hanging="360"/>
+      </w:pPr>
+      <w:rPr>
+        <w:rFonts w:ascii="Symbol" w:hAnsi="Symbol" w:hint="default"/>
+      </w:rPr>
+    </w:lvl>
+    <w:lvl w:ilvl="7" w:tplc="04090003" w:tentative="1">
+      <w:start w:val="1"/>
+      <w:numFmt w:val="bullet"/>
+      <w:lvlText w:val="o"/>
+      <w:lvlJc w:val="left"/>
+      <w:pPr>
+        <w:ind w:left="6120" w:hanging="360"/>
+      </w:pPr>
+      <w:rPr>
+        <w:rFonts w:ascii="Courier New" w:hAnsi="Courier New" w:cs="Courier New" w:hint="default"/>
+      </w:rPr>
+    </w:lvl>
+    <w:lvl w:ilvl="8" w:tplc="04090005" w:tentative="1">
+      <w:start w:val="1"/>
+      <w:numFmt w:val="bullet"/>
+      <w:lvlText w:val=""/>
+      <w:lvlJc w:val="left"/>
+      <w:pPr>
+        <w:ind w:left="6840" w:hanging="360"/>
+      </w:pPr>
+      <w:rPr>
+        <w:rFonts w:ascii="Wingdings" w:hAnsi="Wingdings" w:hint="default"/>
+      </w:rPr>
+    </w:lvl>
+  </w:abstractNum>
+  <w:abstractNum w:abstractNumId="18">
     <w:nsid w:val="3A410F17"/>
     <w:multiLevelType w:val="hybridMultilevel"/>
     <w:tmpl w:val="22C0816E"/>
@@ -3375,7 +5904,7 @@
       </w:rPr>
     </w:lvl>
   </w:abstractNum>
-  <w:abstractNum w:abstractNumId="9">
+  <w:abstractNum w:abstractNumId="19">
     <w:nsid w:val="3A4B17F5"/>
     <w:multiLevelType w:val="hybridMultilevel"/>
     <w:tmpl w:val="34A89C90"/>
@@ -3488,7 +6017,7 @@
       </w:rPr>
     </w:lvl>
   </w:abstractNum>
-  <w:abstractNum w:abstractNumId="10">
+  <w:abstractNum w:abstractNumId="20">
     <w:nsid w:val="47007EC2"/>
     <w:multiLevelType w:val="multilevel"/>
     <w:tmpl w:val="0409001F"/>
@@ -3574,7 +6103,7 @@
       </w:pPr>
     </w:lvl>
   </w:abstractNum>
-  <w:abstractNum w:abstractNumId="11">
+  <w:abstractNum w:abstractNumId="21">
     <w:nsid w:val="47862812"/>
     <w:multiLevelType w:val="hybridMultilevel"/>
     <w:tmpl w:val="E2D473BA"/>
@@ -3687,7 +6216,120 @@
       </w:rPr>
     </w:lvl>
   </w:abstractNum>
-  <w:abstractNum w:abstractNumId="12">
+  <w:abstractNum w:abstractNumId="22">
+    <w:nsid w:val="47961B3F"/>
+    <w:multiLevelType w:val="hybridMultilevel"/>
+    <w:tmpl w:val="37E0DB82"/>
+    <w:lvl w:ilvl="0" w:tplc="04090001">
+      <w:start w:val="1"/>
+      <w:numFmt w:val="bullet"/>
+      <w:lvlText w:val=""/>
+      <w:lvlJc w:val="left"/>
+      <w:pPr>
+        <w:ind w:left="720" w:hanging="360"/>
+      </w:pPr>
+      <w:rPr>
+        <w:rFonts w:ascii="Symbol" w:hAnsi="Symbol" w:hint="default"/>
+      </w:rPr>
+    </w:lvl>
+    <w:lvl w:ilvl="1" w:tplc="04090003" w:tentative="1">
+      <w:start w:val="1"/>
+      <w:numFmt w:val="bullet"/>
+      <w:lvlText w:val="o"/>
+      <w:lvlJc w:val="left"/>
+      <w:pPr>
+        <w:ind w:left="1440" w:hanging="360"/>
+      </w:pPr>
+      <w:rPr>
+        <w:rFonts w:ascii="Courier New" w:hAnsi="Courier New" w:cs="Courier New" w:hint="default"/>
+      </w:rPr>
+    </w:lvl>
+    <w:lvl w:ilvl="2" w:tplc="04090005" w:tentative="1">
+      <w:start w:val="1"/>
+      <w:numFmt w:val="bullet"/>
+      <w:lvlText w:val=""/>
+      <w:lvlJc w:val="left"/>
+      <w:pPr>
+        <w:ind w:left="2160" w:hanging="360"/>
+      </w:pPr>
+      <w:rPr>
+        <w:rFonts w:ascii="Wingdings" w:hAnsi="Wingdings" w:hint="default"/>
+      </w:rPr>
+    </w:lvl>
+    <w:lvl w:ilvl="3" w:tplc="04090001" w:tentative="1">
+      <w:start w:val="1"/>
+      <w:numFmt w:val="bullet"/>
+      <w:lvlText w:val=""/>
+      <w:lvlJc w:val="left"/>
+      <w:pPr>
+        <w:ind w:left="2880" w:hanging="360"/>
+      </w:pPr>
+      <w:rPr>
+        <w:rFonts w:ascii="Symbol" w:hAnsi="Symbol" w:hint="default"/>
+      </w:rPr>
+    </w:lvl>
+    <w:lvl w:ilvl="4" w:tplc="04090003" w:tentative="1">
+      <w:start w:val="1"/>
+      <w:numFmt w:val="bullet"/>
+      <w:lvlText w:val="o"/>
+      <w:lvlJc w:val="left"/>
+      <w:pPr>
+        <w:ind w:left="3600" w:hanging="360"/>
+      </w:pPr>
+      <w:rPr>
+        <w:rFonts w:ascii="Courier New" w:hAnsi="Courier New" w:cs="Courier New" w:hint="default"/>
+      </w:rPr>
+    </w:lvl>
+    <w:lvl w:ilvl="5" w:tplc="04090005" w:tentative="1">
+      <w:start w:val="1"/>
+      <w:numFmt w:val="bullet"/>
+      <w:lvlText w:val=""/>
+      <w:lvlJc w:val="left"/>
+      <w:pPr>
+        <w:ind w:left="4320" w:hanging="360"/>
+      </w:pPr>
+      <w:rPr>
+        <w:rFonts w:ascii="Wingdings" w:hAnsi="Wingdings" w:hint="default"/>
+      </w:rPr>
+    </w:lvl>
+    <w:lvl w:ilvl="6" w:tplc="04090001" w:tentative="1">
+      <w:start w:val="1"/>
+      <w:numFmt w:val="bullet"/>
+      <w:lvlText w:val=""/>
+      <w:lvlJc w:val="left"/>
+      <w:pPr>
+        <w:ind w:left="5040" w:hanging="360"/>
+      </w:pPr>
+      <w:rPr>
+        <w:rFonts w:ascii="Symbol" w:hAnsi="Symbol" w:hint="default"/>
+      </w:rPr>
+    </w:lvl>
+    <w:lvl w:ilvl="7" w:tplc="04090003" w:tentative="1">
+      <w:start w:val="1"/>
+      <w:numFmt w:val="bullet"/>
+      <w:lvlText w:val="o"/>
+      <w:lvlJc w:val="left"/>
+      <w:pPr>
+        <w:ind w:left="5760" w:hanging="360"/>
+      </w:pPr>
+      <w:rPr>
+        <w:rFonts w:ascii="Courier New" w:hAnsi="Courier New" w:cs="Courier New" w:hint="default"/>
+      </w:rPr>
+    </w:lvl>
+    <w:lvl w:ilvl="8" w:tplc="04090005" w:tentative="1">
+      <w:start w:val="1"/>
+      <w:numFmt w:val="bullet"/>
+      <w:lvlText w:val=""/>
+      <w:lvlJc w:val="left"/>
+      <w:pPr>
+        <w:ind w:left="6480" w:hanging="360"/>
+      </w:pPr>
+      <w:rPr>
+        <w:rFonts w:ascii="Wingdings" w:hAnsi="Wingdings" w:hint="default"/>
+      </w:rPr>
+    </w:lvl>
+  </w:abstractNum>
+  <w:abstractNum w:abstractNumId="23">
     <w:nsid w:val="48D2594D"/>
     <w:multiLevelType w:val="multilevel"/>
     <w:tmpl w:val="5A1C3F92"/>
@@ -3803,7 +6445,7 @@
       </w:rPr>
     </w:lvl>
   </w:abstractNum>
-  <w:abstractNum w:abstractNumId="13">
+  <w:abstractNum w:abstractNumId="24">
     <w:nsid w:val="4A710FE0"/>
     <w:multiLevelType w:val="multilevel"/>
     <w:tmpl w:val="5A1C3F92"/>
@@ -3919,7 +6561,7 @@
       </w:rPr>
     </w:lvl>
   </w:abstractNum>
-  <w:abstractNum w:abstractNumId="14">
+  <w:abstractNum w:abstractNumId="25">
     <w:nsid w:val="4C6171DE"/>
     <w:multiLevelType w:val="hybridMultilevel"/>
     <w:tmpl w:val="6012EF0C"/>
@@ -4005,7 +6647,120 @@
       </w:pPr>
     </w:lvl>
   </w:abstractNum>
-  <w:abstractNum w:abstractNumId="15">
+  <w:abstractNum w:abstractNumId="26">
+    <w:nsid w:val="4E681EB5"/>
+    <w:multiLevelType w:val="hybridMultilevel"/>
+    <w:tmpl w:val="5BC629DE"/>
+    <w:lvl w:ilvl="0" w:tplc="04090001">
+      <w:start w:val="1"/>
+      <w:numFmt w:val="bullet"/>
+      <w:lvlText w:val=""/>
+      <w:lvlJc w:val="left"/>
+      <w:pPr>
+        <w:ind w:left="720" w:hanging="360"/>
+      </w:pPr>
+      <w:rPr>
+        <w:rFonts w:ascii="Symbol" w:hAnsi="Symbol" w:hint="default"/>
+      </w:rPr>
+    </w:lvl>
+    <w:lvl w:ilvl="1" w:tplc="04090003" w:tentative="1">
+      <w:start w:val="1"/>
+      <w:numFmt w:val="bullet"/>
+      <w:lvlText w:val="o"/>
+      <w:lvlJc w:val="left"/>
+      <w:pPr>
+        <w:ind w:left="1440" w:hanging="360"/>
+      </w:pPr>
+      <w:rPr>
+        <w:rFonts w:ascii="Courier New" w:hAnsi="Courier New" w:cs="Courier New" w:hint="default"/>
+      </w:rPr>
+    </w:lvl>
+    <w:lvl w:ilvl="2" w:tplc="04090005" w:tentative="1">
+      <w:start w:val="1"/>
+      <w:numFmt w:val="bullet"/>
+      <w:lvlText w:val=""/>
+      <w:lvlJc w:val="left"/>
+      <w:pPr>
+        <w:ind w:left="2160" w:hanging="360"/>
+      </w:pPr>
+      <w:rPr>
+        <w:rFonts w:ascii="Wingdings" w:hAnsi="Wingdings" w:hint="default"/>
+      </w:rPr>
+    </w:lvl>
+    <w:lvl w:ilvl="3" w:tplc="04090001" w:tentative="1">
+      <w:start w:val="1"/>
+      <w:numFmt w:val="bullet"/>
+      <w:lvlText w:val=""/>
+      <w:lvlJc w:val="left"/>
+      <w:pPr>
+        <w:ind w:left="2880" w:hanging="360"/>
+      </w:pPr>
+      <w:rPr>
+        <w:rFonts w:ascii="Symbol" w:hAnsi="Symbol" w:hint="default"/>
+      </w:rPr>
+    </w:lvl>
+    <w:lvl w:ilvl="4" w:tplc="04090003" w:tentative="1">
+      <w:start w:val="1"/>
+      <w:numFmt w:val="bullet"/>
+      <w:lvlText w:val="o"/>
+      <w:lvlJc w:val="left"/>
+      <w:pPr>
+        <w:ind w:left="3600" w:hanging="360"/>
+      </w:pPr>
+      <w:rPr>
+        <w:rFonts w:ascii="Courier New" w:hAnsi="Courier New" w:cs="Courier New" w:hint="default"/>
+      </w:rPr>
+    </w:lvl>
+    <w:lvl w:ilvl="5" w:tplc="04090005" w:tentative="1">
+      <w:start w:val="1"/>
+      <w:numFmt w:val="bullet"/>
+      <w:lvlText w:val=""/>
+      <w:lvlJc w:val="left"/>
+      <w:pPr>
+        <w:ind w:left="4320" w:hanging="360"/>
+      </w:pPr>
+      <w:rPr>
+        <w:rFonts w:ascii="Wingdings" w:hAnsi="Wingdings" w:hint="default"/>
+      </w:rPr>
+    </w:lvl>
+    <w:lvl w:ilvl="6" w:tplc="04090001" w:tentative="1">
+      <w:start w:val="1"/>
+      <w:numFmt w:val="bullet"/>
+      <w:lvlText w:val=""/>
+      <w:lvlJc w:val="left"/>
+      <w:pPr>
+        <w:ind w:left="5040" w:hanging="360"/>
+      </w:pPr>
+      <w:rPr>
+        <w:rFonts w:ascii="Symbol" w:hAnsi="Symbol" w:hint="default"/>
+      </w:rPr>
+    </w:lvl>
+    <w:lvl w:ilvl="7" w:tplc="04090003" w:tentative="1">
+      <w:start w:val="1"/>
+      <w:numFmt w:val="bullet"/>
+      <w:lvlText w:val="o"/>
+      <w:lvlJc w:val="left"/>
+      <w:pPr>
+        <w:ind w:left="5760" w:hanging="360"/>
+      </w:pPr>
+      <w:rPr>
+        <w:rFonts w:ascii="Courier New" w:hAnsi="Courier New" w:cs="Courier New" w:hint="default"/>
+      </w:rPr>
+    </w:lvl>
+    <w:lvl w:ilvl="8" w:tplc="04090005" w:tentative="1">
+      <w:start w:val="1"/>
+      <w:numFmt w:val="bullet"/>
+      <w:lvlText w:val=""/>
+      <w:lvlJc w:val="left"/>
+      <w:pPr>
+        <w:ind w:left="6480" w:hanging="360"/>
+      </w:pPr>
+      <w:rPr>
+        <w:rFonts w:ascii="Wingdings" w:hAnsi="Wingdings" w:hint="default"/>
+      </w:rPr>
+    </w:lvl>
+  </w:abstractNum>
+  <w:abstractNum w:abstractNumId="27">
     <w:nsid w:val="4EAB3D7D"/>
     <w:multiLevelType w:val="multilevel"/>
     <w:tmpl w:val="5A1C3F92"/>
@@ -4121,7 +6876,7 @@
       </w:rPr>
     </w:lvl>
   </w:abstractNum>
-  <w:abstractNum w:abstractNumId="16">
+  <w:abstractNum w:abstractNumId="28">
     <w:nsid w:val="538F4A21"/>
     <w:multiLevelType w:val="hybridMultilevel"/>
     <w:tmpl w:val="4D74F4F2"/>
@@ -4234,7 +6989,7 @@
       </w:rPr>
     </w:lvl>
   </w:abstractNum>
-  <w:abstractNum w:abstractNumId="17">
+  <w:abstractNum w:abstractNumId="29">
     <w:nsid w:val="53936427"/>
     <w:multiLevelType w:val="hybridMultilevel"/>
     <w:tmpl w:val="E3EEA52A"/>
@@ -4347,7 +7102,120 @@
       </w:rPr>
     </w:lvl>
   </w:abstractNum>
-  <w:abstractNum w:abstractNumId="18">
+  <w:abstractNum w:abstractNumId="30">
+    <w:nsid w:val="55394309"/>
+    <w:multiLevelType w:val="hybridMultilevel"/>
+    <w:tmpl w:val="2D987396"/>
+    <w:lvl w:ilvl="0" w:tplc="04090001">
+      <w:start w:val="1"/>
+      <w:numFmt w:val="bullet"/>
+      <w:lvlText w:val=""/>
+      <w:lvlJc w:val="left"/>
+      <w:pPr>
+        <w:ind w:left="720" w:hanging="360"/>
+      </w:pPr>
+      <w:rPr>
+        <w:rFonts w:ascii="Symbol" w:hAnsi="Symbol" w:hint="default"/>
+      </w:rPr>
+    </w:lvl>
+    <w:lvl w:ilvl="1" w:tplc="04090003" w:tentative="1">
+      <w:start w:val="1"/>
+      <w:numFmt w:val="bullet"/>
+      <w:lvlText w:val="o"/>
+      <w:lvlJc w:val="left"/>
+      <w:pPr>
+        <w:ind w:left="1440" w:hanging="360"/>
+      </w:pPr>
+      <w:rPr>
+        <w:rFonts w:ascii="Courier New" w:hAnsi="Courier New" w:cs="Courier New" w:hint="default"/>
+      </w:rPr>
+    </w:lvl>
+    <w:lvl w:ilvl="2" w:tplc="04090005" w:tentative="1">
+      <w:start w:val="1"/>
+      <w:numFmt w:val="bullet"/>
+      <w:lvlText w:val=""/>
+      <w:lvlJc w:val="left"/>
+      <w:pPr>
+        <w:ind w:left="2160" w:hanging="360"/>
+      </w:pPr>
+      <w:rPr>
+        <w:rFonts w:ascii="Wingdings" w:hAnsi="Wingdings" w:hint="default"/>
+      </w:rPr>
+    </w:lvl>
+    <w:lvl w:ilvl="3" w:tplc="04090001" w:tentative="1">
+      <w:start w:val="1"/>
+      <w:numFmt w:val="bullet"/>
+      <w:lvlText w:val=""/>
+      <w:lvlJc w:val="left"/>
+      <w:pPr>
+        <w:ind w:left="2880" w:hanging="360"/>
+      </w:pPr>
+      <w:rPr>
+        <w:rFonts w:ascii="Symbol" w:hAnsi="Symbol" w:hint="default"/>
+      </w:rPr>
+    </w:lvl>
+    <w:lvl w:ilvl="4" w:tplc="04090003" w:tentative="1">
+      <w:start w:val="1"/>
+      <w:numFmt w:val="bullet"/>
+      <w:lvlText w:val="o"/>
+      <w:lvlJc w:val="left"/>
+      <w:pPr>
+        <w:ind w:left="3600" w:hanging="360"/>
+      </w:pPr>
+      <w:rPr>
+        <w:rFonts w:ascii="Courier New" w:hAnsi="Courier New" w:cs="Courier New" w:hint="default"/>
+      </w:rPr>
+    </w:lvl>
+    <w:lvl w:ilvl="5" w:tplc="04090005" w:tentative="1">
+      <w:start w:val="1"/>
+      <w:numFmt w:val="bullet"/>
+      <w:lvlText w:val=""/>
+      <w:lvlJc w:val="left"/>
+      <w:pPr>
+        <w:ind w:left="4320" w:hanging="360"/>
+      </w:pPr>
+      <w:rPr>
+        <w:rFonts w:ascii="Wingdings" w:hAnsi="Wingdings" w:hint="default"/>
+      </w:rPr>
+    </w:lvl>
+    <w:lvl w:ilvl="6" w:tplc="04090001" w:tentative="1">
+      <w:start w:val="1"/>
+      <w:numFmt w:val="bullet"/>
+      <w:lvlText w:val=""/>
+      <w:lvlJc w:val="left"/>
+      <w:pPr>
+        <w:ind w:left="5040" w:hanging="360"/>
+      </w:pPr>
+      <w:rPr>
+        <w:rFonts w:ascii="Symbol" w:hAnsi="Symbol" w:hint="default"/>
+      </w:rPr>
+    </w:lvl>
+    <w:lvl w:ilvl="7" w:tplc="04090003" w:tentative="1">
+      <w:start w:val="1"/>
+      <w:numFmt w:val="bullet"/>
+      <w:lvlText w:val="o"/>
+      <w:lvlJc w:val="left"/>
+      <w:pPr>
+        <w:ind w:left="5760" w:hanging="360"/>
+      </w:pPr>
+      <w:rPr>
+        <w:rFonts w:ascii="Courier New" w:hAnsi="Courier New" w:cs="Courier New" w:hint="default"/>
+      </w:rPr>
+    </w:lvl>
+    <w:lvl w:ilvl="8" w:tplc="04090005" w:tentative="1">
+      <w:start w:val="1"/>
+      <w:numFmt w:val="bullet"/>
+      <w:lvlText w:val=""/>
+      <w:lvlJc w:val="left"/>
+      <w:pPr>
+        <w:ind w:left="6480" w:hanging="360"/>
+      </w:pPr>
+      <w:rPr>
+        <w:rFonts w:ascii="Wingdings" w:hAnsi="Wingdings" w:hint="default"/>
+      </w:rPr>
+    </w:lvl>
+  </w:abstractNum>
+  <w:abstractNum w:abstractNumId="31">
     <w:nsid w:val="5B5350A8"/>
     <w:multiLevelType w:val="hybridMultilevel"/>
     <w:tmpl w:val="7D4439B4"/>
@@ -4433,7 +7301,120 @@
       </w:pPr>
     </w:lvl>
   </w:abstractNum>
-  <w:abstractNum w:abstractNumId="19">
+  <w:abstractNum w:abstractNumId="32">
+    <w:nsid w:val="5BC72605"/>
+    <w:multiLevelType w:val="hybridMultilevel"/>
+    <w:tmpl w:val="8CB0CBF4"/>
+    <w:lvl w:ilvl="0" w:tplc="04090001">
+      <w:start w:val="1"/>
+      <w:numFmt w:val="bullet"/>
+      <w:lvlText w:val=""/>
+      <w:lvlJc w:val="left"/>
+      <w:pPr>
+        <w:ind w:left="720" w:hanging="360"/>
+      </w:pPr>
+      <w:rPr>
+        <w:rFonts w:ascii="Symbol" w:hAnsi="Symbol" w:hint="default"/>
+      </w:rPr>
+    </w:lvl>
+    <w:lvl w:ilvl="1" w:tplc="04090003" w:tentative="1">
+      <w:start w:val="1"/>
+      <w:numFmt w:val="bullet"/>
+      <w:lvlText w:val="o"/>
+      <w:lvlJc w:val="left"/>
+      <w:pPr>
+        <w:ind w:left="1440" w:hanging="360"/>
+      </w:pPr>
+      <w:rPr>
+        <w:rFonts w:ascii="Courier New" w:hAnsi="Courier New" w:cs="Courier New" w:hint="default"/>
+      </w:rPr>
+    </w:lvl>
+    <w:lvl w:ilvl="2" w:tplc="04090005" w:tentative="1">
+      <w:start w:val="1"/>
+      <w:numFmt w:val="bullet"/>
+      <w:lvlText w:val=""/>
+      <w:lvlJc w:val="left"/>
+      <w:pPr>
+        <w:ind w:left="2160" w:hanging="360"/>
+      </w:pPr>
+      <w:rPr>
+        <w:rFonts w:ascii="Wingdings" w:hAnsi="Wingdings" w:hint="default"/>
+      </w:rPr>
+    </w:lvl>
+    <w:lvl w:ilvl="3" w:tplc="04090001" w:tentative="1">
+      <w:start w:val="1"/>
+      <w:numFmt w:val="bullet"/>
+      <w:lvlText w:val=""/>
+      <w:lvlJc w:val="left"/>
+      <w:pPr>
+        <w:ind w:left="2880" w:hanging="360"/>
+      </w:pPr>
+      <w:rPr>
+        <w:rFonts w:ascii="Symbol" w:hAnsi="Symbol" w:hint="default"/>
+      </w:rPr>
+    </w:lvl>
+    <w:lvl w:ilvl="4" w:tplc="04090003" w:tentative="1">
+      <w:start w:val="1"/>
+      <w:numFmt w:val="bullet"/>
+      <w:lvlText w:val="o"/>
+      <w:lvlJc w:val="left"/>
+      <w:pPr>
+        <w:ind w:left="3600" w:hanging="360"/>
+      </w:pPr>
+      <w:rPr>
+        <w:rFonts w:ascii="Courier New" w:hAnsi="Courier New" w:cs="Courier New" w:hint="default"/>
+      </w:rPr>
+    </w:lvl>
+    <w:lvl w:ilvl="5" w:tplc="04090005" w:tentative="1">
+      <w:start w:val="1"/>
+      <w:numFmt w:val="bullet"/>
+      <w:lvlText w:val=""/>
+      <w:lvlJc w:val="left"/>
+      <w:pPr>
+        <w:ind w:left="4320" w:hanging="360"/>
+      </w:pPr>
+      <w:rPr>
+        <w:rFonts w:ascii="Wingdings" w:hAnsi="Wingdings" w:hint="default"/>
+      </w:rPr>
+    </w:lvl>
+    <w:lvl w:ilvl="6" w:tplc="04090001" w:tentative="1">
+      <w:start w:val="1"/>
+      <w:numFmt w:val="bullet"/>
+      <w:lvlText w:val=""/>
+      <w:lvlJc w:val="left"/>
+      <w:pPr>
+        <w:ind w:left="5040" w:hanging="360"/>
+      </w:pPr>
+      <w:rPr>
+        <w:rFonts w:ascii="Symbol" w:hAnsi="Symbol" w:hint="default"/>
+      </w:rPr>
+    </w:lvl>
+    <w:lvl w:ilvl="7" w:tplc="04090003" w:tentative="1">
+      <w:start w:val="1"/>
+      <w:numFmt w:val="bullet"/>
+      <w:lvlText w:val="o"/>
+      <w:lvlJc w:val="left"/>
+      <w:pPr>
+        <w:ind w:left="5760" w:hanging="360"/>
+      </w:pPr>
+      <w:rPr>
+        <w:rFonts w:ascii="Courier New" w:hAnsi="Courier New" w:cs="Courier New" w:hint="default"/>
+      </w:rPr>
+    </w:lvl>
+    <w:lvl w:ilvl="8" w:tplc="04090005" w:tentative="1">
+      <w:start w:val="1"/>
+      <w:numFmt w:val="bullet"/>
+      <w:lvlText w:val=""/>
+      <w:lvlJc w:val="left"/>
+      <w:pPr>
+        <w:ind w:left="6480" w:hanging="360"/>
+      </w:pPr>
+      <w:rPr>
+        <w:rFonts w:ascii="Wingdings" w:hAnsi="Wingdings" w:hint="default"/>
+      </w:rPr>
+    </w:lvl>
+  </w:abstractNum>
+  <w:abstractNum w:abstractNumId="33">
     <w:nsid w:val="636E474E"/>
     <w:multiLevelType w:val="hybridMultilevel"/>
     <w:tmpl w:val="E4B0E184"/>
@@ -4546,7 +7527,120 @@
       </w:rPr>
     </w:lvl>
   </w:abstractNum>
-  <w:abstractNum w:abstractNumId="20">
+  <w:abstractNum w:abstractNumId="34">
+    <w:nsid w:val="6C176C7E"/>
+    <w:multiLevelType w:val="hybridMultilevel"/>
+    <w:tmpl w:val="F6DCFD4A"/>
+    <w:lvl w:ilvl="0" w:tplc="04090001">
+      <w:start w:val="1"/>
+      <w:numFmt w:val="bullet"/>
+      <w:lvlText w:val=""/>
+      <w:lvlJc w:val="left"/>
+      <w:pPr>
+        <w:ind w:left="720" w:hanging="360"/>
+      </w:pPr>
+      <w:rPr>
+        <w:rFonts w:ascii="Symbol" w:hAnsi="Symbol" w:hint="default"/>
+      </w:rPr>
+    </w:lvl>
+    <w:lvl w:ilvl="1" w:tplc="04090003" w:tentative="1">
+      <w:start w:val="1"/>
+      <w:numFmt w:val="bullet"/>
+      <w:lvlText w:val="o"/>
+      <w:lvlJc w:val="left"/>
+      <w:pPr>
+        <w:ind w:left="1440" w:hanging="360"/>
+      </w:pPr>
+      <w:rPr>
+        <w:rFonts w:ascii="Courier New" w:hAnsi="Courier New" w:cs="Courier New" w:hint="default"/>
+      </w:rPr>
+    </w:lvl>
+    <w:lvl w:ilvl="2" w:tplc="04090005" w:tentative="1">
+      <w:start w:val="1"/>
+      <w:numFmt w:val="bullet"/>
+      <w:lvlText w:val=""/>
+      <w:lvlJc w:val="left"/>
+      <w:pPr>
+        <w:ind w:left="2160" w:hanging="360"/>
+      </w:pPr>
+      <w:rPr>
+        <w:rFonts w:ascii="Wingdings" w:hAnsi="Wingdings" w:hint="default"/>
+      </w:rPr>
+    </w:lvl>
+    <w:lvl w:ilvl="3" w:tplc="04090001" w:tentative="1">
+      <w:start w:val="1"/>
+      <w:numFmt w:val="bullet"/>
+      <w:lvlText w:val=""/>
+      <w:lvlJc w:val="left"/>
+      <w:pPr>
+        <w:ind w:left="2880" w:hanging="360"/>
+      </w:pPr>
+      <w:rPr>
+        <w:rFonts w:ascii="Symbol" w:hAnsi="Symbol" w:hint="default"/>
+      </w:rPr>
+    </w:lvl>
+    <w:lvl w:ilvl="4" w:tplc="04090003" w:tentative="1">
+      <w:start w:val="1"/>
+      <w:numFmt w:val="bullet"/>
+      <w:lvlText w:val="o"/>
+      <w:lvlJc w:val="left"/>
+      <w:pPr>
+        <w:ind w:left="3600" w:hanging="360"/>
+      </w:pPr>
+      <w:rPr>
+        <w:rFonts w:ascii="Courier New" w:hAnsi="Courier New" w:cs="Courier New" w:hint="default"/>
+      </w:rPr>
+    </w:lvl>
+    <w:lvl w:ilvl="5" w:tplc="04090005" w:tentative="1">
+      <w:start w:val="1"/>
+      <w:numFmt w:val="bullet"/>
+      <w:lvlText w:val=""/>
+      <w:lvlJc w:val="left"/>
+      <w:pPr>
+        <w:ind w:left="4320" w:hanging="360"/>
+      </w:pPr>
+      <w:rPr>
+        <w:rFonts w:ascii="Wingdings" w:hAnsi="Wingdings" w:hint="default"/>
+      </w:rPr>
+    </w:lvl>
+    <w:lvl w:ilvl="6" w:tplc="04090001" w:tentative="1">
+      <w:start w:val="1"/>
+      <w:numFmt w:val="bullet"/>
+      <w:lvlText w:val=""/>
+      <w:lvlJc w:val="left"/>
+      <w:pPr>
+        <w:ind w:left="5040" w:hanging="360"/>
+      </w:pPr>
+      <w:rPr>
+        <w:rFonts w:ascii="Symbol" w:hAnsi="Symbol" w:hint="default"/>
+      </w:rPr>
+    </w:lvl>
+    <w:lvl w:ilvl="7" w:tplc="04090003" w:tentative="1">
+      <w:start w:val="1"/>
+      <w:numFmt w:val="bullet"/>
+      <w:lvlText w:val="o"/>
+      <w:lvlJc w:val="left"/>
+      <w:pPr>
+        <w:ind w:left="5760" w:hanging="360"/>
+      </w:pPr>
+      <w:rPr>
+        <w:rFonts w:ascii="Courier New" w:hAnsi="Courier New" w:cs="Courier New" w:hint="default"/>
+      </w:rPr>
+    </w:lvl>
+    <w:lvl w:ilvl="8" w:tplc="04090005" w:tentative="1">
+      <w:start w:val="1"/>
+      <w:numFmt w:val="bullet"/>
+      <w:lvlText w:val=""/>
+      <w:lvlJc w:val="left"/>
+      <w:pPr>
+        <w:ind w:left="6480" w:hanging="360"/>
+      </w:pPr>
+      <w:rPr>
+        <w:rFonts w:ascii="Wingdings" w:hAnsi="Wingdings" w:hint="default"/>
+      </w:rPr>
+    </w:lvl>
+  </w:abstractNum>
+  <w:abstractNum w:abstractNumId="35">
     <w:nsid w:val="6CEA2BF7"/>
     <w:multiLevelType w:val="hybridMultilevel"/>
     <w:tmpl w:val="D3F8814A"/>
@@ -4659,7 +7753,7 @@
       </w:rPr>
     </w:lvl>
   </w:abstractNum>
-  <w:abstractNum w:abstractNumId="21">
+  <w:abstractNum w:abstractNumId="36">
     <w:nsid w:val="6D996736"/>
     <w:multiLevelType w:val="multilevel"/>
     <w:tmpl w:val="5A1C3F92"/>
@@ -4775,77 +7869,238 @@
       </w:rPr>
     </w:lvl>
   </w:abstractNum>
+  <w:abstractNum w:abstractNumId="37">
+    <w:nsid w:val="785F1446"/>
+    <w:multiLevelType w:val="hybridMultilevel"/>
+    <w:tmpl w:val="4F5E4538"/>
+    <w:lvl w:ilvl="0" w:tplc="04090001">
+      <w:start w:val="1"/>
+      <w:numFmt w:val="bullet"/>
+      <w:lvlText w:val=""/>
+      <w:lvlJc w:val="left"/>
+      <w:pPr>
+        <w:ind w:left="720" w:hanging="360"/>
+      </w:pPr>
+      <w:rPr>
+        <w:rFonts w:ascii="Symbol" w:hAnsi="Symbol" w:hint="default"/>
+      </w:rPr>
+    </w:lvl>
+    <w:lvl w:ilvl="1" w:tplc="04090003" w:tentative="1">
+      <w:start w:val="1"/>
+      <w:numFmt w:val="bullet"/>
+      <w:lvlText w:val="o"/>
+      <w:lvlJc w:val="left"/>
+      <w:pPr>
+        <w:ind w:left="1440" w:hanging="360"/>
+      </w:pPr>
+      <w:rPr>
+        <w:rFonts w:ascii="Courier New" w:hAnsi="Courier New" w:cs="Courier New" w:hint="default"/>
+      </w:rPr>
+    </w:lvl>
+    <w:lvl w:ilvl="2" w:tplc="04090005" w:tentative="1">
+      <w:start w:val="1"/>
+      <w:numFmt w:val="bullet"/>
+      <w:lvlText w:val=""/>
+      <w:lvlJc w:val="left"/>
+      <w:pPr>
+        <w:ind w:left="2160" w:hanging="360"/>
+      </w:pPr>
+      <w:rPr>
+        <w:rFonts w:ascii="Wingdings" w:hAnsi="Wingdings" w:hint="default"/>
+      </w:rPr>
+    </w:lvl>
+    <w:lvl w:ilvl="3" w:tplc="04090001" w:tentative="1">
+      <w:start w:val="1"/>
+      <w:numFmt w:val="bullet"/>
+      <w:lvlText w:val=""/>
+      <w:lvlJc w:val="left"/>
+      <w:pPr>
+        <w:ind w:left="2880" w:hanging="360"/>
+      </w:pPr>
+      <w:rPr>
+        <w:rFonts w:ascii="Symbol" w:hAnsi="Symbol" w:hint="default"/>
+      </w:rPr>
+    </w:lvl>
+    <w:lvl w:ilvl="4" w:tplc="04090003" w:tentative="1">
+      <w:start w:val="1"/>
+      <w:numFmt w:val="bullet"/>
+      <w:lvlText w:val="o"/>
+      <w:lvlJc w:val="left"/>
+      <w:pPr>
+        <w:ind w:left="3600" w:hanging="360"/>
+      </w:pPr>
+      <w:rPr>
+        <w:rFonts w:ascii="Courier New" w:hAnsi="Courier New" w:cs="Courier New" w:hint="default"/>
+      </w:rPr>
+    </w:lvl>
+    <w:lvl w:ilvl="5" w:tplc="04090005" w:tentative="1">
+      <w:start w:val="1"/>
+      <w:numFmt w:val="bullet"/>
+      <w:lvlText w:val=""/>
+      <w:lvlJc w:val="left"/>
+      <w:pPr>
+        <w:ind w:left="4320" w:hanging="360"/>
+      </w:pPr>
+      <w:rPr>
+        <w:rFonts w:ascii="Wingdings" w:hAnsi="Wingdings" w:hint="default"/>
+      </w:rPr>
+    </w:lvl>
+    <w:lvl w:ilvl="6" w:tplc="04090001" w:tentative="1">
+      <w:start w:val="1"/>
+      <w:numFmt w:val="bullet"/>
+      <w:lvlText w:val=""/>
+      <w:lvlJc w:val="left"/>
+      <w:pPr>
+        <w:ind w:left="5040" w:hanging="360"/>
+      </w:pPr>
+      <w:rPr>
+        <w:rFonts w:ascii="Symbol" w:hAnsi="Symbol" w:hint="default"/>
+      </w:rPr>
+    </w:lvl>
+    <w:lvl w:ilvl="7" w:tplc="04090003" w:tentative="1">
+      <w:start w:val="1"/>
+      <w:numFmt w:val="bullet"/>
+      <w:lvlText w:val="o"/>
+      <w:lvlJc w:val="left"/>
+      <w:pPr>
+        <w:ind w:left="5760" w:hanging="360"/>
+      </w:pPr>
+      <w:rPr>
+        <w:rFonts w:ascii="Courier New" w:hAnsi="Courier New" w:cs="Courier New" w:hint="default"/>
+      </w:rPr>
+    </w:lvl>
+    <w:lvl w:ilvl="8" w:tplc="04090005" w:tentative="1">
+      <w:start w:val="1"/>
+      <w:numFmt w:val="bullet"/>
+      <w:lvlText w:val=""/>
+      <w:lvlJc w:val="left"/>
+      <w:pPr>
+        <w:ind w:left="6480" w:hanging="360"/>
+      </w:pPr>
+      <w:rPr>
+        <w:rFonts w:ascii="Wingdings" w:hAnsi="Wingdings" w:hint="default"/>
+      </w:rPr>
+    </w:lvl>
+  </w:abstractNum>
   <w:num w:numId="1">
-    <w:abstractNumId w:val="6"/>
+    <w:abstractNumId w:val="14"/>
   </w:num>
   <w:num w:numId="2">
-    <w:abstractNumId w:val="18"/>
+    <w:abstractNumId w:val="31"/>
   </w:num>
   <w:num w:numId="3">
-    <w:abstractNumId w:val="17"/>
+    <w:abstractNumId w:val="29"/>
   </w:num>
   <w:num w:numId="4">
-    <w:abstractNumId w:val="21"/>
+    <w:abstractNumId w:val="36"/>
   </w:num>
   <w:num w:numId="5">
     <w:abstractNumId w:val="0"/>
   </w:num>
   <w:num w:numId="6">
-    <w:abstractNumId w:val="9"/>
+    <w:abstractNumId w:val="19"/>
   </w:num>
   <w:num w:numId="7">
-    <w:abstractNumId w:val="2"/>
+    <w:abstractNumId w:val="5"/>
   </w:num>
   <w:num w:numId="8">
-    <w:abstractNumId w:val="4"/>
+    <w:abstractNumId w:val="11"/>
   </w:num>
   <w:num w:numId="9">
-    <w:abstractNumId w:val="8"/>
+    <w:abstractNumId w:val="18"/>
   </w:num>
   <w:num w:numId="10">
-    <w:abstractNumId w:val="19"/>
+    <w:abstractNumId w:val="33"/>
   </w:num>
   <w:num w:numId="11">
-    <w:abstractNumId w:val="20"/>
+    <w:abstractNumId w:val="35"/>
   </w:num>
   <w:num w:numId="12">
-    <w:abstractNumId w:val="11"/>
+    <w:abstractNumId w:val="21"/>
   </w:num>
   <w:num w:numId="13">
+    <w:abstractNumId w:val="28"/>
+  </w:num>
+  <w:num w:numId="14">
+    <w:abstractNumId w:val="25"/>
+  </w:num>
+  <w:num w:numId="15">
+    <w:abstractNumId w:val="23"/>
+  </w:num>
+  <w:num w:numId="16">
     <w:abstractNumId w:val="16"/>
   </w:num>
-  <w:num w:numId="14">
-    <w:abstractNumId w:val="14"/>
-  </w:num>
-  <w:num w:numId="15">
-    <w:abstractNumId w:val="12"/>
-  </w:num>
-  <w:num w:numId="16">
-    <w:abstractNumId w:val="7"/>
-  </w:num>
   <w:num w:numId="17">
-    <w:abstractNumId w:val="3"/>
+    <w:abstractNumId w:val="6"/>
   </w:num>
   <w:num w:numId="18">
-    <w:abstractNumId w:val="13"/>
+    <w:abstractNumId w:val="24"/>
   </w:num>
   <w:num w:numId="19">
-    <w:abstractNumId w:val="5"/>
+    <w:abstractNumId w:val="13"/>
   </w:num>
   <w:num w:numId="20">
     <w:abstractNumId w:val="1"/>
   </w:num>
   <w:num w:numId="21">
+    <w:abstractNumId w:val="27"/>
+  </w:num>
+  <w:num w:numId="22">
+    <w:abstractNumId w:val="20"/>
+  </w:num>
+  <w:num w:numId="23">
+    <w:abstractNumId w:val="10"/>
+  </w:num>
+  <w:num w:numId="24">
+    <w:abstractNumId w:val="4"/>
+  </w:num>
+  <w:num w:numId="25">
+    <w:abstractNumId w:val="22"/>
+  </w:num>
+  <w:num w:numId="26">
+    <w:abstractNumId w:val="9"/>
+  </w:num>
+  <w:num w:numId="27">
     <w:abstractNumId w:val="15"/>
   </w:num>
-  <w:num w:numId="22">
-    <w:abstractNumId w:val="10"/>
+  <w:num w:numId="28">
+    <w:abstractNumId w:val="37"/>
+  </w:num>
+  <w:num w:numId="29">
+    <w:abstractNumId w:val="8"/>
+  </w:num>
+  <w:num w:numId="30">
+    <w:abstractNumId w:val="3"/>
+  </w:num>
+  <w:num w:numId="31">
+    <w:abstractNumId w:val="30"/>
+  </w:num>
+  <w:num w:numId="32">
+    <w:abstractNumId w:val="12"/>
+  </w:num>
+  <w:num w:numId="33">
+    <w:abstractNumId w:val="34"/>
+  </w:num>
+  <w:num w:numId="34">
+    <w:abstractNumId w:val="7"/>
+  </w:num>
+  <w:num w:numId="35">
+    <w:abstractNumId w:val="17"/>
+  </w:num>
+  <w:num w:numId="36">
+    <w:abstractNumId w:val="2"/>
+  </w:num>
+  <w:num w:numId="37">
+    <w:abstractNumId w:val="32"/>
+  </w:num>
+  <w:num w:numId="38">
+    <w:abstractNumId w:val="26"/>
   </w:num>
 </w:numbering>
 </file>
 
 <file path=word/styles.xml><?xml version="1.0" encoding="utf-8"?>
-<w:styles xmlns:r="http://schemas.openxmlformats.org/officeDocument/2006/relationships" xmlns:w="http://schemas.openxmlformats.org/wordprocessingml/2006/main">
+<w:styles xmlns:mc="http://schemas.openxmlformats.org/markup-compatibility/2006" xmlns:r="http://schemas.openxmlformats.org/officeDocument/2006/relationships" xmlns:w="http://schemas.openxmlformats.org/wordprocessingml/2006/main" xmlns:w14="http://schemas.microsoft.com/office/word/2010/wordml" mc:Ignorable="w14">
   <w:docDefaults>
     <w:rPrDefault>
       <w:rPr>
@@ -5089,7 +8344,6 @@
     <w:uiPriority w:val="99"/>
     <w:semiHidden/>
     <w:unhideWhenUsed/>
-    <w:qFormat/>
     <w:tblPr>
       <w:tblInd w:w="0" w:type="dxa"/>
       <w:tblCellMar>
@@ -5270,6 +8524,196 @@
       <w:sz w:val="16"/>
       <w:szCs w:val="16"/>
     </w:rPr>
+  </w:style>
+</w:styles>
+</file>
+
+<file path=word/stylesWithEffects.xml><?xml version="1.0" encoding="utf-8"?>
+<w:styles xmlns:wpc="http://schemas.microsoft.com/office/word/2010/wordprocessingCanvas" xmlns:mc="http://schemas.openxmlformats.org/markup-compatibility/2006" xmlns:o="urn:schemas-microsoft-com:office:office" xmlns:r="http://schemas.openxmlformats.org/officeDocument/2006/relationships" xmlns:m="http://schemas.openxmlformats.org/officeDocument/2006/math" xmlns:v="urn:schemas-microsoft-com:vml" xmlns:wp14="http://schemas.microsoft.com/office/word/2010/wordprocessingDrawing" xmlns:wp="http://schemas.openxmlformats.org/drawingml/2006/wordprocessingDrawing" xmlns:w10="urn:schemas-microsoft-com:office:word" xmlns:w="http://schemas.openxmlformats.org/wordprocessingml/2006/main" xmlns:w14="http://schemas.microsoft.com/office/word/2010/wordml" xmlns:wpg="http://schemas.microsoft.com/office/word/2010/wordprocessingGroup" xmlns:wpi="http://schemas.microsoft.com/office/word/2010/wordprocessingInk" xmlns:wne="http://schemas.microsoft.com/office/word/2006/wordml" xmlns:wps="http://schemas.microsoft.com/office/word/2010/wordprocessingShape" mc:Ignorable="w14 wp14">
+  <w:docDefaults>
+    <w:rPrDefault>
+      <w:rPr>
+        <w:rFonts w:asciiTheme="minorHAnsi" w:eastAsiaTheme="minorEastAsia" w:hAnsiTheme="minorHAnsi" w:cstheme="minorBidi"/>
+        <w:sz w:val="22"/>
+        <w:szCs w:val="22"/>
+        <w:lang w:val="en-US" w:eastAsia="en-US" w:bidi="ar-SA"/>
+      </w:rPr>
+    </w:rPrDefault>
+    <w:pPrDefault>
+      <w:pPr>
+        <w:spacing w:after="200" w:line="276" w:lineRule="auto"/>
+      </w:pPr>
+    </w:pPrDefault>
+  </w:docDefaults>
+  <w:latentStyles w:defLockedState="0" w:defUIPriority="99" w:defSemiHidden="1" w:defUnhideWhenUsed="1" w:defQFormat="0" w:count="267">
+    <w:lsdException w:name="Normal" w:semiHidden="0" w:uiPriority="0" w:unhideWhenUsed="0" w:qFormat="1"/>
+    <w:lsdException w:name="heading 1" w:semiHidden="0" w:uiPriority="9" w:unhideWhenUsed="0" w:qFormat="1"/>
+    <w:lsdException w:name="heading 2" w:uiPriority="9" w:qFormat="1"/>
+    <w:lsdException w:name="heading 3" w:uiPriority="9" w:qFormat="1"/>
+    <w:lsdException w:name="heading 4" w:uiPriority="9" w:qFormat="1"/>
+    <w:lsdException w:name="heading 5" w:uiPriority="9" w:qFormat="1"/>
+    <w:lsdException w:name="heading 6" w:uiPriority="9" w:qFormat="1"/>
+    <w:lsdException w:name="heading 7" w:uiPriority="9" w:qFormat="1"/>
+    <w:lsdException w:name="heading 8" w:uiPriority="9" w:qFormat="1"/>
+    <w:lsdException w:name="heading 9" w:uiPriority="9" w:qFormat="1"/>
+    <w:lsdException w:name="toc 1" w:uiPriority="39"/>
+    <w:lsdException w:name="toc 2" w:uiPriority="39"/>
+    <w:lsdException w:name="toc 3" w:uiPriority="39"/>
+    <w:lsdException w:name="toc 4" w:uiPriority="39"/>
+    <w:lsdException w:name="toc 5" w:uiPriority="39"/>
+    <w:lsdException w:name="toc 6" w:uiPriority="39"/>
+    <w:lsdException w:name="toc 7" w:uiPriority="39"/>
+    <w:lsdException w:name="toc 8" w:uiPriority="39"/>
+    <w:lsdException w:name="toc 9" w:uiPriority="39"/>
+    <w:lsdException w:name="caption" w:uiPriority="35" w:qFormat="1"/>
+    <w:lsdException w:name="Title" w:semiHidden="0" w:uiPriority="10" w:unhideWhenUsed="0" w:qFormat="1"/>
+    <w:lsdException w:name="Default Paragraph Font" w:uiPriority="1"/>
+    <w:lsdException w:name="Subtitle" w:semiHidden="0" w:uiPriority="11" w:unhideWhenUsed="0" w:qFormat="1"/>
+    <w:lsdException w:name="Strong" w:semiHidden="0" w:uiPriority="22" w:unhideWhenUsed="0" w:qFormat="1"/>
+    <w:lsdException w:name="Emphasis" w:semiHidden="0" w:uiPriority="20" w:unhideWhenUsed="0" w:qFormat="1"/>
+    <w:lsdException w:name="Table Grid" w:semiHidden="0" w:uiPriority="59" w:unhideWhenUsed="0"/>
+    <w:lsdException w:name="Placeholder Text" w:unhideWhenUsed="0"/>
+    <w:lsdException w:name="No Spacing" w:semiHidden="0" w:uiPriority="1" w:unhideWhenUsed="0" w:qFormat="1"/>
+    <w:lsdException w:name="Light Shading" w:semiHidden="0" w:uiPriority="60" w:unhideWhenUsed="0"/>
+    <w:lsdException w:name="Light List" w:semiHidden="0" w:uiPriority="61" w:unhideWhenUsed="0"/>
+    <w:lsdException w:name="Light Grid" w:semiHidden="0" w:uiPriority="62" w:unhideWhenUsed="0"/>
+    <w:lsdException w:name="Medium Shading 1" w:semiHidden="0" w:uiPriority="63" w:unhideWhenUsed="0"/>
+    <w:lsdException w:name="Medium Shading 2" w:semiHidden="0" w:uiPriority="64" w:unhideWhenUsed="0"/>
+    <w:lsdException w:name="Medium List 1" w:semiHidden="0" w:uiPriority="65" w:unhideWhenUsed="0"/>
+    <w:lsdException w:name="Medium List 2" w:semiHidden="0" w:uiPriority="66" w:unhideWhenUsed="0"/>
+    <w:lsdException w:name="Medium Grid 1" w:semiHidden="0" w:uiPriority="67" w:unhideWhenUsed="0"/>
+    <w:lsdException w:name="Medium Grid 2" w:semiHidden="0" w:uiPriority="68" w:unhideWhenUsed="0"/>
+    <w:lsdException w:name="Medium Grid 3" w:semiHidden="0" w:uiPriority="69" w:unhideWhenUsed="0"/>
+    <w:lsdException w:name="Dark List" w:semiHidden="0" w:uiPriority="70" w:unhideWhenUsed="0"/>
+    <w:lsdException w:name="Colorful Shading" w:semiHidden="0" w:uiPriority="71" w:unhideWhenUsed="0"/>
+    <w:lsdException w:name="Colorful List" w:semiHidden="0" w:uiPriority="72" w:unhideWhenUsed="0"/>
+    <w:lsdException w:name="Colorful Grid" w:semiHidden="0" w:uiPriority="73" w:unhideWhenUsed="0"/>
+    <w:lsdException w:name="Light Shading Accent 1" w:semiHidden="0" w:uiPriority="60" w:unhideWhenUsed="0"/>
+    <w:lsdException w:name="Light List Accent 1" w:semiHidden="0" w:uiPriority="61" w:unhideWhenUsed="0"/>
+    <w:lsdException w:name="Light Grid Accent 1" w:semiHidden="0" w:uiPriority="62" w:unhideWhenUsed="0"/>
+    <w:lsdException w:name="Medium Shading 1 Accent 1" w:semiHidden="0" w:uiPriority="63" w:unhideWhenUsed="0"/>
+    <w:lsdException w:name="Medium Shading 2 Accent 1" w:semiHidden="0" w:uiPriority="64" w:unhideWhenUsed="0"/>
+    <w:lsdException w:name="Medium List 1 Accent 1" w:semiHidden="0" w:uiPriority="65" w:unhideWhenUsed="0"/>
+    <w:lsdException w:name="Revision" w:unhideWhenUsed="0"/>
+    <w:lsdException w:name="List Paragraph" w:semiHidden="0" w:uiPriority="34" w:unhideWhenUsed="0" w:qFormat="1"/>
+    <w:lsdException w:name="Quote" w:semiHidden="0" w:uiPriority="29" w:unhideWhenUsed="0" w:qFormat="1"/>
+    <w:lsdException w:name="Intense Quote" w:semiHidden="0" w:uiPriority="30" w:unhideWhenUsed="0" w:qFormat="1"/>
+    <w:lsdException w:name="Medium List 2 Accent 1" w:semiHidden="0" w:uiPriority="66" w:unhideWhenUsed="0"/>
+    <w:lsdException w:name="Medium Grid 1 Accent 1" w:semiHidden="0" w:uiPriority="67" w:unhideWhenUsed="0"/>
+    <w:lsdException w:name="Medium Grid 2 Accent 1" w:semiHidden="0" w:uiPriority="68" w:unhideWhenUsed="0"/>
+    <w:lsdException w:name="Medium Grid 3 Accent 1" w:semiHidden="0" w:uiPriority="69" w:unhideWhenUsed="0"/>
+    <w:lsdException w:name="Dark List Accent 1" w:semiHidden="0" w:uiPriority="70" w:unhideWhenUsed="0"/>
+    <w:lsdException w:name="Colorful Shading Accent 1" w:semiHidden="0" w:uiPriority="71" w:unhideWhenUsed="0"/>
+    <w:lsdException w:name="Colorful List Accent 1" w:semiHidden="0" w:uiPriority="72" w:unhideWhenUsed="0"/>
+    <w:lsdException w:name="Colorful Grid Accent 1" w:semiHidden="0" w:uiPriority="73" w:unhideWhenUsed="0"/>
+    <w:lsdException w:name="Light Shading Accent 2" w:semiHidden="0" w:uiPriority="60" w:unhideWhenUsed="0"/>
+    <w:lsdException w:name="Light List Accent 2" w:semiHidden="0" w:uiPriority="61" w:unhideWhenUsed="0"/>
+    <w:lsdException w:name="Light Grid Accent 2" w:semiHidden="0" w:uiPriority="62" w:unhideWhenUsed="0"/>
+    <w:lsdException w:name="Medium Shading 1 Accent 2" w:semiHidden="0" w:uiPriority="63" w:unhideWhenUsed="0"/>
+    <w:lsdException w:name="Medium Shading 2 Accent 2" w:semiHidden="0" w:uiPriority="64" w:unhideWhenUsed="0"/>
+    <w:lsdException w:name="Medium List 1 Accent 2" w:semiHidden="0" w:uiPriority="65" w:unhideWhenUsed="0"/>
+    <w:lsdException w:name="Medium List 2 Accent 2" w:semiHidden="0" w:uiPriority="66" w:unhideWhenUsed="0"/>
+    <w:lsdException w:name="Medium Grid 1 Accent 2" w:semiHidden="0" w:uiPriority="67" w:unhideWhenUsed="0"/>
+    <w:lsdException w:name="Medium Grid 2 Accent 2" w:semiHidden="0" w:uiPriority="68" w:unhideWhenUsed="0"/>
+    <w:lsdException w:name="Medium Grid 3 Accent 2" w:semiHidden="0" w:uiPriority="69" w:unhideWhenUsed="0"/>
+    <w:lsdException w:name="Dark List Accent 2" w:semiHidden="0" w:uiPriority="70" w:unhideWhenUsed="0"/>
+    <w:lsdException w:name="Colorful Shading Accent 2" w:semiHidden="0" w:uiPriority="71" w:unhideWhenUsed="0"/>
+    <w:lsdException w:name="Colorful List Accent 2" w:semiHidden="0" w:uiPriority="72" w:unhideWhenUsed="0"/>
+    <w:lsdException w:name="Colorful Grid Accent 2" w:semiHidden="0" w:uiPriority="73" w:unhideWhenUsed="0"/>
+    <w:lsdException w:name="Light Shading Accent 3" w:semiHidden="0" w:uiPriority="60" w:unhideWhenUsed="0"/>
+    <w:lsdException w:name="Light List Accent 3" w:semiHidden="0" w:uiPriority="61" w:unhideWhenUsed="0"/>
+    <w:lsdException w:name="Light Grid Accent 3" w:semiHidden="0" w:uiPriority="62" w:unhideWhenUsed="0"/>
+    <w:lsdException w:name="Medium Shading 1 Accent 3" w:semiHidden="0" w:uiPriority="63" w:unhideWhenUsed="0"/>
+    <w:lsdException w:name="Medium Shading 2 Accent 3" w:semiHidden="0" w:uiPriority="64" w:unhideWhenUsed="0"/>
+    <w:lsdException w:name="Medium List 1 Accent 3" w:semiHidden="0" w:uiPriority="65" w:unhideWhenUsed="0"/>
+    <w:lsdException w:name="Medium List 2 Accent 3" w:semiHidden="0" w:uiPriority="66" w:unhideWhenUsed="0"/>
+    <w:lsdException w:name="Medium Grid 1 Accent 3" w:semiHidden="0" w:uiPriority="67" w:unhideWhenUsed="0"/>
+    <w:lsdException w:name="Medium Grid 2 Accent 3" w:semiHidden="0" w:uiPriority="68" w:unhideWhenUsed="0"/>
+    <w:lsdException w:name="Medium Grid 3 Accent 3" w:semiHidden="0" w:uiPriority="69" w:unhideWhenUsed="0"/>
+    <w:lsdException w:name="Dark List Accent 3" w:semiHidden="0" w:uiPriority="70" w:unhideWhenUsed="0"/>
+    <w:lsdException w:name="Colorful Shading Accent 3" w:semiHidden="0" w:uiPriority="71" w:unhideWhenUsed="0"/>
+    <w:lsdException w:name="Colorful List Accent 3" w:semiHidden="0" w:uiPriority="72" w:unhideWhenUsed="0"/>
+    <w:lsdException w:name="Colorful Grid Accent 3" w:semiHidden="0" w:uiPriority="73" w:unhideWhenUsed="0"/>
+    <w:lsdException w:name="Light Shading Accent 4" w:semiHidden="0" w:uiPriority="60" w:unhideWhenUsed="0"/>
+    <w:lsdException w:name="Light List Accent 4" w:semiHidden="0" w:uiPriority="61" w:unhideWhenUsed="0"/>
+    <w:lsdException w:name="Light Grid Accent 4" w:semiHidden="0" w:uiPriority="62" w:unhideWhenUsed="0"/>
+    <w:lsdException w:name="Medium Shading 1 Accent 4" w:semiHidden="0" w:uiPriority="63" w:unhideWhenUsed="0"/>
+    <w:lsdException w:name="Medium Shading 2 Accent 4" w:semiHidden="0" w:uiPriority="64" w:unhideWhenUsed="0"/>
+    <w:lsdException w:name="Medium List 1 Accent 4" w:semiHidden="0" w:uiPriority="65" w:unhideWhenUsed="0"/>
+    <w:lsdException w:name="Medium List 2 Accent 4" w:semiHidden="0" w:uiPriority="66" w:unhideWhenUsed="0"/>
+    <w:lsdException w:name="Medium Grid 1 Accent 4" w:semiHidden="0" w:uiPriority="67" w:unhideWhenUsed="0"/>
+    <w:lsdException w:name="Medium Grid 2 Accent 4" w:semiHidden="0" w:uiPriority="68" w:unhideWhenUsed="0"/>
+    <w:lsdException w:name="Medium Grid 3 Accent 4" w:semiHidden="0" w:uiPriority="69" w:unhideWhenUsed="0"/>
+    <w:lsdException w:name="Dark List Accent 4" w:semiHidden="0" w:uiPriority="70" w:unhideWhenUsed="0"/>
+    <w:lsdException w:name="Colorful Shading Accent 4" w:semiHidden="0" w:uiPriority="71" w:unhideWhenUsed="0"/>
+    <w:lsdException w:name="Colorful List Accent 4" w:semiHidden="0" w:uiPriority="72" w:unhideWhenUsed="0"/>
+    <w:lsdException w:name="Colorful Grid Accent 4" w:semiHidden="0" w:uiPriority="73" w:unhideWhenUsed="0"/>
+    <w:lsdException w:name="Light Shading Accent 5" w:semiHidden="0" w:uiPriority="60" w:unhideWhenUsed="0"/>
+    <w:lsdException w:name="Light List Accent 5" w:semiHidden="0" w:uiPriority="61" w:unhideWhenUsed="0"/>
+    <w:lsdException w:name="Light Grid Accent 5" w:semiHidden="0" w:uiPriority="62" w:unhideWhenUsed="0"/>
+    <w:lsdException w:name="Medium Shading 1 Accent 5" w:semiHidden="0" w:uiPriority="63" w:unhideWhenUsed="0"/>
+    <w:lsdException w:name="Medium Shading 2 Accent 5" w:semiHidden="0" w:uiPriority="64" w:unhideWhenUsed="0"/>
+    <w:lsdException w:name="Medium List 1 Accent 5" w:semiHidden="0" w:uiPriority="65" w:unhideWhenUsed="0"/>
+    <w:lsdException w:name="Medium List 2 Accent 5" w:semiHidden="0" w:uiPriority="66" w:unhideWhenUsed="0"/>
+    <w:lsdException w:name="Medium Grid 1 Accent 5" w:semiHidden="0" w:uiPriority="67" w:unhideWhenUsed="0"/>
+    <w:lsdException w:name="Medium Grid 2 Accent 5" w:semiHidden="0" w:uiPriority="68" w:unhideWhenUsed="0"/>
+    <w:lsdException w:name="Medium Grid 3 Accent 5" w:semiHidden="0" w:uiPriority="69" w:unhideWhenUsed="0"/>
+    <w:lsdException w:name="Dark List Accent 5" w:semiHidden="0" w:uiPriority="70" w:unhideWhenUsed="0"/>
+    <w:lsdException w:name="Colorful Shading Accent 5" w:semiHidden="0" w:uiPriority="71" w:unhideWhenUsed="0"/>
+    <w:lsdException w:name="Colorful List Accent 5" w:semiHidden="0" w:uiPriority="72" w:unhideWhenUsed="0"/>
+    <w:lsdException w:name="Colorful Grid Accent 5" w:semiHidden="0" w:uiPriority="73" w:unhideWhenUsed="0"/>
+    <w:lsdException w:name="Light Shading Accent 6" w:semiHidden="0" w:uiPriority="60" w:unhideWhenUsed="0"/>
+    <w:lsdException w:name="Light List Accent 6" w:semiHidden="0" w:uiPriority="61" w:unhideWhenUsed="0"/>
+    <w:lsdException w:name="Light Grid Accent 6" w:semiHidden="0" w:uiPriority="62" w:unhideWhenUsed="0"/>
+    <w:lsdException w:name="Medium Shading 1 Accent 6" w:semiHidden="0" w:uiPriority="63" w:unhideWhenUsed="0"/>
+    <w:lsdException w:name="Medium Shading 2 Accent 6" w:semiHidden="0" w:uiPriority="64" w:unhideWhenUsed="0"/>
+    <w:lsdException w:name="Medium List 1 Accent 6" w:semiHidden="0" w:uiPriority="65" w:unhideWhenUsed="0"/>
+    <w:lsdException w:name="Medium List 2 Accent 6" w:semiHidden="0" w:uiPriority="66" w:unhideWhenUsed="0"/>
+    <w:lsdException w:name="Medium Grid 1 Accent 6" w:semiHidden="0" w:uiPriority="67" w:unhideWhenUsed="0"/>
+    <w:lsdException w:name="Medium Grid 2 Accent 6" w:semiHidden="0" w:uiPriority="68" w:unhideWhenUsed="0"/>
+    <w:lsdException w:name="Medium Grid 3 Accent 6" w:semiHidden="0" w:uiPriority="69" w:unhideWhenUsed="0"/>
+    <w:lsdException w:name="Dark List Accent 6" w:semiHidden="0" w:uiPriority="70" w:unhideWhenUsed="0"/>
+    <w:lsdException w:name="Colorful Shading Accent 6" w:semiHidden="0" w:uiPriority="71" w:unhideWhenUsed="0"/>
+    <w:lsdException w:name="Colorful List Accent 6" w:semiHidden="0" w:uiPriority="72" w:unhideWhenUsed="0"/>
+    <w:lsdException w:name="Colorful Grid Accent 6" w:semiHidden="0" w:uiPriority="73" w:unhideWhenUsed="0"/>
+    <w:lsdException w:name="Subtle Emphasis" w:semiHidden="0" w:uiPriority="19" w:unhideWhenUsed="0" w:qFormat="1"/>
+    <w:lsdException w:name="Intense Emphasis" w:semiHidden="0" w:uiPriority="21" w:unhideWhenUsed="0" w:qFormat="1"/>
+    <w:lsdException w:name="Subtle Reference" w:semiHidden="0" w:uiPriority="31" w:unhideWhenUsed="0" w:qFormat="1"/>
+    <w:lsdException w:name="Intense Reference" w:semiHidden="0" w:uiPriority="32" w:unhideWhenUsed="0" w:qFormat="1"/>
+    <w:lsdException w:name="Book Title" w:semiHidden="0" w:uiPriority="33" w:unhideWhenUsed="0" w:qFormat="1"/>
+    <w:lsdException w:name="Bibliography" w:uiPriority="37"/>
+    <w:lsdException w:name="TOC Heading" w:uiPriority="39" w:qFormat="1"/>
+  </w:latentStyles>
+  <w:style w:type="paragraph" w:default="1" w:styleId="Normal">
+    <w:name w:val="Normal"/>
+    <w:qFormat/>
+  </w:style>
+  <w:style w:type="character" w:default="1" w:styleId="DefaultParagraphFont">
+    <w:name w:val="Default Paragraph Font"/>
+    <w:uiPriority w:val="1"/>
+    <w:semiHidden/>
+    <w:unhideWhenUsed/>
+  </w:style>
+  <w:style w:type="table" w:default="1" w:styleId="TableNormal">
+    <w:name w:val="Normal Table"/>
+    <w:uiPriority w:val="99"/>
+    <w:semiHidden/>
+    <w:unhideWhenUsed/>
+    <w:tblPr>
+      <w:tblInd w:w="0" w:type="dxa"/>
+      <w:tblCellMar>
+        <w:top w:w="0" w:type="dxa"/>
+        <w:left w:w="108" w:type="dxa"/>
+        <w:bottom w:w="0" w:type="dxa"/>
+        <w:right w:w="108" w:type="dxa"/>
+      </w:tblCellMar>
+    </w:tblPr>
+  </w:style>
+  <w:style w:type="numbering" w:default="1" w:styleId="NoList">
+    <w:name w:val="No List"/>
+    <w:uiPriority w:val="99"/>
+    <w:semiHidden/>
+    <w:unhideWhenUsed/>
   </w:style>
 </w:styles>
 </file>
@@ -5564,7 +9008,7 @@
 </file>
 
 <file path=customXml/itemProps1.xml><?xml version="1.0" encoding="utf-8"?>
-<ds:datastoreItem xmlns:ds="http://schemas.openxmlformats.org/officeDocument/2006/customXml" ds:itemID="{FD1CC3B5-F632-4330-8197-BDF06234606C}">
+<ds:datastoreItem xmlns:ds="http://schemas.openxmlformats.org/officeDocument/2006/customXml" ds:itemID="{C67FE926-2A39-4AB7-A70C-C661FC03FB1F}">
   <ds:schemaRefs>
     <ds:schemaRef ds:uri="http://schemas.openxmlformats.org/officeDocument/2006/bibliography"/>
   </ds:schemaRefs>

</xml_diff>

<commit_message>
MeetingMinutes/Meeting_Minutes_0227.docx SRS.docx section 1 and 2
</commit_message>
<xml_diff>
--- a/Documents/SRS/SRS.docx
+++ b/Documents/SRS/SRS.docx
@@ -1,6 +1,6 @@
 
 <file path=word/document.xml><?xml version="1.0" encoding="utf-8"?>
-<w:document xmlns:wpc="http://schemas.microsoft.com/office/word/2010/wordprocessingCanvas" xmlns:mc="http://schemas.openxmlformats.org/markup-compatibility/2006" xmlns:o="urn:schemas-microsoft-com:office:office" xmlns:r="http://schemas.openxmlformats.org/officeDocument/2006/relationships" xmlns:m="http://schemas.openxmlformats.org/officeDocument/2006/math" xmlns:v="urn:schemas-microsoft-com:vml" xmlns:wp14="http://schemas.microsoft.com/office/word/2010/wordprocessingDrawing" xmlns:wp="http://schemas.openxmlformats.org/drawingml/2006/wordprocessingDrawing" xmlns:w10="urn:schemas-microsoft-com:office:word" xmlns:w="http://schemas.openxmlformats.org/wordprocessingml/2006/main" xmlns:w14="http://schemas.microsoft.com/office/word/2010/wordml" xmlns:wpg="http://schemas.microsoft.com/office/word/2010/wordprocessingGroup" xmlns:wpi="http://schemas.microsoft.com/office/word/2010/wordprocessingInk" xmlns:wne="http://schemas.microsoft.com/office/word/2006/wordml" xmlns:wps="http://schemas.microsoft.com/office/word/2010/wordprocessingShape" mc:Ignorable="w14 wp14">
+<w:document xmlns:ve="http://schemas.openxmlformats.org/markup-compatibility/2006" xmlns:o="urn:schemas-microsoft-com:office:office" xmlns:r="http://schemas.openxmlformats.org/officeDocument/2006/relationships" xmlns:m="http://schemas.openxmlformats.org/officeDocument/2006/math" xmlns:v="urn:schemas-microsoft-com:vml" xmlns:wp="http://schemas.openxmlformats.org/drawingml/2006/wordprocessingDrawing" xmlns:w10="urn:schemas-microsoft-com:office:word" xmlns:w="http://schemas.openxmlformats.org/wordprocessingml/2006/main" xmlns:wne="http://schemas.microsoft.com/office/word/2006/wordml">
   <w:body>
     <w:p>
       <w:r>
@@ -110,7 +110,7 @@
           <w:left w:w="10" w:type="dxa"/>
           <w:right w:w="10" w:type="dxa"/>
         </w:tblCellMar>
-        <w:tblLook w:val="0000" w:firstRow="0" w:lastRow="0" w:firstColumn="0" w:lastColumn="0" w:noHBand="0" w:noVBand="0"/>
+        <w:tblLook w:val="0000"/>
       </w:tblPr>
       <w:tblGrid>
         <w:gridCol w:w="1435"/>
@@ -722,7 +722,7 @@
           <w:left w:w="10" w:type="dxa"/>
           <w:right w:w="10" w:type="dxa"/>
         </w:tblCellMar>
-        <w:tblLook w:val="0000" w:firstRow="0" w:lastRow="0" w:firstColumn="0" w:lastColumn="0" w:noHBand="0" w:noVBand="0"/>
+        <w:tblLook w:val="0000"/>
       </w:tblPr>
       <w:tblGrid>
         <w:gridCol w:w="1155"/>
@@ -1106,28 +1106,54 @@
     <w:p/>
     <w:p/>
     <w:p/>
+    <w:p/>
+    <w:p/>
+    <w:p/>
+    <w:p/>
+    <w:p/>
+    <w:p/>
+    <w:p/>
+    <w:p/>
+    <w:p/>
     <w:p>
       <w:pPr>
         <w:pStyle w:val="Heading1"/>
-        <w:pageBreakBefore/>
         <w:numPr>
           <w:ilvl w:val="0"/>
-          <w:numId w:val="2"/>
-        </w:numPr>
+          <w:numId w:val="23"/>
+        </w:numPr>
+        <w:tabs>
+          <w:tab w:val="clear" w:pos="720"/>
+        </w:tabs>
+        <w:suppressAutoHyphens w:val="0"/>
+        <w:spacing w:line="240" w:lineRule="auto"/>
+        <w:contextualSpacing/>
       </w:pPr>
       <w:r>
         <w:lastRenderedPageBreak/>
         <w:t>Introduction</w:t>
       </w:r>
     </w:p>
-    <w:p/>
+    <w:p>
+      <w:pPr>
+        <w:rPr>
+          <w:rFonts w:cs="Arial"/>
+          <w:szCs w:val="24"/>
+        </w:rPr>
+      </w:pPr>
+    </w:p>
     <w:p>
       <w:pPr>
         <w:pStyle w:val="Heading2"/>
         <w:numPr>
           <w:ilvl w:val="1"/>
-          <w:numId w:val="2"/>
-        </w:numPr>
+          <w:numId w:val="23"/>
+        </w:numPr>
+        <w:tabs>
+          <w:tab w:val="clear" w:pos="720"/>
+        </w:tabs>
+        <w:suppressAutoHyphens w:val="0"/>
+        <w:spacing w:line="240" w:lineRule="auto"/>
       </w:pPr>
       <w:r>
         <w:t>Purpose</w:t>
@@ -1138,24 +1164,44 @@
       <w:r>
         <w:t xml:space="preserve">This document provides all of the requirements for the </w:t>
       </w:r>
+      <w:proofErr w:type="spellStart"/>
       <w:r>
         <w:rPr>
           <w:i/>
         </w:rPr>
-        <w:t xml:space="preserve">iBudget </w:t>
+        <w:t>iBudget</w:t>
+      </w:r>
+      <w:proofErr w:type="spellEnd"/>
+      <w:r>
+        <w:rPr>
+          <w:i/>
+        </w:rPr>
+        <w:t xml:space="preserve"> </w:t>
       </w:r>
       <w:r>
         <w:t>project.</w:t>
       </w:r>
     </w:p>
-    <w:p/>
+    <w:p>
+      <w:pPr>
+        <w:rPr>
+          <w:rFonts w:cs="Arial"/>
+          <w:szCs w:val="24"/>
+        </w:rPr>
+      </w:pPr>
+    </w:p>
     <w:p>
       <w:pPr>
         <w:pStyle w:val="Heading2"/>
         <w:numPr>
           <w:ilvl w:val="1"/>
-          <w:numId w:val="2"/>
-        </w:numPr>
+          <w:numId w:val="23"/>
+        </w:numPr>
+        <w:tabs>
+          <w:tab w:val="clear" w:pos="720"/>
+        </w:tabs>
+        <w:suppressAutoHyphens w:val="0"/>
+        <w:spacing w:line="240" w:lineRule="auto"/>
       </w:pPr>
       <w:r>
         <w:t>Scope</w:t>
@@ -1166,12 +1212,14 @@
       <w:r>
         <w:t xml:space="preserve">This document covers the design for release 1.0 of </w:t>
       </w:r>
+      <w:proofErr w:type="spellStart"/>
       <w:r>
         <w:rPr>
           <w:i/>
         </w:rPr>
         <w:t>iBudget</w:t>
       </w:r>
+      <w:proofErr w:type="spellEnd"/>
       <w:r>
         <w:t>.</w:t>
       </w:r>
@@ -1182,50 +1230,52 @@
         <w:pStyle w:val="Heading2"/>
         <w:numPr>
           <w:ilvl w:val="1"/>
-          <w:numId w:val="2"/>
-        </w:numPr>
-      </w:pPr>
-      <w:r>
-        <w:t>Definitions, acronyms, and abbreviations</w:t>
-      </w:r>
-    </w:p>
-    <w:p/>
-    <w:p/>
-    <w:p>
-      <w:pPr>
-        <w:pStyle w:val="Heading2"/>
-        <w:numPr>
-          <w:ilvl w:val="1"/>
-          <w:numId w:val="2"/>
-        </w:numPr>
+          <w:numId w:val="23"/>
+        </w:numPr>
+        <w:tabs>
+          <w:tab w:val="clear" w:pos="720"/>
+        </w:tabs>
+        <w:suppressAutoHyphens w:val="0"/>
+        <w:spacing w:line="240" w:lineRule="auto"/>
       </w:pPr>
       <w:r>
         <w:t>References</w:t>
       </w:r>
     </w:p>
     <w:p/>
-    <w:p/>
-    <w:p>
-      <w:pPr>
-        <w:pStyle w:val="Heading2"/>
-        <w:numPr>
-          <w:ilvl w:val="1"/>
-          <w:numId w:val="2"/>
-        </w:numPr>
-      </w:pPr>
-      <w:r>
-        <w:t>Overview</w:t>
-      </w:r>
-    </w:p>
-    <w:p/>
-    <w:p/>
+    <w:p>
+      <w:r>
+        <w:t>IEEE Recommended Practice for Software Requirements Specifications (IEEE Std 830-1998, Revision of IEEE Std 830-1993)</w:t>
+      </w:r>
+    </w:p>
+    <w:p>
+      <w:pPr>
+        <w:rPr>
+          <w:rFonts w:cstheme="minorBidi"/>
+        </w:rPr>
+      </w:pPr>
+    </w:p>
+    <w:p>
+      <w:pPr>
+        <w:rPr>
+          <w:rFonts w:cs="Arial"/>
+          <w:szCs w:val="24"/>
+        </w:rPr>
+      </w:pPr>
+    </w:p>
     <w:p>
       <w:pPr>
         <w:pStyle w:val="Heading1"/>
         <w:numPr>
           <w:ilvl w:val="0"/>
-          <w:numId w:val="2"/>
-        </w:numPr>
+          <w:numId w:val="23"/>
+        </w:numPr>
+        <w:tabs>
+          <w:tab w:val="clear" w:pos="720"/>
+        </w:tabs>
+        <w:suppressAutoHyphens w:val="0"/>
+        <w:spacing w:line="240" w:lineRule="auto"/>
+        <w:contextualSpacing/>
       </w:pPr>
       <w:r>
         <w:t>Overall Description</w:t>
@@ -1233,56 +1283,108 @@
     </w:p>
     <w:p/>
     <w:p>
-      <w:pPr>
-        <w:pStyle w:val="Heading2"/>
-        <w:numPr>
-          <w:ilvl w:val="1"/>
-          <w:numId w:val="2"/>
-        </w:numPr>
-      </w:pPr>
-      <w:r>
-        <w:t>Product Perspective</w:t>
-      </w:r>
-    </w:p>
-    <w:p>
-      <w:pPr>
-        <w:ind w:left="144"/>
-      </w:pPr>
-    </w:p>
-    <w:p>
-      <w:proofErr w:type="gramStart"/>
-      <w:r>
-        <w:rPr>
-          <w:rFonts w:cs="Arial"/>
-          <w:i/>
-          <w:szCs w:val="24"/>
-        </w:rPr>
-        <w:t>iBudget</w:t>
-      </w:r>
-      <w:proofErr w:type="gramEnd"/>
-      <w:r>
-        <w:rPr>
-          <w:rFonts w:cs="Arial"/>
-          <w:szCs w:val="24"/>
-        </w:rPr>
-        <w:t xml:space="preserve"> is intended to address the need for a budgeting and personal finance tool that does not require a secure connection to a financial institution or one’s login credentials to that institution. It is targeting a market that is conscious of internet safety and aware of the risks associated with providing sensitive information to an online service.  </w:t>
-      </w:r>
       <w:proofErr w:type="spellStart"/>
       <w:proofErr w:type="gramStart"/>
       <w:r>
         <w:rPr>
-          <w:rFonts w:cs="Arial"/>
           <w:i/>
-          <w:szCs w:val="24"/>
-        </w:rPr>
-        <w:t>iBudget’s</w:t>
+        </w:rPr>
+        <w:t>iBudget</w:t>
       </w:r>
       <w:proofErr w:type="spellEnd"/>
       <w:proofErr w:type="gramEnd"/>
       <w:r>
-        <w:rPr>
-          <w:rFonts w:cs="Arial"/>
+        <w:t xml:space="preserve"> is to be an online application which collects, processes, and displays the user’s financial information in an effective manner.  </w:t>
+      </w:r>
+      <w:proofErr w:type="spellStart"/>
+      <w:proofErr w:type="gramStart"/>
+      <w:r>
+        <w:rPr>
           <w:i/>
+        </w:rPr>
+        <w:t>iBudget</w:t>
+      </w:r>
+      <w:proofErr w:type="spellEnd"/>
+      <w:proofErr w:type="gramEnd"/>
+      <w:r>
+        <w:t xml:space="preserve"> will require the user to upload data from a financial institution in the form of a CSV file.  This data will be processed by the back-end, and a report will be displayed to the user as he or she requests it.  For example, the user will be able to customize the report and view it in the form of a budget statement.  Furthermore, the user will be able to create custom categories and map any of the data to them.  This allows for further flexibility in customizing the report of the uploaded information.  In addition to these features, the application will allow the user to create and access an account.</w:t>
+      </w:r>
+    </w:p>
+    <w:p>
+      <w:pPr>
+        <w:rPr>
+          <w:rFonts w:cstheme="minorBidi"/>
+        </w:rPr>
+      </w:pPr>
+    </w:p>
+    <w:p>
+      <w:pPr>
+        <w:pStyle w:val="Heading2"/>
+        <w:numPr>
+          <w:ilvl w:val="1"/>
+          <w:numId w:val="23"/>
+        </w:numPr>
+        <w:tabs>
+          <w:tab w:val="clear" w:pos="720"/>
+        </w:tabs>
+        <w:suppressAutoHyphens w:val="0"/>
+        <w:spacing w:line="240" w:lineRule="auto"/>
+      </w:pPr>
+      <w:r>
+        <w:t>Product Perspective</w:t>
+      </w:r>
+    </w:p>
+    <w:p>
+      <w:pPr>
+        <w:ind w:left="144"/>
+        <w:rPr>
+          <w:rFonts w:cs="Arial"/>
+          <w:szCs w:val="24"/>
+        </w:rPr>
+      </w:pPr>
+    </w:p>
+    <w:p>
+      <w:pPr>
+        <w:rPr>
+          <w:rFonts w:cs="Arial"/>
+          <w:szCs w:val="24"/>
+        </w:rPr>
+      </w:pPr>
+      <w:proofErr w:type="spellStart"/>
+      <w:proofErr w:type="gramStart"/>
+      <w:r>
+        <w:rPr>
+          <w:rFonts w:cs="Arial"/>
+          <w:i/>
+          <w:szCs w:val="24"/>
+        </w:rPr>
+        <w:t>iBudget</w:t>
+      </w:r>
+      <w:proofErr w:type="spellEnd"/>
+      <w:proofErr w:type="gramEnd"/>
+      <w:r>
+        <w:rPr>
+          <w:rFonts w:cs="Arial"/>
+          <w:szCs w:val="24"/>
+        </w:rPr>
+        <w:t xml:space="preserve"> is intended to address the need for a budgeting and personal finance tool that does not require a secure connection to a financial institution or one’s login credentials to that institution.  It is targeting a market that is conscious of internet safety and aware of the risks associated with providing sensitive information to an online service.  </w:t>
+      </w:r>
+      <w:proofErr w:type="spellStart"/>
+      <w:proofErr w:type="gramStart"/>
+      <w:r>
+        <w:rPr>
+          <w:rFonts w:cs="Arial"/>
+          <w:i/>
+          <w:szCs w:val="24"/>
+        </w:rPr>
+        <w:t>iBudget’s</w:t>
+      </w:r>
+      <w:proofErr w:type="spellEnd"/>
+      <w:proofErr w:type="gramEnd"/>
+      <w:r>
+        <w:rPr>
+          <w:rFonts w:cs="Arial"/>
+          <w:i/>
           <w:szCs w:val="24"/>
         </w:rPr>
         <w:t xml:space="preserve"> </w:t>
@@ -1310,32 +1412,163 @@
         <w:t xml:space="preserve">will provide peace of mind to its clients without sacrificing any of the functionality offered by its competitors. </w:t>
       </w:r>
     </w:p>
-    <w:p/>
+    <w:p>
+      <w:pPr>
+        <w:rPr>
+          <w:rFonts w:cs="Arial"/>
+          <w:szCs w:val="24"/>
+        </w:rPr>
+      </w:pPr>
+    </w:p>
+    <w:p>
+      <w:pPr>
+        <w:pStyle w:val="Heading2"/>
+        <w:numPr>
+          <w:ilvl w:val="1"/>
+          <w:numId w:val="23"/>
+        </w:numPr>
+        <w:tabs>
+          <w:tab w:val="clear" w:pos="720"/>
+        </w:tabs>
+        <w:suppressAutoHyphens w:val="0"/>
+        <w:spacing w:line="240" w:lineRule="auto"/>
+      </w:pPr>
+      <w:r>
+        <w:t>Product Functions</w:t>
+      </w:r>
+    </w:p>
+    <w:p/>
+    <w:p>
+      <w:r>
+        <w:t xml:space="preserve">The </w:t>
+      </w:r>
+      <w:proofErr w:type="spellStart"/>
+      <w:r>
+        <w:rPr>
+          <w:i/>
+        </w:rPr>
+        <w:t>iBudget</w:t>
+      </w:r>
+      <w:proofErr w:type="spellEnd"/>
+      <w:r>
+        <w:t xml:space="preserve"> application has two active actors. The User and the Administrator access </w:t>
+      </w:r>
+      <w:proofErr w:type="spellStart"/>
+      <w:r>
+        <w:rPr>
+          <w:i/>
+        </w:rPr>
+        <w:t>iBudget</w:t>
+      </w:r>
+      <w:proofErr w:type="spellEnd"/>
+      <w:r>
+        <w:rPr>
+          <w:i/>
+        </w:rPr>
+        <w:t xml:space="preserve"> </w:t>
+      </w:r>
+      <w:r>
+        <w:t>through the Internet.  A Use Case diagram of the application is shown in Figure 1.</w:t>
+      </w:r>
+    </w:p>
+    <w:p/>
+    <w:p>
+      <w:r>
+        <w:rPr>
+          <w:noProof/>
+        </w:rPr>
+        <w:lastRenderedPageBreak/>
+        <w:drawing>
+          <wp:inline distT="0" distB="0" distL="0" distR="0">
+            <wp:extent cx="5943600" cy="4457700"/>
+            <wp:effectExtent l="19050" t="0" r="0" b="0"/>
+            <wp:docPr id="3" name="Picture 0" descr="UseCase.gif"/>
+            <wp:cNvGraphicFramePr>
+              <a:graphicFrameLocks xmlns:a="http://schemas.openxmlformats.org/drawingml/2006/main" noChangeAspect="1"/>
+            </wp:cNvGraphicFramePr>
+            <a:graphic xmlns:a="http://schemas.openxmlformats.org/drawingml/2006/main">
+              <a:graphicData uri="http://schemas.openxmlformats.org/drawingml/2006/picture">
+                <pic:pic xmlns:pic="http://schemas.openxmlformats.org/drawingml/2006/picture">
+                  <pic:nvPicPr>
+                    <pic:cNvPr id="0" name="UseCase.gif"/>
+                    <pic:cNvPicPr/>
+                  </pic:nvPicPr>
+                  <pic:blipFill>
+                    <a:blip r:embed="rId7" cstate="print"/>
+                    <a:stretch>
+                      <a:fillRect/>
+                    </a:stretch>
+                  </pic:blipFill>
+                  <pic:spPr>
+                    <a:xfrm>
+                      <a:off x="0" y="0"/>
+                      <a:ext cx="5943600" cy="4457700"/>
+                    </a:xfrm>
+                    <a:prstGeom prst="rect">
+                      <a:avLst/>
+                    </a:prstGeom>
+                  </pic:spPr>
+                </pic:pic>
+              </a:graphicData>
+            </a:graphic>
+          </wp:inline>
+        </w:drawing>
+      </w:r>
+    </w:p>
+    <w:p>
+      <w:pPr>
+        <w:rPr>
+          <w:u w:val="single"/>
+        </w:rPr>
+      </w:pPr>
+      <w:r>
+        <w:rPr>
+          <w:u w:val="single"/>
+        </w:rPr>
+        <w:t xml:space="preserve">Figure 1: </w:t>
+      </w:r>
+      <w:proofErr w:type="spellStart"/>
+      <w:r>
+        <w:rPr>
+          <w:u w:val="single"/>
+        </w:rPr>
+        <w:t>iBudget</w:t>
+      </w:r>
+      <w:proofErr w:type="spellEnd"/>
+      <w:r>
+        <w:rPr>
+          <w:u w:val="single"/>
+        </w:rPr>
+        <w:t xml:space="preserve"> Use Case Diagram</w:t>
+      </w:r>
+    </w:p>
+    <w:p>
+      <w:pPr>
+        <w:rPr>
+          <w:rFonts w:cs="Arial"/>
+          <w:szCs w:val="24"/>
+        </w:rPr>
+      </w:pPr>
+    </w:p>
     <w:p>
       <w:pPr>
         <w:pStyle w:val="ListParagraph"/>
         <w:numPr>
           <w:ilvl w:val="2"/>
-          <w:numId w:val="2"/>
-        </w:numPr>
-      </w:pPr>
-      <w:r>
+          <w:numId w:val="23"/>
+        </w:numPr>
+        <w:tabs>
+          <w:tab w:val="clear" w:pos="720"/>
+        </w:tabs>
+        <w:suppressAutoHyphens w:val="0"/>
+        <w:spacing w:line="240" w:lineRule="auto"/>
+        <w:contextualSpacing/>
         <w:rPr>
           <w:rFonts w:cs="Arial"/>
           <w:b/>
           <w:sz w:val="32"/>
           <w:szCs w:val="32"/>
         </w:rPr>
-        <w:t>Concept of operations</w:t>
-      </w:r>
-    </w:p>
-    <w:p>
-      <w:pPr>
-        <w:pStyle w:val="ListParagraph"/>
-        <w:numPr>
-          <w:ilvl w:val="2"/>
-          <w:numId w:val="2"/>
-        </w:numPr>
       </w:pPr>
       <w:r>
         <w:rPr>
@@ -1344,52 +1577,137 @@
           <w:sz w:val="32"/>
           <w:szCs w:val="32"/>
         </w:rPr>
-        <w:t>User interface concepts</w:t>
-      </w:r>
-    </w:p>
-    <w:p>
-      <w:pPr>
-        <w:pStyle w:val="ListParagraph"/>
-        <w:numPr>
-          <w:ilvl w:val="2"/>
-          <w:numId w:val="2"/>
-        </w:numPr>
-      </w:pPr>
-      <w:r>
+        <w:t>“Create Account” User Case</w:t>
+      </w:r>
+    </w:p>
+    <w:p>
+      <w:pPr>
+        <w:pStyle w:val="ListParagraph"/>
+        <w:tabs>
+          <w:tab w:val="clear" w:pos="720"/>
+        </w:tabs>
+        <w:ind w:left="594"/>
         <w:rPr>
           <w:rFonts w:cs="Arial"/>
           <w:b/>
           <w:sz w:val="32"/>
           <w:szCs w:val="32"/>
         </w:rPr>
-        <w:t>Hardware interfaces</w:t>
-      </w:r>
+      </w:pPr>
+    </w:p>
+    <w:p>
+      <w:pPr>
+        <w:pStyle w:val="ListParagraph"/>
+        <w:rPr>
+          <w:rFonts w:cs="Arial"/>
+          <w:szCs w:val="24"/>
+        </w:rPr>
+      </w:pPr>
+      <w:r>
+        <w:rPr>
+          <w:rFonts w:cs="Arial"/>
+          <w:b/>
+          <w:szCs w:val="24"/>
+        </w:rPr>
+        <w:t xml:space="preserve">Actor: </w:t>
+      </w:r>
+      <w:r>
+        <w:rPr>
+          <w:rFonts w:cs="Arial"/>
+          <w:szCs w:val="24"/>
+        </w:rPr>
+        <w:t>User</w:t>
+      </w:r>
+    </w:p>
+    <w:p>
+      <w:pPr>
+        <w:pStyle w:val="ListParagraph"/>
+        <w:rPr>
+          <w:rFonts w:cs="Arial"/>
+          <w:szCs w:val="24"/>
+        </w:rPr>
+      </w:pPr>
+    </w:p>
+    <w:p>
+      <w:pPr>
+        <w:pStyle w:val="ListParagraph"/>
+        <w:rPr>
+          <w:rFonts w:cs="Arial"/>
+          <w:b/>
+          <w:szCs w:val="24"/>
+        </w:rPr>
+      </w:pPr>
+      <w:r>
+        <w:rPr>
+          <w:rFonts w:cs="Arial"/>
+          <w:b/>
+          <w:szCs w:val="24"/>
+        </w:rPr>
+        <w:t>Brief Description:</w:t>
+      </w:r>
+    </w:p>
+    <w:p>
+      <w:pPr>
+        <w:pStyle w:val="ListParagraph"/>
+        <w:rPr>
+          <w:rFonts w:cs="Arial"/>
+          <w:szCs w:val="24"/>
+        </w:rPr>
+      </w:pPr>
+      <w:r>
+        <w:rPr>
+          <w:rFonts w:cs="Arial"/>
+          <w:szCs w:val="24"/>
+        </w:rPr>
+        <w:t xml:space="preserve">The User selects to </w:t>
+      </w:r>
+      <w:r>
+        <w:rPr>
+          <w:rFonts w:cs="Arial"/>
+          <w:i/>
+          <w:szCs w:val="24"/>
+        </w:rPr>
+        <w:t>Create Account</w:t>
+      </w:r>
+      <w:r>
+        <w:rPr>
+          <w:rFonts w:cs="Arial"/>
+          <w:szCs w:val="24"/>
+        </w:rPr>
+        <w:t>, and the system presents a form with information to be filled out by the User.</w:t>
+      </w:r>
+    </w:p>
+    <w:p>
+      <w:pPr>
+        <w:pStyle w:val="ListParagraph"/>
+        <w:tabs>
+          <w:tab w:val="clear" w:pos="720"/>
+        </w:tabs>
+        <w:rPr>
+          <w:rFonts w:cs="Arial"/>
+          <w:szCs w:val="24"/>
+        </w:rPr>
+      </w:pPr>
     </w:p>
     <w:p>
       <w:pPr>
         <w:pStyle w:val="ListParagraph"/>
         <w:numPr>
           <w:ilvl w:val="2"/>
-          <w:numId w:val="2"/>
-        </w:numPr>
-      </w:pPr>
-      <w:r>
+          <w:numId w:val="23"/>
+        </w:numPr>
+        <w:tabs>
+          <w:tab w:val="clear" w:pos="720"/>
+        </w:tabs>
+        <w:suppressAutoHyphens w:val="0"/>
+        <w:spacing w:line="240" w:lineRule="auto"/>
+        <w:contextualSpacing/>
         <w:rPr>
           <w:rFonts w:cs="Arial"/>
           <w:b/>
           <w:sz w:val="32"/>
           <w:szCs w:val="32"/>
         </w:rPr>
-        <w:t>Software interfaces</w:t>
-      </w:r>
-    </w:p>
-    <w:p>
-      <w:pPr>
-        <w:pStyle w:val="ListParagraph"/>
-        <w:numPr>
-          <w:ilvl w:val="2"/>
-          <w:numId w:val="2"/>
-        </w:numPr>
       </w:pPr>
       <w:r>
         <w:rPr>
@@ -1398,162 +1716,1695 @@
           <w:sz w:val="32"/>
           <w:szCs w:val="32"/>
         </w:rPr>
-        <w:t>Communication interfaces</w:t>
-      </w:r>
-    </w:p>
-    <w:p>
-      <w:pPr>
-        <w:pStyle w:val="ListParagraph"/>
-        <w:numPr>
-          <w:ilvl w:val="2"/>
-          <w:numId w:val="2"/>
-        </w:numPr>
-      </w:pPr>
-      <w:r>
+        <w:t>“Edit Account” Use Case</w:t>
+      </w:r>
+    </w:p>
+    <w:p>
+      <w:pPr>
+        <w:ind w:left="450"/>
         <w:rPr>
           <w:rFonts w:cs="Arial"/>
           <w:b/>
           <w:sz w:val="32"/>
           <w:szCs w:val="32"/>
         </w:rPr>
-        <w:t>Memory constraints</w:t>
-      </w:r>
-    </w:p>
-    <w:p>
-      <w:pPr>
-        <w:pStyle w:val="ListParagraph"/>
-        <w:numPr>
-          <w:ilvl w:val="2"/>
-          <w:numId w:val="2"/>
-        </w:numPr>
-      </w:pPr>
-      <w:r>
+      </w:pPr>
+    </w:p>
+    <w:p>
+      <w:pPr>
+        <w:pStyle w:val="ListParagraph"/>
+        <w:rPr>
+          <w:rFonts w:cs="Arial"/>
+          <w:szCs w:val="24"/>
+        </w:rPr>
+      </w:pPr>
+      <w:r>
+        <w:rPr>
+          <w:rFonts w:cs="Arial"/>
+          <w:b/>
+          <w:szCs w:val="24"/>
+        </w:rPr>
+        <w:t xml:space="preserve">Actor: </w:t>
+      </w:r>
+      <w:r>
+        <w:rPr>
+          <w:rFonts w:cs="Arial"/>
+          <w:szCs w:val="24"/>
+        </w:rPr>
+        <w:t>User, Admin</w:t>
+      </w:r>
+    </w:p>
+    <w:p>
+      <w:pPr>
+        <w:pStyle w:val="ListParagraph"/>
+        <w:rPr>
+          <w:rFonts w:cs="Arial"/>
+          <w:szCs w:val="24"/>
+        </w:rPr>
+      </w:pPr>
+    </w:p>
+    <w:p>
+      <w:pPr>
+        <w:pStyle w:val="ListParagraph"/>
+        <w:rPr>
+          <w:rFonts w:cs="Arial"/>
+          <w:b/>
+          <w:szCs w:val="24"/>
+        </w:rPr>
+      </w:pPr>
+      <w:r>
+        <w:rPr>
+          <w:rFonts w:cs="Arial"/>
+          <w:b/>
+          <w:szCs w:val="24"/>
+        </w:rPr>
+        <w:t>Brief Description:</w:t>
+      </w:r>
+    </w:p>
+    <w:p>
+      <w:pPr>
+        <w:pStyle w:val="ListParagraph"/>
+        <w:rPr>
+          <w:rFonts w:cs="Arial"/>
+          <w:szCs w:val="24"/>
+        </w:rPr>
+      </w:pPr>
+      <w:r>
+        <w:rPr>
+          <w:rFonts w:cs="Arial"/>
+          <w:szCs w:val="24"/>
+        </w:rPr>
+        <w:t>The User selects to modify account information and the system displays the modifiable information with an option to resubmit the new information. The Admin also has permission to edit one’s account.</w:t>
+      </w:r>
+    </w:p>
+    <w:p>
+      <w:pPr>
+        <w:ind w:left="594"/>
         <w:rPr>
           <w:rFonts w:cs="Arial"/>
           <w:b/>
           <w:sz w:val="32"/>
           <w:szCs w:val="32"/>
         </w:rPr>
-        <w:t>Operations</w:t>
-      </w:r>
+      </w:pPr>
     </w:p>
     <w:p>
       <w:pPr>
         <w:pStyle w:val="ListParagraph"/>
         <w:numPr>
           <w:ilvl w:val="2"/>
-          <w:numId w:val="2"/>
-        </w:numPr>
-      </w:pPr>
-      <w:r>
+          <w:numId w:val="23"/>
+        </w:numPr>
+        <w:tabs>
+          <w:tab w:val="clear" w:pos="720"/>
+        </w:tabs>
+        <w:suppressAutoHyphens w:val="0"/>
+        <w:spacing w:line="240" w:lineRule="auto"/>
+        <w:contextualSpacing/>
         <w:rPr>
           <w:rFonts w:cs="Arial"/>
           <w:b/>
           <w:sz w:val="32"/>
           <w:szCs w:val="32"/>
         </w:rPr>
-        <w:t>Site adaptation requirements</w:t>
-      </w:r>
-    </w:p>
-    <w:p/>
-    <w:p>
-      <w:pPr>
-        <w:pStyle w:val="Heading2"/>
-        <w:numPr>
-          <w:ilvl w:val="1"/>
-          <w:numId w:val="2"/>
-        </w:numPr>
-      </w:pPr>
-      <w:r>
-        <w:lastRenderedPageBreak/>
-        <w:t>Product Functions</w:t>
-      </w:r>
-    </w:p>
-    <w:p/>
-    <w:p/>
-    <w:p/>
-    <w:p/>
-    <w:p>
-      <w:pPr>
-        <w:pStyle w:val="Heading2"/>
-        <w:numPr>
-          <w:ilvl w:val="1"/>
-          <w:numId w:val="2"/>
-        </w:numPr>
-      </w:pPr>
-      <w:r>
-        <w:t>User characteristics</w:t>
-      </w:r>
-    </w:p>
-    <w:p/>
-    <w:p>
-      <w:pPr>
-        <w:pStyle w:val="Heading2"/>
-        <w:numPr>
-          <w:ilvl w:val="1"/>
-          <w:numId w:val="2"/>
-        </w:numPr>
-      </w:pPr>
-      <w:r>
-        <w:t>Constraints</w:t>
-      </w:r>
-    </w:p>
-    <w:p/>
-    <w:p>
-      <w:pPr>
-        <w:pStyle w:val="Heading2"/>
-        <w:numPr>
-          <w:ilvl w:val="1"/>
-          <w:numId w:val="2"/>
-        </w:numPr>
-      </w:pPr>
-      <w:r>
-        <w:t>Assumptions and dependencies</w:t>
-      </w:r>
-    </w:p>
-    <w:p/>
-    <w:p>
-      <w:pPr>
-        <w:pStyle w:val="Heading2"/>
-        <w:numPr>
-          <w:ilvl w:val="1"/>
-          <w:numId w:val="2"/>
-        </w:numPr>
-      </w:pPr>
-      <w:r>
-        <w:t>Apportioning of requirements</w:t>
-      </w:r>
-    </w:p>
-    <w:p/>
-    <w:p/>
-    <w:p/>
-    <w:p/>
-    <w:p/>
-    <w:p/>
-    <w:p>
-      <w:pPr>
-        <w:pStyle w:val="Heading1"/>
-        <w:numPr>
-          <w:ilvl w:val="0"/>
-          <w:numId w:val="2"/>
-        </w:numPr>
-      </w:pPr>
-      <w:r>
-        <w:t>Specific Requirements</w:t>
-      </w:r>
-    </w:p>
-    <w:p>
-      <w:pPr>
-        <w:ind w:left="144"/>
-      </w:pPr>
-    </w:p>
-    <w:p>
-      <w:r>
-        <w:rPr>
-          <w:rFonts w:cs="Arial"/>
+      </w:pPr>
+      <w:r>
+        <w:rPr>
+          <w:rFonts w:cs="Arial"/>
+          <w:b/>
           <w:sz w:val="32"/>
           <w:szCs w:val="32"/>
         </w:rPr>
+        <w:lastRenderedPageBreak/>
+        <w:t>“Delete Account” Use Case</w:t>
+      </w:r>
+    </w:p>
+    <w:p>
+      <w:pPr>
+        <w:pStyle w:val="ListParagraph"/>
+        <w:ind w:left="288"/>
+        <w:rPr>
+          <w:rFonts w:cs="Arial"/>
+          <w:b/>
+          <w:sz w:val="32"/>
+          <w:szCs w:val="32"/>
+        </w:rPr>
+      </w:pPr>
+    </w:p>
+    <w:p>
+      <w:pPr>
+        <w:pStyle w:val="ListParagraph"/>
+        <w:rPr>
+          <w:rFonts w:cs="Arial"/>
+          <w:szCs w:val="24"/>
+        </w:rPr>
+      </w:pPr>
+      <w:r>
+        <w:rPr>
+          <w:rFonts w:cs="Arial"/>
+          <w:b/>
+          <w:szCs w:val="24"/>
+        </w:rPr>
+        <w:t xml:space="preserve">Actor: </w:t>
+      </w:r>
+      <w:r>
+        <w:rPr>
+          <w:rFonts w:cs="Arial"/>
+          <w:szCs w:val="24"/>
+        </w:rPr>
+        <w:t>User, Admin</w:t>
+      </w:r>
+    </w:p>
+    <w:p>
+      <w:pPr>
+        <w:pStyle w:val="ListParagraph"/>
+        <w:rPr>
+          <w:rFonts w:cs="Arial"/>
+          <w:b/>
+          <w:szCs w:val="24"/>
+        </w:rPr>
+      </w:pPr>
+      <w:r>
+        <w:rPr>
+          <w:rFonts w:cs="Arial"/>
+          <w:b/>
+          <w:szCs w:val="24"/>
+        </w:rPr>
+        <w:t>Brief Description:</w:t>
+      </w:r>
+    </w:p>
+    <w:p>
+      <w:pPr>
+        <w:pStyle w:val="ListParagraph"/>
+        <w:rPr>
+          <w:rFonts w:cs="Arial"/>
+          <w:szCs w:val="24"/>
+        </w:rPr>
+      </w:pPr>
+      <w:r>
+        <w:rPr>
+          <w:rFonts w:cs="Arial"/>
+          <w:szCs w:val="24"/>
+        </w:rPr>
+        <w:t>The User selects to delete his or her account and system removes the information from the database. The Admin also delete a User’s account.</w:t>
+      </w:r>
+    </w:p>
+    <w:p>
+      <w:pPr>
+        <w:pStyle w:val="ListParagraph"/>
+        <w:tabs>
+          <w:tab w:val="clear" w:pos="720"/>
+        </w:tabs>
+        <w:ind w:left="450"/>
+        <w:rPr>
+          <w:rFonts w:cs="Arial"/>
+          <w:b/>
+          <w:sz w:val="32"/>
+          <w:szCs w:val="32"/>
+        </w:rPr>
+      </w:pPr>
+    </w:p>
+    <w:p>
+      <w:pPr>
+        <w:pStyle w:val="ListParagraph"/>
+        <w:numPr>
+          <w:ilvl w:val="2"/>
+          <w:numId w:val="23"/>
+        </w:numPr>
+        <w:tabs>
+          <w:tab w:val="clear" w:pos="720"/>
+        </w:tabs>
+        <w:suppressAutoHyphens w:val="0"/>
+        <w:spacing w:line="240" w:lineRule="auto"/>
+        <w:contextualSpacing/>
+        <w:rPr>
+          <w:rFonts w:cs="Arial"/>
+          <w:b/>
+          <w:sz w:val="32"/>
+          <w:szCs w:val="32"/>
+        </w:rPr>
+      </w:pPr>
+      <w:r>
+        <w:rPr>
+          <w:rFonts w:cs="Arial"/>
+          <w:b/>
+          <w:sz w:val="32"/>
+          <w:szCs w:val="32"/>
+        </w:rPr>
+        <w:t>“Sign on/off” Use Case</w:t>
+      </w:r>
+    </w:p>
+    <w:p>
+      <w:pPr>
+        <w:pStyle w:val="ListParagraph"/>
+        <w:ind w:left="594"/>
+        <w:rPr>
+          <w:rFonts w:cs="Arial"/>
+          <w:b/>
+          <w:sz w:val="32"/>
+          <w:szCs w:val="32"/>
+        </w:rPr>
+      </w:pPr>
+    </w:p>
+    <w:p>
+      <w:pPr>
+        <w:pStyle w:val="ListParagraph"/>
+        <w:rPr>
+          <w:rFonts w:cs="Arial"/>
+          <w:szCs w:val="24"/>
+        </w:rPr>
+      </w:pPr>
+      <w:r>
+        <w:rPr>
+          <w:rFonts w:cs="Arial"/>
+          <w:b/>
+          <w:szCs w:val="24"/>
+        </w:rPr>
+        <w:t xml:space="preserve">Actor: </w:t>
+      </w:r>
+      <w:r>
+        <w:rPr>
+          <w:rFonts w:cs="Arial"/>
+          <w:szCs w:val="24"/>
+        </w:rPr>
+        <w:t>User</w:t>
+      </w:r>
+    </w:p>
+    <w:p>
+      <w:pPr>
+        <w:pStyle w:val="ListParagraph"/>
+        <w:rPr>
+          <w:rFonts w:cs="Arial"/>
+          <w:szCs w:val="24"/>
+        </w:rPr>
+      </w:pPr>
+      <w:r>
+        <w:rPr>
+          <w:rFonts w:cs="Arial"/>
+          <w:b/>
+          <w:szCs w:val="24"/>
+        </w:rPr>
+        <w:t>Brief Description:</w:t>
+      </w:r>
+    </w:p>
+    <w:p>
+      <w:pPr>
+        <w:pStyle w:val="ListParagraph"/>
+        <w:rPr>
+          <w:rFonts w:cs="Arial"/>
+          <w:szCs w:val="24"/>
+        </w:rPr>
+      </w:pPr>
+      <w:r>
+        <w:rPr>
+          <w:rFonts w:cs="Arial"/>
+          <w:szCs w:val="24"/>
+        </w:rPr>
+        <w:t xml:space="preserve">The User enters his login information to </w:t>
+      </w:r>
+      <w:r>
+        <w:rPr>
+          <w:rFonts w:cs="Arial"/>
+          <w:i/>
+          <w:szCs w:val="24"/>
+        </w:rPr>
+        <w:t>Sign On</w:t>
+      </w:r>
+      <w:r>
+        <w:rPr>
+          <w:rFonts w:cs="Arial"/>
+          <w:szCs w:val="24"/>
+        </w:rPr>
+        <w:t xml:space="preserve">, and the system presents the User’s homepage. The User selects to </w:t>
+      </w:r>
+      <w:r>
+        <w:rPr>
+          <w:rFonts w:cs="Arial"/>
+          <w:i/>
+          <w:szCs w:val="24"/>
+        </w:rPr>
+        <w:t>Sign Off</w:t>
+      </w:r>
+      <w:r>
+        <w:rPr>
+          <w:rFonts w:cs="Arial"/>
+          <w:szCs w:val="24"/>
+        </w:rPr>
+        <w:t xml:space="preserve"> and the system presents the homepage of the website.</w:t>
+      </w:r>
+    </w:p>
+    <w:p>
+      <w:pPr>
+        <w:pStyle w:val="ListParagraph"/>
+        <w:tabs>
+          <w:tab w:val="clear" w:pos="720"/>
+        </w:tabs>
+        <w:rPr>
+          <w:rFonts w:cs="Arial"/>
+          <w:b/>
+          <w:sz w:val="32"/>
+          <w:szCs w:val="32"/>
+        </w:rPr>
+      </w:pPr>
+    </w:p>
+    <w:p>
+      <w:pPr>
+        <w:pStyle w:val="ListParagraph"/>
+        <w:numPr>
+          <w:ilvl w:val="2"/>
+          <w:numId w:val="23"/>
+        </w:numPr>
+        <w:tabs>
+          <w:tab w:val="clear" w:pos="720"/>
+        </w:tabs>
+        <w:suppressAutoHyphens w:val="0"/>
+        <w:spacing w:line="240" w:lineRule="auto"/>
+        <w:contextualSpacing/>
+        <w:rPr>
+          <w:rFonts w:cs="Arial"/>
+          <w:b/>
+          <w:sz w:val="32"/>
+          <w:szCs w:val="32"/>
+        </w:rPr>
+      </w:pPr>
+      <w:r>
+        <w:rPr>
+          <w:rFonts w:cs="Arial"/>
+          <w:b/>
+          <w:sz w:val="32"/>
+          <w:szCs w:val="32"/>
+        </w:rPr>
+        <w:t>“Upload CSV File” Use Case</w:t>
+      </w:r>
+    </w:p>
+    <w:p>
+      <w:pPr>
+        <w:pStyle w:val="ListParagraph"/>
+        <w:ind w:left="594"/>
+        <w:rPr>
+          <w:rFonts w:cs="Arial"/>
+          <w:b/>
+          <w:sz w:val="32"/>
+          <w:szCs w:val="32"/>
+        </w:rPr>
+      </w:pPr>
+    </w:p>
+    <w:p>
+      <w:pPr>
+        <w:pStyle w:val="ListParagraph"/>
+        <w:rPr>
+          <w:rFonts w:cs="Arial"/>
+          <w:szCs w:val="24"/>
+        </w:rPr>
+      </w:pPr>
+      <w:r>
+        <w:rPr>
+          <w:rFonts w:cs="Arial"/>
+          <w:b/>
+          <w:szCs w:val="24"/>
+        </w:rPr>
+        <w:t xml:space="preserve">Actor: </w:t>
+      </w:r>
+      <w:r>
+        <w:rPr>
+          <w:rFonts w:cs="Arial"/>
+          <w:szCs w:val="24"/>
+        </w:rPr>
+        <w:t>User</w:t>
+      </w:r>
+    </w:p>
+    <w:p>
+      <w:pPr>
+        <w:pStyle w:val="ListParagraph"/>
+        <w:rPr>
+          <w:rFonts w:cs="Arial"/>
+          <w:szCs w:val="24"/>
+        </w:rPr>
+      </w:pPr>
+      <w:r>
+        <w:rPr>
+          <w:rFonts w:cs="Arial"/>
+          <w:b/>
+          <w:szCs w:val="24"/>
+        </w:rPr>
+        <w:t>Brief Description:</w:t>
+      </w:r>
+    </w:p>
+    <w:p>
+      <w:pPr>
+        <w:pStyle w:val="ListParagraph"/>
+        <w:rPr>
+          <w:rFonts w:cs="Arial"/>
+          <w:szCs w:val="24"/>
+        </w:rPr>
+      </w:pPr>
+      <w:r>
+        <w:rPr>
+          <w:rFonts w:cs="Arial"/>
+          <w:szCs w:val="24"/>
+        </w:rPr>
+        <w:t>The User uploads a CSV file that gets processed by the system.</w:t>
+      </w:r>
+    </w:p>
+    <w:p>
+      <w:pPr>
+        <w:pStyle w:val="ListParagraph"/>
+        <w:tabs>
+          <w:tab w:val="clear" w:pos="720"/>
+        </w:tabs>
+        <w:ind w:left="594"/>
+        <w:rPr>
+          <w:rFonts w:cs="Arial"/>
+          <w:b/>
+          <w:sz w:val="32"/>
+          <w:szCs w:val="32"/>
+        </w:rPr>
+      </w:pPr>
+    </w:p>
+    <w:p>
+      <w:pPr>
+        <w:pStyle w:val="ListParagraph"/>
+        <w:numPr>
+          <w:ilvl w:val="2"/>
+          <w:numId w:val="23"/>
+        </w:numPr>
+        <w:tabs>
+          <w:tab w:val="clear" w:pos="720"/>
+        </w:tabs>
+        <w:suppressAutoHyphens w:val="0"/>
+        <w:spacing w:line="240" w:lineRule="auto"/>
+        <w:contextualSpacing/>
+        <w:rPr>
+          <w:rFonts w:cs="Arial"/>
+          <w:b/>
+          <w:sz w:val="32"/>
+          <w:szCs w:val="32"/>
+        </w:rPr>
+      </w:pPr>
+      <w:r>
+        <w:rPr>
+          <w:rFonts w:cs="Arial"/>
+          <w:b/>
+          <w:sz w:val="32"/>
+          <w:szCs w:val="32"/>
+        </w:rPr>
+        <w:t>“Create Budget” Use Case</w:t>
+      </w:r>
+    </w:p>
+    <w:p>
+      <w:pPr>
+        <w:pStyle w:val="ListParagraph"/>
+        <w:ind w:left="594"/>
+        <w:rPr>
+          <w:rFonts w:cs="Arial"/>
+          <w:b/>
+          <w:sz w:val="32"/>
+          <w:szCs w:val="32"/>
+        </w:rPr>
+      </w:pPr>
+    </w:p>
+    <w:p>
+      <w:pPr>
+        <w:pStyle w:val="ListParagraph"/>
+        <w:rPr>
+          <w:rFonts w:cs="Arial"/>
+          <w:szCs w:val="24"/>
+        </w:rPr>
+      </w:pPr>
+      <w:r>
+        <w:rPr>
+          <w:rFonts w:cs="Arial"/>
+          <w:b/>
+          <w:szCs w:val="24"/>
+        </w:rPr>
+        <w:t xml:space="preserve">Actor: </w:t>
+      </w:r>
+      <w:r>
+        <w:rPr>
+          <w:rFonts w:cs="Arial"/>
+          <w:szCs w:val="24"/>
+        </w:rPr>
+        <w:t>User</w:t>
+      </w:r>
+    </w:p>
+    <w:p>
+      <w:pPr>
+        <w:pStyle w:val="ListParagraph"/>
+        <w:rPr>
+          <w:rFonts w:cs="Arial"/>
+          <w:b/>
+          <w:szCs w:val="24"/>
+        </w:rPr>
+      </w:pPr>
+      <w:r>
+        <w:rPr>
+          <w:rFonts w:cs="Arial"/>
+          <w:b/>
+          <w:szCs w:val="24"/>
+        </w:rPr>
+        <w:t>Brief Description:</w:t>
+      </w:r>
+    </w:p>
+    <w:p>
+      <w:pPr>
+        <w:rPr>
+          <w:rFonts w:cs="Arial"/>
+          <w:szCs w:val="24"/>
+        </w:rPr>
+      </w:pPr>
+      <w:r>
+        <w:rPr>
+          <w:rFonts w:cs="Arial"/>
+          <w:szCs w:val="24"/>
+        </w:rPr>
+        <w:tab/>
+        <w:t xml:space="preserve">The User has the option to create a budget based on the CSV file that has been </w:t>
+      </w:r>
+      <w:r>
+        <w:rPr>
+          <w:rFonts w:cs="Arial"/>
+          <w:szCs w:val="24"/>
+        </w:rPr>
+        <w:tab/>
+      </w:r>
+    </w:p>
+    <w:p>
+      <w:pPr>
+        <w:rPr>
+          <w:rFonts w:cs="Arial"/>
+          <w:szCs w:val="24"/>
+        </w:rPr>
+      </w:pPr>
+      <w:r>
+        <w:rPr>
+          <w:rFonts w:cs="Arial"/>
+          <w:szCs w:val="24"/>
+        </w:rPr>
+        <w:tab/>
+      </w:r>
+      <w:proofErr w:type="gramStart"/>
+      <w:r>
+        <w:rPr>
+          <w:rFonts w:cs="Arial"/>
+          <w:szCs w:val="24"/>
+        </w:rPr>
+        <w:t>uploaded</w:t>
+      </w:r>
+      <w:proofErr w:type="gramEnd"/>
+      <w:r>
+        <w:rPr>
+          <w:rFonts w:cs="Arial"/>
+          <w:szCs w:val="24"/>
+        </w:rPr>
+        <w:t>.  The system will process the data and output the desired budget.</w:t>
+      </w:r>
+    </w:p>
+    <w:p>
+      <w:pPr>
+        <w:pStyle w:val="ListParagraph"/>
+        <w:tabs>
+          <w:tab w:val="clear" w:pos="720"/>
+        </w:tabs>
+        <w:ind w:left="594"/>
+        <w:rPr>
+          <w:rFonts w:cs="Arial"/>
+          <w:b/>
+          <w:sz w:val="32"/>
+          <w:szCs w:val="32"/>
+        </w:rPr>
+      </w:pPr>
+    </w:p>
+    <w:p>
+      <w:pPr>
+        <w:pStyle w:val="ListParagraph"/>
+        <w:numPr>
+          <w:ilvl w:val="2"/>
+          <w:numId w:val="23"/>
+        </w:numPr>
+        <w:tabs>
+          <w:tab w:val="clear" w:pos="720"/>
+        </w:tabs>
+        <w:suppressAutoHyphens w:val="0"/>
+        <w:spacing w:line="240" w:lineRule="auto"/>
+        <w:contextualSpacing/>
+        <w:rPr>
+          <w:rFonts w:cs="Arial"/>
+          <w:b/>
+          <w:sz w:val="32"/>
+          <w:szCs w:val="32"/>
+        </w:rPr>
+      </w:pPr>
+      <w:r>
+        <w:rPr>
+          <w:rFonts w:cs="Arial"/>
+          <w:b/>
+          <w:sz w:val="32"/>
+          <w:szCs w:val="32"/>
+        </w:rPr>
+        <w:t>“Delete Budget” Use Case</w:t>
+      </w:r>
+    </w:p>
+    <w:p>
+      <w:pPr>
+        <w:pStyle w:val="ListParagraph"/>
+        <w:ind w:left="594"/>
+        <w:rPr>
+          <w:rFonts w:cs="Arial"/>
+          <w:b/>
+          <w:sz w:val="32"/>
+          <w:szCs w:val="32"/>
+        </w:rPr>
+      </w:pPr>
+    </w:p>
+    <w:p>
+      <w:pPr>
+        <w:pStyle w:val="ListParagraph"/>
+        <w:rPr>
+          <w:rFonts w:cs="Arial"/>
+          <w:szCs w:val="24"/>
+        </w:rPr>
+      </w:pPr>
+      <w:r>
+        <w:rPr>
+          <w:rFonts w:cs="Arial"/>
+          <w:b/>
+          <w:szCs w:val="24"/>
+        </w:rPr>
+        <w:t xml:space="preserve">Actor: </w:t>
+      </w:r>
+      <w:r>
+        <w:rPr>
+          <w:rFonts w:cs="Arial"/>
+          <w:szCs w:val="24"/>
+        </w:rPr>
+        <w:t>User, Admin</w:t>
+      </w:r>
+    </w:p>
+    <w:p>
+      <w:pPr>
+        <w:pStyle w:val="ListParagraph"/>
+        <w:rPr>
+          <w:rFonts w:cs="Arial"/>
+          <w:b/>
+          <w:szCs w:val="24"/>
+        </w:rPr>
+      </w:pPr>
+      <w:r>
+        <w:rPr>
+          <w:rFonts w:cs="Arial"/>
+          <w:b/>
+          <w:szCs w:val="24"/>
+        </w:rPr>
+        <w:t>Brief Description:</w:t>
+      </w:r>
+    </w:p>
+    <w:p>
+      <w:pPr>
+        <w:pStyle w:val="ListParagraph"/>
+        <w:rPr>
+          <w:rFonts w:cs="Arial"/>
+          <w:szCs w:val="24"/>
+        </w:rPr>
+      </w:pPr>
+      <w:r>
+        <w:rPr>
+          <w:rFonts w:cs="Arial"/>
+          <w:szCs w:val="24"/>
+        </w:rPr>
+        <w:t xml:space="preserve">The User and Admin select </w:t>
+      </w:r>
+      <w:r>
+        <w:rPr>
+          <w:rFonts w:cs="Arial"/>
+          <w:i/>
+          <w:szCs w:val="24"/>
+        </w:rPr>
+        <w:t>Delete Budget</w:t>
+      </w:r>
+      <w:r>
+        <w:rPr>
+          <w:rFonts w:cs="Arial"/>
+          <w:szCs w:val="24"/>
+        </w:rPr>
+        <w:t xml:space="preserve">, and the system removes the user specified budget configuration. </w:t>
+      </w:r>
+    </w:p>
+    <w:p>
+      <w:pPr>
+        <w:pStyle w:val="ListParagraph"/>
+        <w:tabs>
+          <w:tab w:val="clear" w:pos="720"/>
+        </w:tabs>
+        <w:ind w:left="594"/>
+        <w:rPr>
+          <w:rFonts w:cs="Arial"/>
+          <w:b/>
+          <w:sz w:val="32"/>
+          <w:szCs w:val="32"/>
+        </w:rPr>
+      </w:pPr>
+    </w:p>
+    <w:p>
+      <w:pPr>
+        <w:pStyle w:val="ListParagraph"/>
+        <w:numPr>
+          <w:ilvl w:val="2"/>
+          <w:numId w:val="23"/>
+        </w:numPr>
+        <w:tabs>
+          <w:tab w:val="clear" w:pos="720"/>
+        </w:tabs>
+        <w:suppressAutoHyphens w:val="0"/>
+        <w:spacing w:line="240" w:lineRule="auto"/>
+        <w:contextualSpacing/>
+        <w:rPr>
+          <w:rFonts w:cs="Arial"/>
+          <w:b/>
+          <w:sz w:val="32"/>
+          <w:szCs w:val="32"/>
+        </w:rPr>
+      </w:pPr>
+      <w:r>
+        <w:rPr>
+          <w:rFonts w:cs="Arial"/>
+          <w:b/>
+          <w:sz w:val="32"/>
+          <w:szCs w:val="32"/>
+        </w:rPr>
+        <w:t>“Add Transaction” Use Case</w:t>
+      </w:r>
+    </w:p>
+    <w:p>
+      <w:pPr>
+        <w:pStyle w:val="ListParagraph"/>
+        <w:ind w:left="594"/>
+        <w:rPr>
+          <w:rFonts w:cs="Arial"/>
+          <w:b/>
+          <w:sz w:val="32"/>
+          <w:szCs w:val="32"/>
+        </w:rPr>
+      </w:pPr>
+    </w:p>
+    <w:p>
+      <w:pPr>
+        <w:pStyle w:val="ListParagraph"/>
+        <w:rPr>
+          <w:rFonts w:cs="Arial"/>
+          <w:szCs w:val="24"/>
+        </w:rPr>
+      </w:pPr>
+      <w:r>
+        <w:rPr>
+          <w:rFonts w:cs="Arial"/>
+          <w:b/>
+          <w:szCs w:val="24"/>
+        </w:rPr>
+        <w:t xml:space="preserve">Actor: </w:t>
+      </w:r>
+      <w:r>
+        <w:rPr>
+          <w:rFonts w:cs="Arial"/>
+          <w:szCs w:val="24"/>
+        </w:rPr>
+        <w:t>User</w:t>
+      </w:r>
+    </w:p>
+    <w:p>
+      <w:pPr>
+        <w:pStyle w:val="ListParagraph"/>
+        <w:rPr>
+          <w:rFonts w:cs="Arial"/>
+          <w:szCs w:val="24"/>
+        </w:rPr>
+      </w:pPr>
+      <w:r>
+        <w:rPr>
+          <w:rFonts w:cs="Arial"/>
+          <w:b/>
+          <w:szCs w:val="24"/>
+        </w:rPr>
+        <w:t>Brief Description:</w:t>
+      </w:r>
+    </w:p>
+    <w:p>
+      <w:pPr>
+        <w:pStyle w:val="ListParagraph"/>
+        <w:rPr>
+          <w:rFonts w:cs="Arial"/>
+          <w:szCs w:val="24"/>
+        </w:rPr>
+      </w:pPr>
+      <w:r>
+        <w:rPr>
+          <w:rFonts w:cs="Arial"/>
+          <w:szCs w:val="24"/>
+        </w:rPr>
+        <w:lastRenderedPageBreak/>
+        <w:t>The User has the option to add a single transaction that will be processed by the system.</w:t>
+      </w:r>
+    </w:p>
+    <w:p>
+      <w:pPr>
+        <w:pStyle w:val="ListParagraph"/>
+        <w:tabs>
+          <w:tab w:val="clear" w:pos="720"/>
+        </w:tabs>
+        <w:ind w:left="594"/>
+        <w:rPr>
+          <w:rFonts w:cs="Arial"/>
+          <w:b/>
+          <w:sz w:val="32"/>
+          <w:szCs w:val="32"/>
+        </w:rPr>
+      </w:pPr>
+    </w:p>
+    <w:p>
+      <w:pPr>
+        <w:pStyle w:val="ListParagraph"/>
+        <w:numPr>
+          <w:ilvl w:val="2"/>
+          <w:numId w:val="23"/>
+        </w:numPr>
+        <w:tabs>
+          <w:tab w:val="clear" w:pos="720"/>
+        </w:tabs>
+        <w:suppressAutoHyphens w:val="0"/>
+        <w:spacing w:line="240" w:lineRule="auto"/>
+        <w:contextualSpacing/>
+        <w:rPr>
+          <w:rFonts w:cs="Arial"/>
+          <w:b/>
+          <w:sz w:val="32"/>
+          <w:szCs w:val="32"/>
+        </w:rPr>
+      </w:pPr>
+      <w:r>
+        <w:rPr>
+          <w:rFonts w:cs="Arial"/>
+          <w:b/>
+          <w:sz w:val="32"/>
+          <w:szCs w:val="32"/>
+        </w:rPr>
+        <w:t>“Delete Transaction” Use Case</w:t>
+      </w:r>
+    </w:p>
+    <w:p>
+      <w:pPr>
+        <w:pStyle w:val="ListParagraph"/>
+        <w:ind w:left="594"/>
+        <w:rPr>
+          <w:rFonts w:cs="Arial"/>
+          <w:b/>
+          <w:sz w:val="32"/>
+          <w:szCs w:val="32"/>
+        </w:rPr>
+      </w:pPr>
+    </w:p>
+    <w:p>
+      <w:pPr>
+        <w:pStyle w:val="ListParagraph"/>
+        <w:rPr>
+          <w:rFonts w:cs="Arial"/>
+          <w:szCs w:val="24"/>
+        </w:rPr>
+      </w:pPr>
+      <w:r>
+        <w:rPr>
+          <w:rFonts w:cs="Arial"/>
+          <w:b/>
+          <w:szCs w:val="24"/>
+        </w:rPr>
+        <w:t xml:space="preserve">Actor: </w:t>
+      </w:r>
+      <w:r>
+        <w:rPr>
+          <w:rFonts w:cs="Arial"/>
+          <w:szCs w:val="24"/>
+        </w:rPr>
+        <w:t>User, Admin</w:t>
+      </w:r>
+    </w:p>
+    <w:p>
+      <w:pPr>
+        <w:pStyle w:val="ListParagraph"/>
+        <w:rPr>
+          <w:rFonts w:cs="Arial"/>
+          <w:szCs w:val="24"/>
+        </w:rPr>
+      </w:pPr>
+      <w:r>
+        <w:rPr>
+          <w:rFonts w:cs="Arial"/>
+          <w:b/>
+          <w:szCs w:val="24"/>
+        </w:rPr>
+        <w:t>Brief Description:</w:t>
+      </w:r>
+    </w:p>
+    <w:p>
+      <w:pPr>
+        <w:pStyle w:val="ListParagraph"/>
+        <w:rPr>
+          <w:rFonts w:cs="Arial"/>
+          <w:szCs w:val="24"/>
+        </w:rPr>
+      </w:pPr>
+      <w:r>
+        <w:rPr>
+          <w:rFonts w:cs="Arial"/>
+          <w:szCs w:val="24"/>
+        </w:rPr>
+        <w:t xml:space="preserve">The User and Admin select </w:t>
+      </w:r>
+      <w:r>
+        <w:rPr>
+          <w:rFonts w:cs="Arial"/>
+          <w:i/>
+          <w:szCs w:val="24"/>
+        </w:rPr>
+        <w:t>Delete Transaction</w:t>
+      </w:r>
+      <w:r>
+        <w:rPr>
+          <w:rFonts w:cs="Arial"/>
+          <w:szCs w:val="24"/>
+        </w:rPr>
+        <w:t xml:space="preserve">, and the system removes </w:t>
+      </w:r>
+      <w:proofErr w:type="gramStart"/>
+      <w:r>
+        <w:rPr>
+          <w:rFonts w:cs="Arial"/>
+          <w:szCs w:val="24"/>
+        </w:rPr>
+        <w:t>an existing transactions</w:t>
+      </w:r>
+      <w:proofErr w:type="gramEnd"/>
+      <w:r>
+        <w:rPr>
+          <w:rFonts w:cs="Arial"/>
+          <w:szCs w:val="24"/>
+        </w:rPr>
+        <w:t xml:space="preserve"> from the User’s account.</w:t>
+      </w:r>
+    </w:p>
+    <w:p>
+      <w:pPr>
+        <w:pStyle w:val="ListParagraph"/>
+        <w:tabs>
+          <w:tab w:val="clear" w:pos="720"/>
+        </w:tabs>
+        <w:ind w:left="594"/>
+        <w:rPr>
+          <w:rFonts w:cs="Arial"/>
+          <w:b/>
+          <w:sz w:val="32"/>
+          <w:szCs w:val="32"/>
+        </w:rPr>
+      </w:pPr>
+    </w:p>
+    <w:p>
+      <w:pPr>
+        <w:pStyle w:val="ListParagraph"/>
+        <w:numPr>
+          <w:ilvl w:val="2"/>
+          <w:numId w:val="23"/>
+        </w:numPr>
+        <w:tabs>
+          <w:tab w:val="clear" w:pos="720"/>
+        </w:tabs>
+        <w:suppressAutoHyphens w:val="0"/>
+        <w:spacing w:line="240" w:lineRule="auto"/>
+        <w:contextualSpacing/>
+        <w:rPr>
+          <w:rFonts w:cs="Arial"/>
+          <w:b/>
+          <w:sz w:val="32"/>
+          <w:szCs w:val="32"/>
+        </w:rPr>
+      </w:pPr>
+      <w:r>
+        <w:rPr>
+          <w:rFonts w:cs="Arial"/>
+          <w:b/>
+          <w:sz w:val="32"/>
+          <w:szCs w:val="32"/>
+        </w:rPr>
+        <w:t>“Create Customized Report” Use Case</w:t>
+      </w:r>
+    </w:p>
+    <w:p>
+      <w:pPr>
+        <w:pStyle w:val="ListParagraph"/>
+        <w:ind w:left="594"/>
+        <w:rPr>
+          <w:rFonts w:cs="Arial"/>
+          <w:b/>
+          <w:sz w:val="32"/>
+          <w:szCs w:val="32"/>
+        </w:rPr>
+      </w:pPr>
+    </w:p>
+    <w:p>
+      <w:pPr>
+        <w:pStyle w:val="ListParagraph"/>
+        <w:rPr>
+          <w:rFonts w:cs="Arial"/>
+          <w:szCs w:val="24"/>
+        </w:rPr>
+      </w:pPr>
+      <w:r>
+        <w:rPr>
+          <w:rFonts w:cs="Arial"/>
+          <w:b/>
+          <w:szCs w:val="24"/>
+        </w:rPr>
+        <w:t xml:space="preserve">Actor: </w:t>
+      </w:r>
+      <w:r>
+        <w:rPr>
+          <w:rFonts w:cs="Arial"/>
+          <w:szCs w:val="24"/>
+        </w:rPr>
+        <w:t>User</w:t>
+      </w:r>
+    </w:p>
+    <w:p>
+      <w:pPr>
+        <w:pStyle w:val="ListParagraph"/>
+        <w:rPr>
+          <w:rFonts w:cs="Arial"/>
+          <w:szCs w:val="24"/>
+        </w:rPr>
+      </w:pPr>
+    </w:p>
+    <w:p>
+      <w:pPr>
+        <w:pStyle w:val="ListParagraph"/>
+        <w:rPr>
+          <w:rFonts w:cs="Arial"/>
+          <w:b/>
+          <w:szCs w:val="24"/>
+        </w:rPr>
+      </w:pPr>
+      <w:r>
+        <w:rPr>
+          <w:rFonts w:cs="Arial"/>
+          <w:b/>
+          <w:szCs w:val="24"/>
+        </w:rPr>
+        <w:t>Brief Description:</w:t>
+      </w:r>
+    </w:p>
+    <w:p>
+      <w:pPr>
+        <w:pStyle w:val="ListParagraph"/>
+        <w:rPr>
+          <w:rFonts w:cs="Arial"/>
+          <w:szCs w:val="24"/>
+        </w:rPr>
+      </w:pPr>
+      <w:r>
+        <w:rPr>
+          <w:rFonts w:cs="Arial"/>
+          <w:szCs w:val="24"/>
+        </w:rPr>
+        <w:t>The User creates a customized report from the existing data in his account, and the system processes the data to create the requested report.</w:t>
+      </w:r>
+    </w:p>
+    <w:p>
+      <w:pPr>
+        <w:pStyle w:val="ListParagraph"/>
+        <w:tabs>
+          <w:tab w:val="clear" w:pos="720"/>
+        </w:tabs>
+        <w:ind w:left="594"/>
+        <w:rPr>
+          <w:rFonts w:cs="Arial"/>
+          <w:b/>
+          <w:sz w:val="32"/>
+          <w:szCs w:val="32"/>
+        </w:rPr>
+      </w:pPr>
+    </w:p>
+    <w:p>
+      <w:pPr>
+        <w:pStyle w:val="ListParagraph"/>
+        <w:numPr>
+          <w:ilvl w:val="2"/>
+          <w:numId w:val="23"/>
+        </w:numPr>
+        <w:tabs>
+          <w:tab w:val="clear" w:pos="720"/>
+        </w:tabs>
+        <w:suppressAutoHyphens w:val="0"/>
+        <w:spacing w:line="240" w:lineRule="auto"/>
+        <w:contextualSpacing/>
+        <w:rPr>
+          <w:rFonts w:cs="Arial"/>
+          <w:b/>
+          <w:sz w:val="32"/>
+          <w:szCs w:val="32"/>
+        </w:rPr>
+      </w:pPr>
+      <w:r>
+        <w:rPr>
+          <w:rFonts w:cs="Arial"/>
+          <w:b/>
+          <w:sz w:val="32"/>
+          <w:szCs w:val="32"/>
+        </w:rPr>
+        <w:t>“View Customized Report” Use Case</w:t>
+      </w:r>
+    </w:p>
+    <w:p>
+      <w:pPr>
+        <w:pStyle w:val="ListParagraph"/>
+        <w:ind w:left="288"/>
+        <w:rPr>
+          <w:rFonts w:cs="Arial"/>
+          <w:b/>
+          <w:sz w:val="32"/>
+          <w:szCs w:val="32"/>
+        </w:rPr>
+      </w:pPr>
+    </w:p>
+    <w:p>
+      <w:pPr>
+        <w:pStyle w:val="ListParagraph"/>
+        <w:rPr>
+          <w:rFonts w:cs="Arial"/>
+          <w:szCs w:val="24"/>
+        </w:rPr>
+      </w:pPr>
+      <w:r>
+        <w:rPr>
+          <w:rFonts w:cs="Arial"/>
+          <w:b/>
+          <w:szCs w:val="24"/>
+        </w:rPr>
+        <w:t xml:space="preserve">Actor: </w:t>
+      </w:r>
+      <w:r>
+        <w:rPr>
+          <w:rFonts w:cs="Arial"/>
+          <w:szCs w:val="24"/>
+        </w:rPr>
+        <w:t>User</w:t>
+      </w:r>
+    </w:p>
+    <w:p>
+      <w:pPr>
+        <w:pStyle w:val="ListParagraph"/>
+        <w:rPr>
+          <w:rFonts w:cs="Arial"/>
+          <w:szCs w:val="24"/>
+        </w:rPr>
+      </w:pPr>
+    </w:p>
+    <w:p>
+      <w:pPr>
+        <w:pStyle w:val="ListParagraph"/>
+        <w:rPr>
+          <w:rFonts w:cs="Arial"/>
+          <w:b/>
+          <w:szCs w:val="24"/>
+        </w:rPr>
+      </w:pPr>
+      <w:r>
+        <w:rPr>
+          <w:rFonts w:cs="Arial"/>
+          <w:b/>
+          <w:szCs w:val="24"/>
+        </w:rPr>
+        <w:t>Brief Description:</w:t>
+      </w:r>
+    </w:p>
+    <w:p>
+      <w:pPr>
+        <w:pStyle w:val="ListParagraph"/>
+        <w:rPr>
+          <w:rFonts w:cs="Arial"/>
+          <w:szCs w:val="24"/>
+        </w:rPr>
+      </w:pPr>
+      <w:r>
+        <w:rPr>
+          <w:rFonts w:cs="Arial"/>
+          <w:szCs w:val="24"/>
+        </w:rPr>
+        <w:t xml:space="preserve">The User selects </w:t>
+      </w:r>
+      <w:r>
+        <w:rPr>
+          <w:rFonts w:cs="Arial"/>
+          <w:i/>
+          <w:szCs w:val="24"/>
+        </w:rPr>
+        <w:t>View Report</w:t>
+      </w:r>
+      <w:r>
+        <w:rPr>
+          <w:rFonts w:cs="Arial"/>
+          <w:szCs w:val="24"/>
+        </w:rPr>
+        <w:t>, and the system displays the selected report.</w:t>
+      </w:r>
+    </w:p>
+    <w:p>
+      <w:pPr>
+        <w:pStyle w:val="ListParagraph"/>
+        <w:rPr>
+          <w:rFonts w:cs="Arial"/>
+          <w:szCs w:val="24"/>
+        </w:rPr>
+      </w:pPr>
+    </w:p>
+    <w:p>
+      <w:pPr>
+        <w:pStyle w:val="ListParagraph"/>
+        <w:rPr>
+          <w:rFonts w:cs="Arial"/>
+          <w:szCs w:val="24"/>
+        </w:rPr>
+      </w:pPr>
+    </w:p>
+    <w:p>
+      <w:pPr>
+        <w:pStyle w:val="ListParagraph"/>
+        <w:tabs>
+          <w:tab w:val="clear" w:pos="720"/>
+        </w:tabs>
+        <w:ind w:left="288"/>
+        <w:rPr>
+          <w:rFonts w:cs="Arial"/>
+          <w:b/>
+          <w:sz w:val="32"/>
+          <w:szCs w:val="32"/>
+        </w:rPr>
+      </w:pPr>
+    </w:p>
+    <w:p>
+      <w:pPr>
+        <w:pStyle w:val="ListParagraph"/>
+        <w:numPr>
+          <w:ilvl w:val="2"/>
+          <w:numId w:val="23"/>
+        </w:numPr>
+        <w:tabs>
+          <w:tab w:val="clear" w:pos="720"/>
+        </w:tabs>
+        <w:suppressAutoHyphens w:val="0"/>
+        <w:spacing w:line="240" w:lineRule="auto"/>
+        <w:contextualSpacing/>
+        <w:rPr>
+          <w:rFonts w:cs="Arial"/>
+          <w:b/>
+          <w:sz w:val="32"/>
+          <w:szCs w:val="32"/>
+        </w:rPr>
+      </w:pPr>
+      <w:r>
+        <w:rPr>
+          <w:rFonts w:cs="Arial"/>
+          <w:b/>
+          <w:sz w:val="32"/>
+          <w:szCs w:val="32"/>
+        </w:rPr>
+        <w:t>“Delete Customized Report” Use Case</w:t>
+      </w:r>
+    </w:p>
+    <w:p>
+      <w:pPr>
+        <w:pStyle w:val="ListParagraph"/>
+        <w:ind w:left="594"/>
+        <w:rPr>
+          <w:rFonts w:cs="Arial"/>
+          <w:b/>
+          <w:sz w:val="32"/>
+          <w:szCs w:val="32"/>
+        </w:rPr>
+      </w:pPr>
+    </w:p>
+    <w:p>
+      <w:pPr>
+        <w:pStyle w:val="ListParagraph"/>
+        <w:rPr>
+          <w:rFonts w:cs="Arial"/>
+          <w:szCs w:val="24"/>
+        </w:rPr>
+      </w:pPr>
+      <w:r>
+        <w:rPr>
+          <w:rFonts w:cs="Arial"/>
+          <w:b/>
+          <w:szCs w:val="24"/>
+        </w:rPr>
+        <w:t xml:space="preserve">Actor: </w:t>
+      </w:r>
+      <w:r>
+        <w:rPr>
+          <w:rFonts w:cs="Arial"/>
+          <w:szCs w:val="24"/>
+        </w:rPr>
+        <w:t>User, Admin</w:t>
+      </w:r>
+    </w:p>
+    <w:p>
+      <w:pPr>
+        <w:pStyle w:val="ListParagraph"/>
+        <w:rPr>
+          <w:rFonts w:cs="Arial"/>
+          <w:szCs w:val="24"/>
+        </w:rPr>
+      </w:pPr>
+    </w:p>
+    <w:p>
+      <w:pPr>
+        <w:pStyle w:val="ListParagraph"/>
+        <w:rPr>
+          <w:rFonts w:cs="Arial"/>
+          <w:b/>
+          <w:szCs w:val="24"/>
+        </w:rPr>
+      </w:pPr>
+      <w:r>
+        <w:rPr>
+          <w:rFonts w:cs="Arial"/>
+          <w:b/>
+          <w:szCs w:val="24"/>
+        </w:rPr>
+        <w:t>Brief Description:</w:t>
+      </w:r>
+    </w:p>
+    <w:p>
+      <w:pPr>
+        <w:pStyle w:val="ListParagraph"/>
+        <w:rPr>
+          <w:rFonts w:cs="Arial"/>
+          <w:szCs w:val="24"/>
+        </w:rPr>
+      </w:pPr>
+      <w:r>
+        <w:rPr>
+          <w:rFonts w:cs="Arial"/>
+          <w:szCs w:val="24"/>
+        </w:rPr>
+        <w:t xml:space="preserve">The User and Admin select </w:t>
+      </w:r>
+      <w:r>
+        <w:rPr>
+          <w:rFonts w:cs="Arial"/>
+          <w:i/>
+          <w:szCs w:val="24"/>
+        </w:rPr>
+        <w:t xml:space="preserve">Delete Report, </w:t>
+      </w:r>
+      <w:r>
+        <w:rPr>
+          <w:rFonts w:cs="Arial"/>
+          <w:szCs w:val="24"/>
+        </w:rPr>
+        <w:t>and the system removes the selected report.</w:t>
+      </w:r>
+    </w:p>
+    <w:p>
+      <w:pPr>
+        <w:pStyle w:val="ListParagraph"/>
+        <w:tabs>
+          <w:tab w:val="clear" w:pos="720"/>
+        </w:tabs>
+        <w:ind w:left="594"/>
+        <w:rPr>
+          <w:rFonts w:cs="Arial"/>
+          <w:b/>
+          <w:sz w:val="32"/>
+          <w:szCs w:val="32"/>
+        </w:rPr>
+      </w:pPr>
+    </w:p>
+    <w:p>
+      <w:pPr>
+        <w:pStyle w:val="ListParagraph"/>
+        <w:numPr>
+          <w:ilvl w:val="2"/>
+          <w:numId w:val="23"/>
+        </w:numPr>
+        <w:tabs>
+          <w:tab w:val="clear" w:pos="720"/>
+        </w:tabs>
+        <w:suppressAutoHyphens w:val="0"/>
+        <w:spacing w:line="240" w:lineRule="auto"/>
+        <w:contextualSpacing/>
+        <w:rPr>
+          <w:rFonts w:cs="Arial"/>
+          <w:b/>
+          <w:sz w:val="32"/>
+          <w:szCs w:val="32"/>
+        </w:rPr>
+      </w:pPr>
+      <w:r>
+        <w:rPr>
+          <w:rFonts w:cs="Arial"/>
+          <w:b/>
+          <w:sz w:val="32"/>
+          <w:szCs w:val="32"/>
+        </w:rPr>
+        <w:t>“Contact Technical Support” Use Case</w:t>
+      </w:r>
+    </w:p>
+    <w:p>
+      <w:pPr>
+        <w:pStyle w:val="ListParagraph"/>
+        <w:ind w:left="594"/>
+        <w:rPr>
+          <w:rFonts w:cs="Arial"/>
+          <w:b/>
+          <w:sz w:val="32"/>
+          <w:szCs w:val="32"/>
+        </w:rPr>
+      </w:pPr>
+    </w:p>
+    <w:p>
+      <w:pPr>
+        <w:pStyle w:val="ListParagraph"/>
+        <w:rPr>
+          <w:rFonts w:cs="Arial"/>
+          <w:szCs w:val="24"/>
+        </w:rPr>
+      </w:pPr>
+      <w:r>
+        <w:rPr>
+          <w:rFonts w:cs="Arial"/>
+          <w:b/>
+          <w:szCs w:val="24"/>
+        </w:rPr>
+        <w:t xml:space="preserve">Actor: </w:t>
+      </w:r>
+      <w:r>
+        <w:rPr>
+          <w:rFonts w:cs="Arial"/>
+          <w:szCs w:val="24"/>
+        </w:rPr>
+        <w:t>User</w:t>
+      </w:r>
+    </w:p>
+    <w:p>
+      <w:pPr>
+        <w:pStyle w:val="ListParagraph"/>
+        <w:rPr>
+          <w:rFonts w:cs="Arial"/>
+          <w:szCs w:val="24"/>
+        </w:rPr>
+      </w:pPr>
+    </w:p>
+    <w:p>
+      <w:pPr>
+        <w:pStyle w:val="ListParagraph"/>
+        <w:rPr>
+          <w:rFonts w:cs="Arial"/>
+          <w:b/>
+          <w:szCs w:val="24"/>
+        </w:rPr>
+      </w:pPr>
+      <w:r>
+        <w:rPr>
+          <w:rFonts w:cs="Arial"/>
+          <w:b/>
+          <w:szCs w:val="24"/>
+        </w:rPr>
+        <w:t>Brief Description:</w:t>
+      </w:r>
+    </w:p>
+    <w:p>
+      <w:pPr>
+        <w:pStyle w:val="ListParagraph"/>
+        <w:rPr>
+          <w:rFonts w:cs="Arial"/>
+          <w:szCs w:val="24"/>
+        </w:rPr>
+      </w:pPr>
+      <w:r>
+        <w:rPr>
+          <w:rFonts w:cs="Arial"/>
+          <w:szCs w:val="24"/>
+        </w:rPr>
+        <w:lastRenderedPageBreak/>
+        <w:t xml:space="preserve">The User can contact the technical support team of </w:t>
+      </w:r>
+      <w:proofErr w:type="spellStart"/>
+      <w:r>
+        <w:rPr>
+          <w:rFonts w:cs="Arial"/>
+          <w:i/>
+          <w:szCs w:val="24"/>
+        </w:rPr>
+        <w:t>iBudget</w:t>
+      </w:r>
+      <w:proofErr w:type="spellEnd"/>
+      <w:r>
+        <w:rPr>
+          <w:rFonts w:cs="Arial"/>
+          <w:szCs w:val="24"/>
+        </w:rPr>
+        <w:t xml:space="preserve">, and the system will process the request and forward the message.  </w:t>
+      </w:r>
+    </w:p>
+    <w:p>
+      <w:pPr>
+        <w:pStyle w:val="ListParagraph"/>
+        <w:ind w:left="594"/>
+        <w:rPr>
+          <w:rFonts w:cs="Arial"/>
+          <w:b/>
+          <w:sz w:val="32"/>
+          <w:szCs w:val="32"/>
+        </w:rPr>
+      </w:pPr>
+    </w:p>
+    <w:p>
+      <w:pPr>
+        <w:pStyle w:val="Heading2"/>
+        <w:numPr>
+          <w:ilvl w:val="1"/>
+          <w:numId w:val="23"/>
+        </w:numPr>
+        <w:tabs>
+          <w:tab w:val="clear" w:pos="720"/>
+        </w:tabs>
+        <w:suppressAutoHyphens w:val="0"/>
+        <w:spacing w:line="240" w:lineRule="auto"/>
+      </w:pPr>
+      <w:r>
+        <w:t>User characteristics</w:t>
+      </w:r>
+    </w:p>
+    <w:p/>
+    <w:p>
+      <w:proofErr w:type="spellStart"/>
+      <w:proofErr w:type="gramStart"/>
+      <w:r>
+        <w:rPr>
+          <w:i/>
+        </w:rPr>
+        <w:t>iBudget’s</w:t>
+      </w:r>
+      <w:proofErr w:type="spellEnd"/>
+      <w:proofErr w:type="gramEnd"/>
+      <w:r>
+        <w:rPr>
+          <w:i/>
+        </w:rPr>
+        <w:t xml:space="preserve"> </w:t>
+      </w:r>
+      <w:r>
+        <w:t xml:space="preserve">target demographic is working adults </w:t>
+      </w:r>
+      <w:r>
+        <w:rPr>
+          <w:rFonts w:cs="Arial"/>
+          <w:szCs w:val="24"/>
+        </w:rPr>
+        <w:t xml:space="preserve">conscious of internet safety and aware of the risks associated with providing sensitive information to an online service.  </w:t>
+      </w:r>
+    </w:p>
+    <w:p/>
+    <w:p>
+      <w:pPr>
+        <w:pStyle w:val="Heading2"/>
+        <w:numPr>
+          <w:ilvl w:val="1"/>
+          <w:numId w:val="23"/>
+        </w:numPr>
+        <w:tabs>
+          <w:tab w:val="clear" w:pos="720"/>
+        </w:tabs>
+        <w:suppressAutoHyphens w:val="0"/>
+        <w:spacing w:line="240" w:lineRule="auto"/>
+      </w:pPr>
+      <w:r>
+        <w:t>Constraints</w:t>
+      </w:r>
+    </w:p>
+    <w:p/>
+    <w:p>
+      <w:proofErr w:type="gramStart"/>
+      <w:r>
+        <w:t>None.</w:t>
+      </w:r>
+      <w:proofErr w:type="gramEnd"/>
+    </w:p>
+    <w:p/>
+    <w:p>
+      <w:pPr>
+        <w:pStyle w:val="Heading2"/>
+        <w:numPr>
+          <w:ilvl w:val="1"/>
+          <w:numId w:val="23"/>
+        </w:numPr>
+        <w:tabs>
+          <w:tab w:val="clear" w:pos="720"/>
+        </w:tabs>
+        <w:suppressAutoHyphens w:val="0"/>
+        <w:spacing w:line="240" w:lineRule="auto"/>
+      </w:pPr>
+      <w:r>
+        <w:t>Assumptions and dependencies</w:t>
+      </w:r>
+    </w:p>
+    <w:p/>
+    <w:p>
+      <w:r>
+        <w:t>The team is assuming that the user will be using the latest version of one of the four major desktop browsers: Internet Explorer, Mozilla Firefox, Google Chrome, and Safari.</w:t>
+      </w:r>
+    </w:p>
+    <w:p/>
+    <w:p/>
+    <w:p>
+      <w:pPr>
+        <w:pStyle w:val="Heading1"/>
+        <w:numPr>
+          <w:ilvl w:val="0"/>
+          <w:numId w:val="23"/>
+        </w:numPr>
+      </w:pPr>
+      <w:r>
+        <w:t>Specific Requirements</w:t>
+      </w:r>
+    </w:p>
+    <w:p>
+      <w:pPr>
+        <w:ind w:left="144"/>
+      </w:pPr>
+    </w:p>
+    <w:p>
+      <w:r>
+        <w:rPr>
+          <w:rFonts w:cs="Arial"/>
+          <w:sz w:val="32"/>
+          <w:szCs w:val="32"/>
+        </w:rPr>
         <w:t>3.1 Functional Requirements</w:t>
       </w:r>
     </w:p>
@@ -1802,7 +3653,6 @@
         <w:rPr>
           <w:u w:val="single"/>
         </w:rPr>
-        <w:lastRenderedPageBreak/>
         <w:t>Results:</w:t>
       </w:r>
     </w:p>
@@ -1884,7 +3734,7 @@
                     </pic:cNvPicPr>
                   </pic:nvPicPr>
                   <pic:blipFill>
-                    <a:blip r:embed="rId8"/>
+                    <a:blip r:embed="rId8" cstate="print"/>
                     <a:srcRect/>
                     <a:stretch>
                       <a:fillRect/>
@@ -2062,6 +3912,11 @@
       <w:r>
         <w:t>If the user succeeded, the window disappears and the user is logged in in the homepage.</w:t>
       </w:r>
+    </w:p>
+    <w:p>
+      <w:pPr>
+        <w:pStyle w:val="ListParagraph"/>
+      </w:pPr>
     </w:p>
     <w:p>
       <w:pPr>
@@ -2118,7 +3973,7 @@
                     </pic:cNvPicPr>
                   </pic:nvPicPr>
                   <pic:blipFill>
-                    <a:blip r:embed="rId9"/>
+                    <a:blip r:embed="rId9" cstate="print"/>
                     <a:srcRect/>
                     <a:stretch>
                       <a:fillRect/>
@@ -2197,7 +4052,6 @@
     <w:p/>
     <w:p/>
     <w:p/>
-    <w:p/>
     <w:p>
       <w:r>
         <w:rPr>
@@ -2373,6 +4227,7 @@
         <w:rPr>
           <w:u w:val="single"/>
         </w:rPr>
+        <w:lastRenderedPageBreak/>
         <w:t>Actions:</w:t>
       </w:r>
     </w:p>
@@ -2629,7 +4484,6 @@
         <w:rPr>
           <w:b/>
         </w:rPr>
-        <w:lastRenderedPageBreak/>
         <w:t xml:space="preserve">3.1.8 </w:t>
       </w:r>
       <w:r>
@@ -2896,7 +4750,6 @@
         <w:rPr>
           <w:b/>
         </w:rPr>
-        <w:lastRenderedPageBreak/>
         <w:t>3.1.10 Set preferences</w:t>
       </w:r>
     </w:p>
@@ -3455,7 +5308,6 @@
         <w:rPr>
           <w:color w:val="FF0000"/>
         </w:rPr>
-        <w:lastRenderedPageBreak/>
         <w:t>The transaction is unchanged</w:t>
       </w:r>
     </w:p>
@@ -4457,7 +6309,7 @@
 </file>
 
 <file path=word/endnotes.xml><?xml version="1.0" encoding="utf-8"?>
-<w:endnotes xmlns:wpc="http://schemas.microsoft.com/office/word/2010/wordprocessingCanvas" xmlns:mc="http://schemas.openxmlformats.org/markup-compatibility/2006" xmlns:o="urn:schemas-microsoft-com:office:office" xmlns:r="http://schemas.openxmlformats.org/officeDocument/2006/relationships" xmlns:m="http://schemas.openxmlformats.org/officeDocument/2006/math" xmlns:v="urn:schemas-microsoft-com:vml" xmlns:wp14="http://schemas.microsoft.com/office/word/2010/wordprocessingDrawing" xmlns:wp="http://schemas.openxmlformats.org/drawingml/2006/wordprocessingDrawing" xmlns:w10="urn:schemas-microsoft-com:office:word" xmlns:w="http://schemas.openxmlformats.org/wordprocessingml/2006/main" xmlns:w14="http://schemas.microsoft.com/office/word/2010/wordml" xmlns:wpg="http://schemas.microsoft.com/office/word/2010/wordprocessingGroup" xmlns:wpi="http://schemas.microsoft.com/office/word/2010/wordprocessingInk" xmlns:wne="http://schemas.microsoft.com/office/word/2006/wordml" xmlns:wps="http://schemas.microsoft.com/office/word/2010/wordprocessingShape" mc:Ignorable="w14 wp14">
+<w:endnotes xmlns:ve="http://schemas.openxmlformats.org/markup-compatibility/2006" xmlns:o="urn:schemas-microsoft-com:office:office" xmlns:r="http://schemas.openxmlformats.org/officeDocument/2006/relationships" xmlns:m="http://schemas.openxmlformats.org/officeDocument/2006/math" xmlns:v="urn:schemas-microsoft-com:vml" xmlns:wp="http://schemas.openxmlformats.org/drawingml/2006/wordprocessingDrawing" xmlns:w10="urn:schemas-microsoft-com:office:word" xmlns:w="http://schemas.openxmlformats.org/wordprocessingml/2006/main" xmlns:wne="http://schemas.microsoft.com/office/word/2006/wordml">
   <w:endnote w:type="separator" w:id="-1">
     <w:p>
       <w:pPr>
@@ -4482,7 +6334,7 @@
 </file>
 
 <file path=word/footer1.xml><?xml version="1.0" encoding="utf-8"?>
-<w:ftr xmlns:wpc="http://schemas.microsoft.com/office/word/2010/wordprocessingCanvas" xmlns:mc="http://schemas.openxmlformats.org/markup-compatibility/2006" xmlns:o="urn:schemas-microsoft-com:office:office" xmlns:r="http://schemas.openxmlformats.org/officeDocument/2006/relationships" xmlns:m="http://schemas.openxmlformats.org/officeDocument/2006/math" xmlns:v="urn:schemas-microsoft-com:vml" xmlns:wp14="http://schemas.microsoft.com/office/word/2010/wordprocessingDrawing" xmlns:wp="http://schemas.openxmlformats.org/drawingml/2006/wordprocessingDrawing" xmlns:w10="urn:schemas-microsoft-com:office:word" xmlns:w="http://schemas.openxmlformats.org/wordprocessingml/2006/main" xmlns:w14="http://schemas.microsoft.com/office/word/2010/wordml" xmlns:wpg="http://schemas.microsoft.com/office/word/2010/wordprocessingGroup" xmlns:wpi="http://schemas.microsoft.com/office/word/2010/wordprocessingInk" xmlns:wne="http://schemas.microsoft.com/office/word/2006/wordml" xmlns:wps="http://schemas.microsoft.com/office/word/2010/wordprocessingShape" mc:Ignorable="w14 wp14">
+<w:ftr xmlns:ve="http://schemas.openxmlformats.org/markup-compatibility/2006" xmlns:o="urn:schemas-microsoft-com:office:office" xmlns:r="http://schemas.openxmlformats.org/officeDocument/2006/relationships" xmlns:m="http://schemas.openxmlformats.org/officeDocument/2006/math" xmlns:v="urn:schemas-microsoft-com:vml" xmlns:wp="http://schemas.openxmlformats.org/drawingml/2006/wordprocessingDrawing" xmlns:w10="urn:schemas-microsoft-com:office:word" xmlns:w="http://schemas.openxmlformats.org/wordprocessingml/2006/main" xmlns:wne="http://schemas.microsoft.com/office/word/2006/wordml">
   <w:p>
     <w:pPr>
       <w:pStyle w:val="Footer"/>
@@ -4525,7 +6377,7 @@
       <w:rPr>
         <w:noProof/>
       </w:rPr>
-      <w:t>9</w:t>
+      <w:t>6</w:t>
     </w:r>
     <w:r>
       <w:fldChar w:fldCharType="end"/>
@@ -4549,7 +6401,7 @@
       <w:rPr>
         <w:noProof/>
       </w:rPr>
-      <w:t>11</w:t>
+      <w:t>14</w:t>
     </w:r>
     <w:r>
       <w:fldChar w:fldCharType="end"/>
@@ -4564,7 +6416,7 @@
 </file>
 
 <file path=word/footnotes.xml><?xml version="1.0" encoding="utf-8"?>
-<w:footnotes xmlns:wpc="http://schemas.microsoft.com/office/word/2010/wordprocessingCanvas" xmlns:mc="http://schemas.openxmlformats.org/markup-compatibility/2006" xmlns:o="urn:schemas-microsoft-com:office:office" xmlns:r="http://schemas.openxmlformats.org/officeDocument/2006/relationships" xmlns:m="http://schemas.openxmlformats.org/officeDocument/2006/math" xmlns:v="urn:schemas-microsoft-com:vml" xmlns:wp14="http://schemas.microsoft.com/office/word/2010/wordprocessingDrawing" xmlns:wp="http://schemas.openxmlformats.org/drawingml/2006/wordprocessingDrawing" xmlns:w10="urn:schemas-microsoft-com:office:word" xmlns:w="http://schemas.openxmlformats.org/wordprocessingml/2006/main" xmlns:w14="http://schemas.microsoft.com/office/word/2010/wordml" xmlns:wpg="http://schemas.microsoft.com/office/word/2010/wordprocessingGroup" xmlns:wpi="http://schemas.microsoft.com/office/word/2010/wordprocessingInk" xmlns:wne="http://schemas.microsoft.com/office/word/2006/wordml" xmlns:wps="http://schemas.microsoft.com/office/word/2010/wordprocessingShape" mc:Ignorable="w14 wp14">
+<w:footnotes xmlns:ve="http://schemas.openxmlformats.org/markup-compatibility/2006" xmlns:o="urn:schemas-microsoft-com:office:office" xmlns:r="http://schemas.openxmlformats.org/officeDocument/2006/relationships" xmlns:m="http://schemas.openxmlformats.org/officeDocument/2006/math" xmlns:v="urn:schemas-microsoft-com:vml" xmlns:wp="http://schemas.openxmlformats.org/drawingml/2006/wordprocessingDrawing" xmlns:w10="urn:schemas-microsoft-com:office:word" xmlns:w="http://schemas.openxmlformats.org/wordprocessingml/2006/main" xmlns:wne="http://schemas.microsoft.com/office/word/2006/wordml">
   <w:footnote w:type="separator" w:id="-1">
     <w:p>
       <w:pPr>
@@ -4589,7 +6441,7 @@
 </file>
 
 <file path=word/header1.xml><?xml version="1.0" encoding="utf-8"?>
-<w:hdr xmlns:wpc="http://schemas.microsoft.com/office/word/2010/wordprocessingCanvas" xmlns:mc="http://schemas.openxmlformats.org/markup-compatibility/2006" xmlns:o="urn:schemas-microsoft-com:office:office" xmlns:r="http://schemas.openxmlformats.org/officeDocument/2006/relationships" xmlns:m="http://schemas.openxmlformats.org/officeDocument/2006/math" xmlns:v="urn:schemas-microsoft-com:vml" xmlns:wp14="http://schemas.microsoft.com/office/word/2010/wordprocessingDrawing" xmlns:wp="http://schemas.openxmlformats.org/drawingml/2006/wordprocessingDrawing" xmlns:w10="urn:schemas-microsoft-com:office:word" xmlns:w="http://schemas.openxmlformats.org/wordprocessingml/2006/main" xmlns:w14="http://schemas.microsoft.com/office/word/2010/wordml" xmlns:wpg="http://schemas.microsoft.com/office/word/2010/wordprocessingGroup" xmlns:wpi="http://schemas.microsoft.com/office/word/2010/wordprocessingInk" xmlns:wne="http://schemas.microsoft.com/office/word/2006/wordml" xmlns:wps="http://schemas.microsoft.com/office/word/2010/wordprocessingShape" mc:Ignorable="w14 wp14">
+<w:hdr xmlns:ve="http://schemas.openxmlformats.org/markup-compatibility/2006" xmlns:o="urn:schemas-microsoft-com:office:office" xmlns:r="http://schemas.openxmlformats.org/officeDocument/2006/relationships" xmlns:m="http://schemas.openxmlformats.org/officeDocument/2006/math" xmlns:v="urn:schemas-microsoft-com:vml" xmlns:wp="http://schemas.openxmlformats.org/drawingml/2006/wordprocessingDrawing" xmlns:w10="urn:schemas-microsoft-com:office:word" xmlns:w="http://schemas.openxmlformats.org/wordprocessingml/2006/main" xmlns:wne="http://schemas.microsoft.com/office/word/2006/wordml">
   <w:p>
     <w:pPr>
       <w:pStyle w:val="Header"/>
@@ -4628,7 +6480,7 @@
 </file>
 
 <file path=word/numbering.xml><?xml version="1.0" encoding="utf-8"?>
-<w:numbering xmlns:wpc="http://schemas.microsoft.com/office/word/2010/wordprocessingCanvas" xmlns:mc="http://schemas.openxmlformats.org/markup-compatibility/2006" xmlns:o="urn:schemas-microsoft-com:office:office" xmlns:r="http://schemas.openxmlformats.org/officeDocument/2006/relationships" xmlns:m="http://schemas.openxmlformats.org/officeDocument/2006/math" xmlns:v="urn:schemas-microsoft-com:vml" xmlns:wp14="http://schemas.microsoft.com/office/word/2010/wordprocessingDrawing" xmlns:wp="http://schemas.openxmlformats.org/drawingml/2006/wordprocessingDrawing" xmlns:w10="urn:schemas-microsoft-com:office:word" xmlns:w="http://schemas.openxmlformats.org/wordprocessingml/2006/main" xmlns:w14="http://schemas.microsoft.com/office/word/2010/wordml" xmlns:wpg="http://schemas.microsoft.com/office/word/2010/wordprocessingGroup" xmlns:wpi="http://schemas.microsoft.com/office/word/2010/wordprocessingInk" xmlns:wne="http://schemas.microsoft.com/office/word/2006/wordml" xmlns:wps="http://schemas.microsoft.com/office/word/2010/wordprocessingShape" mc:Ignorable="w14 wp14">
+<w:numbering xmlns:ve="http://schemas.openxmlformats.org/markup-compatibility/2006" xmlns:o="urn:schemas-microsoft-com:office:office" xmlns:r="http://schemas.openxmlformats.org/officeDocument/2006/relationships" xmlns:m="http://schemas.openxmlformats.org/officeDocument/2006/math" xmlns:v="urn:schemas-microsoft-com:vml" xmlns:wp="http://schemas.openxmlformats.org/drawingml/2006/wordprocessingDrawing" xmlns:w10="urn:schemas-microsoft-com:office:word" xmlns:w="http://schemas.openxmlformats.org/wordprocessingml/2006/main" xmlns:wne="http://schemas.microsoft.com/office/word/2006/wordml">
   <w:abstractNum w:abstractNumId="0">
     <w:nsid w:val="002258C2"/>
     <w:multiLevelType w:val="multilevel"/>
@@ -5207,6 +7059,122 @@
     </w:lvl>
   </w:abstractNum>
   <w:abstractNum w:abstractNumId="5">
+    <w:nsid w:val="36B041F9"/>
+    <w:multiLevelType w:val="multilevel"/>
+    <w:tmpl w:val="5A1C3F92"/>
+    <w:lvl w:ilvl="0">
+      <w:start w:val="1"/>
+      <w:numFmt w:val="decimal"/>
+      <w:suff w:val="space"/>
+      <w:lvlText w:val="%1."/>
+      <w:lvlJc w:val="left"/>
+      <w:pPr>
+        <w:ind w:left="144" w:hanging="144"/>
+      </w:pPr>
+      <w:rPr>
+        <w:rFonts w:hint="default"/>
+      </w:rPr>
+    </w:lvl>
+    <w:lvl w:ilvl="1">
+      <w:start w:val="1"/>
+      <w:numFmt w:val="decimal"/>
+      <w:suff w:val="space"/>
+      <w:lvlText w:val="%1.%2."/>
+      <w:lvlJc w:val="left"/>
+      <w:pPr>
+        <w:ind w:left="288" w:hanging="144"/>
+      </w:pPr>
+      <w:rPr>
+        <w:rFonts w:hint="default"/>
+      </w:rPr>
+    </w:lvl>
+    <w:lvl w:ilvl="2">
+      <w:start w:val="1"/>
+      <w:numFmt w:val="decimal"/>
+      <w:suff w:val="space"/>
+      <w:lvlText w:val="%1.%2.%3."/>
+      <w:lvlJc w:val="left"/>
+      <w:pPr>
+        <w:ind w:left="594" w:hanging="144"/>
+      </w:pPr>
+      <w:rPr>
+        <w:rFonts w:hint="default"/>
+      </w:rPr>
+    </w:lvl>
+    <w:lvl w:ilvl="3">
+      <w:start w:val="1"/>
+      <w:numFmt w:val="decimal"/>
+      <w:lvlText w:val="%1.%2.%3.%4."/>
+      <w:lvlJc w:val="left"/>
+      <w:pPr>
+        <w:ind w:left="1728" w:hanging="648"/>
+      </w:pPr>
+      <w:rPr>
+        <w:rFonts w:hint="default"/>
+      </w:rPr>
+    </w:lvl>
+    <w:lvl w:ilvl="4">
+      <w:start w:val="1"/>
+      <w:numFmt w:val="decimal"/>
+      <w:lvlText w:val="%1.%2.%3.%4.%5."/>
+      <w:lvlJc w:val="left"/>
+      <w:pPr>
+        <w:ind w:left="2232" w:hanging="792"/>
+      </w:pPr>
+      <w:rPr>
+        <w:rFonts w:hint="default"/>
+      </w:rPr>
+    </w:lvl>
+    <w:lvl w:ilvl="5">
+      <w:start w:val="1"/>
+      <w:numFmt w:val="decimal"/>
+      <w:lvlText w:val="%1.%2.%3.%4.%5.%6."/>
+      <w:lvlJc w:val="left"/>
+      <w:pPr>
+        <w:ind w:left="2736" w:hanging="936"/>
+      </w:pPr>
+      <w:rPr>
+        <w:rFonts w:hint="default"/>
+      </w:rPr>
+    </w:lvl>
+    <w:lvl w:ilvl="6">
+      <w:start w:val="1"/>
+      <w:numFmt w:val="decimal"/>
+      <w:lvlText w:val="%1.%2.%3.%4.%5.%6.%7."/>
+      <w:lvlJc w:val="left"/>
+      <w:pPr>
+        <w:ind w:left="3240" w:hanging="1080"/>
+      </w:pPr>
+      <w:rPr>
+        <w:rFonts w:hint="default"/>
+      </w:rPr>
+    </w:lvl>
+    <w:lvl w:ilvl="7">
+      <w:start w:val="1"/>
+      <w:numFmt w:val="decimal"/>
+      <w:lvlText w:val="%1.%2.%3.%4.%5.%6.%7.%8."/>
+      <w:lvlJc w:val="left"/>
+      <w:pPr>
+        <w:ind w:left="3744" w:hanging="1224"/>
+      </w:pPr>
+      <w:rPr>
+        <w:rFonts w:hint="default"/>
+      </w:rPr>
+    </w:lvl>
+    <w:lvl w:ilvl="8">
+      <w:start w:val="1"/>
+      <w:numFmt w:val="decimal"/>
+      <w:lvlText w:val="%1.%2.%3.%4.%5.%6.%7.%8.%9."/>
+      <w:lvlJc w:val="left"/>
+      <w:pPr>
+        <w:ind w:left="4320" w:hanging="1440"/>
+      </w:pPr>
+      <w:rPr>
+        <w:rFonts w:hint="default"/>
+      </w:rPr>
+    </w:lvl>
+  </w:abstractNum>
+  <w:abstractNum w:abstractNumId="6">
     <w:nsid w:val="36F3487D"/>
     <w:multiLevelType w:val="multilevel"/>
     <w:tmpl w:val="704447EA"/>
@@ -5319,7 +7287,7 @@
       </w:rPr>
     </w:lvl>
   </w:abstractNum>
-  <w:abstractNum w:abstractNumId="6">
+  <w:abstractNum w:abstractNumId="7">
     <w:nsid w:val="3A8A029F"/>
     <w:multiLevelType w:val="hybridMultilevel"/>
     <w:tmpl w:val="94D2C50C"/>
@@ -5432,7 +7400,7 @@
       </w:rPr>
     </w:lvl>
   </w:abstractNum>
-  <w:abstractNum w:abstractNumId="7">
+  <w:abstractNum w:abstractNumId="8">
     <w:nsid w:val="3AEF2391"/>
     <w:multiLevelType w:val="multilevel"/>
     <w:tmpl w:val="6B589312"/>
@@ -5545,7 +7513,7 @@
       </w:rPr>
     </w:lvl>
   </w:abstractNum>
-  <w:abstractNum w:abstractNumId="8">
+  <w:abstractNum w:abstractNumId="9">
     <w:nsid w:val="49E35868"/>
     <w:multiLevelType w:val="multilevel"/>
     <w:tmpl w:val="A5183BA8"/>
@@ -5631,7 +7599,7 @@
       </w:pPr>
     </w:lvl>
   </w:abstractNum>
-  <w:abstractNum w:abstractNumId="9">
+  <w:abstractNum w:abstractNumId="10">
     <w:nsid w:val="53B17D16"/>
     <w:multiLevelType w:val="hybridMultilevel"/>
     <w:tmpl w:val="F81AC8D6"/>
@@ -5744,7 +7712,7 @@
       </w:rPr>
     </w:lvl>
   </w:abstractNum>
-  <w:abstractNum w:abstractNumId="10">
+  <w:abstractNum w:abstractNumId="11">
     <w:nsid w:val="552952BD"/>
     <w:multiLevelType w:val="hybridMultilevel"/>
     <w:tmpl w:val="B8DECB72"/>
@@ -5857,7 +7825,7 @@
       </w:rPr>
     </w:lvl>
   </w:abstractNum>
-  <w:abstractNum w:abstractNumId="11">
+  <w:abstractNum w:abstractNumId="12">
     <w:nsid w:val="5733119C"/>
     <w:multiLevelType w:val="multilevel"/>
     <w:tmpl w:val="8F0EB78C"/>
@@ -5970,7 +7938,7 @@
       </w:rPr>
     </w:lvl>
   </w:abstractNum>
-  <w:abstractNum w:abstractNumId="12">
+  <w:abstractNum w:abstractNumId="13">
     <w:nsid w:val="58C00398"/>
     <w:multiLevelType w:val="multilevel"/>
     <w:tmpl w:val="103E7A1E"/>
@@ -6083,7 +8051,7 @@
       </w:rPr>
     </w:lvl>
   </w:abstractNum>
-  <w:abstractNum w:abstractNumId="13">
+  <w:abstractNum w:abstractNumId="14">
     <w:nsid w:val="5C627650"/>
     <w:multiLevelType w:val="multilevel"/>
     <w:tmpl w:val="3A183C26"/>
@@ -6196,7 +8164,7 @@
       </w:rPr>
     </w:lvl>
   </w:abstractNum>
-  <w:abstractNum w:abstractNumId="14">
+  <w:abstractNum w:abstractNumId="15">
     <w:nsid w:val="6068319E"/>
     <w:multiLevelType w:val="multilevel"/>
     <w:tmpl w:val="5A6EBB80"/>
@@ -6309,7 +8277,7 @@
       </w:rPr>
     </w:lvl>
   </w:abstractNum>
-  <w:abstractNum w:abstractNumId="15">
+  <w:abstractNum w:abstractNumId="16">
     <w:nsid w:val="66BD29CF"/>
     <w:multiLevelType w:val="multilevel"/>
     <w:tmpl w:val="678E25F8"/>
@@ -6422,7 +8390,7 @@
       </w:rPr>
     </w:lvl>
   </w:abstractNum>
-  <w:abstractNum w:abstractNumId="16">
+  <w:abstractNum w:abstractNumId="17">
     <w:nsid w:val="6AA32FE7"/>
     <w:multiLevelType w:val="multilevel"/>
     <w:tmpl w:val="C5E8D73C"/>
@@ -6535,7 +8503,7 @@
       </w:rPr>
     </w:lvl>
   </w:abstractNum>
-  <w:abstractNum w:abstractNumId="17">
+  <w:abstractNum w:abstractNumId="18">
     <w:nsid w:val="6DA92B2D"/>
     <w:multiLevelType w:val="multilevel"/>
     <w:tmpl w:val="1220B69A"/>
@@ -6648,7 +8616,7 @@
       </w:rPr>
     </w:lvl>
   </w:abstractNum>
-  <w:abstractNum w:abstractNumId="18">
+  <w:abstractNum w:abstractNumId="19">
     <w:nsid w:val="6F8F0C28"/>
     <w:multiLevelType w:val="multilevel"/>
     <w:tmpl w:val="3EDE468E"/>
@@ -6761,7 +8729,7 @@
       </w:rPr>
     </w:lvl>
   </w:abstractNum>
-  <w:abstractNum w:abstractNumId="19">
+  <w:abstractNum w:abstractNumId="20">
     <w:nsid w:val="734D0F77"/>
     <w:multiLevelType w:val="multilevel"/>
     <w:tmpl w:val="0CD809A0"/>
@@ -6874,7 +8842,7 @@
       </w:rPr>
     </w:lvl>
   </w:abstractNum>
-  <w:abstractNum w:abstractNumId="20">
+  <w:abstractNum w:abstractNumId="21">
     <w:nsid w:val="7D3E1460"/>
     <w:multiLevelType w:val="multilevel"/>
     <w:tmpl w:val="A9B40D70"/>
@@ -6987,7 +8955,7 @@
       </w:rPr>
     </w:lvl>
   </w:abstractNum>
-  <w:abstractNum w:abstractNumId="21">
+  <w:abstractNum w:abstractNumId="22">
     <w:nsid w:val="7E166CEB"/>
     <w:multiLevelType w:val="multilevel"/>
     <w:tmpl w:val="92763B0E"/>
@@ -7104,73 +9072,76 @@
     <w:abstractNumId w:val="2"/>
   </w:num>
   <w:num w:numId="2">
-    <w:abstractNumId w:val="8"/>
+    <w:abstractNumId w:val="9"/>
   </w:num>
   <w:num w:numId="3">
-    <w:abstractNumId w:val="21"/>
+    <w:abstractNumId w:val="22"/>
   </w:num>
   <w:num w:numId="4">
     <w:abstractNumId w:val="1"/>
   </w:num>
   <w:num w:numId="5">
-    <w:abstractNumId w:val="5"/>
+    <w:abstractNumId w:val="6"/>
   </w:num>
   <w:num w:numId="6">
     <w:abstractNumId w:val="4"/>
   </w:num>
   <w:num w:numId="7">
+    <w:abstractNumId w:val="13"/>
+  </w:num>
+  <w:num w:numId="8">
+    <w:abstractNumId w:val="8"/>
+  </w:num>
+  <w:num w:numId="9">
+    <w:abstractNumId w:val="15"/>
+  </w:num>
+  <w:num w:numId="10">
+    <w:abstractNumId w:val="17"/>
+  </w:num>
+  <w:num w:numId="11">
+    <w:abstractNumId w:val="16"/>
+  </w:num>
+  <w:num w:numId="12">
+    <w:abstractNumId w:val="20"/>
+  </w:num>
+  <w:num w:numId="13">
     <w:abstractNumId w:val="12"/>
   </w:num>
-  <w:num w:numId="8">
-    <w:abstractNumId w:val="7"/>
-  </w:num>
-  <w:num w:numId="9">
-    <w:abstractNumId w:val="14"/>
-  </w:num>
-  <w:num w:numId="10">
-    <w:abstractNumId w:val="16"/>
-  </w:num>
-  <w:num w:numId="11">
-    <w:abstractNumId w:val="15"/>
-  </w:num>
-  <w:num w:numId="12">
-    <w:abstractNumId w:val="19"/>
-  </w:num>
-  <w:num w:numId="13">
-    <w:abstractNumId w:val="11"/>
-  </w:num>
   <w:num w:numId="14">
-    <w:abstractNumId w:val="20"/>
+    <w:abstractNumId w:val="21"/>
   </w:num>
   <w:num w:numId="15">
     <w:abstractNumId w:val="0"/>
   </w:num>
   <w:num w:numId="16">
-    <w:abstractNumId w:val="17"/>
+    <w:abstractNumId w:val="18"/>
   </w:num>
   <w:num w:numId="17">
-    <w:abstractNumId w:val="13"/>
+    <w:abstractNumId w:val="14"/>
   </w:num>
   <w:num w:numId="18">
-    <w:abstractNumId w:val="18"/>
+    <w:abstractNumId w:val="19"/>
   </w:num>
   <w:num w:numId="19">
-    <w:abstractNumId w:val="9"/>
+    <w:abstractNumId w:val="10"/>
   </w:num>
   <w:num w:numId="20">
-    <w:abstractNumId w:val="6"/>
+    <w:abstractNumId w:val="7"/>
   </w:num>
   <w:num w:numId="21">
     <w:abstractNumId w:val="3"/>
   </w:num>
   <w:num w:numId="22">
-    <w:abstractNumId w:val="10"/>
+    <w:abstractNumId w:val="11"/>
+  </w:num>
+  <w:num w:numId="23">
+    <w:abstractNumId w:val="5"/>
   </w:num>
 </w:numbering>
 </file>
 
 <file path=word/styles.xml><?xml version="1.0" encoding="utf-8"?>
-<w:styles xmlns:mc="http://schemas.openxmlformats.org/markup-compatibility/2006" xmlns:r="http://schemas.openxmlformats.org/officeDocument/2006/relationships" xmlns:w="http://schemas.openxmlformats.org/wordprocessingml/2006/main" xmlns:w14="http://schemas.microsoft.com/office/word/2010/wordml" mc:Ignorable="w14">
+<w:styles xmlns:r="http://schemas.openxmlformats.org/officeDocument/2006/relationships" xmlns:w="http://schemas.openxmlformats.org/wordprocessingml/2006/main">
   <w:docDefaults>
     <w:rPrDefault>
       <w:rPr>
@@ -7327,6 +9298,7 @@
   </w:latentStyles>
   <w:style w:type="paragraph" w:default="1" w:styleId="Normal">
     <w:name w:val="Normal"/>
+    <w:rsid w:val="00CC365C"/>
     <w:pPr>
       <w:tabs>
         <w:tab w:val="left" w:pos="720"/>
@@ -7345,6 +9317,7 @@
     <w:name w:val="heading 1"/>
     <w:basedOn w:val="Normal"/>
     <w:next w:val="Textbody"/>
+    <w:rsid w:val="00CC365C"/>
     <w:pPr>
       <w:keepNext/>
       <w:keepLines/>
@@ -7364,6 +9337,7 @@
     <w:name w:val="heading 2"/>
     <w:basedOn w:val="Normal"/>
     <w:next w:val="Textbody"/>
+    <w:rsid w:val="00CC365C"/>
     <w:pPr>
       <w:keepNext/>
       <w:keepLines/>
@@ -7384,6 +9358,7 @@
     <w:name w:val="heading 3"/>
     <w:basedOn w:val="Normal"/>
     <w:next w:val="Textbody"/>
+    <w:rsid w:val="00CC365C"/>
     <w:pPr>
       <w:keepNext/>
       <w:keepLines/>
@@ -7409,6 +9384,7 @@
     <w:uiPriority w:val="99"/>
     <w:semiHidden/>
     <w:unhideWhenUsed/>
+    <w:qFormat/>
     <w:tblPr>
       <w:tblInd w:w="0" w:type="dxa"/>
       <w:tblCellMar>
@@ -7428,6 +9404,7 @@
   <w:style w:type="character" w:customStyle="1" w:styleId="Heading1Char">
     <w:name w:val="Heading 1 Char"/>
     <w:basedOn w:val="DefaultParagraphFont"/>
+    <w:rsid w:val="00CC365C"/>
     <w:rPr>
       <w:rFonts w:ascii="Arial" w:hAnsi="Arial"/>
       <w:b/>
@@ -7439,6 +9416,7 @@
   <w:style w:type="character" w:customStyle="1" w:styleId="Heading2Char">
     <w:name w:val="Heading 2 Char"/>
     <w:basedOn w:val="DefaultParagraphFont"/>
+    <w:rsid w:val="00CC365C"/>
     <w:rPr>
       <w:rFonts w:ascii="Arial" w:hAnsi="Arial"/>
       <w:b/>
@@ -7450,6 +9428,7 @@
   <w:style w:type="character" w:customStyle="1" w:styleId="Heading3Char">
     <w:name w:val="Heading 3 Char"/>
     <w:basedOn w:val="DefaultParagraphFont"/>
+    <w:rsid w:val="00CC365C"/>
     <w:rPr>
       <w:rFonts w:ascii="Arial" w:hAnsi="Arial"/>
       <w:bCs/>
@@ -7459,6 +9438,7 @@
   <w:style w:type="character" w:customStyle="1" w:styleId="InternetLink">
     <w:name w:val="Internet Link"/>
     <w:basedOn w:val="DefaultParagraphFont"/>
+    <w:rsid w:val="00CC365C"/>
     <w:rPr>
       <w:color w:val="0000FF"/>
       <w:u w:val="single"/>
@@ -7468,6 +9448,7 @@
   <w:style w:type="character" w:customStyle="1" w:styleId="HeaderChar">
     <w:name w:val="Header Char"/>
     <w:basedOn w:val="DefaultParagraphFont"/>
+    <w:rsid w:val="00CC365C"/>
     <w:rPr>
       <w:rFonts w:ascii="Arial" w:hAnsi="Arial"/>
       <w:sz w:val="24"/>
@@ -7476,6 +9457,7 @@
   <w:style w:type="character" w:customStyle="1" w:styleId="FooterChar">
     <w:name w:val="Footer Char"/>
     <w:basedOn w:val="DefaultParagraphFont"/>
+    <w:rsid w:val="00CC365C"/>
     <w:rPr>
       <w:rFonts w:ascii="Arial" w:hAnsi="Arial"/>
       <w:sz w:val="24"/>
@@ -7484,6 +9466,7 @@
   <w:style w:type="character" w:customStyle="1" w:styleId="BalloonTextChar">
     <w:name w:val="Balloon Text Char"/>
     <w:basedOn w:val="DefaultParagraphFont"/>
+    <w:rsid w:val="00CC365C"/>
     <w:rPr>
       <w:rFonts w:ascii="Tahoma" w:hAnsi="Tahoma" w:cs="Tahoma"/>
       <w:sz w:val="16"/>
@@ -7492,125 +9475,146 @@
   </w:style>
   <w:style w:type="character" w:customStyle="1" w:styleId="ListLabel1">
     <w:name w:val="ListLabel 1"/>
+    <w:rsid w:val="00CC365C"/>
     <w:rPr>
       <w:rFonts w:cs="Courier New"/>
     </w:rPr>
   </w:style>
   <w:style w:type="character" w:customStyle="1" w:styleId="ListLabel2">
     <w:name w:val="ListLabel 2"/>
+    <w:rsid w:val="00CC365C"/>
     <w:rPr>
       <w:rFonts w:cs="Arial"/>
     </w:rPr>
   </w:style>
   <w:style w:type="character" w:customStyle="1" w:styleId="ListLabel3">
     <w:name w:val="ListLabel 3"/>
+    <w:rsid w:val="00CC365C"/>
     <w:rPr>
       <w:rFonts w:cs="Calibri"/>
     </w:rPr>
   </w:style>
   <w:style w:type="character" w:customStyle="1" w:styleId="ListLabel4">
     <w:name w:val="ListLabel 4"/>
+    <w:rsid w:val="00CC365C"/>
     <w:rPr>
       <w:rFonts w:cs="Symbol"/>
     </w:rPr>
   </w:style>
   <w:style w:type="character" w:customStyle="1" w:styleId="ListLabel5">
     <w:name w:val="ListLabel 5"/>
+    <w:rsid w:val="00CC365C"/>
     <w:rPr>
       <w:rFonts w:cs="Courier New"/>
     </w:rPr>
   </w:style>
   <w:style w:type="character" w:customStyle="1" w:styleId="ListLabel6">
     <w:name w:val="ListLabel 6"/>
+    <w:rsid w:val="00CC365C"/>
     <w:rPr>
       <w:rFonts w:cs="Wingdings"/>
     </w:rPr>
   </w:style>
   <w:style w:type="character" w:customStyle="1" w:styleId="ListLabel7">
     <w:name w:val="ListLabel 7"/>
+    <w:rsid w:val="00CC365C"/>
     <w:rPr>
       <w:rFonts w:cs="Calibri"/>
     </w:rPr>
   </w:style>
   <w:style w:type="character" w:customStyle="1" w:styleId="ListLabel8">
     <w:name w:val="ListLabel 8"/>
+    <w:rsid w:val="00CC365C"/>
     <w:rPr>
       <w:rFonts w:cs="Symbol"/>
     </w:rPr>
   </w:style>
   <w:style w:type="character" w:customStyle="1" w:styleId="ListLabel9">
     <w:name w:val="ListLabel 9"/>
+    <w:rsid w:val="00CC365C"/>
     <w:rPr>
       <w:rFonts w:cs="Courier New"/>
     </w:rPr>
   </w:style>
   <w:style w:type="character" w:customStyle="1" w:styleId="ListLabel10">
     <w:name w:val="ListLabel 10"/>
+    <w:rsid w:val="00CC365C"/>
     <w:rPr>
       <w:rFonts w:cs="Wingdings"/>
     </w:rPr>
   </w:style>
   <w:style w:type="character" w:customStyle="1" w:styleId="ListLabel11">
     <w:name w:val="ListLabel 11"/>
+    <w:rsid w:val="00CC365C"/>
     <w:rPr>
       <w:rFonts w:cs="Calibri"/>
     </w:rPr>
   </w:style>
   <w:style w:type="character" w:customStyle="1" w:styleId="ListLabel12">
     <w:name w:val="ListLabel 12"/>
+    <w:rsid w:val="00CC365C"/>
     <w:rPr>
       <w:rFonts w:cs="Symbol"/>
     </w:rPr>
   </w:style>
   <w:style w:type="character" w:customStyle="1" w:styleId="ListLabel13">
     <w:name w:val="ListLabel 13"/>
+    <w:rsid w:val="00CC365C"/>
     <w:rPr>
       <w:rFonts w:cs="Courier New"/>
     </w:rPr>
   </w:style>
   <w:style w:type="character" w:customStyle="1" w:styleId="ListLabel14">
     <w:name w:val="ListLabel 14"/>
+    <w:rsid w:val="00CC365C"/>
     <w:rPr>
       <w:rFonts w:cs="Wingdings"/>
     </w:rPr>
   </w:style>
   <w:style w:type="character" w:customStyle="1" w:styleId="ListLabel15">
     <w:name w:val="ListLabel 15"/>
+    <w:rsid w:val="00CC365C"/>
     <w:rPr>
       <w:rFonts w:cs="Calibri"/>
     </w:rPr>
   </w:style>
   <w:style w:type="character" w:customStyle="1" w:styleId="ListLabel16">
     <w:name w:val="ListLabel 16"/>
+    <w:rsid w:val="00CC365C"/>
     <w:rPr>
       <w:rFonts w:cs="Symbol"/>
     </w:rPr>
   </w:style>
   <w:style w:type="character" w:customStyle="1" w:styleId="ListLabel17">
     <w:name w:val="ListLabel 17"/>
+    <w:rsid w:val="00CC365C"/>
     <w:rPr>
       <w:rFonts w:cs="Courier New"/>
     </w:rPr>
   </w:style>
   <w:style w:type="character" w:customStyle="1" w:styleId="ListLabel18">
     <w:name w:val="ListLabel 18"/>
+    <w:rsid w:val="00CC365C"/>
     <w:rPr>
       <w:rFonts w:cs="Wingdings"/>
     </w:rPr>
   </w:style>
   <w:style w:type="character" w:customStyle="1" w:styleId="ListLabel19">
     <w:name w:val="ListLabel 19"/>
+    <w:rsid w:val="00CC365C"/>
     <w:rPr>
       <w:rFonts w:cs="Calibri"/>
     </w:rPr>
   </w:style>
   <w:style w:type="character" w:customStyle="1" w:styleId="NumberingSymbols">
     <w:name w:val="Numbering Symbols"/>
+    <w:rsid w:val="00CC365C"/>
   </w:style>
   <w:style w:type="paragraph" w:customStyle="1" w:styleId="Heading">
     <w:name w:val="Heading"/>
     <w:basedOn w:val="Normal"/>
     <w:next w:val="Textbody"/>
+    <w:rsid w:val="00CC365C"/>
     <w:pPr>
       <w:keepNext/>
       <w:spacing w:before="240" w:after="120"/>
@@ -7624,6 +9628,7 @@
   <w:style w:type="paragraph" w:customStyle="1" w:styleId="Textbody">
     <w:name w:val="Text body"/>
     <w:basedOn w:val="Normal"/>
+    <w:rsid w:val="00CC365C"/>
     <w:pPr>
       <w:spacing w:after="120"/>
     </w:pPr>
@@ -7631,10 +9636,12 @@
   <w:style w:type="paragraph" w:styleId="List">
     <w:name w:val="List"/>
     <w:basedOn w:val="Textbody"/>
+    <w:rsid w:val="00CC365C"/>
   </w:style>
   <w:style w:type="paragraph" w:styleId="Caption">
     <w:name w:val="caption"/>
     <w:basedOn w:val="Normal"/>
+    <w:rsid w:val="00CC365C"/>
     <w:pPr>
       <w:suppressLineNumbers/>
       <w:spacing w:before="120" w:after="120"/>
@@ -7648,6 +9655,7 @@
   <w:style w:type="paragraph" w:customStyle="1" w:styleId="Index">
     <w:name w:val="Index"/>
     <w:basedOn w:val="Normal"/>
+    <w:rsid w:val="00CC365C"/>
     <w:pPr>
       <w:suppressLineNumbers/>
     </w:pPr>
@@ -7655,6 +9663,9 @@
   <w:style w:type="paragraph" w:styleId="ListParagraph">
     <w:name w:val="List Paragraph"/>
     <w:basedOn w:val="Normal"/>
+    <w:uiPriority w:val="34"/>
+    <w:qFormat/>
+    <w:rsid w:val="00CC365C"/>
     <w:pPr>
       <w:ind w:left="720"/>
     </w:pPr>
@@ -7662,6 +9673,7 @@
   <w:style w:type="paragraph" w:styleId="Header">
     <w:name w:val="header"/>
     <w:basedOn w:val="Normal"/>
+    <w:rsid w:val="00CC365C"/>
     <w:pPr>
       <w:suppressLineNumbers/>
       <w:tabs>
@@ -7673,6 +9685,7 @@
   <w:style w:type="paragraph" w:styleId="Footer">
     <w:name w:val="footer"/>
     <w:basedOn w:val="Normal"/>
+    <w:rsid w:val="00CC365C"/>
     <w:pPr>
       <w:suppressLineNumbers/>
       <w:tabs>
@@ -7684,11 +9697,38 @@
   <w:style w:type="paragraph" w:styleId="BalloonText">
     <w:name w:val="Balloon Text"/>
     <w:basedOn w:val="Normal"/>
+    <w:rsid w:val="00CC365C"/>
     <w:rPr>
       <w:rFonts w:ascii="Tahoma" w:hAnsi="Tahoma" w:cs="Tahoma"/>
       <w:sz w:val="16"/>
       <w:szCs w:val="16"/>
     </w:rPr>
+  </w:style>
+  <w:style w:type="table" w:styleId="TableGrid">
+    <w:name w:val="Table Grid"/>
+    <w:basedOn w:val="TableNormal"/>
+    <w:uiPriority w:val="59"/>
+    <w:rsid w:val="00853B43"/>
+    <w:pPr>
+      <w:spacing w:after="0" w:line="240" w:lineRule="auto"/>
+    </w:pPr>
+    <w:tblPr>
+      <w:tblInd w:w="0" w:type="dxa"/>
+      <w:tblBorders>
+        <w:top w:val="single" w:sz="4" w:space="0" w:color="auto"/>
+        <w:left w:val="single" w:sz="4" w:space="0" w:color="auto"/>
+        <w:bottom w:val="single" w:sz="4" w:space="0" w:color="auto"/>
+        <w:right w:val="single" w:sz="4" w:space="0" w:color="auto"/>
+        <w:insideH w:val="single" w:sz="4" w:space="0" w:color="auto"/>
+        <w:insideV w:val="single" w:sz="4" w:space="0" w:color="auto"/>
+      </w:tblBorders>
+      <w:tblCellMar>
+        <w:top w:w="0" w:type="dxa"/>
+        <w:left w:w="108" w:type="dxa"/>
+        <w:bottom w:w="0" w:type="dxa"/>
+        <w:right w:w="108" w:type="dxa"/>
+      </w:tblCellMar>
+    </w:tblPr>
   </w:style>
 </w:styles>
 </file>

</xml_diff>

<commit_message>
Quan modified sections 3.1.9-3.1.11 of the SRS.
</commit_message>
<xml_diff>
--- a/Documents/SRS/SRS.docx
+++ b/Documents/SRS/SRS.docx
@@ -1,6 +1,6 @@
 
 <file path=word/document.xml><?xml version="1.0" encoding="utf-8"?>
-<w:document xmlns:ve="http://schemas.openxmlformats.org/markup-compatibility/2006" xmlns:o="urn:schemas-microsoft-com:office:office" xmlns:r="http://schemas.openxmlformats.org/officeDocument/2006/relationships" xmlns:m="http://schemas.openxmlformats.org/officeDocument/2006/math" xmlns:v="urn:schemas-microsoft-com:vml" xmlns:wp="http://schemas.openxmlformats.org/drawingml/2006/wordprocessingDrawing" xmlns:w10="urn:schemas-microsoft-com:office:word" xmlns:w="http://schemas.openxmlformats.org/wordprocessingml/2006/main" xmlns:wne="http://schemas.microsoft.com/office/word/2006/wordml">
+<w:document xmlns:wpc="http://schemas.microsoft.com/office/word/2010/wordprocessingCanvas" xmlns:mc="http://schemas.openxmlformats.org/markup-compatibility/2006" xmlns:o="urn:schemas-microsoft-com:office:office" xmlns:r="http://schemas.openxmlformats.org/officeDocument/2006/relationships" xmlns:m="http://schemas.openxmlformats.org/officeDocument/2006/math" xmlns:v="urn:schemas-microsoft-com:vml" xmlns:wp14="http://schemas.microsoft.com/office/word/2010/wordprocessingDrawing" xmlns:wp="http://schemas.openxmlformats.org/drawingml/2006/wordprocessingDrawing" xmlns:w10="urn:schemas-microsoft-com:office:word" xmlns:w="http://schemas.openxmlformats.org/wordprocessingml/2006/main" xmlns:w14="http://schemas.microsoft.com/office/word/2010/wordml" xmlns:wpg="http://schemas.microsoft.com/office/word/2010/wordprocessingGroup" xmlns:wpi="http://schemas.microsoft.com/office/word/2010/wordprocessingInk" xmlns:wne="http://schemas.microsoft.com/office/word/2006/wordml" xmlns:wps="http://schemas.microsoft.com/office/word/2010/wordprocessingShape" mc:Ignorable="w14 wp14">
   <w:body>
     <w:p>
       <w:r>
@@ -27,7 +27,6 @@
     </w:p>
     <w:p/>
     <w:p>
-      <w:proofErr w:type="gramStart"/>
       <w:r>
         <w:rPr>
           <w:b/>
@@ -36,7 +35,6 @@
         </w:rPr>
         <w:t>iBudget</w:t>
       </w:r>
-      <w:proofErr w:type="gramEnd"/>
       <w:r>
         <w:rPr>
           <w:b/>
@@ -110,7 +108,7 @@
           <w:left w:w="10" w:type="dxa"/>
           <w:right w:w="10" w:type="dxa"/>
         </w:tblCellMar>
-        <w:tblLook w:val="0000"/>
+        <w:tblLook w:val="0000" w:firstRow="0" w:lastRow="0" w:firstColumn="0" w:lastColumn="0" w:noHBand="0" w:noVBand="0"/>
       </w:tblPr>
       <w:tblGrid>
         <w:gridCol w:w="1435"/>
@@ -722,7 +720,7 @@
           <w:left w:w="10" w:type="dxa"/>
           <w:right w:w="10" w:type="dxa"/>
         </w:tblCellMar>
-        <w:tblLook w:val="0000"/>
+        <w:tblLook w:val="0000" w:firstRow="0" w:lastRow="0" w:firstColumn="0" w:lastColumn="0" w:noHBand="0" w:noVBand="0"/>
       </w:tblPr>
       <w:tblGrid>
         <w:gridCol w:w="1155"/>
@@ -911,7 +909,6 @@
             <w:pPr>
               <w:jc w:val="left"/>
             </w:pPr>
-            <w:proofErr w:type="spellStart"/>
             <w:r>
               <w:rPr>
                 <w:rFonts w:ascii="Calibri" w:eastAsia="Times New Roman" w:hAnsi="Calibri"/>
@@ -920,7 +917,6 @@
               </w:rPr>
               <w:t>V.Velev</w:t>
             </w:r>
-            <w:proofErr w:type="spellEnd"/>
           </w:p>
         </w:tc>
         <w:tc>
@@ -1164,19 +1160,11 @@
       <w:r>
         <w:t xml:space="preserve">This document provides all of the requirements for the </w:t>
       </w:r>
-      <w:proofErr w:type="spellStart"/>
       <w:r>
         <w:rPr>
           <w:i/>
         </w:rPr>
-        <w:t>iBudget</w:t>
-      </w:r>
-      <w:proofErr w:type="spellEnd"/>
-      <w:r>
-        <w:rPr>
-          <w:i/>
-        </w:rPr>
-        <w:t xml:space="preserve"> </w:t>
+        <w:t xml:space="preserve">iBudget </w:t>
       </w:r>
       <w:r>
         <w:t>project.</w:t>
@@ -1212,14 +1200,12 @@
       <w:r>
         <w:t xml:space="preserve">This document covers the design for release 1.0 of </w:t>
       </w:r>
-      <w:proofErr w:type="spellStart"/>
       <w:r>
         <w:rPr>
           <w:i/>
         </w:rPr>
         <w:t>iBudget</w:t>
       </w:r>
-      <w:proofErr w:type="spellEnd"/>
       <w:r>
         <w:t>.</w:t>
       </w:r>
@@ -1283,29 +1269,21 @@
     </w:p>
     <w:p/>
     <w:p>
-      <w:proofErr w:type="spellStart"/>
-      <w:proofErr w:type="gramStart"/>
       <w:r>
         <w:rPr>
           <w:i/>
         </w:rPr>
         <w:t>iBudget</w:t>
       </w:r>
-      <w:proofErr w:type="spellEnd"/>
-      <w:proofErr w:type="gramEnd"/>
       <w:r>
         <w:t xml:space="preserve"> is to be an online application which collects, processes, and displays the user’s financial information in an effective manner.  </w:t>
       </w:r>
-      <w:proofErr w:type="spellStart"/>
-      <w:proofErr w:type="gramStart"/>
       <w:r>
         <w:rPr>
           <w:i/>
         </w:rPr>
         <w:t>iBudget</w:t>
       </w:r>
-      <w:proofErr w:type="spellEnd"/>
-      <w:proofErr w:type="gramEnd"/>
       <w:r>
         <w:t xml:space="preserve"> will require the user to upload data from a financial institution in the form of a CSV file.  This data will be processed by the back-end, and a report will be displayed to the user as he or she requests it.  For example, the user will be able to customize the report and view it in the form of a budget statement.  Furthermore, the user will be able to create custom categories and map any of the data to them.  This allows for further flexibility in customizing the report of the uploaded information.  In addition to these features, the application will allow the user to create and access an account.</w:t>
       </w:r>
@@ -1350,8 +1328,6 @@
           <w:szCs w:val="24"/>
         </w:rPr>
       </w:pPr>
-      <w:proofErr w:type="spellStart"/>
-      <w:proofErr w:type="gramStart"/>
       <w:r>
         <w:rPr>
           <w:rFonts w:cs="Arial"/>
@@ -1360,8 +1336,6 @@
         </w:rPr>
         <w:t>iBudget</w:t>
       </w:r>
-      <w:proofErr w:type="spellEnd"/>
-      <w:proofErr w:type="gramEnd"/>
       <w:r>
         <w:rPr>
           <w:rFonts w:cs="Arial"/>
@@ -1369,25 +1343,13 @@
         </w:rPr>
         <w:t xml:space="preserve"> is intended to address the need for a budgeting and personal finance tool that does not require a secure connection to a financial institution or one’s login credentials to that institution.  It is targeting a market that is conscious of internet safety and aware of the risks associated with providing sensitive information to an online service.  </w:t>
       </w:r>
-      <w:proofErr w:type="spellStart"/>
-      <w:proofErr w:type="gramStart"/>
       <w:r>
         <w:rPr>
           <w:rFonts w:cs="Arial"/>
           <w:i/>
           <w:szCs w:val="24"/>
         </w:rPr>
-        <w:t>iBudget’s</w:t>
-      </w:r>
-      <w:proofErr w:type="spellEnd"/>
-      <w:proofErr w:type="gramEnd"/>
-      <w:r>
-        <w:rPr>
-          <w:rFonts w:cs="Arial"/>
-          <w:i/>
-          <w:szCs w:val="24"/>
-        </w:rPr>
-        <w:t xml:space="preserve"> </w:t>
+        <w:t xml:space="preserve">iBudget’s </w:t>
       </w:r>
       <w:r>
         <w:rPr>
@@ -1442,30 +1404,20 @@
       <w:r>
         <w:t xml:space="preserve">The </w:t>
       </w:r>
-      <w:proofErr w:type="spellStart"/>
       <w:r>
         <w:rPr>
           <w:i/>
         </w:rPr>
         <w:t>iBudget</w:t>
       </w:r>
-      <w:proofErr w:type="spellEnd"/>
       <w:r>
         <w:t xml:space="preserve"> application has two active actors. The User and the Administrator access </w:t>
       </w:r>
-      <w:proofErr w:type="spellStart"/>
       <w:r>
         <w:rPr>
           <w:i/>
         </w:rPr>
-        <w:t>iBudget</w:t>
-      </w:r>
-      <w:proofErr w:type="spellEnd"/>
-      <w:r>
-        <w:rPr>
-          <w:i/>
-        </w:rPr>
-        <w:t xml:space="preserve"> </w:t>
+        <w:t xml:space="preserve">iBudget </w:t>
       </w:r>
       <w:r>
         <w:t>through the Internet.  A Use Case diagram of the application is shown in Figure 1.</w:t>
@@ -1494,7 +1446,7 @@
                     <pic:cNvPicPr/>
                   </pic:nvPicPr>
                   <pic:blipFill>
-                    <a:blip r:embed="rId7" cstate="print"/>
+                    <a:blip r:embed="rId8" cstate="print"/>
                     <a:stretch>
                       <a:fillRect/>
                     </a:stretch>
@@ -1525,21 +1477,7 @@
         <w:rPr>
           <w:u w:val="single"/>
         </w:rPr>
-        <w:t xml:space="preserve">Figure 1: </w:t>
-      </w:r>
-      <w:proofErr w:type="spellStart"/>
-      <w:r>
-        <w:rPr>
-          <w:u w:val="single"/>
-        </w:rPr>
-        <w:t>iBudget</w:t>
-      </w:r>
-      <w:proofErr w:type="spellEnd"/>
-      <w:r>
-        <w:rPr>
-          <w:u w:val="single"/>
-        </w:rPr>
-        <w:t xml:space="preserve"> Use Case Diagram</w:t>
+        <w:t>Figure 1: iBudget Use Case Diagram</w:t>
       </w:r>
     </w:p>
     <w:p>
@@ -2301,22 +2239,7 @@
           <w:szCs w:val="24"/>
         </w:rPr>
         <w:tab/>
-      </w:r>
-      <w:proofErr w:type="gramStart"/>
-      <w:r>
-        <w:rPr>
-          <w:rFonts w:cs="Arial"/>
-          <w:szCs w:val="24"/>
-        </w:rPr>
-        <w:t>uploaded</w:t>
-      </w:r>
-      <w:proofErr w:type="gramEnd"/>
-      <w:r>
-        <w:rPr>
-          <w:rFonts w:cs="Arial"/>
-          <w:szCs w:val="24"/>
-        </w:rPr>
-        <w:t>.  The system will process the data and output the desired budget.</w:t>
+        <w:t>uploaded.  The system will process the data and output the desired budget.</w:t>
       </w:r>
     </w:p>
     <w:p>
@@ -2690,23 +2613,7 @@
           <w:rFonts w:cs="Arial"/>
           <w:szCs w:val="24"/>
         </w:rPr>
-        <w:t xml:space="preserve">, and the system removes </w:t>
-      </w:r>
-      <w:proofErr w:type="gramStart"/>
-      <w:r>
-        <w:rPr>
-          <w:rFonts w:cs="Arial"/>
-          <w:szCs w:val="24"/>
-        </w:rPr>
-        <w:t>an existing transactions</w:t>
-      </w:r>
-      <w:proofErr w:type="gramEnd"/>
-      <w:r>
-        <w:rPr>
-          <w:rFonts w:cs="Arial"/>
-          <w:szCs w:val="24"/>
-        </w:rPr>
-        <w:t xml:space="preserve"> from the User’s account.</w:t>
+        <w:t>, and the system removes an existing transactions from the User’s account.</w:t>
       </w:r>
     </w:p>
     <w:p>
@@ -3253,7 +3160,6 @@
         <w:lastRenderedPageBreak/>
         <w:t xml:space="preserve">The User can contact the technical support team of </w:t>
       </w:r>
-      <w:proofErr w:type="spellStart"/>
       <w:r>
         <w:rPr>
           <w:rFonts w:cs="Arial"/>
@@ -3262,7 +3168,6 @@
         </w:rPr>
         <w:t>iBudget</w:t>
       </w:r>
-      <w:proofErr w:type="spellEnd"/>
       <w:r>
         <w:rPr>
           <w:rFonts w:cs="Arial"/>
@@ -3302,21 +3207,11 @@
     </w:p>
     <w:p/>
     <w:p>
-      <w:proofErr w:type="spellStart"/>
-      <w:proofErr w:type="gramStart"/>
       <w:r>
         <w:rPr>
           <w:i/>
         </w:rPr>
-        <w:t>iBudget’s</w:t>
-      </w:r>
-      <w:proofErr w:type="spellEnd"/>
-      <w:proofErr w:type="gramEnd"/>
-      <w:r>
-        <w:rPr>
-          <w:i/>
-        </w:rPr>
-        <w:t xml:space="preserve"> </w:t>
+        <w:t xml:space="preserve">iBudget’s </w:t>
       </w:r>
       <w:r>
         <w:t xml:space="preserve">target demographic is working adults </w:t>
@@ -3349,11 +3244,9 @@
     </w:p>
     <w:p/>
     <w:p>
-      <w:proofErr w:type="gramStart"/>
       <w:r>
         <w:t>None.</w:t>
       </w:r>
-      <w:proofErr w:type="gramEnd"/>
     </w:p>
     <w:p/>
     <w:p>
@@ -3734,7 +3627,7 @@
                     </pic:cNvPicPr>
                   </pic:nvPicPr>
                   <pic:blipFill>
-                    <a:blip r:embed="rId8" cstate="print"/>
+                    <a:blip r:embed="rId9" cstate="print"/>
                     <a:srcRect/>
                     <a:stretch>
                       <a:fillRect/>
@@ -3973,7 +3866,7 @@
                     </pic:cNvPicPr>
                   </pic:nvPicPr>
                   <pic:blipFill>
-                    <a:blip r:embed="rId9" cstate="print"/>
+                    <a:blip r:embed="rId10" cstate="print"/>
                     <a:srcRect/>
                     <a:stretch>
                       <a:fillRect/>
@@ -4484,7 +4377,19 @@
         <w:rPr>
           <w:b/>
         </w:rPr>
-        <w:t xml:space="preserve">3.1.8 </w:t>
+        <w:t>3.1.</w:t>
+      </w:r>
+      <w:r>
+        <w:rPr>
+          <w:b/>
+        </w:rPr>
+        <w:t>7</w:t>
+      </w:r>
+      <w:r>
+        <w:rPr>
+          <w:b/>
+        </w:rPr>
+        <w:t xml:space="preserve"> </w:t>
       </w:r>
       <w:r>
         <w:rPr>
@@ -4722,9 +4627,6 @@
       </w:r>
     </w:p>
     <w:p/>
-    <w:p/>
-    <w:p/>
-    <w:p/>
     <w:p>
       <w:r>
         <w:rPr>
@@ -4736,63 +4638,76 @@
     <w:p/>
     <w:p>
       <w:r>
-        <w:t>The user can map the data he imported with any of the categories proposed or that he created.</w:t>
-      </w:r>
-    </w:p>
-    <w:p/>
-    <w:p>
-      <w:pPr>
-        <w:rPr>
-          <w:b/>
-        </w:rPr>
-      </w:pPr>
-      <w:r>
-        <w:rPr>
-          <w:b/>
-        </w:rPr>
-        <w:t>3.1.10 Set preferences</w:t>
-      </w:r>
-    </w:p>
-    <w:p/>
-    <w:p>
-      <w:r>
-        <w:rPr>
-          <w:b/>
-        </w:rPr>
-        <w:t>3.1.11 Change preferences</w:t>
-      </w:r>
-    </w:p>
-    <w:p/>
-    <w:p>
-      <w:r>
-        <w:rPr>
-          <w:b/>
-        </w:rPr>
-        <w:t>3.1.12 Delete an account</w:t>
-      </w:r>
-    </w:p>
-    <w:p/>
-    <w:p>
-      <w:r>
-        <w:rPr>
-          <w:rFonts w:cs="Arial"/>
-          <w:szCs w:val="24"/>
-        </w:rPr>
-        <w:t>The user can delete his account from the application.</w:t>
-      </w:r>
-    </w:p>
-    <w:p/>
-    <w:p>
-      <w:r>
-        <w:rPr>
-          <w:rFonts w:cs="Arial"/>
-          <w:szCs w:val="24"/>
+        <w:t>If user cannot map the imported CSV with any of the proposed mappings, he can create a customize mapping.</w:t>
+      </w:r>
+    </w:p>
+    <w:p/>
+    <w:p>
+      <w:r>
+        <w:rPr>
           <w:u w:val="single"/>
         </w:rPr>
         <w:t>Actions:</w:t>
       </w:r>
     </w:p>
-    <w:p/>
+    <w:p>
+      <w:pPr>
+        <w:pStyle w:val="ListParagraph"/>
+        <w:numPr>
+          <w:ilvl w:val="0"/>
+          <w:numId w:val="15"/>
+        </w:numPr>
+      </w:pPr>
+      <w:r>
+        <w:t>The user clicks on the “Create Custom Mapping” hyperlink on any page of the website.</w:t>
+      </w:r>
+    </w:p>
+    <w:p>
+      <w:pPr>
+        <w:pStyle w:val="ListParagraph"/>
+        <w:numPr>
+          <w:ilvl w:val="0"/>
+          <w:numId w:val="15"/>
+        </w:numPr>
+      </w:pPr>
+      <w:r>
+        <w:lastRenderedPageBreak/>
+        <w:t>A list of all user’s imported CSV data layouts is displayed then the user can select one of layouts then hit the NEXT button.</w:t>
+      </w:r>
+    </w:p>
+    <w:p>
+      <w:pPr>
+        <w:pStyle w:val="ListParagraph"/>
+        <w:numPr>
+          <w:ilvl w:val="0"/>
+          <w:numId w:val="15"/>
+        </w:numPr>
+      </w:pPr>
+      <w:r>
+        <w:t>All fields of the selected layout are displayed in the first column. The second column shows combo boxes where the user can choose one field from the iBudget’s predefied fields.</w:t>
+      </w:r>
+    </w:p>
+    <w:p>
+      <w:pPr>
+        <w:pStyle w:val="ListParagraph"/>
+        <w:numPr>
+          <w:ilvl w:val="0"/>
+          <w:numId w:val="15"/>
+        </w:numPr>
+      </w:pPr>
+      <w:r>
+        <w:t>When the user is done, he can click on the SAVE button to save and name the newly created mapping or he can click CANCEL to undo the changes. The application will only allow the SAVE operation when all CSV fields are mapped and mapped to unique iBudget fields.</w:t>
+      </w:r>
+    </w:p>
+    <w:p/>
+    <w:p>
+      <w:r>
+        <w:rPr>
+          <w:u w:val="single"/>
+        </w:rPr>
+        <w:t>Results:</w:t>
+      </w:r>
+    </w:p>
     <w:p>
       <w:pPr>
         <w:pStyle w:val="ListParagraph"/>
@@ -4802,13 +4717,336 @@
         </w:numPr>
       </w:pPr>
       <w:r>
-        <w:rPr>
-          <w:rFonts w:cs="Arial"/>
-          <w:szCs w:val="24"/>
-        </w:rPr>
-        <w:t>The user clicks on the “Profile” hyperlink on the navigation bar of the website.</w:t>
-      </w:r>
-    </w:p>
+        <w:t>If the user chooses to save the mapping, the mapping is saved and can be used later to map with a similar layout.</w:t>
+      </w:r>
+    </w:p>
+    <w:p/>
+    <w:p>
+      <w:pPr>
+        <w:jc w:val="center"/>
+      </w:pPr>
+      <w:r>
+        <w:rPr>
+          <w:noProof/>
+        </w:rPr>
+        <w:drawing>
+          <wp:inline distT="0" distB="0" distL="0" distR="0" wp14:anchorId="52673F6D" wp14:editId="5DF90BC4">
+            <wp:extent cx="3569335" cy="2241550"/>
+            <wp:effectExtent l="0" t="0" r="0" b="0"/>
+            <wp:docPr id="4" name="Picture 4"/>
+            <wp:cNvGraphicFramePr>
+              <a:graphicFrameLocks xmlns:a="http://schemas.openxmlformats.org/drawingml/2006/main" noChangeAspect="1"/>
+            </wp:cNvGraphicFramePr>
+            <a:graphic xmlns:a="http://schemas.openxmlformats.org/drawingml/2006/main">
+              <a:graphicData uri="http://schemas.openxmlformats.org/drawingml/2006/picture">
+                <pic:pic xmlns:pic="http://schemas.openxmlformats.org/drawingml/2006/picture">
+                  <pic:nvPicPr>
+                    <pic:cNvPr id="0" name="Picture 1"/>
+                    <pic:cNvPicPr>
+                      <a:picLocks noChangeAspect="1" noChangeArrowheads="1"/>
+                    </pic:cNvPicPr>
+                  </pic:nvPicPr>
+                  <pic:blipFill>
+                    <a:blip r:embed="rId11">
+                      <a:extLst>
+                        <a:ext uri="{28A0092B-C50C-407E-A947-70E740481C1C}">
+                          <a14:useLocalDpi xmlns:a14="http://schemas.microsoft.com/office/drawing/2010/main" val="0"/>
+                        </a:ext>
+                      </a:extLst>
+                    </a:blip>
+                    <a:srcRect/>
+                    <a:stretch>
+                      <a:fillRect/>
+                    </a:stretch>
+                  </pic:blipFill>
+                  <pic:spPr bwMode="auto">
+                    <a:xfrm>
+                      <a:off x="0" y="0"/>
+                      <a:ext cx="3569335" cy="2241550"/>
+                    </a:xfrm>
+                    <a:prstGeom prst="rect">
+                      <a:avLst/>
+                    </a:prstGeom>
+                    <a:noFill/>
+                    <a:ln>
+                      <a:noFill/>
+                    </a:ln>
+                  </pic:spPr>
+                </pic:pic>
+              </a:graphicData>
+            </a:graphic>
+          </wp:inline>
+        </w:drawing>
+      </w:r>
+    </w:p>
+    <w:p/>
+    <w:p>
+      <w:pPr>
+        <w:rPr>
+          <w:b/>
+        </w:rPr>
+      </w:pPr>
+      <w:r>
+        <w:rPr>
+          <w:b/>
+        </w:rPr>
+        <w:t>3.1.10 Set preferences</w:t>
+      </w:r>
+    </w:p>
+    <w:p/>
+    <w:p>
+      <w:pPr>
+        <w:jc w:val="left"/>
+      </w:pPr>
+      <w:r>
+        <w:t>After the user has successfully created an account, he is directed to the Preferences page so that he can set his preferences such as default financial report, default chart type, etc…</w:t>
+      </w:r>
+      <w:r>
+        <w:br/>
+      </w:r>
+    </w:p>
+    <w:p>
+      <w:pPr>
+        <w:jc w:val="left"/>
+      </w:pPr>
+      <w:r>
+        <w:rPr>
+          <w:u w:val="single"/>
+        </w:rPr>
+        <w:t>Actions:</w:t>
+      </w:r>
+    </w:p>
+    <w:p>
+      <w:pPr>
+        <w:pStyle w:val="ListParagraph"/>
+        <w:numPr>
+          <w:ilvl w:val="0"/>
+          <w:numId w:val="11"/>
+        </w:numPr>
+        <w:jc w:val="left"/>
+      </w:pPr>
+      <w:r>
+        <w:t xml:space="preserve">The webpage is displayed and all the preferences that the user can set. </w:t>
+      </w:r>
+    </w:p>
+    <w:p>
+      <w:pPr>
+        <w:pStyle w:val="ListParagraph"/>
+        <w:numPr>
+          <w:ilvl w:val="0"/>
+          <w:numId w:val="15"/>
+        </w:numPr>
+      </w:pPr>
+      <w:r>
+        <w:t>When the user is done editing, he clicks on the “Save” button.</w:t>
+      </w:r>
+      <w:r>
+        <w:t xml:space="preserve"> </w:t>
+      </w:r>
+      <w:r>
+        <w:t>The application will only allow the SAVE operation when all preferences have been set.</w:t>
+      </w:r>
+    </w:p>
+    <w:p>
+      <w:pPr>
+        <w:pStyle w:val="ListParagraph"/>
+        <w:jc w:val="left"/>
+      </w:pPr>
+    </w:p>
+    <w:p>
+      <w:pPr>
+        <w:jc w:val="left"/>
+      </w:pPr>
+      <w:r>
+        <w:rPr>
+          <w:u w:val="single"/>
+        </w:rPr>
+        <w:t>Results:</w:t>
+      </w:r>
+    </w:p>
+    <w:p>
+      <w:pPr>
+        <w:pStyle w:val="ListParagraph"/>
+        <w:numPr>
+          <w:ilvl w:val="0"/>
+          <w:numId w:val="12"/>
+        </w:numPr>
+        <w:jc w:val="left"/>
+      </w:pPr>
+      <w:r>
+        <w:t>If the user clicked on “Save” and if there is no errors, he is redirected to the homepage and his preferences has successfully been set.</w:t>
+      </w:r>
+    </w:p>
+    <w:p/>
+    <w:p>
+      <w:r>
+        <w:rPr>
+          <w:b/>
+        </w:rPr>
+        <w:t>3.1.11 Change preferences</w:t>
+      </w:r>
+    </w:p>
+    <w:p/>
+    <w:p>
+      <w:pPr>
+        <w:jc w:val="left"/>
+      </w:pPr>
+      <w:r>
+        <w:lastRenderedPageBreak/>
+        <w:t>The user can access his preferences and change them</w:t>
+      </w:r>
+      <w:r>
+        <w:rPr>
+          <w:color w:val="800000"/>
+        </w:rPr>
+        <w:t xml:space="preserve"> </w:t>
+      </w:r>
+      <w:r>
+        <w:t>at will.</w:t>
+      </w:r>
+      <w:r>
+        <w:br/>
+      </w:r>
+    </w:p>
+    <w:p>
+      <w:pPr>
+        <w:jc w:val="left"/>
+      </w:pPr>
+      <w:r>
+        <w:rPr>
+          <w:u w:val="single"/>
+        </w:rPr>
+        <w:t>Actions:</w:t>
+      </w:r>
+    </w:p>
+    <w:p>
+      <w:pPr>
+        <w:pStyle w:val="ListParagraph"/>
+        <w:numPr>
+          <w:ilvl w:val="0"/>
+          <w:numId w:val="11"/>
+        </w:numPr>
+        <w:jc w:val="left"/>
+      </w:pPr>
+      <w:r>
+        <w:t>The user clicks on the “User Preferences” hyperlink in the navigation bar.</w:t>
+      </w:r>
+    </w:p>
+    <w:p>
+      <w:pPr>
+        <w:pStyle w:val="ListParagraph"/>
+        <w:numPr>
+          <w:ilvl w:val="0"/>
+          <w:numId w:val="11"/>
+        </w:numPr>
+        <w:jc w:val="left"/>
+      </w:pPr>
+      <w:r>
+        <w:t>The webpage is displayed and all the preferences that the user can modify such as default financial report, default chart type, etc…</w:t>
+      </w:r>
+    </w:p>
+    <w:p>
+      <w:pPr>
+        <w:pStyle w:val="ListParagraph"/>
+        <w:numPr>
+          <w:ilvl w:val="0"/>
+          <w:numId w:val="11"/>
+        </w:numPr>
+        <w:jc w:val="left"/>
+      </w:pPr>
+      <w:r>
+        <w:t>When the user is done editing, he clicks on the “Save” button.</w:t>
+      </w:r>
+    </w:p>
+    <w:p>
+      <w:pPr>
+        <w:pStyle w:val="ListParagraph"/>
+        <w:numPr>
+          <w:ilvl w:val="0"/>
+          <w:numId w:val="11"/>
+        </w:numPr>
+        <w:jc w:val="left"/>
+      </w:pPr>
+      <w:r>
+        <w:t>If he doesn’t want to edit after all, he can click on the “Cancel” button</w:t>
+      </w:r>
+    </w:p>
+    <w:p>
+      <w:pPr>
+        <w:jc w:val="left"/>
+      </w:pPr>
+    </w:p>
+    <w:p>
+      <w:pPr>
+        <w:jc w:val="left"/>
+      </w:pPr>
+      <w:r>
+        <w:rPr>
+          <w:u w:val="single"/>
+        </w:rPr>
+        <w:t>Results:</w:t>
+      </w:r>
+    </w:p>
+    <w:p>
+      <w:pPr>
+        <w:pStyle w:val="ListParagraph"/>
+        <w:numPr>
+          <w:ilvl w:val="0"/>
+          <w:numId w:val="12"/>
+        </w:numPr>
+        <w:jc w:val="left"/>
+      </w:pPr>
+      <w:r>
+        <w:t>If the user clicked on “Save” and if there is no errors, he is redirected to the homepage and his preferences has successfully been edited.</w:t>
+      </w:r>
+    </w:p>
+    <w:p>
+      <w:pPr>
+        <w:pStyle w:val="ListParagraph"/>
+        <w:numPr>
+          <w:ilvl w:val="0"/>
+          <w:numId w:val="12"/>
+        </w:numPr>
+        <w:jc w:val="left"/>
+      </w:pPr>
+      <w:r>
+        <w:t>If the user clicked on “Cancel”, A confirmation message is displayed in a pop-up window: “Are you sure you want to cancel?” If the user clicks “Yes”, he is redirected to the homepage and his information has not been changed. If he clicks on “No”, the window disappears and he can continue editing.</w:t>
+      </w:r>
+    </w:p>
+    <w:p>
+      <w:bookmarkStart w:id="0" w:name="_GoBack"/>
+      <w:bookmarkEnd w:id="0"/>
+    </w:p>
+    <w:p>
+      <w:r>
+        <w:rPr>
+          <w:b/>
+        </w:rPr>
+        <w:t>3.1.12 Delete an account</w:t>
+      </w:r>
+    </w:p>
+    <w:p/>
+    <w:p>
+      <w:r>
+        <w:rPr>
+          <w:rFonts w:cs="Arial"/>
+          <w:szCs w:val="24"/>
+        </w:rPr>
+        <w:t>The user can delete his account from the application.</w:t>
+      </w:r>
+    </w:p>
+    <w:p/>
+    <w:p>
+      <w:r>
+        <w:rPr>
+          <w:rFonts w:cs="Arial"/>
+          <w:szCs w:val="24"/>
+          <w:u w:val="single"/>
+        </w:rPr>
+        <w:t>Actions:</w:t>
+      </w:r>
+    </w:p>
+    <w:p/>
     <w:p>
       <w:pPr>
         <w:pStyle w:val="ListParagraph"/>
@@ -4822,6 +5060,22 @@
           <w:rFonts w:cs="Arial"/>
           <w:szCs w:val="24"/>
         </w:rPr>
+        <w:t>The user clicks on the “Profile” hyperlink on the navigation bar of the website.</w:t>
+      </w:r>
+    </w:p>
+    <w:p>
+      <w:pPr>
+        <w:pStyle w:val="ListParagraph"/>
+        <w:numPr>
+          <w:ilvl w:val="0"/>
+          <w:numId w:val="16"/>
+        </w:numPr>
+      </w:pPr>
+      <w:r>
+        <w:rPr>
+          <w:rFonts w:cs="Arial"/>
+          <w:szCs w:val="24"/>
+        </w:rPr>
         <w:t>Then he has to click on the “Delete Account” button.</w:t>
       </w:r>
     </w:p>
@@ -4901,21 +5155,7 @@
         <w:rPr>
           <w:color w:val="FF0000"/>
         </w:rPr>
-        <w:t xml:space="preserve">The user can edit transactional data from imported </w:t>
-      </w:r>
-      <w:proofErr w:type="spellStart"/>
-      <w:r>
-        <w:rPr>
-          <w:color w:val="FF0000"/>
-        </w:rPr>
-        <w:t>csv</w:t>
-      </w:r>
-      <w:proofErr w:type="spellEnd"/>
-      <w:r>
-        <w:rPr>
-          <w:color w:val="FF0000"/>
-        </w:rPr>
-        <w:t xml:space="preserve"> files.</w:t>
+        <w:t>The user can edit transactional data from imported csv files.</w:t>
       </w:r>
     </w:p>
     <w:p>
@@ -5081,6 +5321,7 @@
           <w:b/>
           <w:color w:val="FF0000"/>
         </w:rPr>
+        <w:lastRenderedPageBreak/>
         <w:t>3.1.14 Delete Transaction Data</w:t>
       </w:r>
     </w:p>
@@ -5102,21 +5343,7 @@
         <w:rPr>
           <w:color w:val="FF0000"/>
         </w:rPr>
-        <w:t xml:space="preserve">The user can delete any transactional data from imported </w:t>
-      </w:r>
-      <w:proofErr w:type="spellStart"/>
-      <w:r>
-        <w:rPr>
-          <w:color w:val="FF0000"/>
-        </w:rPr>
-        <w:t>csv</w:t>
-      </w:r>
-      <w:proofErr w:type="spellEnd"/>
-      <w:r>
-        <w:rPr>
-          <w:color w:val="FF0000"/>
-        </w:rPr>
-        <w:t xml:space="preserve"> files.</w:t>
+        <w:t>The user can delete any transactional data from imported csv files.</w:t>
       </w:r>
     </w:p>
     <w:p>
@@ -5490,7 +5717,6 @@
           <w:color w:val="FF0000"/>
         </w:rPr>
       </w:pPr>
-      <w:bookmarkStart w:id="0" w:name="_GoBack"/>
       <w:r>
         <w:rPr>
           <w:color w:val="FF0000"/>
@@ -5498,7 +5724,6 @@
         </w:rPr>
         <w:t>Results</w:t>
       </w:r>
-      <w:bookmarkEnd w:id="0"/>
       <w:r>
         <w:rPr>
           <w:color w:val="FF0000"/>
@@ -5731,6 +5956,7 @@
           <w:rFonts w:cs="Arial"/>
           <w:szCs w:val="24"/>
         </w:rPr>
+        <w:lastRenderedPageBreak/>
         <w:t>Google Chrome</w:t>
       </w:r>
     </w:p>
@@ -5883,7 +6109,6 @@
           <w:rFonts w:cs="Arial"/>
           <w:szCs w:val="24"/>
         </w:rPr>
-        <w:lastRenderedPageBreak/>
         <w:t xml:space="preserve">The application should end the session if the idle lasts more than 15 minutes. The user is then logged off automatically. All the data </w:t>
       </w:r>
       <w:r>
@@ -5976,23 +6201,7 @@
           <w:rFonts w:cs="Arial"/>
           <w:szCs w:val="24"/>
         </w:rPr>
-        <w:t xml:space="preserve">The </w:t>
-      </w:r>
-      <w:proofErr w:type="gramStart"/>
-      <w:r>
-        <w:rPr>
-          <w:rFonts w:cs="Arial"/>
-          <w:szCs w:val="24"/>
-        </w:rPr>
-        <w:t>application’s</w:t>
-      </w:r>
-      <w:proofErr w:type="gramEnd"/>
-      <w:r>
-        <w:rPr>
-          <w:rFonts w:cs="Arial"/>
-          <w:szCs w:val="24"/>
-        </w:rPr>
-        <w:t xml:space="preserve"> front-end should be clear and user-friendly.</w:t>
+        <w:t>The application’s front-end should be clear and user-friendly.</w:t>
       </w:r>
       <w:r>
         <w:rPr>
@@ -6296,8 +6505,8 @@
       </w:r>
     </w:p>
     <w:sectPr>
-      <w:headerReference w:type="default" r:id="rId10"/>
-      <w:footerReference w:type="default" r:id="rId11"/>
+      <w:headerReference w:type="default" r:id="rId12"/>
+      <w:footerReference w:type="default" r:id="rId13"/>
       <w:pgSz w:w="12240" w:h="15840"/>
       <w:pgMar w:top="1440" w:right="1440" w:bottom="1440" w:left="1440" w:header="720" w:footer="720" w:gutter="0"/>
       <w:cols w:space="720"/>
@@ -6309,7 +6518,7 @@
 </file>
 
 <file path=word/endnotes.xml><?xml version="1.0" encoding="utf-8"?>
-<w:endnotes xmlns:ve="http://schemas.openxmlformats.org/markup-compatibility/2006" xmlns:o="urn:schemas-microsoft-com:office:office" xmlns:r="http://schemas.openxmlformats.org/officeDocument/2006/relationships" xmlns:m="http://schemas.openxmlformats.org/officeDocument/2006/math" xmlns:v="urn:schemas-microsoft-com:vml" xmlns:wp="http://schemas.openxmlformats.org/drawingml/2006/wordprocessingDrawing" xmlns:w10="urn:schemas-microsoft-com:office:word" xmlns:w="http://schemas.openxmlformats.org/wordprocessingml/2006/main" xmlns:wne="http://schemas.microsoft.com/office/word/2006/wordml">
+<w:endnotes xmlns:wpc="http://schemas.microsoft.com/office/word/2010/wordprocessingCanvas" xmlns:mc="http://schemas.openxmlformats.org/markup-compatibility/2006" xmlns:o="urn:schemas-microsoft-com:office:office" xmlns:r="http://schemas.openxmlformats.org/officeDocument/2006/relationships" xmlns:m="http://schemas.openxmlformats.org/officeDocument/2006/math" xmlns:v="urn:schemas-microsoft-com:vml" xmlns:wp14="http://schemas.microsoft.com/office/word/2010/wordprocessingDrawing" xmlns:wp="http://schemas.openxmlformats.org/drawingml/2006/wordprocessingDrawing" xmlns:w10="urn:schemas-microsoft-com:office:word" xmlns:w="http://schemas.openxmlformats.org/wordprocessingml/2006/main" xmlns:w14="http://schemas.microsoft.com/office/word/2010/wordml" xmlns:wpg="http://schemas.microsoft.com/office/word/2010/wordprocessingGroup" xmlns:wpi="http://schemas.microsoft.com/office/word/2010/wordprocessingInk" xmlns:wne="http://schemas.microsoft.com/office/word/2006/wordml" xmlns:wps="http://schemas.microsoft.com/office/word/2010/wordprocessingShape" mc:Ignorable="w14 wp14">
   <w:endnote w:type="separator" w:id="-1">
     <w:p>
       <w:pPr>
@@ -6334,7 +6543,7 @@
 </file>
 
 <file path=word/footer1.xml><?xml version="1.0" encoding="utf-8"?>
-<w:ftr xmlns:ve="http://schemas.openxmlformats.org/markup-compatibility/2006" xmlns:o="urn:schemas-microsoft-com:office:office" xmlns:r="http://schemas.openxmlformats.org/officeDocument/2006/relationships" xmlns:m="http://schemas.openxmlformats.org/officeDocument/2006/math" xmlns:v="urn:schemas-microsoft-com:vml" xmlns:wp="http://schemas.openxmlformats.org/drawingml/2006/wordprocessingDrawing" xmlns:w10="urn:schemas-microsoft-com:office:word" xmlns:w="http://schemas.openxmlformats.org/wordprocessingml/2006/main" xmlns:wne="http://schemas.microsoft.com/office/word/2006/wordml">
+<w:ftr xmlns:wpc="http://schemas.microsoft.com/office/word/2010/wordprocessingCanvas" xmlns:mc="http://schemas.openxmlformats.org/markup-compatibility/2006" xmlns:o="urn:schemas-microsoft-com:office:office" xmlns:r="http://schemas.openxmlformats.org/officeDocument/2006/relationships" xmlns:m="http://schemas.openxmlformats.org/officeDocument/2006/math" xmlns:v="urn:schemas-microsoft-com:vml" xmlns:wp14="http://schemas.microsoft.com/office/word/2010/wordprocessingDrawing" xmlns:wp="http://schemas.openxmlformats.org/drawingml/2006/wordprocessingDrawing" xmlns:w10="urn:schemas-microsoft-com:office:word" xmlns:w="http://schemas.openxmlformats.org/wordprocessingml/2006/main" xmlns:w14="http://schemas.microsoft.com/office/word/2010/wordml" xmlns:wpg="http://schemas.microsoft.com/office/word/2010/wordprocessingGroup" xmlns:wpi="http://schemas.microsoft.com/office/word/2010/wordprocessingInk" xmlns:wne="http://schemas.microsoft.com/office/word/2006/wordml" xmlns:wps="http://schemas.microsoft.com/office/word/2010/wordprocessingShape" mc:Ignorable="w14 wp14">
   <w:p>
     <w:pPr>
       <w:pStyle w:val="Footer"/>
@@ -6377,7 +6586,7 @@
       <w:rPr>
         <w:noProof/>
       </w:rPr>
-      <w:t>6</w:t>
+      <w:t>13</w:t>
     </w:r>
     <w:r>
       <w:fldChar w:fldCharType="end"/>
@@ -6401,7 +6610,7 @@
       <w:rPr>
         <w:noProof/>
       </w:rPr>
-      <w:t>14</w:t>
+      <w:t>15</w:t>
     </w:r>
     <w:r>
       <w:fldChar w:fldCharType="end"/>
@@ -6416,7 +6625,7 @@
 </file>
 
 <file path=word/footnotes.xml><?xml version="1.0" encoding="utf-8"?>
-<w:footnotes xmlns:ve="http://schemas.openxmlformats.org/markup-compatibility/2006" xmlns:o="urn:schemas-microsoft-com:office:office" xmlns:r="http://schemas.openxmlformats.org/officeDocument/2006/relationships" xmlns:m="http://schemas.openxmlformats.org/officeDocument/2006/math" xmlns:v="urn:schemas-microsoft-com:vml" xmlns:wp="http://schemas.openxmlformats.org/drawingml/2006/wordprocessingDrawing" xmlns:w10="urn:schemas-microsoft-com:office:word" xmlns:w="http://schemas.openxmlformats.org/wordprocessingml/2006/main" xmlns:wne="http://schemas.microsoft.com/office/word/2006/wordml">
+<w:footnotes xmlns:wpc="http://schemas.microsoft.com/office/word/2010/wordprocessingCanvas" xmlns:mc="http://schemas.openxmlformats.org/markup-compatibility/2006" xmlns:o="urn:schemas-microsoft-com:office:office" xmlns:r="http://schemas.openxmlformats.org/officeDocument/2006/relationships" xmlns:m="http://schemas.openxmlformats.org/officeDocument/2006/math" xmlns:v="urn:schemas-microsoft-com:vml" xmlns:wp14="http://schemas.microsoft.com/office/word/2010/wordprocessingDrawing" xmlns:wp="http://schemas.openxmlformats.org/drawingml/2006/wordprocessingDrawing" xmlns:w10="urn:schemas-microsoft-com:office:word" xmlns:w="http://schemas.openxmlformats.org/wordprocessingml/2006/main" xmlns:w14="http://schemas.microsoft.com/office/word/2010/wordml" xmlns:wpg="http://schemas.microsoft.com/office/word/2010/wordprocessingGroup" xmlns:wpi="http://schemas.microsoft.com/office/word/2010/wordprocessingInk" xmlns:wne="http://schemas.microsoft.com/office/word/2006/wordml" xmlns:wps="http://schemas.microsoft.com/office/word/2010/wordprocessingShape" mc:Ignorable="w14 wp14">
   <w:footnote w:type="separator" w:id="-1">
     <w:p>
       <w:pPr>
@@ -6441,12 +6650,11 @@
 </file>
 
 <file path=word/header1.xml><?xml version="1.0" encoding="utf-8"?>
-<w:hdr xmlns:ve="http://schemas.openxmlformats.org/markup-compatibility/2006" xmlns:o="urn:schemas-microsoft-com:office:office" xmlns:r="http://schemas.openxmlformats.org/officeDocument/2006/relationships" xmlns:m="http://schemas.openxmlformats.org/officeDocument/2006/math" xmlns:v="urn:schemas-microsoft-com:vml" xmlns:wp="http://schemas.openxmlformats.org/drawingml/2006/wordprocessingDrawing" xmlns:w10="urn:schemas-microsoft-com:office:word" xmlns:w="http://schemas.openxmlformats.org/wordprocessingml/2006/main" xmlns:wne="http://schemas.microsoft.com/office/word/2006/wordml">
+<w:hdr xmlns:wpc="http://schemas.microsoft.com/office/word/2010/wordprocessingCanvas" xmlns:mc="http://schemas.openxmlformats.org/markup-compatibility/2006" xmlns:o="urn:schemas-microsoft-com:office:office" xmlns:r="http://schemas.openxmlformats.org/officeDocument/2006/relationships" xmlns:m="http://schemas.openxmlformats.org/officeDocument/2006/math" xmlns:v="urn:schemas-microsoft-com:vml" xmlns:wp14="http://schemas.microsoft.com/office/word/2010/wordprocessingDrawing" xmlns:wp="http://schemas.openxmlformats.org/drawingml/2006/wordprocessingDrawing" xmlns:w10="urn:schemas-microsoft-com:office:word" xmlns:w="http://schemas.openxmlformats.org/wordprocessingml/2006/main" xmlns:w14="http://schemas.microsoft.com/office/word/2010/wordml" xmlns:wpg="http://schemas.microsoft.com/office/word/2010/wordprocessingGroup" xmlns:wpi="http://schemas.microsoft.com/office/word/2010/wordprocessingInk" xmlns:wne="http://schemas.microsoft.com/office/word/2006/wordml" xmlns:wps="http://schemas.microsoft.com/office/word/2010/wordprocessingShape" mc:Ignorable="w14 wp14">
   <w:p>
     <w:pPr>
       <w:pStyle w:val="Header"/>
     </w:pPr>
-    <w:proofErr w:type="gramStart"/>
     <w:r>
       <w:rPr>
         <w:sz w:val="20"/>
@@ -6454,7 +6662,6 @@
       </w:rPr>
       <w:t>iBudget</w:t>
     </w:r>
-    <w:proofErr w:type="gramEnd"/>
     <w:r>
       <w:rPr>
         <w:sz w:val="20"/>
@@ -6480,7 +6687,7 @@
 </file>
 
 <file path=word/numbering.xml><?xml version="1.0" encoding="utf-8"?>
-<w:numbering xmlns:ve="http://schemas.openxmlformats.org/markup-compatibility/2006" xmlns:o="urn:schemas-microsoft-com:office:office" xmlns:r="http://schemas.openxmlformats.org/officeDocument/2006/relationships" xmlns:m="http://schemas.openxmlformats.org/officeDocument/2006/math" xmlns:v="urn:schemas-microsoft-com:vml" xmlns:wp="http://schemas.openxmlformats.org/drawingml/2006/wordprocessingDrawing" xmlns:w10="urn:schemas-microsoft-com:office:word" xmlns:w="http://schemas.openxmlformats.org/wordprocessingml/2006/main" xmlns:wne="http://schemas.microsoft.com/office/word/2006/wordml">
+<w:numbering xmlns:wpc="http://schemas.microsoft.com/office/word/2010/wordprocessingCanvas" xmlns:mc="http://schemas.openxmlformats.org/markup-compatibility/2006" xmlns:o="urn:schemas-microsoft-com:office:office" xmlns:r="http://schemas.openxmlformats.org/officeDocument/2006/relationships" xmlns:m="http://schemas.openxmlformats.org/officeDocument/2006/math" xmlns:v="urn:schemas-microsoft-com:vml" xmlns:wp14="http://schemas.microsoft.com/office/word/2010/wordprocessingDrawing" xmlns:wp="http://schemas.openxmlformats.org/drawingml/2006/wordprocessingDrawing" xmlns:w10="urn:schemas-microsoft-com:office:word" xmlns:w="http://schemas.openxmlformats.org/wordprocessingml/2006/main" xmlns:w14="http://schemas.microsoft.com/office/word/2010/wordml" xmlns:wpg="http://schemas.microsoft.com/office/word/2010/wordprocessingGroup" xmlns:wpi="http://schemas.microsoft.com/office/word/2010/wordprocessingInk" xmlns:wne="http://schemas.microsoft.com/office/word/2006/wordml" xmlns:wps="http://schemas.microsoft.com/office/word/2010/wordprocessingShape" mc:Ignorable="w14 wp14">
   <w:abstractNum w:abstractNumId="0">
     <w:nsid w:val="002258C2"/>
     <w:multiLevelType w:val="multilevel"/>
@@ -9141,7 +9348,7 @@
 </file>
 
 <file path=word/styles.xml><?xml version="1.0" encoding="utf-8"?>
-<w:styles xmlns:r="http://schemas.openxmlformats.org/officeDocument/2006/relationships" xmlns:w="http://schemas.openxmlformats.org/wordprocessingml/2006/main">
+<w:styles xmlns:mc="http://schemas.openxmlformats.org/markup-compatibility/2006" xmlns:r="http://schemas.openxmlformats.org/officeDocument/2006/relationships" xmlns:w="http://schemas.openxmlformats.org/wordprocessingml/2006/main" xmlns:w14="http://schemas.microsoft.com/office/word/2010/wordml" mc:Ignorable="w14">
   <w:docDefaults>
     <w:rPrDefault>
       <w:rPr>
@@ -9207,7 +9414,7 @@
     <w:lsdException w:name="Medium Shading 2 Accent 1" w:semiHidden="0" w:uiPriority="64" w:unhideWhenUsed="0"/>
     <w:lsdException w:name="Medium List 1 Accent 1" w:semiHidden="0" w:uiPriority="65" w:unhideWhenUsed="0"/>
     <w:lsdException w:name="Revision" w:unhideWhenUsed="0"/>
-    <w:lsdException w:name="List Paragraph" w:semiHidden="0" w:uiPriority="34" w:unhideWhenUsed="0" w:qFormat="1"/>
+    <w:lsdException w:name="List Paragraph" w:semiHidden="0" w:uiPriority="0" w:unhideWhenUsed="0" w:qFormat="1"/>
     <w:lsdException w:name="Quote" w:semiHidden="0" w:uiPriority="29" w:unhideWhenUsed="0" w:qFormat="1"/>
     <w:lsdException w:name="Intense Quote" w:semiHidden="0" w:uiPriority="30" w:unhideWhenUsed="0" w:qFormat="1"/>
     <w:lsdException w:name="Medium List 2 Accent 1" w:semiHidden="0" w:uiPriority="66" w:unhideWhenUsed="0"/>
@@ -9384,7 +9591,6 @@
     <w:uiPriority w:val="99"/>
     <w:semiHidden/>
     <w:unhideWhenUsed/>
-    <w:qFormat/>
     <w:tblPr>
       <w:tblInd w:w="0" w:type="dxa"/>
       <w:tblCellMar>
@@ -9663,7 +9869,6 @@
   <w:style w:type="paragraph" w:styleId="ListParagraph">
     <w:name w:val="List Paragraph"/>
     <w:basedOn w:val="Normal"/>
-    <w:uiPriority w:val="34"/>
     <w:qFormat/>
     <w:rsid w:val="00CC365C"/>
     <w:pPr>

</xml_diff>

<commit_message>
Updated Phase2_Presentation.pptx and SRS.docx
</commit_message>
<xml_diff>
--- a/Documents/SRS/SRS.docx
+++ b/Documents/SRS/SRS.docx
@@ -3566,27 +3566,15 @@
           <w:numId w:val="3"/>
         </w:numPr>
         <w:jc w:val="left"/>
-      </w:pPr>
-      <w:r>
-        <w:t xml:space="preserve">Click on the </w:t>
-      </w:r>
-      <w:r>
-        <w:rPr>
-          <w:strike/>
-        </w:rPr>
-        <w:t>“Create account”</w:t>
-      </w:r>
-      <w:r>
-        <w:t xml:space="preserve"> </w:t>
-      </w:r>
-      <w:r>
-        <w:rPr>
-          <w:color w:val="800000"/>
-        </w:rPr>
-        <w:t xml:space="preserve">“Register” </w:t>
-      </w:r>
-      <w:r>
-        <w:t>hyperlink. The user is then brought to the corresponding webpage.</w:t>
+        <w:rPr>
+          <w:color w:val="auto"/>
+        </w:rPr>
+      </w:pPr>
+      <w:r>
+        <w:rPr>
+          <w:color w:val="auto"/>
+        </w:rPr>
+        <w:t>Click on the “Register” hyperlink. The user is then brought to the corresponding webpage.</w:t>
       </w:r>
     </w:p>
     <w:p>
@@ -3597,8 +3585,14 @@
           <w:numId w:val="3"/>
         </w:numPr>
         <w:jc w:val="left"/>
-      </w:pPr>
-      <w:r>
+        <w:rPr>
+          <w:color w:val="auto"/>
+        </w:rPr>
+      </w:pPr>
+      <w:r>
+        <w:rPr>
+          <w:color w:val="auto"/>
+        </w:rPr>
         <w:t>Fill a form with the fields:</w:t>
       </w:r>
     </w:p>
@@ -3610,8 +3604,14 @@
           <w:numId w:val="4"/>
         </w:numPr>
         <w:jc w:val="left"/>
-      </w:pPr>
-      <w:r>
+        <w:rPr>
+          <w:color w:val="auto"/>
+        </w:rPr>
+      </w:pPr>
+      <w:r>
+        <w:rPr>
+          <w:color w:val="auto"/>
+        </w:rPr>
         <w:t>Username (must be at least 3 characters and unique)</w:t>
       </w:r>
     </w:p>
@@ -3623,12 +3623,29 @@
           <w:numId w:val="4"/>
         </w:numPr>
         <w:jc w:val="left"/>
-      </w:pPr>
-      <w:r>
-        <w:rPr>
-          <w:strike/>
-        </w:rPr>
-        <w:t>Email address (must be valid)</w:t>
+        <w:rPr>
+          <w:color w:val="auto"/>
+        </w:rPr>
+      </w:pPr>
+      <w:r>
+        <w:rPr>
+          <w:color w:val="auto"/>
+        </w:rPr>
+        <w:t>Password (must be at least 8 characters</w:t>
+      </w:r>
+      <w:r>
+        <w:rPr>
+          <w:rFonts w:cs="Times New Roman"/>
+          <w:color w:val="auto"/>
+          <w:szCs w:val="24"/>
+        </w:rPr>
+        <w:t>, include at least 1 upper case character, 1 lower case character, 1 number and 1 symbol</w:t>
+      </w:r>
+      <w:r>
+        <w:rPr>
+          <w:color w:val="auto"/>
+        </w:rPr>
+        <w:t>)</w:t>
       </w:r>
     </w:p>
     <w:p>
@@ -3639,97 +3656,15 @@
           <w:numId w:val="4"/>
         </w:numPr>
         <w:jc w:val="left"/>
-      </w:pPr>
-      <w:r>
-        <w:t>Password (must be at least 8 characters</w:t>
-      </w:r>
-      <w:r>
-        <w:rPr>
-          <w:rFonts w:cs="Times New Roman"/>
-          <w:color w:val="800000"/>
-          <w:szCs w:val="24"/>
-        </w:rPr>
-        <w:t>, include at least 1 upper case character, 1 lower case character, 1 number and 1 symbol</w:t>
-      </w:r>
-      <w:r>
-        <w:t>)</w:t>
-      </w:r>
-    </w:p>
-    <w:p>
-      <w:pPr>
-        <w:pStyle w:val="ListParagraph"/>
-        <w:numPr>
-          <w:ilvl w:val="0"/>
-          <w:numId w:val="4"/>
-        </w:numPr>
-        <w:jc w:val="left"/>
-      </w:pPr>
-      <w:r>
+        <w:rPr>
+          <w:color w:val="auto"/>
+        </w:rPr>
+      </w:pPr>
+      <w:r>
+        <w:rPr>
+          <w:color w:val="auto"/>
+        </w:rPr>
         <w:t>Password Confirmation</w:t>
-      </w:r>
-    </w:p>
-    <w:p>
-      <w:pPr>
-        <w:pStyle w:val="ListParagraph"/>
-        <w:numPr>
-          <w:ilvl w:val="0"/>
-          <w:numId w:val="4"/>
-        </w:numPr>
-        <w:jc w:val="left"/>
-      </w:pPr>
-      <w:r>
-        <w:rPr>
-          <w:strike/>
-        </w:rPr>
-        <w:t>Address (optional)</w:t>
-      </w:r>
-    </w:p>
-    <w:p>
-      <w:pPr>
-        <w:pStyle w:val="ListParagraph"/>
-        <w:numPr>
-          <w:ilvl w:val="0"/>
-          <w:numId w:val="4"/>
-        </w:numPr>
-        <w:jc w:val="left"/>
-      </w:pPr>
-      <w:r>
-        <w:rPr>
-          <w:strike/>
-        </w:rPr>
-        <w:t>Zip code (optional)</w:t>
-      </w:r>
-    </w:p>
-    <w:p>
-      <w:pPr>
-        <w:pStyle w:val="ListParagraph"/>
-        <w:numPr>
-          <w:ilvl w:val="0"/>
-          <w:numId w:val="4"/>
-        </w:numPr>
-        <w:jc w:val="left"/>
-      </w:pPr>
-      <w:r>
-        <w:rPr>
-          <w:strike/>
-        </w:rPr>
-        <w:t>State (optional)</w:t>
-      </w:r>
-    </w:p>
-    <w:p>
-      <w:pPr>
-        <w:pStyle w:val="ListParagraph"/>
-        <w:numPr>
-          <w:ilvl w:val="0"/>
-          <w:numId w:val="4"/>
-        </w:numPr>
-        <w:jc w:val="left"/>
-      </w:pPr>
-      <w:r>
-        <w:rPr>
-          <w:strike/>
-        </w:rPr>
-        <w:t>Country (optional)</w:t>
       </w:r>
     </w:p>
     <w:p>
@@ -3740,27 +3675,15 @@
           <w:numId w:val="3"/>
         </w:numPr>
         <w:jc w:val="left"/>
-      </w:pPr>
-      <w:r>
-        <w:t xml:space="preserve">Click on the </w:t>
-      </w:r>
-      <w:r>
-        <w:rPr>
-          <w:strike/>
-        </w:rPr>
-        <w:t>“Submit”</w:t>
-      </w:r>
-      <w:r>
-        <w:t xml:space="preserve"> </w:t>
-      </w:r>
-      <w:r>
-        <w:rPr>
-          <w:color w:val="800000"/>
-        </w:rPr>
-        <w:t>“Register”</w:t>
-      </w:r>
-      <w:r>
-        <w:t xml:space="preserve"> button</w:t>
+        <w:rPr>
+          <w:color w:val="auto"/>
+        </w:rPr>
+      </w:pPr>
+      <w:r>
+        <w:rPr>
+          <w:color w:val="auto"/>
+        </w:rPr>
+        <w:t>Click on the  “Register” button</w:t>
       </w:r>
     </w:p>
     <w:p>
@@ -3794,6 +3717,7 @@
         <w:jc w:val="left"/>
       </w:pPr>
       <w:r>
+        <w:lastRenderedPageBreak/>
         <w:t>If the user failed to fill the form correctly, the form is displayed again with the reason for the error in the corresponding field (not enough characters, username already used…)</w:t>
       </w:r>
     </w:p>
@@ -3809,16 +3733,14 @@
       <w:r>
         <w:t xml:space="preserve">If the user succeeded then a message saying “Your account has been created” is displayed. The user is then redirected to the homepage and directly logged in. </w:t>
       </w:r>
-      <w:r>
-        <w:rPr>
-          <w:strike/>
-        </w:rPr>
-        <w:t>A confirmation email is also sent to the user email address to confirm that he has signed up.</w:t>
-      </w:r>
-    </w:p>
-    <w:p>
-      <w:pPr>
-        <w:pStyle w:val="ListParagraph"/>
+    </w:p>
+    <w:p>
+      <w:pPr>
+        <w:jc w:val="left"/>
+      </w:pPr>
+    </w:p>
+    <w:p>
+      <w:pPr>
         <w:jc w:val="left"/>
       </w:pPr>
     </w:p>
@@ -3963,13 +3885,7 @@
         <w:jc w:val="left"/>
       </w:pPr>
       <w:r>
-        <w:rPr>
-          <w:strike/>
-        </w:rPr>
-        <w:t>A pop-in window is displayed</w:t>
-      </w:r>
-      <w:r>
-        <w:t xml:space="preserve"> The user is taken to the log in page where he has to fill out the username and password fields</w:t>
+        <w:t>The user is taken to the log in page where he has to fill out the username and password fields</w:t>
       </w:r>
     </w:p>
     <w:p>
@@ -3981,25 +3897,13 @@
         </w:numPr>
       </w:pPr>
       <w:r>
-        <w:t xml:space="preserve">Then he must click on the </w:t>
-      </w:r>
-      <w:r>
-        <w:rPr>
-          <w:strike/>
-        </w:rPr>
-        <w:t>“Connect”</w:t>
-      </w:r>
-      <w:r>
-        <w:t xml:space="preserve"> </w:t>
-      </w:r>
-      <w:r>
-        <w:rPr>
-          <w:color w:val="800000"/>
-        </w:rPr>
-        <w:t>“Log In”</w:t>
-      </w:r>
-      <w:r>
-        <w:t xml:space="preserve"> button</w:t>
+        <w:t xml:space="preserve">Then he must click on </w:t>
+      </w:r>
+      <w:r>
+        <w:rPr>
+          <w:color w:val="auto"/>
+        </w:rPr>
+        <w:t>the “Log In” button</w:t>
       </w:r>
     </w:p>
     <w:p/>
@@ -4043,6 +3947,21 @@
       <w:r>
         <w:t xml:space="preserve"> the homepage.</w:t>
       </w:r>
+    </w:p>
+    <w:p>
+      <w:pPr>
+        <w:pStyle w:val="ListParagraph"/>
+      </w:pPr>
+    </w:p>
+    <w:p>
+      <w:pPr>
+        <w:pStyle w:val="ListParagraph"/>
+      </w:pPr>
+    </w:p>
+    <w:p>
+      <w:pPr>
+        <w:pStyle w:val="ListParagraph"/>
+      </w:pPr>
     </w:p>
     <w:p>
       <w:pPr>
@@ -4212,9 +4131,18 @@
           <w:ilvl w:val="0"/>
           <w:numId w:val="13"/>
         </w:numPr>
-      </w:pPr>
-      <w:r>
-        <w:t>The user clicks on the “Change password” hyperlink.</w:t>
+        <w:rPr>
+          <w:color w:val="auto"/>
+        </w:rPr>
+      </w:pPr>
+      <w:r>
+        <w:t xml:space="preserve">The user </w:t>
+      </w:r>
+      <w:r>
+        <w:rPr>
+          <w:color w:val="auto"/>
+        </w:rPr>
+        <w:t>clicks on the “Change password” hyperlink.</w:t>
       </w:r>
     </w:p>
     <w:p>
@@ -4224,8 +4152,14 @@
           <w:ilvl w:val="0"/>
           <w:numId w:val="13"/>
         </w:numPr>
-      </w:pPr>
-      <w:r>
+        <w:rPr>
+          <w:color w:val="auto"/>
+        </w:rPr>
+      </w:pPr>
+      <w:r>
+        <w:rPr>
+          <w:color w:val="auto"/>
+        </w:rPr>
         <w:t>He has to fill the fields:</w:t>
       </w:r>
     </w:p>
@@ -4236,8 +4170,14 @@
           <w:ilvl w:val="0"/>
           <w:numId w:val="4"/>
         </w:numPr>
-      </w:pPr>
-      <w:r>
+        <w:rPr>
+          <w:color w:val="auto"/>
+        </w:rPr>
+      </w:pPr>
+      <w:r>
+        <w:rPr>
+          <w:color w:val="auto"/>
+        </w:rPr>
         <w:t>Old Password</w:t>
       </w:r>
     </w:p>
@@ -4248,13 +4188,20 @@
           <w:ilvl w:val="0"/>
           <w:numId w:val="4"/>
         </w:numPr>
-      </w:pPr>
-      <w:r>
+        <w:rPr>
+          <w:color w:val="auto"/>
+        </w:rPr>
+      </w:pPr>
+      <w:r>
+        <w:rPr>
+          <w:color w:val="auto"/>
+        </w:rPr>
         <w:t>New Password (must be at least 8 characters</w:t>
       </w:r>
       <w:r>
         <w:rPr>
           <w:rFonts w:ascii="Times New Roman" w:hAnsi="Times New Roman" w:cs="Times New Roman"/>
+          <w:color w:val="auto"/>
           <w:szCs w:val="24"/>
         </w:rPr>
         <w:t>,</w:t>
@@ -4262,14 +4209,14 @@
       <w:r>
         <w:rPr>
           <w:rFonts w:cs="Times New Roman"/>
-          <w:color w:val="800000"/>
+          <w:color w:val="auto"/>
           <w:szCs w:val="24"/>
         </w:rPr>
         <w:t xml:space="preserve"> include at least 1 upper case character, 1 lower case character, 1 number and 1 symbol.</w:t>
       </w:r>
       <w:r>
         <w:rPr>
-          <w:color w:val="800000"/>
+          <w:color w:val="auto"/>
         </w:rPr>
         <w:t>)</w:t>
       </w:r>
@@ -4281,8 +4228,14 @@
           <w:ilvl w:val="0"/>
           <w:numId w:val="4"/>
         </w:numPr>
-      </w:pPr>
-      <w:r>
+        <w:rPr>
+          <w:color w:val="auto"/>
+        </w:rPr>
+      </w:pPr>
+      <w:r>
+        <w:rPr>
+          <w:color w:val="auto"/>
+        </w:rPr>
         <w:t>Confirm new password</w:t>
       </w:r>
     </w:p>
@@ -4293,8 +4246,14 @@
           <w:ilvl w:val="0"/>
           <w:numId w:val="13"/>
         </w:numPr>
-      </w:pPr>
-      <w:r>
+        <w:rPr>
+          <w:color w:val="auto"/>
+        </w:rPr>
+      </w:pPr>
+      <w:r>
+        <w:rPr>
+          <w:color w:val="auto"/>
+        </w:rPr>
         <w:t>He clicks on the “Ok” button</w:t>
       </w:r>
     </w:p>
@@ -4348,7 +4307,6 @@
     <w:p/>
     <w:p>
       <w:r>
-        <w:lastRenderedPageBreak/>
         <w:t>Sometimes the user can forget his password. The application can provide a way to get a new password quickly.</w:t>
       </w:r>
     </w:p>
@@ -4607,22 +4565,22 @@
         </w:numPr>
       </w:pPr>
       <w:r>
+        <w:t>If the user succeeded, the data has been successfully uploaded and the user is asked if he wants to upload another file or not. If not, he is redirected to the homepage.</w:t>
+      </w:r>
+    </w:p>
+    <w:p>
+      <w:pPr>
+        <w:rPr>
+          <w:b/>
+        </w:rPr>
+      </w:pPr>
+    </w:p>
+    <w:p>
+      <w:r>
+        <w:rPr>
+          <w:b/>
+        </w:rPr>
         <w:lastRenderedPageBreak/>
-        <w:t>If the user succeeded, the data has been successfully uploaded and the user is asked if he wants to upload another file or not. If not, he is redirected to the homepage.</w:t>
-      </w:r>
-    </w:p>
-    <w:p>
-      <w:pPr>
-        <w:rPr>
-          <w:b/>
-        </w:rPr>
-      </w:pPr>
-    </w:p>
-    <w:p>
-      <w:r>
-        <w:rPr>
-          <w:b/>
-        </w:rPr>
         <w:t>3.1.</w:t>
       </w:r>
       <w:r>
@@ -4917,6 +4875,7 @@
         </w:numPr>
       </w:pPr>
       <w:r>
+        <w:lastRenderedPageBreak/>
         <w:t xml:space="preserve">A list of all </w:t>
       </w:r>
       <w:proofErr w:type="gramStart"/>
@@ -5169,6 +5128,7 @@
         <w:jc w:val="left"/>
       </w:pPr>
       <w:r>
+        <w:lastRenderedPageBreak/>
         <w:t>The user can access his preferences and change them</w:t>
       </w:r>
       <w:r>
@@ -5565,7 +5525,6 @@
           <w:color w:val="auto"/>
           <w:u w:val="single"/>
         </w:rPr>
-        <w:lastRenderedPageBreak/>
         <w:t>Results</w:t>
       </w:r>
       <w:r>
@@ -5612,6 +5571,7 @@
           <w:b/>
           <w:color w:val="auto"/>
         </w:rPr>
+        <w:lastRenderedPageBreak/>
         <w:t>3.1.14 Delete Transaction Data</w:t>
       </w:r>
     </w:p>
@@ -6202,7 +6162,6 @@
           <w:rFonts w:cs="Arial"/>
           <w:szCs w:val="24"/>
         </w:rPr>
-        <w:lastRenderedPageBreak/>
         <w:t>Internet Explorer</w:t>
       </w:r>
     </w:p>
@@ -6639,14 +6598,30 @@
           <w:rFonts w:cs="Arial"/>
           <w:szCs w:val="24"/>
         </w:rPr>
-        <w:t xml:space="preserve"> for users </w:t>
-      </w:r>
-      <w:r>
-        <w:rPr>
-          <w:rFonts w:cs="Arial"/>
-          <w:szCs w:val="24"/>
-        </w:rPr>
-        <w:t>is access to the i</w:t>
+        <w:t xml:space="preserve"> for </w:t>
+      </w:r>
+      <w:proofErr w:type="gramStart"/>
+      <w:r>
+        <w:rPr>
+          <w:rFonts w:cs="Arial"/>
+          <w:szCs w:val="24"/>
+        </w:rPr>
+        <w:t xml:space="preserve">users </w:t>
+      </w:r>
+      <w:r>
+        <w:rPr>
+          <w:rFonts w:cs="Arial"/>
+          <w:szCs w:val="24"/>
+        </w:rPr>
+        <w:t>is</w:t>
+      </w:r>
+      <w:proofErr w:type="gramEnd"/>
+      <w:r>
+        <w:rPr>
+          <w:rFonts w:cs="Arial"/>
+          <w:szCs w:val="24"/>
+        </w:rPr>
+        <w:t xml:space="preserve"> access to the i</w:t>
       </w:r>
       <w:r>
         <w:rPr>

</xml_diff>

<commit_message>
Updated SRS and SPMP
</commit_message>
<xml_diff>
--- a/Documents/SRS/SRS.docx
+++ b/Documents/SRS/SRS.docx
@@ -1,6 +1,6 @@
 
 <file path=word/document.xml><?xml version="1.0" encoding="utf-8"?>
-<w:document xmlns:ve="http://schemas.openxmlformats.org/markup-compatibility/2006" xmlns:o="urn:schemas-microsoft-com:office:office" xmlns:r="http://schemas.openxmlformats.org/officeDocument/2006/relationships" xmlns:m="http://schemas.openxmlformats.org/officeDocument/2006/math" xmlns:v="urn:schemas-microsoft-com:vml" xmlns:wp="http://schemas.openxmlformats.org/drawingml/2006/wordprocessingDrawing" xmlns:w10="urn:schemas-microsoft-com:office:word" xmlns:w="http://schemas.openxmlformats.org/wordprocessingml/2006/main" xmlns:wne="http://schemas.microsoft.com/office/word/2006/wordml">
+<w:document xmlns:wpc="http://schemas.microsoft.com/office/word/2010/wordprocessingCanvas" xmlns:mc="http://schemas.openxmlformats.org/markup-compatibility/2006" xmlns:o="urn:schemas-microsoft-com:office:office" xmlns:r="http://schemas.openxmlformats.org/officeDocument/2006/relationships" xmlns:m="http://schemas.openxmlformats.org/officeDocument/2006/math" xmlns:v="urn:schemas-microsoft-com:vml" xmlns:wp14="http://schemas.microsoft.com/office/word/2010/wordprocessingDrawing" xmlns:wp="http://schemas.openxmlformats.org/drawingml/2006/wordprocessingDrawing" xmlns:w10="urn:schemas-microsoft-com:office:word" xmlns:w="http://schemas.openxmlformats.org/wordprocessingml/2006/main" xmlns:w14="http://schemas.microsoft.com/office/word/2010/wordml" xmlns:wpg="http://schemas.microsoft.com/office/word/2010/wordprocessingGroup" xmlns:wpi="http://schemas.microsoft.com/office/word/2010/wordprocessingInk" xmlns:wne="http://schemas.microsoft.com/office/word/2006/wordml" xmlns:wps="http://schemas.microsoft.com/office/word/2010/wordprocessingShape" mc:Ignorable="w14 wp14">
   <w:body>
     <w:p>
       <w:r>
@@ -25,10 +25,11 @@
         </w:pict>
       </w:r>
     </w:p>
-    <w:p/>
-    <w:p>
-      <w:proofErr w:type="spellStart"/>
-      <w:proofErr w:type="gramStart"/>
+    <w:p>
+      <w:bookmarkStart w:id="0" w:name="_GoBack"/>
+      <w:bookmarkEnd w:id="0"/>
+    </w:p>
+    <w:p>
       <w:r>
         <w:rPr>
           <w:b/>
@@ -37,8 +38,6 @@
         </w:rPr>
         <w:t>iBudget</w:t>
       </w:r>
-      <w:proofErr w:type="spellEnd"/>
-      <w:proofErr w:type="gramEnd"/>
       <w:r>
         <w:rPr>
           <w:b/>
@@ -112,7 +111,7 @@
           <w:left w:w="10" w:type="dxa"/>
           <w:right w:w="10" w:type="dxa"/>
         </w:tblCellMar>
-        <w:tblLook w:val="0000"/>
+        <w:tblLook w:val="0000" w:firstRow="0" w:lastRow="0" w:firstColumn="0" w:lastColumn="0" w:noHBand="0" w:noVBand="0"/>
       </w:tblPr>
       <w:tblGrid>
         <w:gridCol w:w="1435"/>
@@ -165,17 +164,8 @@
                 <w:rFonts w:eastAsia="Times New Roman" w:cs="Arial"/>
                 <w:color w:val="000000"/>
               </w:rPr>
-              <w:t xml:space="preserve">L. </w:t>
-            </w:r>
-            <w:proofErr w:type="spellStart"/>
-            <w:r>
-              <w:rPr>
-                <w:rFonts w:eastAsia="Times New Roman" w:cs="Arial"/>
-                <w:color w:val="000000"/>
-              </w:rPr>
-              <w:t>Assayah</w:t>
-            </w:r>
-            <w:proofErr w:type="spellEnd"/>
+              <w:t>L. Assayah</w:t>
+            </w:r>
           </w:p>
         </w:tc>
         <w:tc>
@@ -196,7 +186,7 @@
                 <w:rFonts w:eastAsia="Times New Roman" w:cs="Arial"/>
                 <w:color w:val="000000"/>
               </w:rPr>
-              <w:t>_____________</w:t>
+              <w:t>LA</w:t>
             </w:r>
           </w:p>
         </w:tc>
@@ -240,7 +230,7 @@
                 <w:rFonts w:eastAsia="Times New Roman" w:cs="Arial"/>
                 <w:color w:val="000000"/>
               </w:rPr>
-              <w:t>_____________</w:t>
+              <w:t>2/27/12</w:t>
             </w:r>
           </w:p>
         </w:tc>
@@ -311,7 +301,7 @@
                 <w:rFonts w:eastAsia="Times New Roman" w:cs="Arial"/>
                 <w:color w:val="000000"/>
               </w:rPr>
-              <w:t>_____________</w:t>
+              <w:t>CL</w:t>
             </w:r>
           </w:p>
         </w:tc>
@@ -355,7 +345,7 @@
                 <w:rFonts w:eastAsia="Times New Roman" w:cs="Arial"/>
                 <w:color w:val="000000"/>
               </w:rPr>
-              <w:t>_____________</w:t>
+              <w:t>2/27/12</w:t>
             </w:r>
           </w:p>
         </w:tc>
@@ -426,7 +416,7 @@
                 <w:rFonts w:eastAsia="Times New Roman" w:cs="Arial"/>
                 <w:color w:val="000000"/>
               </w:rPr>
-              <w:t>_____________</w:t>
+              <w:t>QP</w:t>
             </w:r>
           </w:p>
         </w:tc>
@@ -470,7 +460,7 @@
                 <w:rFonts w:eastAsia="Times New Roman" w:cs="Arial"/>
                 <w:color w:val="000000"/>
               </w:rPr>
-              <w:t>_____________</w:t>
+              <w:t>2/27/12</w:t>
             </w:r>
           </w:p>
         </w:tc>
@@ -519,17 +509,8 @@
                 <w:rFonts w:eastAsia="Times New Roman" w:cs="Arial"/>
                 <w:color w:val="000000"/>
               </w:rPr>
-              <w:t xml:space="preserve">V. </w:t>
-            </w:r>
-            <w:proofErr w:type="spellStart"/>
-            <w:r>
-              <w:rPr>
-                <w:rFonts w:eastAsia="Times New Roman" w:cs="Arial"/>
-                <w:color w:val="000000"/>
-              </w:rPr>
-              <w:t>Velev</w:t>
-            </w:r>
-            <w:proofErr w:type="spellEnd"/>
+              <w:t>V. Velev</w:t>
+            </w:r>
           </w:p>
         </w:tc>
         <w:tc>
@@ -550,7 +531,7 @@
                 <w:rFonts w:eastAsia="Times New Roman" w:cs="Arial"/>
                 <w:color w:val="000000"/>
               </w:rPr>
-              <w:t>_____________</w:t>
+              <w:t>VV</w:t>
             </w:r>
           </w:p>
         </w:tc>
@@ -594,7 +575,7 @@
                 <w:rFonts w:eastAsia="Times New Roman" w:cs="Arial"/>
                 <w:color w:val="000000"/>
               </w:rPr>
-              <w:t>_____________</w:t>
+              <w:t>2/27/12</w:t>
             </w:r>
           </w:p>
         </w:tc>
@@ -643,17 +624,8 @@
                 <w:rFonts w:eastAsia="Times New Roman" w:cs="Arial"/>
                 <w:color w:val="000000"/>
               </w:rPr>
-              <w:t xml:space="preserve">J. </w:t>
-            </w:r>
-            <w:proofErr w:type="spellStart"/>
-            <w:r>
-              <w:rPr>
-                <w:rFonts w:eastAsia="Times New Roman" w:cs="Arial"/>
-                <w:color w:val="000000"/>
-              </w:rPr>
-              <w:t>Reimels</w:t>
-            </w:r>
-            <w:proofErr w:type="spellEnd"/>
+              <w:t>J. Reimels</w:t>
+            </w:r>
           </w:p>
         </w:tc>
         <w:tc>
@@ -674,7 +646,7 @@
                 <w:rFonts w:eastAsia="Times New Roman" w:cs="Arial"/>
                 <w:color w:val="000000"/>
               </w:rPr>
-              <w:t>_____________</w:t>
+              <w:t>JR</w:t>
             </w:r>
           </w:p>
         </w:tc>
@@ -718,7 +690,122 @@
                 <w:rFonts w:eastAsia="Times New Roman" w:cs="Arial"/>
                 <w:color w:val="000000"/>
               </w:rPr>
-              <w:t>_____________</w:t>
+              <w:t>2/27/12</w:t>
+            </w:r>
+          </w:p>
+        </w:tc>
+      </w:tr>
+      <w:tr>
+        <w:trPr>
+          <w:trHeight w:val="300"/>
+        </w:trPr>
+        <w:tc>
+          <w:tcPr>
+            <w:tcW w:w="1435" w:type="dxa"/>
+            <w:shd w:val="clear" w:color="auto" w:fill="FFFFFF"/>
+            <w:tcMar>
+              <w:top w:w="0" w:type="dxa"/>
+              <w:left w:w="108" w:type="dxa"/>
+              <w:bottom w:w="0" w:type="dxa"/>
+              <w:right w:w="108" w:type="dxa"/>
+            </w:tcMar>
+            <w:vAlign w:val="bottom"/>
+          </w:tcPr>
+          <w:p>
+            <w:r>
+              <w:rPr>
+                <w:rFonts w:eastAsia="Times New Roman" w:cs="Arial"/>
+                <w:color w:val="000000"/>
+              </w:rPr>
+              <w:t> </w:t>
+            </w:r>
+          </w:p>
+        </w:tc>
+        <w:tc>
+          <w:tcPr>
+            <w:tcW w:w="1725" w:type="dxa"/>
+            <w:shd w:val="clear" w:color="auto" w:fill="FFFFFF"/>
+            <w:tcMar>
+              <w:top w:w="0" w:type="dxa"/>
+              <w:left w:w="108" w:type="dxa"/>
+              <w:bottom w:w="0" w:type="dxa"/>
+              <w:right w:w="108" w:type="dxa"/>
+            </w:tcMar>
+            <w:vAlign w:val="bottom"/>
+          </w:tcPr>
+          <w:p>
+            <w:r>
+              <w:rPr>
+                <w:rFonts w:eastAsia="Times New Roman" w:cs="Arial"/>
+                <w:color w:val="000000"/>
+              </w:rPr>
+              <w:t>V. Dineva</w:t>
+            </w:r>
+          </w:p>
+        </w:tc>
+        <w:tc>
+          <w:tcPr>
+            <w:tcW w:w="1952" w:type="dxa"/>
+            <w:shd w:val="clear" w:color="auto" w:fill="FFFFFF"/>
+            <w:tcMar>
+              <w:top w:w="0" w:type="dxa"/>
+              <w:left w:w="108" w:type="dxa"/>
+              <w:bottom w:w="0" w:type="dxa"/>
+              <w:right w:w="108" w:type="dxa"/>
+            </w:tcMar>
+            <w:vAlign w:val="bottom"/>
+          </w:tcPr>
+          <w:p>
+            <w:r>
+              <w:rPr>
+                <w:rFonts w:eastAsia="Times New Roman" w:cs="Arial"/>
+                <w:color w:val="000000"/>
+              </w:rPr>
+              <w:t>VD</w:t>
+            </w:r>
+          </w:p>
+        </w:tc>
+        <w:tc>
+          <w:tcPr>
+            <w:tcW w:w="750" w:type="dxa"/>
+            <w:shd w:val="clear" w:color="auto" w:fill="FFFFFF"/>
+            <w:tcMar>
+              <w:top w:w="0" w:type="dxa"/>
+              <w:left w:w="108" w:type="dxa"/>
+              <w:bottom w:w="0" w:type="dxa"/>
+              <w:right w:w="108" w:type="dxa"/>
+            </w:tcMar>
+            <w:vAlign w:val="bottom"/>
+          </w:tcPr>
+          <w:p>
+            <w:r>
+              <w:rPr>
+                <w:rFonts w:eastAsia="Times New Roman" w:cs="Arial"/>
+                <w:color w:val="000000"/>
+              </w:rPr>
+              <w:t>date:</w:t>
+            </w:r>
+          </w:p>
+        </w:tc>
+        <w:tc>
+          <w:tcPr>
+            <w:tcW w:w="1958" w:type="dxa"/>
+            <w:shd w:val="clear" w:color="auto" w:fill="FFFFFF"/>
+            <w:tcMar>
+              <w:top w:w="0" w:type="dxa"/>
+              <w:left w:w="108" w:type="dxa"/>
+              <w:bottom w:w="0" w:type="dxa"/>
+              <w:right w:w="108" w:type="dxa"/>
+            </w:tcMar>
+            <w:vAlign w:val="bottom"/>
+          </w:tcPr>
+          <w:p>
+            <w:r>
+              <w:rPr>
+                <w:rFonts w:eastAsia="Times New Roman" w:cs="Arial"/>
+                <w:color w:val="000000"/>
+              </w:rPr>
+              <w:t>2/27/12</w:t>
             </w:r>
           </w:p>
         </w:tc>
@@ -751,7 +838,7 @@
           <w:left w:w="10" w:type="dxa"/>
           <w:right w:w="10" w:type="dxa"/>
         </w:tblCellMar>
-        <w:tblLook w:val="0000"/>
+        <w:tblLook w:val="0000" w:firstRow="0" w:lastRow="0" w:firstColumn="0" w:lastColumn="0" w:noHBand="0" w:noVBand="0"/>
       </w:tblPr>
       <w:tblGrid>
         <w:gridCol w:w="1155"/>
@@ -920,7 +1007,15 @@
                 <w:color w:val="000000"/>
                 <w:sz w:val="22"/>
               </w:rPr>
-              <w:t>2/20/12</w:t>
+              <w:t>2/27</w:t>
+            </w:r>
+            <w:r>
+              <w:rPr>
+                <w:rFonts w:ascii="Calibri" w:eastAsia="Times New Roman" w:hAnsi="Calibri"/>
+                <w:color w:val="000000"/>
+                <w:sz w:val="22"/>
+              </w:rPr>
+              <w:t>/12</w:t>
             </w:r>
           </w:p>
         </w:tc>
@@ -942,10 +1037,8 @@
               <w:rPr>
                 <w:rFonts w:ascii="Calibri" w:eastAsia="Times New Roman" w:hAnsi="Calibri"/>
                 <w:color w:val="000000"/>
-                <w:sz w:val="22"/>
               </w:rPr>
             </w:pPr>
-            <w:proofErr w:type="spellStart"/>
             <w:r>
               <w:rPr>
                 <w:rFonts w:ascii="Calibri" w:eastAsia="Times New Roman" w:hAnsi="Calibri"/>
@@ -954,7 +1047,6 @@
               </w:rPr>
               <w:t>V.Velev</w:t>
             </w:r>
-            <w:proofErr w:type="spellEnd"/>
           </w:p>
           <w:p>
             <w:pPr>
@@ -962,7 +1054,6 @@
               <w:rPr>
                 <w:rFonts w:ascii="Calibri" w:eastAsia="Times New Roman" w:hAnsi="Calibri"/>
                 <w:color w:val="000000"/>
-                <w:sz w:val="22"/>
               </w:rPr>
             </w:pPr>
             <w:r>
@@ -971,18 +1062,8 @@
                 <w:color w:val="000000"/>
                 <w:sz w:val="22"/>
               </w:rPr>
-              <w:t xml:space="preserve">L. </w:t>
-            </w:r>
-            <w:proofErr w:type="spellStart"/>
-            <w:r>
-              <w:rPr>
-                <w:rFonts w:ascii="Calibri" w:eastAsia="Times New Roman" w:hAnsi="Calibri"/>
-                <w:color w:val="000000"/>
-                <w:sz w:val="22"/>
-              </w:rPr>
-              <w:t>Assayah</w:t>
-            </w:r>
-            <w:proofErr w:type="spellEnd"/>
+              <w:t>L. Assayah</w:t>
+            </w:r>
           </w:p>
           <w:p>
             <w:pPr>
@@ -990,7 +1071,6 @@
               <w:rPr>
                 <w:rFonts w:ascii="Calibri" w:eastAsia="Times New Roman" w:hAnsi="Calibri"/>
                 <w:color w:val="000000"/>
-                <w:sz w:val="22"/>
               </w:rPr>
             </w:pPr>
             <w:r>
@@ -1008,7 +1088,6 @@
               <w:rPr>
                 <w:rFonts w:ascii="Calibri" w:eastAsia="Times New Roman" w:hAnsi="Calibri"/>
                 <w:color w:val="000000"/>
-                <w:sz w:val="22"/>
               </w:rPr>
             </w:pPr>
             <w:r>
@@ -1017,18 +1096,8 @@
                 <w:color w:val="000000"/>
                 <w:sz w:val="22"/>
               </w:rPr>
-              <w:t xml:space="preserve">V. </w:t>
-            </w:r>
-            <w:proofErr w:type="spellStart"/>
-            <w:r>
-              <w:rPr>
-                <w:rFonts w:ascii="Calibri" w:eastAsia="Times New Roman" w:hAnsi="Calibri"/>
-                <w:color w:val="000000"/>
-                <w:sz w:val="22"/>
-              </w:rPr>
-              <w:t>Dineva</w:t>
-            </w:r>
-            <w:proofErr w:type="spellEnd"/>
+              <w:t>V. Dineva</w:t>
+            </w:r>
           </w:p>
           <w:p>
             <w:pPr>
@@ -1046,6 +1115,23 @@
                 <w:sz w:val="22"/>
               </w:rPr>
               <w:t>C. Leung</w:t>
+            </w:r>
+          </w:p>
+          <w:p>
+            <w:pPr>
+              <w:jc w:val="left"/>
+              <w:rPr>
+                <w:rFonts w:ascii="Calibri" w:eastAsia="Times New Roman" w:hAnsi="Calibri"/>
+                <w:color w:val="000000"/>
+              </w:rPr>
+            </w:pPr>
+            <w:r>
+              <w:rPr>
+                <w:rFonts w:ascii="Calibri" w:eastAsia="Times New Roman" w:hAnsi="Calibri"/>
+                <w:color w:val="000000"/>
+                <w:sz w:val="22"/>
+              </w:rPr>
+              <w:t>J. Reimels</w:t>
             </w:r>
           </w:p>
         </w:tc>
@@ -1102,128 +1188,6 @@
           </w:p>
         </w:tc>
       </w:tr>
-      <w:tr>
-        <w:trPr>
-          <w:trHeight w:val="300"/>
-          <w:jc w:val="center"/>
-        </w:trPr>
-        <w:tc>
-          <w:tcPr>
-            <w:tcW w:w="1155" w:type="dxa"/>
-            <w:tcBorders>
-              <w:bottom w:val="single" w:sz="4" w:space="0" w:color="00000A"/>
-            </w:tcBorders>
-            <w:shd w:val="clear" w:color="auto" w:fill="FFFFFF"/>
-            <w:tcMar>
-              <w:top w:w="0" w:type="dxa"/>
-              <w:left w:w="108" w:type="dxa"/>
-              <w:bottom w:w="0" w:type="dxa"/>
-              <w:right w:w="108" w:type="dxa"/>
-            </w:tcMar>
-            <w:vAlign w:val="bottom"/>
-          </w:tcPr>
-          <w:p>
-            <w:pPr>
-              <w:jc w:val="left"/>
-            </w:pPr>
-            <w:r>
-              <w:rPr>
-                <w:rFonts w:ascii="Calibri" w:eastAsia="Times New Roman" w:hAnsi="Calibri"/>
-                <w:color w:val="000000"/>
-                <w:sz w:val="22"/>
-              </w:rPr>
-              <w:t> </w:t>
-            </w:r>
-          </w:p>
-        </w:tc>
-        <w:tc>
-          <w:tcPr>
-            <w:tcW w:w="1158" w:type="dxa"/>
-            <w:tcBorders>
-              <w:bottom w:val="single" w:sz="4" w:space="0" w:color="00000A"/>
-            </w:tcBorders>
-            <w:shd w:val="clear" w:color="auto" w:fill="FFFFFF"/>
-            <w:tcMar>
-              <w:top w:w="0" w:type="dxa"/>
-              <w:left w:w="108" w:type="dxa"/>
-              <w:bottom w:w="0" w:type="dxa"/>
-              <w:right w:w="108" w:type="dxa"/>
-            </w:tcMar>
-            <w:vAlign w:val="bottom"/>
-          </w:tcPr>
-          <w:p>
-            <w:pPr>
-              <w:jc w:val="left"/>
-            </w:pPr>
-            <w:r>
-              <w:rPr>
-                <w:rFonts w:ascii="Calibri" w:eastAsia="Times New Roman" w:hAnsi="Calibri"/>
-                <w:color w:val="000000"/>
-                <w:sz w:val="22"/>
-              </w:rPr>
-              <w:t> </w:t>
-            </w:r>
-          </w:p>
-        </w:tc>
-        <w:tc>
-          <w:tcPr>
-            <w:tcW w:w="939" w:type="dxa"/>
-            <w:tcBorders>
-              <w:bottom w:val="single" w:sz="4" w:space="0" w:color="00000A"/>
-            </w:tcBorders>
-            <w:shd w:val="clear" w:color="auto" w:fill="FFFFFF"/>
-            <w:tcMar>
-              <w:top w:w="0" w:type="dxa"/>
-              <w:left w:w="108" w:type="dxa"/>
-              <w:bottom w:w="0" w:type="dxa"/>
-              <w:right w:w="108" w:type="dxa"/>
-            </w:tcMar>
-            <w:vAlign w:val="bottom"/>
-          </w:tcPr>
-          <w:p>
-            <w:pPr>
-              <w:jc w:val="left"/>
-            </w:pPr>
-            <w:r>
-              <w:rPr>
-                <w:rFonts w:ascii="Calibri" w:eastAsia="Times New Roman" w:hAnsi="Calibri"/>
-                <w:color w:val="000000"/>
-                <w:sz w:val="22"/>
-              </w:rPr>
-              <w:t> </w:t>
-            </w:r>
-          </w:p>
-        </w:tc>
-        <w:tc>
-          <w:tcPr>
-            <w:tcW w:w="3562" w:type="dxa"/>
-            <w:tcBorders>
-              <w:bottom w:val="single" w:sz="4" w:space="0" w:color="00000A"/>
-            </w:tcBorders>
-            <w:shd w:val="clear" w:color="auto" w:fill="FFFFFF"/>
-            <w:tcMar>
-              <w:top w:w="0" w:type="dxa"/>
-              <w:left w:w="108" w:type="dxa"/>
-              <w:bottom w:w="0" w:type="dxa"/>
-              <w:right w:w="108" w:type="dxa"/>
-            </w:tcMar>
-            <w:vAlign w:val="bottom"/>
-          </w:tcPr>
-          <w:p>
-            <w:pPr>
-              <w:jc w:val="left"/>
-            </w:pPr>
-            <w:r>
-              <w:rPr>
-                <w:rFonts w:ascii="Calibri" w:eastAsia="Times New Roman" w:hAnsi="Calibri"/>
-                <w:color w:val="000000"/>
-                <w:sz w:val="22"/>
-              </w:rPr>
-              <w:t> </w:t>
-            </w:r>
-          </w:p>
-        </w:tc>
-      </w:tr>
     </w:tbl>
     <w:p/>
     <w:p/>
@@ -1238,9 +1202,990 @@
     <w:p/>
     <w:p/>
     <w:p/>
-    <w:p/>
-    <w:p/>
-    <w:p/>
+    <w:sdt>
+      <w:sdtPr>
+        <w:id w:val="1242681598"/>
+        <w:docPartObj>
+          <w:docPartGallery w:val="Table of Contents"/>
+          <w:docPartUnique/>
+        </w:docPartObj>
+      </w:sdtPr>
+      <w:sdtEndPr>
+        <w:rPr>
+          <w:rFonts w:ascii="Arial" w:eastAsia="Arial Unicode MS" w:hAnsi="Arial" w:cs="Calibri"/>
+          <w:noProof/>
+          <w:color w:val="00000A"/>
+          <w:sz w:val="24"/>
+          <w:szCs w:val="22"/>
+          <w:lang w:eastAsia="en-US"/>
+        </w:rPr>
+      </w:sdtEndPr>
+      <w:sdtContent>
+        <w:p>
+          <w:pPr>
+            <w:pStyle w:val="TOCHeading"/>
+          </w:pPr>
+          <w:r>
+            <w:t>Table of Contents</w:t>
+          </w:r>
+        </w:p>
+        <w:p>
+          <w:pPr>
+            <w:pStyle w:val="TOC1"/>
+            <w:tabs>
+              <w:tab w:val="right" w:pos="9350"/>
+            </w:tabs>
+            <w:rPr>
+              <w:rFonts w:asciiTheme="minorHAnsi" w:eastAsiaTheme="minorEastAsia" w:hAnsiTheme="minorHAnsi" w:cstheme="minorBidi"/>
+              <w:noProof/>
+              <w:color w:val="auto"/>
+              <w:sz w:val="22"/>
+            </w:rPr>
+          </w:pPr>
+          <w:r>
+            <w:fldChar w:fldCharType="begin"/>
+          </w:r>
+          <w:r>
+            <w:instrText xml:space="preserve"> TOC \o "1-3" \h \z \u </w:instrText>
+          </w:r>
+          <w:r>
+            <w:fldChar w:fldCharType="separate"/>
+          </w:r>
+          <w:hyperlink w:anchor="_Toc318127460" w:history="1">
+            <w:r>
+              <w:rPr>
+                <w:rStyle w:val="Hyperlink"/>
+                <w:noProof/>
+              </w:rPr>
+              <w:t>1. Introduction</w:t>
+            </w:r>
+            <w:r>
+              <w:rPr>
+                <w:noProof/>
+                <w:webHidden/>
+              </w:rPr>
+              <w:tab/>
+            </w:r>
+            <w:r>
+              <w:rPr>
+                <w:noProof/>
+                <w:webHidden/>
+              </w:rPr>
+              <w:fldChar w:fldCharType="begin"/>
+            </w:r>
+            <w:r>
+              <w:rPr>
+                <w:noProof/>
+                <w:webHidden/>
+              </w:rPr>
+              <w:instrText xml:space="preserve"> PAGEREF _Toc318127460 \h </w:instrText>
+            </w:r>
+            <w:r>
+              <w:rPr>
+                <w:noProof/>
+                <w:webHidden/>
+              </w:rPr>
+            </w:r>
+            <w:r>
+              <w:rPr>
+                <w:noProof/>
+                <w:webHidden/>
+              </w:rPr>
+              <w:fldChar w:fldCharType="separate"/>
+            </w:r>
+            <w:r>
+              <w:rPr>
+                <w:noProof/>
+                <w:webHidden/>
+              </w:rPr>
+              <w:t>3</w:t>
+            </w:r>
+            <w:r>
+              <w:rPr>
+                <w:noProof/>
+                <w:webHidden/>
+              </w:rPr>
+              <w:fldChar w:fldCharType="end"/>
+            </w:r>
+          </w:hyperlink>
+        </w:p>
+        <w:p>
+          <w:pPr>
+            <w:pStyle w:val="TOC2"/>
+            <w:tabs>
+              <w:tab w:val="right" w:pos="9350"/>
+            </w:tabs>
+            <w:rPr>
+              <w:rFonts w:asciiTheme="minorHAnsi" w:eastAsiaTheme="minorEastAsia" w:hAnsiTheme="minorHAnsi" w:cstheme="minorBidi"/>
+              <w:noProof/>
+              <w:color w:val="auto"/>
+              <w:sz w:val="22"/>
+            </w:rPr>
+          </w:pPr>
+          <w:hyperlink w:anchor="_Toc318127461" w:history="1">
+            <w:r>
+              <w:rPr>
+                <w:rStyle w:val="Hyperlink"/>
+                <w:noProof/>
+              </w:rPr>
+              <w:t>1.1. Purpose</w:t>
+            </w:r>
+            <w:r>
+              <w:rPr>
+                <w:noProof/>
+                <w:webHidden/>
+              </w:rPr>
+              <w:tab/>
+            </w:r>
+            <w:r>
+              <w:rPr>
+                <w:noProof/>
+                <w:webHidden/>
+              </w:rPr>
+              <w:fldChar w:fldCharType="begin"/>
+            </w:r>
+            <w:r>
+              <w:rPr>
+                <w:noProof/>
+                <w:webHidden/>
+              </w:rPr>
+              <w:instrText xml:space="preserve"> PAGEREF _Toc318127461 \h </w:instrText>
+            </w:r>
+            <w:r>
+              <w:rPr>
+                <w:noProof/>
+                <w:webHidden/>
+              </w:rPr>
+            </w:r>
+            <w:r>
+              <w:rPr>
+                <w:noProof/>
+                <w:webHidden/>
+              </w:rPr>
+              <w:fldChar w:fldCharType="separate"/>
+            </w:r>
+            <w:r>
+              <w:rPr>
+                <w:noProof/>
+                <w:webHidden/>
+              </w:rPr>
+              <w:t>3</w:t>
+            </w:r>
+            <w:r>
+              <w:rPr>
+                <w:noProof/>
+                <w:webHidden/>
+              </w:rPr>
+              <w:fldChar w:fldCharType="end"/>
+            </w:r>
+          </w:hyperlink>
+        </w:p>
+        <w:p>
+          <w:pPr>
+            <w:pStyle w:val="TOC2"/>
+            <w:tabs>
+              <w:tab w:val="right" w:pos="9350"/>
+            </w:tabs>
+            <w:rPr>
+              <w:rFonts w:asciiTheme="minorHAnsi" w:eastAsiaTheme="minorEastAsia" w:hAnsiTheme="minorHAnsi" w:cstheme="minorBidi"/>
+              <w:noProof/>
+              <w:color w:val="auto"/>
+              <w:sz w:val="22"/>
+            </w:rPr>
+          </w:pPr>
+          <w:hyperlink w:anchor="_Toc318127462" w:history="1">
+            <w:r>
+              <w:rPr>
+                <w:rStyle w:val="Hyperlink"/>
+                <w:noProof/>
+              </w:rPr>
+              <w:t>1.2. Scope</w:t>
+            </w:r>
+            <w:r>
+              <w:rPr>
+                <w:noProof/>
+                <w:webHidden/>
+              </w:rPr>
+              <w:tab/>
+            </w:r>
+            <w:r>
+              <w:rPr>
+                <w:noProof/>
+                <w:webHidden/>
+              </w:rPr>
+              <w:fldChar w:fldCharType="begin"/>
+            </w:r>
+            <w:r>
+              <w:rPr>
+                <w:noProof/>
+                <w:webHidden/>
+              </w:rPr>
+              <w:instrText xml:space="preserve"> PAGEREF _Toc318127462 \h </w:instrText>
+            </w:r>
+            <w:r>
+              <w:rPr>
+                <w:noProof/>
+                <w:webHidden/>
+              </w:rPr>
+            </w:r>
+            <w:r>
+              <w:rPr>
+                <w:noProof/>
+                <w:webHidden/>
+              </w:rPr>
+              <w:fldChar w:fldCharType="separate"/>
+            </w:r>
+            <w:r>
+              <w:rPr>
+                <w:noProof/>
+                <w:webHidden/>
+              </w:rPr>
+              <w:t>3</w:t>
+            </w:r>
+            <w:r>
+              <w:rPr>
+                <w:noProof/>
+                <w:webHidden/>
+              </w:rPr>
+              <w:fldChar w:fldCharType="end"/>
+            </w:r>
+          </w:hyperlink>
+        </w:p>
+        <w:p>
+          <w:pPr>
+            <w:pStyle w:val="TOC2"/>
+            <w:tabs>
+              <w:tab w:val="right" w:pos="9350"/>
+            </w:tabs>
+            <w:rPr>
+              <w:rFonts w:asciiTheme="minorHAnsi" w:eastAsiaTheme="minorEastAsia" w:hAnsiTheme="minorHAnsi" w:cstheme="minorBidi"/>
+              <w:noProof/>
+              <w:color w:val="auto"/>
+              <w:sz w:val="22"/>
+            </w:rPr>
+          </w:pPr>
+          <w:hyperlink w:anchor="_Toc318127463" w:history="1">
+            <w:r>
+              <w:rPr>
+                <w:rStyle w:val="Hyperlink"/>
+                <w:noProof/>
+              </w:rPr>
+              <w:t>1.3. References</w:t>
+            </w:r>
+            <w:r>
+              <w:rPr>
+                <w:noProof/>
+                <w:webHidden/>
+              </w:rPr>
+              <w:tab/>
+            </w:r>
+            <w:r>
+              <w:rPr>
+                <w:noProof/>
+                <w:webHidden/>
+              </w:rPr>
+              <w:fldChar w:fldCharType="begin"/>
+            </w:r>
+            <w:r>
+              <w:rPr>
+                <w:noProof/>
+                <w:webHidden/>
+              </w:rPr>
+              <w:instrText xml:space="preserve"> PAGEREF _Toc318127463 \h </w:instrText>
+            </w:r>
+            <w:r>
+              <w:rPr>
+                <w:noProof/>
+                <w:webHidden/>
+              </w:rPr>
+            </w:r>
+            <w:r>
+              <w:rPr>
+                <w:noProof/>
+                <w:webHidden/>
+              </w:rPr>
+              <w:fldChar w:fldCharType="separate"/>
+            </w:r>
+            <w:r>
+              <w:rPr>
+                <w:noProof/>
+                <w:webHidden/>
+              </w:rPr>
+              <w:t>3</w:t>
+            </w:r>
+            <w:r>
+              <w:rPr>
+                <w:noProof/>
+                <w:webHidden/>
+              </w:rPr>
+              <w:fldChar w:fldCharType="end"/>
+            </w:r>
+          </w:hyperlink>
+        </w:p>
+        <w:p>
+          <w:pPr>
+            <w:pStyle w:val="TOC1"/>
+            <w:tabs>
+              <w:tab w:val="right" w:pos="9350"/>
+            </w:tabs>
+            <w:rPr>
+              <w:rFonts w:asciiTheme="minorHAnsi" w:eastAsiaTheme="minorEastAsia" w:hAnsiTheme="minorHAnsi" w:cstheme="minorBidi"/>
+              <w:noProof/>
+              <w:color w:val="auto"/>
+              <w:sz w:val="22"/>
+            </w:rPr>
+          </w:pPr>
+          <w:hyperlink w:anchor="_Toc318127464" w:history="1">
+            <w:r>
+              <w:rPr>
+                <w:rStyle w:val="Hyperlink"/>
+                <w:noProof/>
+              </w:rPr>
+              <w:t>2. Overall Description</w:t>
+            </w:r>
+            <w:r>
+              <w:rPr>
+                <w:noProof/>
+                <w:webHidden/>
+              </w:rPr>
+              <w:tab/>
+            </w:r>
+            <w:r>
+              <w:rPr>
+                <w:noProof/>
+                <w:webHidden/>
+              </w:rPr>
+              <w:fldChar w:fldCharType="begin"/>
+            </w:r>
+            <w:r>
+              <w:rPr>
+                <w:noProof/>
+                <w:webHidden/>
+              </w:rPr>
+              <w:instrText xml:space="preserve"> PAGEREF _Toc318127464 \h </w:instrText>
+            </w:r>
+            <w:r>
+              <w:rPr>
+                <w:noProof/>
+                <w:webHidden/>
+              </w:rPr>
+            </w:r>
+            <w:r>
+              <w:rPr>
+                <w:noProof/>
+                <w:webHidden/>
+              </w:rPr>
+              <w:fldChar w:fldCharType="separate"/>
+            </w:r>
+            <w:r>
+              <w:rPr>
+                <w:noProof/>
+                <w:webHidden/>
+              </w:rPr>
+              <w:t>3</w:t>
+            </w:r>
+            <w:r>
+              <w:rPr>
+                <w:noProof/>
+                <w:webHidden/>
+              </w:rPr>
+              <w:fldChar w:fldCharType="end"/>
+            </w:r>
+          </w:hyperlink>
+        </w:p>
+        <w:p>
+          <w:pPr>
+            <w:pStyle w:val="TOC2"/>
+            <w:tabs>
+              <w:tab w:val="right" w:pos="9350"/>
+            </w:tabs>
+            <w:rPr>
+              <w:rFonts w:asciiTheme="minorHAnsi" w:eastAsiaTheme="minorEastAsia" w:hAnsiTheme="minorHAnsi" w:cstheme="minorBidi"/>
+              <w:noProof/>
+              <w:color w:val="auto"/>
+              <w:sz w:val="22"/>
+            </w:rPr>
+          </w:pPr>
+          <w:hyperlink w:anchor="_Toc318127465" w:history="1">
+            <w:r>
+              <w:rPr>
+                <w:rStyle w:val="Hyperlink"/>
+                <w:noProof/>
+              </w:rPr>
+              <w:t>2.1. Product Perspective</w:t>
+            </w:r>
+            <w:r>
+              <w:rPr>
+                <w:noProof/>
+                <w:webHidden/>
+              </w:rPr>
+              <w:tab/>
+            </w:r>
+            <w:r>
+              <w:rPr>
+                <w:noProof/>
+                <w:webHidden/>
+              </w:rPr>
+              <w:fldChar w:fldCharType="begin"/>
+            </w:r>
+            <w:r>
+              <w:rPr>
+                <w:noProof/>
+                <w:webHidden/>
+              </w:rPr>
+              <w:instrText xml:space="preserve"> PAGEREF _Toc318127465 \h </w:instrText>
+            </w:r>
+            <w:r>
+              <w:rPr>
+                <w:noProof/>
+                <w:webHidden/>
+              </w:rPr>
+            </w:r>
+            <w:r>
+              <w:rPr>
+                <w:noProof/>
+                <w:webHidden/>
+              </w:rPr>
+              <w:fldChar w:fldCharType="separate"/>
+            </w:r>
+            <w:r>
+              <w:rPr>
+                <w:noProof/>
+                <w:webHidden/>
+              </w:rPr>
+              <w:t>3</w:t>
+            </w:r>
+            <w:r>
+              <w:rPr>
+                <w:noProof/>
+                <w:webHidden/>
+              </w:rPr>
+              <w:fldChar w:fldCharType="end"/>
+            </w:r>
+          </w:hyperlink>
+        </w:p>
+        <w:p>
+          <w:pPr>
+            <w:pStyle w:val="TOC2"/>
+            <w:tabs>
+              <w:tab w:val="right" w:pos="9350"/>
+            </w:tabs>
+            <w:rPr>
+              <w:rFonts w:asciiTheme="minorHAnsi" w:eastAsiaTheme="minorEastAsia" w:hAnsiTheme="minorHAnsi" w:cstheme="minorBidi"/>
+              <w:noProof/>
+              <w:color w:val="auto"/>
+              <w:sz w:val="22"/>
+            </w:rPr>
+          </w:pPr>
+          <w:hyperlink w:anchor="_Toc318127466" w:history="1">
+            <w:r>
+              <w:rPr>
+                <w:rStyle w:val="Hyperlink"/>
+                <w:noProof/>
+              </w:rPr>
+              <w:t>2.2. Product Functions</w:t>
+            </w:r>
+            <w:r>
+              <w:rPr>
+                <w:noProof/>
+                <w:webHidden/>
+              </w:rPr>
+              <w:tab/>
+            </w:r>
+            <w:r>
+              <w:rPr>
+                <w:noProof/>
+                <w:webHidden/>
+              </w:rPr>
+              <w:fldChar w:fldCharType="begin"/>
+            </w:r>
+            <w:r>
+              <w:rPr>
+                <w:noProof/>
+                <w:webHidden/>
+              </w:rPr>
+              <w:instrText xml:space="preserve"> PAGEREF _Toc318127466 \h </w:instrText>
+            </w:r>
+            <w:r>
+              <w:rPr>
+                <w:noProof/>
+                <w:webHidden/>
+              </w:rPr>
+            </w:r>
+            <w:r>
+              <w:rPr>
+                <w:noProof/>
+                <w:webHidden/>
+              </w:rPr>
+              <w:fldChar w:fldCharType="separate"/>
+            </w:r>
+            <w:r>
+              <w:rPr>
+                <w:noProof/>
+                <w:webHidden/>
+              </w:rPr>
+              <w:t>3</w:t>
+            </w:r>
+            <w:r>
+              <w:rPr>
+                <w:noProof/>
+                <w:webHidden/>
+              </w:rPr>
+              <w:fldChar w:fldCharType="end"/>
+            </w:r>
+          </w:hyperlink>
+        </w:p>
+        <w:p>
+          <w:pPr>
+            <w:pStyle w:val="TOC2"/>
+            <w:tabs>
+              <w:tab w:val="right" w:pos="9350"/>
+            </w:tabs>
+            <w:rPr>
+              <w:rFonts w:asciiTheme="minorHAnsi" w:eastAsiaTheme="minorEastAsia" w:hAnsiTheme="minorHAnsi" w:cstheme="minorBidi"/>
+              <w:noProof/>
+              <w:color w:val="auto"/>
+              <w:sz w:val="22"/>
+            </w:rPr>
+          </w:pPr>
+          <w:hyperlink w:anchor="_Toc318127467" w:history="1">
+            <w:r>
+              <w:rPr>
+                <w:rStyle w:val="Hyperlink"/>
+                <w:noProof/>
+              </w:rPr>
+              <w:t>2.3. User characteristics</w:t>
+            </w:r>
+            <w:r>
+              <w:rPr>
+                <w:noProof/>
+                <w:webHidden/>
+              </w:rPr>
+              <w:tab/>
+            </w:r>
+            <w:r>
+              <w:rPr>
+                <w:noProof/>
+                <w:webHidden/>
+              </w:rPr>
+              <w:fldChar w:fldCharType="begin"/>
+            </w:r>
+            <w:r>
+              <w:rPr>
+                <w:noProof/>
+                <w:webHidden/>
+              </w:rPr>
+              <w:instrText xml:space="preserve"> PAGEREF _Toc318127467 \h </w:instrText>
+            </w:r>
+            <w:r>
+              <w:rPr>
+                <w:noProof/>
+                <w:webHidden/>
+              </w:rPr>
+            </w:r>
+            <w:r>
+              <w:rPr>
+                <w:noProof/>
+                <w:webHidden/>
+              </w:rPr>
+              <w:fldChar w:fldCharType="separate"/>
+            </w:r>
+            <w:r>
+              <w:rPr>
+                <w:noProof/>
+                <w:webHidden/>
+              </w:rPr>
+              <w:t>7</w:t>
+            </w:r>
+            <w:r>
+              <w:rPr>
+                <w:noProof/>
+                <w:webHidden/>
+              </w:rPr>
+              <w:fldChar w:fldCharType="end"/>
+            </w:r>
+          </w:hyperlink>
+        </w:p>
+        <w:p>
+          <w:pPr>
+            <w:pStyle w:val="TOC2"/>
+            <w:tabs>
+              <w:tab w:val="right" w:pos="9350"/>
+            </w:tabs>
+            <w:rPr>
+              <w:rFonts w:asciiTheme="minorHAnsi" w:eastAsiaTheme="minorEastAsia" w:hAnsiTheme="minorHAnsi" w:cstheme="minorBidi"/>
+              <w:noProof/>
+              <w:color w:val="auto"/>
+              <w:sz w:val="22"/>
+            </w:rPr>
+          </w:pPr>
+          <w:hyperlink w:anchor="_Toc318127468" w:history="1">
+            <w:r>
+              <w:rPr>
+                <w:rStyle w:val="Hyperlink"/>
+                <w:noProof/>
+              </w:rPr>
+              <w:t>2.4. Constraints</w:t>
+            </w:r>
+            <w:r>
+              <w:rPr>
+                <w:noProof/>
+                <w:webHidden/>
+              </w:rPr>
+              <w:tab/>
+            </w:r>
+            <w:r>
+              <w:rPr>
+                <w:noProof/>
+                <w:webHidden/>
+              </w:rPr>
+              <w:fldChar w:fldCharType="begin"/>
+            </w:r>
+            <w:r>
+              <w:rPr>
+                <w:noProof/>
+                <w:webHidden/>
+              </w:rPr>
+              <w:instrText xml:space="preserve"> PAGEREF _Toc318127468 \h </w:instrText>
+            </w:r>
+            <w:r>
+              <w:rPr>
+                <w:noProof/>
+                <w:webHidden/>
+              </w:rPr>
+            </w:r>
+            <w:r>
+              <w:rPr>
+                <w:noProof/>
+                <w:webHidden/>
+              </w:rPr>
+              <w:fldChar w:fldCharType="separate"/>
+            </w:r>
+            <w:r>
+              <w:rPr>
+                <w:noProof/>
+                <w:webHidden/>
+              </w:rPr>
+              <w:t>7</w:t>
+            </w:r>
+            <w:r>
+              <w:rPr>
+                <w:noProof/>
+                <w:webHidden/>
+              </w:rPr>
+              <w:fldChar w:fldCharType="end"/>
+            </w:r>
+          </w:hyperlink>
+        </w:p>
+        <w:p>
+          <w:pPr>
+            <w:pStyle w:val="TOC2"/>
+            <w:tabs>
+              <w:tab w:val="right" w:pos="9350"/>
+            </w:tabs>
+            <w:rPr>
+              <w:rFonts w:asciiTheme="minorHAnsi" w:eastAsiaTheme="minorEastAsia" w:hAnsiTheme="minorHAnsi" w:cstheme="minorBidi"/>
+              <w:noProof/>
+              <w:color w:val="auto"/>
+              <w:sz w:val="22"/>
+            </w:rPr>
+          </w:pPr>
+          <w:hyperlink w:anchor="_Toc318127469" w:history="1">
+            <w:r>
+              <w:rPr>
+                <w:rStyle w:val="Hyperlink"/>
+                <w:noProof/>
+              </w:rPr>
+              <w:t>2.5. Assumptions and dependencies</w:t>
+            </w:r>
+            <w:r>
+              <w:rPr>
+                <w:noProof/>
+                <w:webHidden/>
+              </w:rPr>
+              <w:tab/>
+            </w:r>
+            <w:r>
+              <w:rPr>
+                <w:noProof/>
+                <w:webHidden/>
+              </w:rPr>
+              <w:fldChar w:fldCharType="begin"/>
+            </w:r>
+            <w:r>
+              <w:rPr>
+                <w:noProof/>
+                <w:webHidden/>
+              </w:rPr>
+              <w:instrText xml:space="preserve"> PAGEREF _Toc318127469 \h </w:instrText>
+            </w:r>
+            <w:r>
+              <w:rPr>
+                <w:noProof/>
+                <w:webHidden/>
+              </w:rPr>
+            </w:r>
+            <w:r>
+              <w:rPr>
+                <w:noProof/>
+                <w:webHidden/>
+              </w:rPr>
+              <w:fldChar w:fldCharType="separate"/>
+            </w:r>
+            <w:r>
+              <w:rPr>
+                <w:noProof/>
+                <w:webHidden/>
+              </w:rPr>
+              <w:t>7</w:t>
+            </w:r>
+            <w:r>
+              <w:rPr>
+                <w:noProof/>
+                <w:webHidden/>
+              </w:rPr>
+              <w:fldChar w:fldCharType="end"/>
+            </w:r>
+          </w:hyperlink>
+        </w:p>
+        <w:p>
+          <w:pPr>
+            <w:pStyle w:val="TOC1"/>
+            <w:tabs>
+              <w:tab w:val="right" w:pos="9350"/>
+            </w:tabs>
+            <w:rPr>
+              <w:rFonts w:asciiTheme="minorHAnsi" w:eastAsiaTheme="minorEastAsia" w:hAnsiTheme="minorHAnsi" w:cstheme="minorBidi"/>
+              <w:noProof/>
+              <w:color w:val="auto"/>
+              <w:sz w:val="22"/>
+            </w:rPr>
+          </w:pPr>
+          <w:hyperlink w:anchor="_Toc318127470" w:history="1">
+            <w:r>
+              <w:rPr>
+                <w:rStyle w:val="Hyperlink"/>
+                <w:noProof/>
+              </w:rPr>
+              <w:t>3. Specific Requirements</w:t>
+            </w:r>
+            <w:r>
+              <w:rPr>
+                <w:noProof/>
+                <w:webHidden/>
+              </w:rPr>
+              <w:tab/>
+            </w:r>
+            <w:r>
+              <w:rPr>
+                <w:noProof/>
+                <w:webHidden/>
+              </w:rPr>
+              <w:fldChar w:fldCharType="begin"/>
+            </w:r>
+            <w:r>
+              <w:rPr>
+                <w:noProof/>
+                <w:webHidden/>
+              </w:rPr>
+              <w:instrText xml:space="preserve"> PAGEREF _Toc318127470 \h </w:instrText>
+            </w:r>
+            <w:r>
+              <w:rPr>
+                <w:noProof/>
+                <w:webHidden/>
+              </w:rPr>
+            </w:r>
+            <w:r>
+              <w:rPr>
+                <w:noProof/>
+                <w:webHidden/>
+              </w:rPr>
+              <w:fldChar w:fldCharType="separate"/>
+            </w:r>
+            <w:r>
+              <w:rPr>
+                <w:noProof/>
+                <w:webHidden/>
+              </w:rPr>
+              <w:t>7</w:t>
+            </w:r>
+            <w:r>
+              <w:rPr>
+                <w:noProof/>
+                <w:webHidden/>
+              </w:rPr>
+              <w:fldChar w:fldCharType="end"/>
+            </w:r>
+          </w:hyperlink>
+        </w:p>
+        <w:p>
+          <w:pPr>
+            <w:pStyle w:val="TOC2"/>
+            <w:tabs>
+              <w:tab w:val="right" w:pos="9350"/>
+            </w:tabs>
+            <w:rPr>
+              <w:rFonts w:asciiTheme="minorHAnsi" w:eastAsiaTheme="minorEastAsia" w:hAnsiTheme="minorHAnsi" w:cstheme="minorBidi"/>
+              <w:noProof/>
+              <w:color w:val="auto"/>
+              <w:sz w:val="22"/>
+            </w:rPr>
+          </w:pPr>
+          <w:hyperlink w:anchor="_Toc318127471" w:history="1">
+            <w:r>
+              <w:rPr>
+                <w:rStyle w:val="Hyperlink"/>
+                <w:noProof/>
+              </w:rPr>
+              <w:t>3.1. Functional Requirements</w:t>
+            </w:r>
+            <w:r>
+              <w:rPr>
+                <w:noProof/>
+                <w:webHidden/>
+              </w:rPr>
+              <w:tab/>
+            </w:r>
+            <w:r>
+              <w:rPr>
+                <w:noProof/>
+                <w:webHidden/>
+              </w:rPr>
+              <w:fldChar w:fldCharType="begin"/>
+            </w:r>
+            <w:r>
+              <w:rPr>
+                <w:noProof/>
+                <w:webHidden/>
+              </w:rPr>
+              <w:instrText xml:space="preserve"> PAGEREF _Toc318127471 \h </w:instrText>
+            </w:r>
+            <w:r>
+              <w:rPr>
+                <w:noProof/>
+                <w:webHidden/>
+              </w:rPr>
+            </w:r>
+            <w:r>
+              <w:rPr>
+                <w:noProof/>
+                <w:webHidden/>
+              </w:rPr>
+              <w:fldChar w:fldCharType="separate"/>
+            </w:r>
+            <w:r>
+              <w:rPr>
+                <w:noProof/>
+                <w:webHidden/>
+              </w:rPr>
+              <w:t>7</w:t>
+            </w:r>
+            <w:r>
+              <w:rPr>
+                <w:noProof/>
+                <w:webHidden/>
+              </w:rPr>
+              <w:fldChar w:fldCharType="end"/>
+            </w:r>
+          </w:hyperlink>
+        </w:p>
+        <w:p>
+          <w:pPr>
+            <w:pStyle w:val="TOC2"/>
+            <w:tabs>
+              <w:tab w:val="right" w:pos="9350"/>
+            </w:tabs>
+            <w:rPr>
+              <w:rFonts w:asciiTheme="minorHAnsi" w:eastAsiaTheme="minorEastAsia" w:hAnsiTheme="minorHAnsi" w:cstheme="minorBidi"/>
+              <w:noProof/>
+              <w:color w:val="auto"/>
+              <w:sz w:val="22"/>
+            </w:rPr>
+          </w:pPr>
+          <w:hyperlink w:anchor="_Toc318127472" w:history="1">
+            <w:r>
+              <w:rPr>
+                <w:rStyle w:val="Hyperlink"/>
+                <w:noProof/>
+              </w:rPr>
+              <w:t>3.2. Non-functional requirements</w:t>
+            </w:r>
+            <w:r>
+              <w:rPr>
+                <w:noProof/>
+                <w:webHidden/>
+              </w:rPr>
+              <w:tab/>
+            </w:r>
+            <w:r>
+              <w:rPr>
+                <w:noProof/>
+                <w:webHidden/>
+              </w:rPr>
+              <w:fldChar w:fldCharType="begin"/>
+            </w:r>
+            <w:r>
+              <w:rPr>
+                <w:noProof/>
+                <w:webHidden/>
+              </w:rPr>
+              <w:instrText xml:space="preserve"> PAGEREF _Toc318127472 \h </w:instrText>
+            </w:r>
+            <w:r>
+              <w:rPr>
+                <w:noProof/>
+                <w:webHidden/>
+              </w:rPr>
+            </w:r>
+            <w:r>
+              <w:rPr>
+                <w:noProof/>
+                <w:webHidden/>
+              </w:rPr>
+              <w:fldChar w:fldCharType="separate"/>
+            </w:r>
+            <w:r>
+              <w:rPr>
+                <w:noProof/>
+                <w:webHidden/>
+              </w:rPr>
+              <w:t>14</w:t>
+            </w:r>
+            <w:r>
+              <w:rPr>
+                <w:noProof/>
+                <w:webHidden/>
+              </w:rPr>
+              <w:fldChar w:fldCharType="end"/>
+            </w:r>
+          </w:hyperlink>
+        </w:p>
+        <w:p>
+          <w:r>
+            <w:rPr>
+              <w:b/>
+              <w:bCs/>
+              <w:noProof/>
+            </w:rPr>
+            <w:fldChar w:fldCharType="end"/>
+          </w:r>
+        </w:p>
+      </w:sdtContent>
+    </w:sdt>
+    <w:p>
+      <w:pPr>
+        <w:tabs>
+          <w:tab w:val="clear" w:pos="720"/>
+        </w:tabs>
+        <w:suppressAutoHyphens w:val="0"/>
+        <w:spacing w:after="200" w:line="276" w:lineRule="auto"/>
+        <w:jc w:val="left"/>
+      </w:pPr>
+      <w:r>
+        <w:br w:type="page"/>
+      </w:r>
+    </w:p>
     <w:p>
       <w:pPr>
         <w:pStyle w:val="Heading1"/>
@@ -1255,9 +2200,12 @@
         <w:spacing w:line="240" w:lineRule="auto"/>
         <w:contextualSpacing/>
       </w:pPr>
-      <w:r>
+      <w:bookmarkStart w:id="1" w:name="_Toc318127460"/>
+      <w:r>
+        <w:lastRenderedPageBreak/>
         <w:t>Introduction</w:t>
       </w:r>
+      <w:bookmarkEnd w:id="1"/>
     </w:p>
     <w:p>
       <w:pPr>
@@ -1280,28 +2228,22 @@
         <w:suppressAutoHyphens w:val="0"/>
         <w:spacing w:line="240" w:lineRule="auto"/>
       </w:pPr>
+      <w:bookmarkStart w:id="2" w:name="_Toc318127461"/>
       <w:r>
         <w:t>Purpose</w:t>
       </w:r>
+      <w:bookmarkEnd w:id="2"/>
     </w:p>
     <w:p/>
     <w:p>
       <w:r>
         <w:t xml:space="preserve">This document provides all of the requirements for the </w:t>
       </w:r>
-      <w:proofErr w:type="spellStart"/>
       <w:r>
         <w:rPr>
           <w:i/>
         </w:rPr>
-        <w:t>iBudget</w:t>
-      </w:r>
-      <w:proofErr w:type="spellEnd"/>
-      <w:r>
-        <w:rPr>
-          <w:i/>
-        </w:rPr>
-        <w:t xml:space="preserve"> </w:t>
+        <w:t xml:space="preserve">iBudget </w:t>
       </w:r>
       <w:r>
         <w:t>project.</w:t>
@@ -1328,23 +2270,23 @@
         <w:suppressAutoHyphens w:val="0"/>
         <w:spacing w:line="240" w:lineRule="auto"/>
       </w:pPr>
+      <w:bookmarkStart w:id="3" w:name="_Toc318127462"/>
       <w:r>
         <w:t>Scope</w:t>
       </w:r>
+      <w:bookmarkEnd w:id="3"/>
     </w:p>
     <w:p/>
     <w:p>
       <w:r>
         <w:t xml:space="preserve">This document covers the design for release 1.0 of </w:t>
       </w:r>
-      <w:proofErr w:type="spellStart"/>
       <w:r>
         <w:rPr>
           <w:i/>
         </w:rPr>
         <w:t>iBudget</w:t>
       </w:r>
-      <w:proofErr w:type="spellEnd"/>
       <w:r>
         <w:t>.</w:t>
       </w:r>
@@ -1363,9 +2305,11 @@
         <w:suppressAutoHyphens w:val="0"/>
         <w:spacing w:line="240" w:lineRule="auto"/>
       </w:pPr>
+      <w:bookmarkStart w:id="4" w:name="_Toc318127463"/>
       <w:r>
         <w:t>References</w:t>
       </w:r>
+      <w:bookmarkEnd w:id="4"/>
     </w:p>
     <w:p/>
     <w:p>
@@ -1402,35 +2346,29 @@
         <w:spacing w:line="240" w:lineRule="auto"/>
         <w:contextualSpacing/>
       </w:pPr>
+      <w:bookmarkStart w:id="5" w:name="_Toc318127464"/>
       <w:r>
         <w:t>Overall Description</w:t>
       </w:r>
-    </w:p>
-    <w:p/>
-    <w:p>
-      <w:proofErr w:type="spellStart"/>
-      <w:proofErr w:type="gramStart"/>
+      <w:bookmarkEnd w:id="5"/>
+    </w:p>
+    <w:p/>
+    <w:p>
       <w:r>
         <w:rPr>
           <w:i/>
         </w:rPr>
         <w:t>iBudget</w:t>
       </w:r>
-      <w:proofErr w:type="spellEnd"/>
-      <w:proofErr w:type="gramEnd"/>
       <w:r>
         <w:t xml:space="preserve"> is to be an online application which collects, processes, and displays the user’s financial information in an effective manner.  </w:t>
       </w:r>
-      <w:proofErr w:type="spellStart"/>
-      <w:proofErr w:type="gramStart"/>
       <w:r>
         <w:rPr>
           <w:i/>
         </w:rPr>
         <w:t>iBudget</w:t>
       </w:r>
-      <w:proofErr w:type="spellEnd"/>
-      <w:proofErr w:type="gramEnd"/>
       <w:r>
         <w:t xml:space="preserve"> will require the user to upload data from a financial institution in the form of a CSV file.  This data will be processed by the back-end, and a report will be displayed to the user as he or she requests it.  For example, the user will be able to customize the report and view it in the form of a budget statement.  Furthermore, the user will be able to create custom categories and map any of the data to them.  This allows for further flexibility in customizing the report of the uploaded information.  In addition to these features, the application will allow the user to create and access an account.</w:t>
       </w:r>
@@ -1455,9 +2393,11 @@
         <w:suppressAutoHyphens w:val="0"/>
         <w:spacing w:line="240" w:lineRule="auto"/>
       </w:pPr>
+      <w:bookmarkStart w:id="6" w:name="_Toc318127465"/>
       <w:r>
         <w:t>Product Perspective</w:t>
       </w:r>
+      <w:bookmarkEnd w:id="6"/>
     </w:p>
     <w:p>
       <w:pPr>
@@ -1475,8 +2415,6 @@
           <w:szCs w:val="24"/>
         </w:rPr>
       </w:pPr>
-      <w:proofErr w:type="spellStart"/>
-      <w:proofErr w:type="gramStart"/>
       <w:r>
         <w:rPr>
           <w:rFonts w:cs="Arial"/>
@@ -1485,8 +2423,6 @@
         </w:rPr>
         <w:t>iBudget</w:t>
       </w:r>
-      <w:proofErr w:type="spellEnd"/>
-      <w:proofErr w:type="gramEnd"/>
       <w:r>
         <w:rPr>
           <w:rFonts w:cs="Arial"/>
@@ -1494,25 +2430,13 @@
         </w:rPr>
         <w:t xml:space="preserve"> is intended to address the need for a budgeting and personal finance tool that does not require a secure connection to a financial institution or one’s login credentials to that institution.  It is targeting a market that is conscious of internet safety and aware of the risks associated with providing sensitive information to an online service.  </w:t>
       </w:r>
-      <w:proofErr w:type="spellStart"/>
-      <w:proofErr w:type="gramStart"/>
       <w:r>
         <w:rPr>
           <w:rFonts w:cs="Arial"/>
           <w:i/>
           <w:szCs w:val="24"/>
         </w:rPr>
-        <w:t>iBudget’s</w:t>
-      </w:r>
-      <w:proofErr w:type="spellEnd"/>
-      <w:proofErr w:type="gramEnd"/>
-      <w:r>
-        <w:rPr>
-          <w:rFonts w:cs="Arial"/>
-          <w:i/>
-          <w:szCs w:val="24"/>
-        </w:rPr>
-        <w:t xml:space="preserve"> </w:t>
+        <w:t xml:space="preserve">iBudget’s </w:t>
       </w:r>
       <w:r>
         <w:rPr>
@@ -1558,51 +2482,43 @@
         <w:suppressAutoHyphens w:val="0"/>
         <w:spacing w:line="240" w:lineRule="auto"/>
       </w:pPr>
+      <w:bookmarkStart w:id="7" w:name="_Toc318127466"/>
       <w:r>
         <w:t>Product Functions</w:t>
       </w:r>
-    </w:p>
-    <w:p/>
-    <w:p>
-      <w:r>
+      <w:bookmarkEnd w:id="7"/>
+    </w:p>
+    <w:p/>
+    <w:p>
+      <w:r>
+        <w:t xml:space="preserve">The </w:t>
+      </w:r>
+      <w:r>
+        <w:rPr>
+          <w:i/>
+        </w:rPr>
+        <w:t>iBudget</w:t>
+      </w:r>
+      <w:r>
+        <w:t xml:space="preserve"> application has two active actors. The User and the Administrator access </w:t>
+      </w:r>
+      <w:r>
+        <w:rPr>
+          <w:i/>
+        </w:rPr>
+        <w:t xml:space="preserve">iBudget </w:t>
+      </w:r>
+      <w:r>
+        <w:t>through the Internet.  A Use Case diagram of the application is shown in Figure 1.</w:t>
+      </w:r>
+    </w:p>
+    <w:p/>
+    <w:p>
+      <w:r>
+        <w:rPr>
+          <w:noProof/>
+        </w:rPr>
         <w:lastRenderedPageBreak/>
-        <w:t xml:space="preserve">The </w:t>
-      </w:r>
-      <w:proofErr w:type="spellStart"/>
-      <w:r>
-        <w:rPr>
-          <w:i/>
-        </w:rPr>
-        <w:t>iBudget</w:t>
-      </w:r>
-      <w:proofErr w:type="spellEnd"/>
-      <w:r>
-        <w:t xml:space="preserve"> application has two active actors. The User and the Administrator access </w:t>
-      </w:r>
-      <w:proofErr w:type="spellStart"/>
-      <w:r>
-        <w:rPr>
-          <w:i/>
-        </w:rPr>
-        <w:t>iBudget</w:t>
-      </w:r>
-      <w:proofErr w:type="spellEnd"/>
-      <w:r>
-        <w:rPr>
-          <w:i/>
-        </w:rPr>
-        <w:t xml:space="preserve"> </w:t>
-      </w:r>
-      <w:r>
-        <w:t>through the Internet.  A Use Case diagram of the application is shown in Figure 1.</w:t>
-      </w:r>
-    </w:p>
-    <w:p/>
-    <w:p>
-      <w:r>
-        <w:rPr>
-          <w:noProof/>
-        </w:rPr>
         <w:drawing>
           <wp:inline distT="0" distB="0" distL="0" distR="0">
             <wp:extent cx="5943600" cy="4457700"/>
@@ -1619,7 +2535,7 @@
                     <pic:cNvPicPr/>
                   </pic:nvPicPr>
                   <pic:blipFill>
-                    <a:blip r:embed="rId7" cstate="print"/>
+                    <a:blip r:embed="rId9" cstate="print"/>
                     <a:stretch>
                       <a:fillRect/>
                     </a:stretch>
@@ -1650,21 +2566,7 @@
         <w:rPr>
           <w:u w:val="single"/>
         </w:rPr>
-        <w:t xml:space="preserve">Figure 1: </w:t>
-      </w:r>
-      <w:proofErr w:type="spellStart"/>
-      <w:r>
-        <w:rPr>
-          <w:u w:val="single"/>
-        </w:rPr>
-        <w:t>iBudget</w:t>
-      </w:r>
-      <w:proofErr w:type="spellEnd"/>
-      <w:r>
-        <w:rPr>
-          <w:u w:val="single"/>
-        </w:rPr>
-        <w:t xml:space="preserve"> Use Case Diagram</w:t>
+        <w:t>Figure 1: iBudget Use Case Diagram</w:t>
       </w:r>
     </w:p>
     <w:p>
@@ -1919,7 +2821,6 @@
           <w:rFonts w:cs="Arial"/>
           <w:szCs w:val="24"/>
         </w:rPr>
-        <w:lastRenderedPageBreak/>
         <w:t>The User selects to modify account information and the system displays the modifiable information with an option to resubmit the new information. The Admin also has permission to edit one’s account.</w:t>
       </w:r>
     </w:p>
@@ -1961,6 +2862,7 @@
           <w:sz w:val="32"/>
           <w:szCs w:val="32"/>
         </w:rPr>
+        <w:lastRenderedPageBreak/>
         <w:t>“Delete Account” Use Case</w:t>
       </w:r>
     </w:p>
@@ -2426,22 +3328,7 @@
           <w:szCs w:val="24"/>
         </w:rPr>
         <w:tab/>
-      </w:r>
-      <w:proofErr w:type="gramStart"/>
-      <w:r>
-        <w:rPr>
-          <w:rFonts w:cs="Arial"/>
-          <w:szCs w:val="24"/>
-        </w:rPr>
-        <w:t>uploaded</w:t>
-      </w:r>
-      <w:proofErr w:type="gramEnd"/>
-      <w:r>
-        <w:rPr>
-          <w:rFonts w:cs="Arial"/>
-          <w:szCs w:val="24"/>
-        </w:rPr>
-        <w:t>.  The system will process the data and output the desired budget.</w:t>
+        <w:t>uploaded.  The system will process the data and output the desired budget.</w:t>
       </w:r>
     </w:p>
     <w:p>
@@ -2685,6 +3572,7 @@
           <w:rFonts w:cs="Arial"/>
           <w:szCs w:val="24"/>
         </w:rPr>
+        <w:lastRenderedPageBreak/>
         <w:t>The User has the option to add a single transaction that will be processed by the system.</w:t>
       </w:r>
     </w:p>
@@ -2816,15 +3704,13 @@
         </w:rPr>
         <w:t xml:space="preserve">, and the system removes </w:t>
       </w:r>
-      <w:proofErr w:type="gramStart"/>
-      <w:r>
-        <w:rPr>
-          <w:rFonts w:cs="Arial"/>
-          <w:szCs w:val="24"/>
-        </w:rPr>
-        <w:t>an existing transactions</w:t>
-      </w:r>
-      <w:proofErr w:type="gramEnd"/>
+      <w:r>
+        <w:rPr>
+          <w:rFonts w:cs="Arial"/>
+          <w:szCs w:val="24"/>
+        </w:rPr>
+        <w:t>existing transactions</w:t>
+      </w:r>
       <w:r>
         <w:rPr>
           <w:rFonts w:cs="Arial"/>
@@ -3374,9 +4260,9 @@
           <w:rFonts w:cs="Arial"/>
           <w:szCs w:val="24"/>
         </w:rPr>
+        <w:lastRenderedPageBreak/>
         <w:t xml:space="preserve">The User can contact the technical support team of </w:t>
       </w:r>
-      <w:proofErr w:type="spellStart"/>
       <w:r>
         <w:rPr>
           <w:rFonts w:cs="Arial"/>
@@ -3385,7 +4271,6 @@
         </w:rPr>
         <w:t>iBudget</w:t>
       </w:r>
-      <w:proofErr w:type="spellEnd"/>
       <w:r>
         <w:rPr>
           <w:rFonts w:cs="Arial"/>
@@ -3419,27 +4304,19 @@
         <w:suppressAutoHyphens w:val="0"/>
         <w:spacing w:line="240" w:lineRule="auto"/>
       </w:pPr>
+      <w:bookmarkStart w:id="8" w:name="_Toc318127467"/>
       <w:r>
         <w:t>User characteristics</w:t>
       </w:r>
-    </w:p>
-    <w:p/>
-    <w:p>
-      <w:proofErr w:type="spellStart"/>
-      <w:proofErr w:type="gramStart"/>
+      <w:bookmarkEnd w:id="8"/>
+    </w:p>
+    <w:p/>
+    <w:p>
       <w:r>
         <w:rPr>
           <w:i/>
         </w:rPr>
-        <w:t>iBudget’s</w:t>
-      </w:r>
-      <w:proofErr w:type="spellEnd"/>
-      <w:proofErr w:type="gramEnd"/>
-      <w:r>
-        <w:rPr>
-          <w:i/>
-        </w:rPr>
-        <w:t xml:space="preserve"> </w:t>
+        <w:t xml:space="preserve">iBudget’s </w:t>
       </w:r>
       <w:r>
         <w:t xml:space="preserve">target demographic is working adults </w:t>
@@ -3466,17 +4343,17 @@
         <w:suppressAutoHyphens w:val="0"/>
         <w:spacing w:line="240" w:lineRule="auto"/>
       </w:pPr>
+      <w:bookmarkStart w:id="9" w:name="_Toc318127468"/>
       <w:r>
         <w:t>Constraints</w:t>
       </w:r>
-    </w:p>
-    <w:p/>
-    <w:p>
-      <w:proofErr w:type="gramStart"/>
+      <w:bookmarkEnd w:id="9"/>
+    </w:p>
+    <w:p/>
+    <w:p>
       <w:r>
         <w:t>None.</w:t>
       </w:r>
-      <w:proofErr w:type="gramEnd"/>
     </w:p>
     <w:p/>
     <w:p>
@@ -3492,9 +4369,11 @@
         <w:suppressAutoHyphens w:val="0"/>
         <w:spacing w:line="240" w:lineRule="auto"/>
       </w:pPr>
+      <w:bookmarkStart w:id="10" w:name="_Toc318127469"/>
       <w:r>
         <w:t>Assumptions and dependencies</w:t>
       </w:r>
+      <w:bookmarkEnd w:id="10"/>
     </w:p>
     <w:p/>
     <w:p>
@@ -3512,9 +4391,11 @@
           <w:numId w:val="23"/>
         </w:numPr>
       </w:pPr>
+      <w:bookmarkStart w:id="11" w:name="_Toc318127470"/>
       <w:r>
         <w:t>Specific Requirements</w:t>
       </w:r>
+      <w:bookmarkEnd w:id="11"/>
     </w:p>
     <w:p>
       <w:pPr>
@@ -3522,14 +4403,23 @@
       </w:pPr>
     </w:p>
     <w:p>
-      <w:r>
-        <w:rPr>
-          <w:rFonts w:cs="Arial"/>
-          <w:sz w:val="32"/>
-          <w:szCs w:val="32"/>
-        </w:rPr>
-        <w:t>3.1 Functional Requirements</w:t>
-      </w:r>
+      <w:pPr>
+        <w:pStyle w:val="Heading2"/>
+        <w:numPr>
+          <w:ilvl w:val="1"/>
+          <w:numId w:val="23"/>
+        </w:numPr>
+        <w:tabs>
+          <w:tab w:val="clear" w:pos="720"/>
+        </w:tabs>
+        <w:suppressAutoHyphens w:val="0"/>
+        <w:spacing w:line="240" w:lineRule="auto"/>
+      </w:pPr>
+      <w:bookmarkStart w:id="12" w:name="_Toc318127471"/>
+      <w:r>
+        <w:t>Functional Requirements</w:t>
+      </w:r>
+      <w:bookmarkEnd w:id="12"/>
     </w:p>
     <w:p/>
     <w:p>
@@ -3717,7 +4607,6 @@
         <w:jc w:val="left"/>
       </w:pPr>
       <w:r>
-        <w:lastRenderedPageBreak/>
         <w:t>If the user failed to fill the form correctly, the form is displayed again with the reason for the error in the corresponding field (not enough characters, username already used…)</w:t>
       </w:r>
     </w:p>
@@ -3731,6 +4620,7 @@
         <w:jc w:val="left"/>
       </w:pPr>
       <w:r>
+        <w:lastRenderedPageBreak/>
         <w:t xml:space="preserve">If the user succeeded then a message saying “Your account has been created” is displayed. The user is then redirected to the homepage and directly logged in. </w:t>
       </w:r>
     </w:p>
@@ -3779,7 +4669,7 @@
                     </pic:cNvPicPr>
                   </pic:nvPicPr>
                   <pic:blipFill>
-                    <a:blip r:embed="rId8" cstate="print"/>
+                    <a:blip r:embed="rId10" cstate="print"/>
                     <a:srcRect/>
                     <a:stretch>
                       <a:fillRect/>
@@ -3937,15 +4827,7 @@
         </w:numPr>
       </w:pPr>
       <w:r>
-        <w:t xml:space="preserve">If the user succeeded, the window disappears and the user is logged in </w:t>
-      </w:r>
-      <w:proofErr w:type="spellStart"/>
-      <w:r>
-        <w:t>in</w:t>
-      </w:r>
-      <w:proofErr w:type="spellEnd"/>
-      <w:r>
-        <w:t xml:space="preserve"> the homepage.</w:t>
+        <w:t>If the user succeeded, the window disappears and the user is logged in in the homepage.</w:t>
       </w:r>
     </w:p>
     <w:p>
@@ -4022,7 +4904,7 @@
                     </pic:cNvPicPr>
                   </pic:nvPicPr>
                   <pic:blipFill>
-                    <a:blip r:embed="rId9" cstate="print"/>
+                    <a:blip r:embed="rId11" cstate="print"/>
                     <a:srcRect/>
                     <a:stretch>
                       <a:fillRect/>
@@ -4342,6 +5224,7 @@
         <w:jc w:val="left"/>
       </w:pPr>
       <w:r>
+        <w:lastRenderedPageBreak/>
         <w:t>A message saying if the user wants to have a new password is displayed. If the user clicks on the “Yes” button, an email is sent to the user’s email address.</w:t>
       </w:r>
     </w:p>
@@ -4405,15 +5288,7 @@
         </w:numPr>
       </w:pPr>
       <w:r>
-        <w:t xml:space="preserve">The user has a new password and so he can log in </w:t>
-      </w:r>
-      <w:proofErr w:type="spellStart"/>
-      <w:r>
-        <w:t>in</w:t>
-      </w:r>
-      <w:proofErr w:type="spellEnd"/>
-      <w:r>
-        <w:t xml:space="preserve"> the website with the new password and can access his data without any difficulties.</w:t>
+        <w:t>The user has a new password and so he can log in in the website with the new password and can access his data without any difficulties.</w:t>
       </w:r>
     </w:p>
     <w:p/>
@@ -4580,34 +5455,34 @@
         <w:rPr>
           <w:b/>
         </w:rPr>
+        <w:t>3.1.</w:t>
+      </w:r>
+      <w:r>
+        <w:rPr>
+          <w:b/>
+        </w:rPr>
+        <w:t>7</w:t>
+      </w:r>
+      <w:r>
+        <w:rPr>
+          <w:b/>
+        </w:rPr>
+        <w:t xml:space="preserve"> </w:t>
+      </w:r>
+      <w:r>
+        <w:rPr>
+          <w:b/>
+        </w:rPr>
+        <w:t>Edit User profile</w:t>
+      </w:r>
+    </w:p>
+    <w:p/>
+    <w:p>
+      <w:pPr>
+        <w:jc w:val="left"/>
+      </w:pPr>
+      <w:r>
         <w:lastRenderedPageBreak/>
-        <w:t>3.1.</w:t>
-      </w:r>
-      <w:r>
-        <w:rPr>
-          <w:b/>
-        </w:rPr>
-        <w:t>7</w:t>
-      </w:r>
-      <w:r>
-        <w:rPr>
-          <w:b/>
-        </w:rPr>
-        <w:t xml:space="preserve"> </w:t>
-      </w:r>
-      <w:r>
-        <w:rPr>
-          <w:b/>
-        </w:rPr>
-        <w:t>Edit User profile</w:t>
-      </w:r>
-    </w:p>
-    <w:p/>
-    <w:p>
-      <w:pPr>
-        <w:jc w:val="left"/>
-      </w:pPr>
-      <w:r>
         <w:t xml:space="preserve">The user can access his profile to see his information and can edit </w:t>
       </w:r>
       <w:r>
@@ -4875,14 +5750,11 @@
         </w:numPr>
       </w:pPr>
       <w:r>
-        <w:lastRenderedPageBreak/>
         <w:t xml:space="preserve">A list of all </w:t>
       </w:r>
-      <w:proofErr w:type="gramStart"/>
-      <w:r>
-        <w:t>user’s</w:t>
-      </w:r>
-      <w:proofErr w:type="gramEnd"/>
+      <w:r>
+        <w:t>users’</w:t>
+      </w:r>
       <w:r>
         <w:t xml:space="preserve"> imported CSV data layouts is displayed then the user can select one of layouts then hit the NEXT button.</w:t>
       </w:r>
@@ -4896,21 +5768,12 @@
         </w:numPr>
       </w:pPr>
       <w:r>
-        <w:t xml:space="preserve">All fields of the selected layout are displayed in the first column. The second column shows combo boxes where the user can choose one field from the </w:t>
-      </w:r>
-      <w:proofErr w:type="spellStart"/>
-      <w:r>
-        <w:t>iBudget’s</w:t>
-      </w:r>
-      <w:proofErr w:type="spellEnd"/>
-      <w:r>
-        <w:t xml:space="preserve"> </w:t>
-      </w:r>
-      <w:proofErr w:type="spellStart"/>
-      <w:r>
-        <w:t>predefied</w:t>
-      </w:r>
-      <w:proofErr w:type="spellEnd"/>
+        <w:lastRenderedPageBreak/>
+        <w:t xml:space="preserve">All fields of the selected layout are displayed in the first column. The second column shows combo boxes where the user can choose one field from the iBudget’s </w:t>
+      </w:r>
+      <w:r>
+        <w:t>predefined</w:t>
+      </w:r>
       <w:r>
         <w:t xml:space="preserve"> fields.</w:t>
       </w:r>
@@ -4924,15 +5787,7 @@
         </w:numPr>
       </w:pPr>
       <w:r>
-        <w:t xml:space="preserve">When the user is done, he can click on the SAVE button to save and name the newly created mapping or he can click CANCEL to undo the changes. The application will only allow the SAVE operation when all CSV fields are mapped and mapped to unique </w:t>
-      </w:r>
-      <w:proofErr w:type="spellStart"/>
-      <w:r>
-        <w:t>iBudget</w:t>
-      </w:r>
-      <w:proofErr w:type="spellEnd"/>
-      <w:r>
-        <w:t xml:space="preserve"> fields.</w:t>
+        <w:t>When the user is done, he can click on the SAVE button to save and name the newly created mapping or he can click CANCEL to undo the changes. The application will only allow the SAVE operation when all CSV fields are mapped and mapped to unique iBudget fields.</w:t>
       </w:r>
     </w:p>
     <w:p/>
@@ -4983,10 +5838,10 @@
                     </pic:cNvPicPr>
                   </pic:nvPicPr>
                   <pic:blipFill>
-                    <a:blip r:embed="rId10" cstate="print">
+                    <a:blip r:embed="rId12" cstate="print">
                       <a:extLst>
                         <a:ext uri="{28A0092B-C50C-407E-A947-70E740481C1C}">
-                          <a14:useLocalDpi xmlns:a14="http://schemas.microsoft.com/office/drawing/2010/main" xmlns:wps="http://schemas.microsoft.com/office/word/2010/wordprocessingShape" xmlns:wpi="http://schemas.microsoft.com/office/word/2010/wordprocessingInk" xmlns:wpg="http://schemas.microsoft.com/office/word/2010/wordprocessingGroup" xmlns:w14="http://schemas.microsoft.com/office/word/2010/wordml" xmlns:w="http://schemas.openxmlformats.org/wordprocessingml/2006/main" xmlns:w10="urn:schemas-microsoft-com:office:word" xmlns:wp14="http://schemas.microsoft.com/office/word/2010/wordprocessingDrawing" xmlns:v="urn:schemas-microsoft-com:vml" xmlns:o="urn:schemas-microsoft-com:office:office" xmlns:mc="http://schemas.openxmlformats.org/markup-compatibility/2006" xmlns:wpc="http://schemas.microsoft.com/office/word/2010/wordprocessingCanvas" xmlns="" val="0"/>
+                          <a14:useLocalDpi xmlns:a14="http://schemas.microsoft.com/office/drawing/2010/main" val="0"/>
                         </a:ext>
                       </a:extLst>
                     </a:blip>
@@ -5128,7 +5983,6 @@
         <w:jc w:val="left"/>
       </w:pPr>
       <w:r>
-        <w:lastRenderedPageBreak/>
         <w:t>The user can access his preferences and change them</w:t>
       </w:r>
       <w:r>
@@ -5165,6 +6019,7 @@
         <w:jc w:val="left"/>
       </w:pPr>
       <w:r>
+        <w:lastRenderedPageBreak/>
         <w:t>The user clicks on the “User Preferences” hyperlink in the navigation bar.</w:t>
       </w:r>
     </w:p>
@@ -5249,10 +6104,7 @@
         <w:t>If the user clicked on “Cancel”, A confirmation message is displayed in a pop-up window: “Are you sure you want to cancel?” If the user clicks “Yes”, he is redirected to the homepage and his information has not been changed. If he clicks on “No”, the window disappears and he can continue editing.</w:t>
       </w:r>
     </w:p>
-    <w:p>
-      <w:bookmarkStart w:id="0" w:name="_GoBack"/>
-      <w:bookmarkEnd w:id="0"/>
-    </w:p>
+    <w:p/>
     <w:p>
       <w:r>
         <w:rPr>
@@ -5391,21 +6243,7 @@
         <w:rPr>
           <w:color w:val="auto"/>
         </w:rPr>
-        <w:t xml:space="preserve">The user can edit transactional data from imported </w:t>
-      </w:r>
-      <w:proofErr w:type="spellStart"/>
-      <w:r>
-        <w:rPr>
-          <w:color w:val="auto"/>
-        </w:rPr>
-        <w:t>csv</w:t>
-      </w:r>
-      <w:proofErr w:type="spellEnd"/>
-      <w:r>
-        <w:rPr>
-          <w:color w:val="auto"/>
-        </w:rPr>
-        <w:t xml:space="preserve"> files.</w:t>
+        <w:t>The user can edit transactional data from imported csv files.</w:t>
       </w:r>
     </w:p>
     <w:p>
@@ -5571,7 +6409,6 @@
           <w:b/>
           <w:color w:val="auto"/>
         </w:rPr>
-        <w:lastRenderedPageBreak/>
         <w:t>3.1.14 Delete Transaction Data</w:t>
       </w:r>
     </w:p>
@@ -5593,21 +6430,7 @@
         <w:rPr>
           <w:color w:val="auto"/>
         </w:rPr>
-        <w:t xml:space="preserve">The user can delete any transactional data from imported </w:t>
-      </w:r>
-      <w:proofErr w:type="spellStart"/>
-      <w:r>
-        <w:rPr>
-          <w:color w:val="auto"/>
-        </w:rPr>
-        <w:t>csv</w:t>
-      </w:r>
-      <w:proofErr w:type="spellEnd"/>
-      <w:r>
-        <w:rPr>
-          <w:color w:val="auto"/>
-        </w:rPr>
-        <w:t xml:space="preserve"> files.</w:t>
+        <w:t>The user can delete any transactional data from imported csv files.</w:t>
       </w:r>
     </w:p>
     <w:p>
@@ -6082,14 +6905,23 @@
     <w:p/>
     <w:p/>
     <w:p>
-      <w:r>
-        <w:rPr>
-          <w:rFonts w:cs="Arial"/>
-          <w:sz w:val="28"/>
-          <w:szCs w:val="28"/>
-        </w:rPr>
-        <w:t>3.2 Non-functional requirements</w:t>
-      </w:r>
+      <w:pPr>
+        <w:pStyle w:val="Heading2"/>
+        <w:numPr>
+          <w:ilvl w:val="1"/>
+          <w:numId w:val="23"/>
+        </w:numPr>
+        <w:tabs>
+          <w:tab w:val="clear" w:pos="720"/>
+        </w:tabs>
+        <w:suppressAutoHyphens w:val="0"/>
+        <w:spacing w:line="240" w:lineRule="auto"/>
+      </w:pPr>
+      <w:bookmarkStart w:id="13" w:name="_Toc318127472"/>
+      <w:r>
+        <w:t>Non-functional requirements</w:t>
+      </w:r>
+      <w:bookmarkEnd w:id="13"/>
     </w:p>
     <w:p/>
     <w:p>
@@ -6227,6 +7059,7 @@
           <w:rFonts w:cs="Arial"/>
           <w:szCs w:val="24"/>
         </w:rPr>
+        <w:lastRenderedPageBreak/>
         <w:t>When the user chooses his password, he has to respect the following:</w:t>
       </w:r>
     </w:p>
@@ -6427,23 +7260,7 @@
           <w:rFonts w:cs="Arial"/>
           <w:szCs w:val="24"/>
         </w:rPr>
-        <w:t xml:space="preserve">The </w:t>
-      </w:r>
-      <w:proofErr w:type="gramStart"/>
-      <w:r>
-        <w:rPr>
-          <w:rFonts w:cs="Arial"/>
-          <w:szCs w:val="24"/>
-        </w:rPr>
-        <w:t>application’s</w:t>
-      </w:r>
-      <w:proofErr w:type="gramEnd"/>
-      <w:r>
-        <w:rPr>
-          <w:rFonts w:cs="Arial"/>
-          <w:szCs w:val="24"/>
-        </w:rPr>
-        <w:t xml:space="preserve"> front-end should be clear and user-friendly.</w:t>
+        <w:t>The application’s front-end should be clear and user-friendly.</w:t>
       </w:r>
       <w:r>
         <w:rPr>
@@ -6600,22 +7417,13 @@
         </w:rPr>
         <w:t xml:space="preserve"> for </w:t>
       </w:r>
-      <w:proofErr w:type="gramStart"/>
-      <w:r>
-        <w:rPr>
-          <w:rFonts w:cs="Arial"/>
-          <w:szCs w:val="24"/>
-        </w:rPr>
-        <w:t xml:space="preserve">users </w:t>
-      </w:r>
-      <w:r>
-        <w:rPr>
-          <w:rFonts w:cs="Arial"/>
-          <w:szCs w:val="24"/>
-        </w:rPr>
-        <w:t>is</w:t>
-      </w:r>
-      <w:proofErr w:type="gramEnd"/>
+      <w:r>
+        <w:rPr>
+          <w:rFonts w:cs="Arial"/>
+          <w:szCs w:val="24"/>
+        </w:rPr>
+        <w:t>users are</w:t>
+      </w:r>
       <w:r>
         <w:rPr>
           <w:rFonts w:cs="Arial"/>
@@ -6675,6 +7483,7 @@
           <w:rFonts w:cs="Arial"/>
           <w:szCs w:val="24"/>
         </w:rPr>
+        <w:lastRenderedPageBreak/>
         <w:t>Changing the look and feel of the application can be easily done just by switching the style sheet (ibudget.css). Also by abstracting out common element such as site-wide header and footer, making a change to them makes it a trivial task. Moreover, modular design has been incorporated throughout the whole system, so future requests for enhancements can be easily accommodated.</w:t>
       </w:r>
     </w:p>
@@ -6737,8 +7546,8 @@
       </w:r>
     </w:p>
     <w:sectPr>
-      <w:headerReference w:type="default" r:id="rId11"/>
-      <w:footerReference w:type="default" r:id="rId12"/>
+      <w:headerReference w:type="default" r:id="rId13"/>
+      <w:footerReference w:type="default" r:id="rId14"/>
       <w:pgSz w:w="12240" w:h="15840"/>
       <w:pgMar w:top="1440" w:right="1440" w:bottom="1440" w:left="1440" w:header="720" w:footer="720" w:gutter="0"/>
       <w:cols w:space="720"/>
@@ -6750,7 +7559,7 @@
 </file>
 
 <file path=word/endnotes.xml><?xml version="1.0" encoding="utf-8"?>
-<w:endnotes xmlns:ve="http://schemas.openxmlformats.org/markup-compatibility/2006" xmlns:o="urn:schemas-microsoft-com:office:office" xmlns:r="http://schemas.openxmlformats.org/officeDocument/2006/relationships" xmlns:m="http://schemas.openxmlformats.org/officeDocument/2006/math" xmlns:v="urn:schemas-microsoft-com:vml" xmlns:wp="http://schemas.openxmlformats.org/drawingml/2006/wordprocessingDrawing" xmlns:w10="urn:schemas-microsoft-com:office:word" xmlns:w="http://schemas.openxmlformats.org/wordprocessingml/2006/main" xmlns:wne="http://schemas.microsoft.com/office/word/2006/wordml">
+<w:endnotes xmlns:wpc="http://schemas.microsoft.com/office/word/2010/wordprocessingCanvas" xmlns:mc="http://schemas.openxmlformats.org/markup-compatibility/2006" xmlns:o="urn:schemas-microsoft-com:office:office" xmlns:r="http://schemas.openxmlformats.org/officeDocument/2006/relationships" xmlns:m="http://schemas.openxmlformats.org/officeDocument/2006/math" xmlns:v="urn:schemas-microsoft-com:vml" xmlns:wp14="http://schemas.microsoft.com/office/word/2010/wordprocessingDrawing" xmlns:wp="http://schemas.openxmlformats.org/drawingml/2006/wordprocessingDrawing" xmlns:w10="urn:schemas-microsoft-com:office:word" xmlns:w="http://schemas.openxmlformats.org/wordprocessingml/2006/main" xmlns:w14="http://schemas.microsoft.com/office/word/2010/wordml" xmlns:wpg="http://schemas.microsoft.com/office/word/2010/wordprocessingGroup" xmlns:wpi="http://schemas.microsoft.com/office/word/2010/wordprocessingInk" xmlns:wne="http://schemas.microsoft.com/office/word/2006/wordml" xmlns:wps="http://schemas.microsoft.com/office/word/2010/wordprocessingShape" mc:Ignorable="w14 wp14">
   <w:endnote w:type="separator" w:id="-1">
     <w:p>
       <w:pPr>
@@ -6775,7 +7584,7 @@
 </file>
 
 <file path=word/footer1.xml><?xml version="1.0" encoding="utf-8"?>
-<w:ftr xmlns:ve="http://schemas.openxmlformats.org/markup-compatibility/2006" xmlns:o="urn:schemas-microsoft-com:office:office" xmlns:r="http://schemas.openxmlformats.org/officeDocument/2006/relationships" xmlns:m="http://schemas.openxmlformats.org/officeDocument/2006/math" xmlns:v="urn:schemas-microsoft-com:vml" xmlns:wp="http://schemas.openxmlformats.org/drawingml/2006/wordprocessingDrawing" xmlns:w10="urn:schemas-microsoft-com:office:word" xmlns:w="http://schemas.openxmlformats.org/wordprocessingml/2006/main" xmlns:wne="http://schemas.microsoft.com/office/word/2006/wordml">
+<w:ftr xmlns:wpc="http://schemas.microsoft.com/office/word/2010/wordprocessingCanvas" xmlns:mc="http://schemas.openxmlformats.org/markup-compatibility/2006" xmlns:o="urn:schemas-microsoft-com:office:office" xmlns:r="http://schemas.openxmlformats.org/officeDocument/2006/relationships" xmlns:m="http://schemas.openxmlformats.org/officeDocument/2006/math" xmlns:v="urn:schemas-microsoft-com:vml" xmlns:wp14="http://schemas.microsoft.com/office/word/2010/wordprocessingDrawing" xmlns:wp="http://schemas.openxmlformats.org/drawingml/2006/wordprocessingDrawing" xmlns:w10="urn:schemas-microsoft-com:office:word" xmlns:w="http://schemas.openxmlformats.org/wordprocessingml/2006/main" xmlns:w14="http://schemas.microsoft.com/office/word/2010/wordml" xmlns:wpg="http://schemas.microsoft.com/office/word/2010/wordprocessingGroup" xmlns:wpi="http://schemas.microsoft.com/office/word/2010/wordprocessingInk" xmlns:wne="http://schemas.microsoft.com/office/word/2006/wordml" xmlns:wps="http://schemas.microsoft.com/office/word/2010/wordprocessingShape" mc:Ignorable="w14 wp14">
   <w:p>
     <w:pPr>
       <w:pStyle w:val="Footer"/>
@@ -6789,14 +7598,31 @@
       <w:rPr>
         <w:sz w:val="22"/>
       </w:rPr>
-      <w:t>Draft 1.0 – 02/20/12</w:t>
+      <w:t>Version</w:t>
     </w:r>
     <w:r>
       <w:rPr>
         <w:sz w:val="22"/>
       </w:rPr>
+      <w:t xml:space="preserve"> 1.0 – 02/2</w:t>
+    </w:r>
+    <w:r>
+      <w:rPr>
+        <w:sz w:val="22"/>
+      </w:rPr>
+      <w:t>7</w:t>
+    </w:r>
+    <w:r>
+      <w:rPr>
+        <w:sz w:val="22"/>
+      </w:rPr>
+      <w:t>/12</w:t>
+    </w:r>
+    <w:r>
+      <w:rPr>
+        <w:sz w:val="22"/>
+      </w:rPr>
       <w:tab/>
-      <w:t>Preliminary</w:t>
     </w:r>
     <w:r>
       <w:rPr>
@@ -6815,10 +7641,7 @@
       <w:fldChar w:fldCharType="separate"/>
     </w:r>
     <w:r>
-      <w:rPr>
-        <w:noProof/>
-      </w:rPr>
-      <w:t>15</w:t>
+      <w:t>1</w:t>
     </w:r>
     <w:r>
       <w:fldChar w:fldCharType="end"/>
@@ -6839,10 +7662,7 @@
       <w:fldChar w:fldCharType="separate"/>
     </w:r>
     <w:r>
-      <w:rPr>
-        <w:noProof/>
-      </w:rPr>
-      <w:t>15</w:t>
+      <w:t>16</w:t>
     </w:r>
     <w:r>
       <w:fldChar w:fldCharType="end"/>
@@ -6857,7 +7677,7 @@
 </file>
 
 <file path=word/footnotes.xml><?xml version="1.0" encoding="utf-8"?>
-<w:footnotes xmlns:ve="http://schemas.openxmlformats.org/markup-compatibility/2006" xmlns:o="urn:schemas-microsoft-com:office:office" xmlns:r="http://schemas.openxmlformats.org/officeDocument/2006/relationships" xmlns:m="http://schemas.openxmlformats.org/officeDocument/2006/math" xmlns:v="urn:schemas-microsoft-com:vml" xmlns:wp="http://schemas.openxmlformats.org/drawingml/2006/wordprocessingDrawing" xmlns:w10="urn:schemas-microsoft-com:office:word" xmlns:w="http://schemas.openxmlformats.org/wordprocessingml/2006/main" xmlns:wne="http://schemas.microsoft.com/office/word/2006/wordml">
+<w:footnotes xmlns:wpc="http://schemas.microsoft.com/office/word/2010/wordprocessingCanvas" xmlns:mc="http://schemas.openxmlformats.org/markup-compatibility/2006" xmlns:o="urn:schemas-microsoft-com:office:office" xmlns:r="http://schemas.openxmlformats.org/officeDocument/2006/relationships" xmlns:m="http://schemas.openxmlformats.org/officeDocument/2006/math" xmlns:v="urn:schemas-microsoft-com:vml" xmlns:wp14="http://schemas.microsoft.com/office/word/2010/wordprocessingDrawing" xmlns:wp="http://schemas.openxmlformats.org/drawingml/2006/wordprocessingDrawing" xmlns:w10="urn:schemas-microsoft-com:office:word" xmlns:w="http://schemas.openxmlformats.org/wordprocessingml/2006/main" xmlns:w14="http://schemas.microsoft.com/office/word/2010/wordml" xmlns:wpg="http://schemas.microsoft.com/office/word/2010/wordprocessingGroup" xmlns:wpi="http://schemas.microsoft.com/office/word/2010/wordprocessingInk" xmlns:wne="http://schemas.microsoft.com/office/word/2006/wordml" xmlns:wps="http://schemas.microsoft.com/office/word/2010/wordprocessingShape" mc:Ignorable="w14 wp14">
   <w:footnote w:type="separator" w:id="-1">
     <w:p>
       <w:pPr>
@@ -6882,13 +7702,11 @@
 </file>
 
 <file path=word/header1.xml><?xml version="1.0" encoding="utf-8"?>
-<w:hdr xmlns:ve="http://schemas.openxmlformats.org/markup-compatibility/2006" xmlns:o="urn:schemas-microsoft-com:office:office" xmlns:r="http://schemas.openxmlformats.org/officeDocument/2006/relationships" xmlns:m="http://schemas.openxmlformats.org/officeDocument/2006/math" xmlns:v="urn:schemas-microsoft-com:vml" xmlns:wp="http://schemas.openxmlformats.org/drawingml/2006/wordprocessingDrawing" xmlns:w10="urn:schemas-microsoft-com:office:word" xmlns:w="http://schemas.openxmlformats.org/wordprocessingml/2006/main" xmlns:wne="http://schemas.microsoft.com/office/word/2006/wordml">
+<w:hdr xmlns:wpc="http://schemas.microsoft.com/office/word/2010/wordprocessingCanvas" xmlns:mc="http://schemas.openxmlformats.org/markup-compatibility/2006" xmlns:o="urn:schemas-microsoft-com:office:office" xmlns:r="http://schemas.openxmlformats.org/officeDocument/2006/relationships" xmlns:m="http://schemas.openxmlformats.org/officeDocument/2006/math" xmlns:v="urn:schemas-microsoft-com:vml" xmlns:wp14="http://schemas.microsoft.com/office/word/2010/wordprocessingDrawing" xmlns:wp="http://schemas.openxmlformats.org/drawingml/2006/wordprocessingDrawing" xmlns:w10="urn:schemas-microsoft-com:office:word" xmlns:w="http://schemas.openxmlformats.org/wordprocessingml/2006/main" xmlns:w14="http://schemas.microsoft.com/office/word/2010/wordml" xmlns:wpg="http://schemas.microsoft.com/office/word/2010/wordprocessingGroup" xmlns:wpi="http://schemas.microsoft.com/office/word/2010/wordprocessingInk" xmlns:wne="http://schemas.microsoft.com/office/word/2006/wordml" xmlns:wps="http://schemas.microsoft.com/office/word/2010/wordprocessingShape" mc:Ignorable="w14 wp14">
   <w:p>
     <w:pPr>
       <w:pStyle w:val="Header"/>
     </w:pPr>
-    <w:proofErr w:type="spellStart"/>
-    <w:proofErr w:type="gramStart"/>
     <w:r>
       <w:rPr>
         <w:sz w:val="20"/>
@@ -6896,8 +7714,6 @@
       </w:rPr>
       <w:t>iBudget</w:t>
     </w:r>
-    <w:proofErr w:type="spellEnd"/>
-    <w:proofErr w:type="gramEnd"/>
     <w:r>
       <w:rPr>
         <w:sz w:val="20"/>
@@ -6923,7 +7739,7 @@
 </file>
 
 <file path=word/numbering.xml><?xml version="1.0" encoding="utf-8"?>
-<w:numbering xmlns:ve="http://schemas.openxmlformats.org/markup-compatibility/2006" xmlns:o="urn:schemas-microsoft-com:office:office" xmlns:r="http://schemas.openxmlformats.org/officeDocument/2006/relationships" xmlns:m="http://schemas.openxmlformats.org/officeDocument/2006/math" xmlns:v="urn:schemas-microsoft-com:vml" xmlns:wp="http://schemas.openxmlformats.org/drawingml/2006/wordprocessingDrawing" xmlns:w10="urn:schemas-microsoft-com:office:word" xmlns:w="http://schemas.openxmlformats.org/wordprocessingml/2006/main" xmlns:wne="http://schemas.microsoft.com/office/word/2006/wordml">
+<w:numbering xmlns:wpc="http://schemas.microsoft.com/office/word/2010/wordprocessingCanvas" xmlns:mc="http://schemas.openxmlformats.org/markup-compatibility/2006" xmlns:o="urn:schemas-microsoft-com:office:office" xmlns:r="http://schemas.openxmlformats.org/officeDocument/2006/relationships" xmlns:m="http://schemas.openxmlformats.org/officeDocument/2006/math" xmlns:v="urn:schemas-microsoft-com:vml" xmlns:wp14="http://schemas.microsoft.com/office/word/2010/wordprocessingDrawing" xmlns:wp="http://schemas.openxmlformats.org/drawingml/2006/wordprocessingDrawing" xmlns:w10="urn:schemas-microsoft-com:office:word" xmlns:w="http://schemas.openxmlformats.org/wordprocessingml/2006/main" xmlns:w14="http://schemas.microsoft.com/office/word/2010/wordml" xmlns:wpg="http://schemas.microsoft.com/office/word/2010/wordprocessingGroup" xmlns:wpi="http://schemas.microsoft.com/office/word/2010/wordprocessingInk" xmlns:wne="http://schemas.microsoft.com/office/word/2006/wordml" xmlns:wps="http://schemas.microsoft.com/office/word/2010/wordprocessingShape" mc:Ignorable="w14 wp14">
   <w:abstractNum w:abstractNumId="0">
     <w:nsid w:val="002258C2"/>
     <w:multiLevelType w:val="multilevel"/>
@@ -9286,6 +10102,92 @@
     </w:lvl>
   </w:abstractNum>
   <w:abstractNum w:abstractNumId="21">
+    <w:nsid w:val="762E1CE8"/>
+    <w:multiLevelType w:val="hybridMultilevel"/>
+    <w:tmpl w:val="4BA20EF4"/>
+    <w:lvl w:ilvl="0" w:tplc="0409000F">
+      <w:start w:val="1"/>
+      <w:numFmt w:val="decimal"/>
+      <w:lvlText w:val="%1."/>
+      <w:lvlJc w:val="left"/>
+      <w:pPr>
+        <w:ind w:left="720" w:hanging="360"/>
+      </w:pPr>
+    </w:lvl>
+    <w:lvl w:ilvl="1" w:tplc="04090019" w:tentative="1">
+      <w:start w:val="1"/>
+      <w:numFmt w:val="lowerLetter"/>
+      <w:lvlText w:val="%2."/>
+      <w:lvlJc w:val="left"/>
+      <w:pPr>
+        <w:ind w:left="1440" w:hanging="360"/>
+      </w:pPr>
+    </w:lvl>
+    <w:lvl w:ilvl="2" w:tplc="0409001B" w:tentative="1">
+      <w:start w:val="1"/>
+      <w:numFmt w:val="lowerRoman"/>
+      <w:lvlText w:val="%3."/>
+      <w:lvlJc w:val="right"/>
+      <w:pPr>
+        <w:ind w:left="2160" w:hanging="180"/>
+      </w:pPr>
+    </w:lvl>
+    <w:lvl w:ilvl="3" w:tplc="0409000F" w:tentative="1">
+      <w:start w:val="1"/>
+      <w:numFmt w:val="decimal"/>
+      <w:lvlText w:val="%4."/>
+      <w:lvlJc w:val="left"/>
+      <w:pPr>
+        <w:ind w:left="2880" w:hanging="360"/>
+      </w:pPr>
+    </w:lvl>
+    <w:lvl w:ilvl="4" w:tplc="04090019" w:tentative="1">
+      <w:start w:val="1"/>
+      <w:numFmt w:val="lowerLetter"/>
+      <w:lvlText w:val="%5."/>
+      <w:lvlJc w:val="left"/>
+      <w:pPr>
+        <w:ind w:left="3600" w:hanging="360"/>
+      </w:pPr>
+    </w:lvl>
+    <w:lvl w:ilvl="5" w:tplc="0409001B" w:tentative="1">
+      <w:start w:val="1"/>
+      <w:numFmt w:val="lowerRoman"/>
+      <w:lvlText w:val="%6."/>
+      <w:lvlJc w:val="right"/>
+      <w:pPr>
+        <w:ind w:left="4320" w:hanging="180"/>
+      </w:pPr>
+    </w:lvl>
+    <w:lvl w:ilvl="6" w:tplc="0409000F" w:tentative="1">
+      <w:start w:val="1"/>
+      <w:numFmt w:val="decimal"/>
+      <w:lvlText w:val="%7."/>
+      <w:lvlJc w:val="left"/>
+      <w:pPr>
+        <w:ind w:left="5040" w:hanging="360"/>
+      </w:pPr>
+    </w:lvl>
+    <w:lvl w:ilvl="7" w:tplc="04090019" w:tentative="1">
+      <w:start w:val="1"/>
+      <w:numFmt w:val="lowerLetter"/>
+      <w:lvlText w:val="%8."/>
+      <w:lvlJc w:val="left"/>
+      <w:pPr>
+        <w:ind w:left="5760" w:hanging="360"/>
+      </w:pPr>
+    </w:lvl>
+    <w:lvl w:ilvl="8" w:tplc="0409001B" w:tentative="1">
+      <w:start w:val="1"/>
+      <w:numFmt w:val="lowerRoman"/>
+      <w:lvlText w:val="%9."/>
+      <w:lvlJc w:val="right"/>
+      <w:pPr>
+        <w:ind w:left="6480" w:hanging="180"/>
+      </w:pPr>
+    </w:lvl>
+  </w:abstractNum>
+  <w:abstractNum w:abstractNumId="22">
     <w:nsid w:val="7D3E1460"/>
     <w:multiLevelType w:val="multilevel"/>
     <w:tmpl w:val="A9B40D70"/>
@@ -9398,7 +10300,7 @@
       </w:rPr>
     </w:lvl>
   </w:abstractNum>
-  <w:abstractNum w:abstractNumId="22">
+  <w:abstractNum w:abstractNumId="23">
     <w:nsid w:val="7E166CEB"/>
     <w:multiLevelType w:val="multilevel"/>
     <w:tmpl w:val="92763B0E"/>
@@ -9518,7 +10420,7 @@
     <w:abstractNumId w:val="9"/>
   </w:num>
   <w:num w:numId="3">
-    <w:abstractNumId w:val="22"/>
+    <w:abstractNumId w:val="23"/>
   </w:num>
   <w:num w:numId="4">
     <w:abstractNumId w:val="1"/>
@@ -9551,7 +10453,7 @@
     <w:abstractNumId w:val="12"/>
   </w:num>
   <w:num w:numId="14">
-    <w:abstractNumId w:val="21"/>
+    <w:abstractNumId w:val="22"/>
   </w:num>
   <w:num w:numId="15">
     <w:abstractNumId w:val="0"/>
@@ -9580,11 +10482,20 @@
   <w:num w:numId="23">
     <w:abstractNumId w:val="5"/>
   </w:num>
+  <w:num w:numId="24">
+    <w:abstractNumId w:val="21"/>
+  </w:num>
+  <w:num w:numId="25">
+    <w:abstractNumId w:val="2"/>
+  </w:num>
+  <w:num w:numId="26">
+    <w:abstractNumId w:val="2"/>
+  </w:num>
 </w:numbering>
 </file>
 
 <file path=word/styles.xml><?xml version="1.0" encoding="utf-8"?>
-<w:styles xmlns:r="http://schemas.openxmlformats.org/officeDocument/2006/relationships" xmlns:w="http://schemas.openxmlformats.org/wordprocessingml/2006/main">
+<w:styles xmlns:mc="http://schemas.openxmlformats.org/markup-compatibility/2006" xmlns:r="http://schemas.openxmlformats.org/officeDocument/2006/relationships" xmlns:w="http://schemas.openxmlformats.org/wordprocessingml/2006/main" xmlns:w14="http://schemas.microsoft.com/office/word/2010/wordml" mc:Ignorable="w14">
   <w:docDefaults>
     <w:rPrDefault>
       <w:rPr>
@@ -9603,7 +10514,7 @@
   <w:latentStyles w:defLockedState="0" w:defUIPriority="99" w:defSemiHidden="1" w:defUnhideWhenUsed="1" w:defQFormat="0" w:count="267">
     <w:lsdException w:name="Normal" w:semiHidden="0" w:uiPriority="0" w:unhideWhenUsed="0" w:qFormat="1"/>
     <w:lsdException w:name="heading 1" w:semiHidden="0" w:uiPriority="9" w:unhideWhenUsed="0" w:qFormat="1"/>
-    <w:lsdException w:name="heading 2" w:uiPriority="9" w:qFormat="1"/>
+    <w:lsdException w:name="heading 2" w:uiPriority="0" w:qFormat="1"/>
     <w:lsdException w:name="heading 3" w:uiPriority="9" w:qFormat="1"/>
     <w:lsdException w:name="heading 4" w:uiPriority="9" w:qFormat="1"/>
     <w:lsdException w:name="heading 5" w:uiPriority="9" w:qFormat="1"/>
@@ -9827,7 +10738,6 @@
     <w:uiPriority w:val="99"/>
     <w:semiHidden/>
     <w:unhideWhenUsed/>
-    <w:qFormat/>
     <w:tblPr>
       <w:tblInd w:w="0" w:type="dxa"/>
       <w:tblCellMar>
@@ -10171,6 +11081,76 @@
         <w:right w:w="108" w:type="dxa"/>
       </w:tblCellMar>
     </w:tblPr>
+  </w:style>
+  <w:style w:type="paragraph" w:styleId="TOCHeading">
+    <w:name w:val="TOC Heading"/>
+    <w:basedOn w:val="Heading1"/>
+    <w:next w:val="Normal"/>
+    <w:uiPriority w:val="39"/>
+    <w:semiHidden/>
+    <w:unhideWhenUsed/>
+    <w:qFormat/>
+    <w:rsid w:val="00183814"/>
+    <w:pPr>
+      <w:numPr>
+        <w:numId w:val="0"/>
+      </w:numPr>
+      <w:tabs>
+        <w:tab w:val="clear" w:pos="720"/>
+      </w:tabs>
+      <w:suppressAutoHyphens w:val="0"/>
+      <w:spacing w:before="480" w:line="276" w:lineRule="auto"/>
+      <w:jc w:val="left"/>
+      <w:outlineLvl w:val="9"/>
+    </w:pPr>
+    <w:rPr>
+      <w:rFonts w:asciiTheme="majorHAnsi" w:eastAsiaTheme="majorEastAsia" w:hAnsiTheme="majorHAnsi" w:cstheme="majorBidi"/>
+      <w:color w:val="365F91" w:themeColor="accent1" w:themeShade="BF"/>
+      <w:sz w:val="28"/>
+      <w:lang w:eastAsia="ja-JP"/>
+    </w:rPr>
+  </w:style>
+  <w:style w:type="paragraph" w:styleId="TOC1">
+    <w:name w:val="toc 1"/>
+    <w:basedOn w:val="Normal"/>
+    <w:next w:val="Normal"/>
+    <w:autoRedefine/>
+    <w:uiPriority w:val="39"/>
+    <w:unhideWhenUsed/>
+    <w:rsid w:val="00183814"/>
+    <w:pPr>
+      <w:tabs>
+        <w:tab w:val="clear" w:pos="720"/>
+      </w:tabs>
+      <w:spacing w:after="100"/>
+    </w:pPr>
+  </w:style>
+  <w:style w:type="paragraph" w:styleId="TOC2">
+    <w:name w:val="toc 2"/>
+    <w:basedOn w:val="Normal"/>
+    <w:next w:val="Normal"/>
+    <w:autoRedefine/>
+    <w:uiPriority w:val="39"/>
+    <w:unhideWhenUsed/>
+    <w:rsid w:val="00183814"/>
+    <w:pPr>
+      <w:tabs>
+        <w:tab w:val="clear" w:pos="720"/>
+      </w:tabs>
+      <w:spacing w:after="100"/>
+      <w:ind w:left="240"/>
+    </w:pPr>
+  </w:style>
+  <w:style w:type="character" w:styleId="Hyperlink">
+    <w:name w:val="Hyperlink"/>
+    <w:basedOn w:val="DefaultParagraphFont"/>
+    <w:uiPriority w:val="99"/>
+    <w:unhideWhenUsed/>
+    <w:rsid w:val="00183814"/>
+    <w:rPr>
+      <w:color w:val="0000FF" w:themeColor="hyperlink"/>
+      <w:u w:val="single"/>
+    </w:rPr>
   </w:style>
 </w:styles>
 </file>
@@ -10648,4 +11628,16 @@
   <a:objectDefaults/>
   <a:extraClrSchemeLst/>
 </a:theme>
+</file>
+
+<file path=customXml/item1.xml><?xml version="1.0" encoding="utf-8"?>
+<b:Sources xmlns:b="http://schemas.openxmlformats.org/officeDocument/2006/bibliography" xmlns="http://schemas.openxmlformats.org/officeDocument/2006/bibliography" SelectedStyle="\APA.XSL" StyleName="APA"/>
+</file>
+
+<file path=customXml/itemProps1.xml><?xml version="1.0" encoding="utf-8"?>
+<ds:datastoreItem xmlns:ds="http://schemas.openxmlformats.org/officeDocument/2006/customXml" ds:itemID="{42DDF808-B085-4C95-BD7C-65CC0CA58EE7}">
+  <ds:schemaRefs>
+    <ds:schemaRef ds:uri="http://schemas.openxmlformats.org/officeDocument/2006/bibliography"/>
+  </ds:schemaRefs>
+</ds:datastoreItem>
 </file>
</xml_diff>